<commit_message>
Mudança na classe Aresta
Tirei os setters
</commit_message>
<xml_diff>
--- a/18174_18178_RelatorioProjeto3ED.docx
+++ b/18174_18178_RelatorioProjeto3ED.docx
@@ -1,6 +1,6 @@
 
 <file path=word/document.xml><?xml version="1.0" encoding="utf-8"?>
-<w:document xmlns:wpc="http://schemas.microsoft.com/office/word/2010/wordprocessingCanvas" xmlns:mc="http://schemas.openxmlformats.org/markup-compatibility/2006" xmlns:o="urn:schemas-microsoft-com:office:office" xmlns:r="http://schemas.openxmlformats.org/officeDocument/2006/relationships" xmlns:m="http://schemas.openxmlformats.org/officeDocument/2006/math" xmlns:v="urn:schemas-microsoft-com:vml" xmlns:wp14="http://schemas.microsoft.com/office/word/2010/wordprocessingDrawing" xmlns:wp="http://schemas.openxmlformats.org/drawingml/2006/wordprocessingDrawing" xmlns:w10="urn:schemas-microsoft-com:office:word" xmlns:w="http://schemas.openxmlformats.org/wordprocessingml/2006/main" xmlns:w14="http://schemas.microsoft.com/office/word/2010/wordml" xmlns:wpg="http://schemas.microsoft.com/office/word/2010/wordprocessingGroup" xmlns:wpi="http://schemas.microsoft.com/office/word/2010/wordprocessingInk" xmlns:wne="http://schemas.microsoft.com/office/word/2006/wordml" xmlns:wps="http://schemas.microsoft.com/office/word/2010/wordprocessingShape" mc:Ignorable="w14 wp14">
+<w:document xmlns:wpc="http://schemas.microsoft.com/office/word/2010/wordprocessingCanvas" xmlns:cx="http://schemas.microsoft.com/office/drawing/2014/chartex" xmlns:cx1="http://schemas.microsoft.com/office/drawing/2015/9/8/chartex" xmlns:cx2="http://schemas.microsoft.com/office/drawing/2015/10/21/chartex" xmlns:cx3="http://schemas.microsoft.com/office/drawing/2016/5/9/chartex" xmlns:cx4="http://schemas.microsoft.com/office/drawing/2016/5/10/chartex" xmlns:cx5="http://schemas.microsoft.com/office/drawing/2016/5/11/chartex" xmlns:cx6="http://schemas.microsoft.com/office/drawing/2016/5/12/chartex" xmlns:cx7="http://schemas.microsoft.com/office/drawing/2016/5/13/chartex" xmlns:cx8="http://schemas.microsoft.com/office/drawing/2016/5/14/chartex" xmlns:mc="http://schemas.openxmlformats.org/markup-compatibility/2006" xmlns:aink="http://schemas.microsoft.com/office/drawing/2016/ink" xmlns:am3d="http://schemas.microsoft.com/office/drawing/2017/model3d" xmlns:o="urn:schemas-microsoft-com:office:office" xmlns:r="http://schemas.openxmlformats.org/officeDocument/2006/relationships" xmlns:m="http://schemas.openxmlformats.org/officeDocument/2006/math" xmlns:v="urn:schemas-microsoft-com:vml" xmlns:wp14="http://schemas.microsoft.com/office/word/2010/wordprocessingDrawing" xmlns:wp="http://schemas.openxmlformats.org/drawingml/2006/wordprocessingDrawing" xmlns:w10="urn:schemas-microsoft-com:office:word" xmlns:w="http://schemas.openxmlformats.org/wordprocessingml/2006/main" xmlns:w14="http://schemas.microsoft.com/office/word/2010/wordml" xmlns:w15="http://schemas.microsoft.com/office/word/2012/wordml" xmlns:w16cid="http://schemas.microsoft.com/office/word/2016/wordml/cid" xmlns:w16se="http://schemas.microsoft.com/office/word/2015/wordml/symex" xmlns:wpg="http://schemas.microsoft.com/office/word/2010/wordprocessingGroup" xmlns:wpi="http://schemas.microsoft.com/office/word/2010/wordprocessingInk" xmlns:wne="http://schemas.microsoft.com/office/word/2006/wordml" xmlns:wps="http://schemas.microsoft.com/office/word/2010/wordprocessingShape" mc:Ignorable="w14 w15 w16se w16cid wp14">
   <w:body>
     <w:p>
       <w:pPr>
@@ -37,7 +37,45 @@
           <w:sz w:val="32"/>
           <w:szCs w:val="32"/>
         </w:rPr>
-        <w:t>Dupla: Pedro Gomes Moreira (18174) e Felipe Scherer Vicentin (18178)</w:t>
+        <w:t xml:space="preserve">Dupla: </w:t>
+      </w:r>
+      <w:r>
+        <w:rPr>
+          <w:rFonts w:ascii="Times New Roman" w:hAnsi="Times New Roman" w:cs="Times New Roman"/>
+          <w:color w:val="000000" w:themeColor="text1"/>
+          <w:sz w:val="32"/>
+          <w:szCs w:val="32"/>
+        </w:rPr>
+        <w:tab/>
+      </w:r>
+      <w:r>
+        <w:rPr>
+          <w:rFonts w:ascii="Times New Roman" w:hAnsi="Times New Roman" w:cs="Times New Roman"/>
+          <w:color w:val="000000" w:themeColor="text1"/>
+          <w:sz w:val="32"/>
+          <w:szCs w:val="32"/>
+        </w:rPr>
+        <w:t xml:space="preserve">Pedro Gomes Moreira (18174) e </w:t>
+      </w:r>
+    </w:p>
+    <w:p>
+      <w:pPr>
+        <w:ind w:left="708" w:firstLine="708"/>
+        <w:rPr>
+          <w:rFonts w:ascii="Times New Roman" w:hAnsi="Times New Roman" w:cs="Times New Roman"/>
+          <w:color w:val="000000" w:themeColor="text1"/>
+          <w:sz w:val="32"/>
+          <w:szCs w:val="32"/>
+        </w:rPr>
+      </w:pPr>
+      <w:r>
+        <w:rPr>
+          <w:rFonts w:ascii="Times New Roman" w:hAnsi="Times New Roman" w:cs="Times New Roman"/>
+          <w:color w:val="000000" w:themeColor="text1"/>
+          <w:sz w:val="32"/>
+          <w:szCs w:val="32"/>
+        </w:rPr>
+        <w:t>Felipe Scherer Vicentin (18178)</w:t>
       </w:r>
     </w:p>
     <w:p>
@@ -144,7 +182,27 @@
           <w:sz w:val="32"/>
           <w:szCs w:val="32"/>
         </w:rPr>
-        <w:t>: foi baixado o arquivo compactado do Google Classroom e foi criado o projeto no GitHub;</w:t>
+        <w:t xml:space="preserve">: foi baixado o arquivo compactado do Google </w:t>
+      </w:r>
+      <w:proofErr w:type="spellStart"/>
+      <w:r>
+        <w:rPr>
+          <w:rFonts w:ascii="Times New Roman" w:hAnsi="Times New Roman" w:cs="Times New Roman"/>
+          <w:color w:val="000000" w:themeColor="text1"/>
+          <w:sz w:val="32"/>
+          <w:szCs w:val="32"/>
+        </w:rPr>
+        <w:t>Classroom</w:t>
+      </w:r>
+      <w:proofErr w:type="spellEnd"/>
+      <w:r>
+        <w:rPr>
+          <w:rFonts w:ascii="Times New Roman" w:hAnsi="Times New Roman" w:cs="Times New Roman"/>
+          <w:color w:val="000000" w:themeColor="text1"/>
+          <w:sz w:val="32"/>
+          <w:szCs w:val="32"/>
+        </w:rPr>
+        <w:t xml:space="preserve"> e foi criado o projeto no GitHub;</w:t>
       </w:r>
     </w:p>
     <w:p>
@@ -208,6 +266,7 @@
         </w:rPr>
         <w:t xml:space="preserve">, </w:t>
       </w:r>
+      <w:proofErr w:type="spellStart"/>
       <w:r>
         <w:rPr>
           <w:rFonts w:ascii="Times New Roman" w:hAnsi="Times New Roman" w:cs="Times New Roman"/>
@@ -218,6 +277,7 @@
         </w:rPr>
         <w:t>FilaCheiaException</w:t>
       </w:r>
+      <w:proofErr w:type="spellEnd"/>
       <w:r>
         <w:rPr>
           <w:rFonts w:ascii="Times New Roman" w:hAnsi="Times New Roman" w:cs="Times New Roman"/>
@@ -227,6 +287,7 @@
         </w:rPr>
         <w:t xml:space="preserve">, </w:t>
       </w:r>
+      <w:proofErr w:type="spellStart"/>
       <w:r>
         <w:rPr>
           <w:rFonts w:ascii="Times New Roman" w:hAnsi="Times New Roman" w:cs="Times New Roman"/>
@@ -237,6 +298,7 @@
         </w:rPr>
         <w:t>FilaVaziaException</w:t>
       </w:r>
+      <w:proofErr w:type="spellEnd"/>
       <w:r>
         <w:rPr>
           <w:rFonts w:ascii="Times New Roman" w:hAnsi="Times New Roman" w:cs="Times New Roman"/>
@@ -246,6 +308,7 @@
         </w:rPr>
         <w:t xml:space="preserve"> e </w:t>
       </w:r>
+      <w:proofErr w:type="spellStart"/>
       <w:r>
         <w:rPr>
           <w:rFonts w:ascii="Times New Roman" w:hAnsi="Times New Roman" w:cs="Times New Roman"/>
@@ -256,6 +319,7 @@
         </w:rPr>
         <w:t>IQueue</w:t>
       </w:r>
+      <w:proofErr w:type="spellEnd"/>
       <w:r>
         <w:rPr>
           <w:rFonts w:ascii="Times New Roman" w:hAnsi="Times New Roman" w:cs="Times New Roman"/>
@@ -308,6 +372,7 @@
         </w:rPr>
         <w:t xml:space="preserve">: foram desenvolvidas as classes </w:t>
       </w:r>
+      <w:proofErr w:type="spellStart"/>
       <w:r>
         <w:rPr>
           <w:rFonts w:ascii="Times New Roman" w:hAnsi="Times New Roman" w:cs="Times New Roman"/>
@@ -318,6 +383,7 @@
         </w:rPr>
         <w:t>ArvoreBinaria</w:t>
       </w:r>
+      <w:proofErr w:type="spellEnd"/>
       <w:r>
         <w:rPr>
           <w:rFonts w:ascii="Times New Roman" w:hAnsi="Times New Roman" w:cs="Times New Roman"/>
@@ -369,7 +435,61 @@
           <w:sz w:val="32"/>
           <w:szCs w:val="32"/>
         </w:rPr>
-        <w:t xml:space="preserve">24/05, às 13h30min e 25/05 às 9h00min: desenvolvimento da class </w:t>
+        <w:t>2</w:t>
+      </w:r>
+      <w:r>
+        <w:rPr>
+          <w:rFonts w:ascii="Times New Roman" w:hAnsi="Times New Roman" w:cs="Times New Roman"/>
+          <w:color w:val="000000" w:themeColor="text1"/>
+          <w:sz w:val="32"/>
+          <w:szCs w:val="32"/>
+        </w:rPr>
+        <w:t>3</w:t>
+      </w:r>
+      <w:r>
+        <w:rPr>
+          <w:rFonts w:ascii="Times New Roman" w:hAnsi="Times New Roman" w:cs="Times New Roman"/>
+          <w:color w:val="000000" w:themeColor="text1"/>
+          <w:sz w:val="32"/>
+          <w:szCs w:val="32"/>
+        </w:rPr>
+        <w:t xml:space="preserve">/05, às 13h30min: </w:t>
+      </w:r>
+      <w:r>
+        <w:rPr>
+          <w:rFonts w:ascii="Times New Roman" w:hAnsi="Times New Roman" w:cs="Times New Roman"/>
+          <w:color w:val="000000" w:themeColor="text1"/>
+          <w:sz w:val="32"/>
+          <w:szCs w:val="32"/>
+        </w:rPr>
+        <w:t xml:space="preserve">início </w:t>
+      </w:r>
+      <w:r>
+        <w:rPr>
+          <w:rFonts w:ascii="Times New Roman" w:hAnsi="Times New Roman" w:cs="Times New Roman"/>
+          <w:color w:val="000000" w:themeColor="text1"/>
+          <w:sz w:val="32"/>
+          <w:szCs w:val="32"/>
+        </w:rPr>
+        <w:t>da class</w:t>
+      </w:r>
+      <w:r>
+        <w:rPr>
+          <w:rFonts w:ascii="Times New Roman" w:hAnsi="Times New Roman" w:cs="Times New Roman"/>
+          <w:color w:val="000000" w:themeColor="text1"/>
+          <w:sz w:val="32"/>
+          <w:szCs w:val="32"/>
+        </w:rPr>
+        <w:t>e</w:t>
+      </w:r>
+      <w:r>
+        <w:rPr>
+          <w:rFonts w:ascii="Times New Roman" w:hAnsi="Times New Roman" w:cs="Times New Roman"/>
+          <w:color w:val="000000" w:themeColor="text1"/>
+          <w:sz w:val="32"/>
+          <w:szCs w:val="32"/>
+        </w:rPr>
+        <w:t xml:space="preserve"> </w:t>
       </w:r>
       <w:r>
         <w:rPr>
@@ -380,6 +500,97 @@
           <w:szCs w:val="32"/>
         </w:rPr>
         <w:t>Cidade</w:t>
+      </w:r>
+      <w:r>
+        <w:rPr>
+          <w:rFonts w:ascii="Times New Roman" w:hAnsi="Times New Roman" w:cs="Times New Roman"/>
+          <w:color w:val="000000" w:themeColor="text1"/>
+          <w:sz w:val="32"/>
+          <w:szCs w:val="32"/>
+        </w:rPr>
+        <w:t xml:space="preserve">; </w:t>
+      </w:r>
+    </w:p>
+    <w:p>
+      <w:pPr>
+        <w:pStyle w:val="PargrafodaLista"/>
+        <w:numPr>
+          <w:ilvl w:val="0"/>
+          <w:numId w:val="1"/>
+        </w:numPr>
+        <w:rPr>
+          <w:rFonts w:ascii="Times New Roman" w:hAnsi="Times New Roman" w:cs="Times New Roman"/>
+          <w:b/>
+          <w:color w:val="000000" w:themeColor="text1"/>
+          <w:sz w:val="32"/>
+          <w:szCs w:val="32"/>
+        </w:rPr>
+      </w:pPr>
+      <w:r>
+        <w:rPr>
+          <w:rFonts w:ascii="Times New Roman" w:hAnsi="Times New Roman" w:cs="Times New Roman"/>
+          <w:color w:val="000000" w:themeColor="text1"/>
+          <w:sz w:val="32"/>
+          <w:szCs w:val="32"/>
+        </w:rPr>
+        <w:t>24/05 às 9h00min</w:t>
+      </w:r>
+      <w:r>
+        <w:rPr>
+          <w:rFonts w:ascii="Times New Roman" w:hAnsi="Times New Roman" w:cs="Times New Roman"/>
+          <w:color w:val="000000" w:themeColor="text1"/>
+          <w:sz w:val="32"/>
+          <w:szCs w:val="32"/>
+        </w:rPr>
+        <w:t xml:space="preserve">: fim da classe </w:t>
+      </w:r>
+      <w:r>
+        <w:rPr>
+          <w:rFonts w:ascii="Times New Roman" w:hAnsi="Times New Roman" w:cs="Times New Roman"/>
+          <w:i/>
+          <w:color w:val="000000" w:themeColor="text1"/>
+          <w:sz w:val="32"/>
+          <w:szCs w:val="32"/>
+        </w:rPr>
+        <w:t xml:space="preserve">Cidade </w:t>
+      </w:r>
+      <w:r>
+        <w:rPr>
+          <w:rFonts w:ascii="Times New Roman" w:hAnsi="Times New Roman" w:cs="Times New Roman"/>
+          <w:color w:val="000000" w:themeColor="text1"/>
+          <w:sz w:val="32"/>
+          <w:szCs w:val="32"/>
+        </w:rPr>
+        <w:t xml:space="preserve">e </w:t>
+      </w:r>
+      <w:r>
+        <w:rPr>
+          <w:rFonts w:ascii="Times New Roman" w:hAnsi="Times New Roman" w:cs="Times New Roman"/>
+          <w:i/>
+          <w:color w:val="000000" w:themeColor="text1"/>
+          <w:sz w:val="32"/>
+          <w:szCs w:val="32"/>
+        </w:rPr>
+        <w:t>Aresta</w:t>
+      </w:r>
+      <w:r>
+        <w:rPr>
+          <w:rFonts w:ascii="Times New Roman" w:hAnsi="Times New Roman" w:cs="Times New Roman"/>
+          <w:color w:val="000000" w:themeColor="text1"/>
+          <w:sz w:val="32"/>
+          <w:szCs w:val="32"/>
+        </w:rPr>
+        <w:t xml:space="preserve">, começo da classe </w:t>
+      </w:r>
+      <w:r>
+        <w:rPr>
+          <w:rFonts w:ascii="Times New Roman" w:hAnsi="Times New Roman" w:cs="Times New Roman"/>
+          <w:i/>
+          <w:color w:val="000000" w:themeColor="text1"/>
+          <w:sz w:val="32"/>
+          <w:szCs w:val="32"/>
+        </w:rPr>
+        <w:t>Grafo</w:t>
       </w:r>
       <w:r>
         <w:rPr>
@@ -392,26 +603,6 @@
       </w:r>
       <w:bookmarkStart w:id="0" w:name="_GoBack"/>
       <w:bookmarkEnd w:id="0"/>
-      <w:r>
-        <w:rPr>
-          <w:rFonts w:ascii="Times New Roman" w:hAnsi="Times New Roman" w:cs="Times New Roman"/>
-          <w:color w:val="000000" w:themeColor="text1"/>
-          <w:sz w:val="32"/>
-          <w:szCs w:val="32"/>
-        </w:rPr>
-        <w:t xml:space="preserve"> </w:t>
-      </w:r>
-    </w:p>
-    <w:p>
-      <w:pPr>
-        <w:rPr>
-          <w:rFonts w:ascii="Times New Roman" w:hAnsi="Times New Roman" w:cs="Times New Roman"/>
-          <w:b/>
-          <w:color w:val="000000" w:themeColor="text1"/>
-          <w:sz w:val="32"/>
-          <w:szCs w:val="32"/>
-        </w:rPr>
-      </w:pPr>
     </w:p>
     <w:p>
       <w:pPr>
@@ -488,8 +679,8 @@
 </file>
 
 <file path=word/numbering.xml><?xml version="1.0" encoding="utf-8"?>
-<w:numbering xmlns:wpc="http://schemas.microsoft.com/office/word/2010/wordprocessingCanvas" xmlns:mc="http://schemas.openxmlformats.org/markup-compatibility/2006" xmlns:o="urn:schemas-microsoft-com:office:office" xmlns:r="http://schemas.openxmlformats.org/officeDocument/2006/relationships" xmlns:m="http://schemas.openxmlformats.org/officeDocument/2006/math" xmlns:v="urn:schemas-microsoft-com:vml" xmlns:wp14="http://schemas.microsoft.com/office/word/2010/wordprocessingDrawing" xmlns:wp="http://schemas.openxmlformats.org/drawingml/2006/wordprocessingDrawing" xmlns:w10="urn:schemas-microsoft-com:office:word" xmlns:w="http://schemas.openxmlformats.org/wordprocessingml/2006/main" xmlns:w14="http://schemas.microsoft.com/office/word/2010/wordml" xmlns:wpg="http://schemas.microsoft.com/office/word/2010/wordprocessingGroup" xmlns:wpi="http://schemas.microsoft.com/office/word/2010/wordprocessingInk" xmlns:wne="http://schemas.microsoft.com/office/word/2006/wordml" xmlns:wps="http://schemas.microsoft.com/office/word/2010/wordprocessingShape" mc:Ignorable="w14 wp14">
-  <w:abstractNum w:abstractNumId="0">
+<w:numbering xmlns:wpc="http://schemas.microsoft.com/office/word/2010/wordprocessingCanvas" xmlns:cx="http://schemas.microsoft.com/office/drawing/2014/chartex" xmlns:cx1="http://schemas.microsoft.com/office/drawing/2015/9/8/chartex" xmlns:cx2="http://schemas.microsoft.com/office/drawing/2015/10/21/chartex" xmlns:cx3="http://schemas.microsoft.com/office/drawing/2016/5/9/chartex" xmlns:cx4="http://schemas.microsoft.com/office/drawing/2016/5/10/chartex" xmlns:cx5="http://schemas.microsoft.com/office/drawing/2016/5/11/chartex" xmlns:cx6="http://schemas.microsoft.com/office/drawing/2016/5/12/chartex" xmlns:cx7="http://schemas.microsoft.com/office/drawing/2016/5/13/chartex" xmlns:cx8="http://schemas.microsoft.com/office/drawing/2016/5/14/chartex" xmlns:mc="http://schemas.openxmlformats.org/markup-compatibility/2006" xmlns:aink="http://schemas.microsoft.com/office/drawing/2016/ink" xmlns:am3d="http://schemas.microsoft.com/office/drawing/2017/model3d" xmlns:o="urn:schemas-microsoft-com:office:office" xmlns:r="http://schemas.openxmlformats.org/officeDocument/2006/relationships" xmlns:m="http://schemas.openxmlformats.org/officeDocument/2006/math" xmlns:v="urn:schemas-microsoft-com:vml" xmlns:wp14="http://schemas.microsoft.com/office/word/2010/wordprocessingDrawing" xmlns:wp="http://schemas.openxmlformats.org/drawingml/2006/wordprocessingDrawing" xmlns:w10="urn:schemas-microsoft-com:office:word" xmlns:w="http://schemas.openxmlformats.org/wordprocessingml/2006/main" xmlns:w14="http://schemas.microsoft.com/office/word/2010/wordml" xmlns:w15="http://schemas.microsoft.com/office/word/2012/wordml" xmlns:w16cid="http://schemas.microsoft.com/office/word/2016/wordml/cid" xmlns:w16se="http://schemas.microsoft.com/office/word/2015/wordml/symex" xmlns:wpg="http://schemas.microsoft.com/office/word/2010/wordprocessingGroup" xmlns:wpi="http://schemas.microsoft.com/office/word/2010/wordprocessingInk" xmlns:wne="http://schemas.microsoft.com/office/word/2006/wordml" xmlns:wps="http://schemas.microsoft.com/office/word/2010/wordprocessingShape" mc:Ignorable="w14 w15 w16se w16cid wp14">
+  <w:abstractNum w:abstractNumId="0" w15:restartNumberingAfterBreak="0">
     <w:nsid w:val="6E0875FB"/>
     <w:multiLevelType w:val="hybridMultilevel"/>
     <w:tmpl w:val="38CC344E"/>
@@ -608,7 +799,7 @@
 </file>
 
 <file path=word/styles.xml><?xml version="1.0" encoding="utf-8"?>
-<w:styles xmlns:mc="http://schemas.openxmlformats.org/markup-compatibility/2006" xmlns:r="http://schemas.openxmlformats.org/officeDocument/2006/relationships" xmlns:w="http://schemas.openxmlformats.org/wordprocessingml/2006/main" xmlns:w14="http://schemas.microsoft.com/office/word/2010/wordml" mc:Ignorable="w14">
+<w:styles xmlns:mc="http://schemas.openxmlformats.org/markup-compatibility/2006" xmlns:r="http://schemas.openxmlformats.org/officeDocument/2006/relationships" xmlns:w="http://schemas.openxmlformats.org/wordprocessingml/2006/main" xmlns:w14="http://schemas.microsoft.com/office/word/2010/wordml" xmlns:w15="http://schemas.microsoft.com/office/word/2012/wordml" xmlns:w16cid="http://schemas.microsoft.com/office/word/2016/wordml/cid" xmlns:w16se="http://schemas.microsoft.com/office/word/2015/wordml/symex" mc:Ignorable="w14 w15 w16se w16cid">
   <w:docDefaults>
     <w:rPrDefault>
       <w:rPr>
@@ -624,351 +815,383 @@
       </w:pPr>
     </w:pPrDefault>
   </w:docDefaults>
-  <w:latentStyles w:defLockedState="0" w:defUIPriority="99" w:defSemiHidden="1" w:defUnhideWhenUsed="1" w:defQFormat="0" w:count="267">
-    <w:lsdException w:name="Normal" w:semiHidden="0" w:uiPriority="0" w:unhideWhenUsed="0" w:qFormat="1"/>
-    <w:lsdException w:name="heading 1" w:semiHidden="0" w:uiPriority="9" w:unhideWhenUsed="0" w:qFormat="1"/>
-    <w:lsdException w:name="heading 2" w:uiPriority="9" w:qFormat="1"/>
-    <w:lsdException w:name="heading 3" w:uiPriority="9" w:qFormat="1"/>
-    <w:lsdException w:name="heading 4" w:uiPriority="9" w:qFormat="1"/>
-    <w:lsdException w:name="heading 5" w:uiPriority="9" w:qFormat="1"/>
-    <w:lsdException w:name="heading 6" w:uiPriority="9" w:qFormat="1"/>
-    <w:lsdException w:name="heading 7" w:uiPriority="9" w:qFormat="1"/>
-    <w:lsdException w:name="heading 8" w:uiPriority="9" w:qFormat="1"/>
-    <w:lsdException w:name="heading 9" w:uiPriority="9" w:qFormat="1"/>
-    <w:lsdException w:name="toc 1" w:uiPriority="39"/>
-    <w:lsdException w:name="toc 2" w:uiPriority="39"/>
-    <w:lsdException w:name="toc 3" w:uiPriority="39"/>
-    <w:lsdException w:name="toc 4" w:uiPriority="39"/>
-    <w:lsdException w:name="toc 5" w:uiPriority="39"/>
-    <w:lsdException w:name="toc 6" w:uiPriority="39"/>
-    <w:lsdException w:name="toc 7" w:uiPriority="39"/>
-    <w:lsdException w:name="toc 8" w:uiPriority="39"/>
-    <w:lsdException w:name="toc 9" w:uiPriority="39"/>
-    <w:lsdException w:name="caption" w:uiPriority="35" w:qFormat="1"/>
-    <w:lsdException w:name="Title" w:semiHidden="0" w:uiPriority="10" w:unhideWhenUsed="0" w:qFormat="1"/>
-    <w:lsdException w:name="Default Paragraph Font" w:uiPriority="1"/>
-    <w:lsdException w:name="Subtitle" w:semiHidden="0" w:uiPriority="11" w:unhideWhenUsed="0" w:qFormat="1"/>
-    <w:lsdException w:name="Strong" w:semiHidden="0" w:uiPriority="22" w:unhideWhenUsed="0" w:qFormat="1"/>
-    <w:lsdException w:name="Emphasis" w:semiHidden="0" w:uiPriority="20" w:unhideWhenUsed="0" w:qFormat="1"/>
-    <w:lsdException w:name="Normal Table" w:semiHidden="0" w:unhideWhenUsed="0"/>
-    <w:lsdException w:name="Table Web 3" w:semiHidden="0" w:unhideWhenUsed="0"/>
-    <w:lsdException w:name="Table Grid" w:semiHidden="0" w:uiPriority="39" w:unhideWhenUsed="0"/>
-    <w:lsdException w:name="Table Theme" w:semiHidden="0" w:unhideWhenUsed="0"/>
-    <w:lsdException w:name="Placeholder Text" w:unhideWhenUsed="0"/>
-    <w:lsdException w:name="No Spacing" w:semiHidden="0" w:uiPriority="1" w:unhideWhenUsed="0" w:qFormat="1"/>
-    <w:lsdException w:name="Light Shading" w:semiHidden="0" w:uiPriority="60" w:unhideWhenUsed="0"/>
-    <w:lsdException w:name="Light List" w:semiHidden="0" w:uiPriority="61" w:unhideWhenUsed="0"/>
-    <w:lsdException w:name="Light Grid" w:semiHidden="0" w:uiPriority="62" w:unhideWhenUsed="0"/>
-    <w:lsdException w:name="Medium Shading 1" w:semiHidden="0" w:uiPriority="63" w:unhideWhenUsed="0"/>
-    <w:lsdException w:name="Medium Shading 2" w:semiHidden="0" w:uiPriority="64" w:unhideWhenUsed="0"/>
-    <w:lsdException w:name="Medium List 1" w:semiHidden="0" w:uiPriority="65" w:unhideWhenUsed="0"/>
-    <w:lsdException w:name="Medium List 2" w:semiHidden="0" w:uiPriority="66" w:unhideWhenUsed="0"/>
-    <w:lsdException w:name="Medium Grid 1" w:semiHidden="0" w:uiPriority="67" w:unhideWhenUsed="0"/>
-    <w:lsdException w:name="Medium Grid 2" w:semiHidden="0" w:uiPriority="68" w:unhideWhenUsed="0"/>
-    <w:lsdException w:name="Medium Grid 3" w:semiHidden="0" w:uiPriority="69" w:unhideWhenUsed="0"/>
-    <w:lsdException w:name="Dark List" w:semiHidden="0" w:uiPriority="70" w:unhideWhenUsed="0"/>
-    <w:lsdException w:name="Colorful Shading" w:semiHidden="0" w:uiPriority="71" w:unhideWhenUsed="0"/>
-    <w:lsdException w:name="Colorful List" w:semiHidden="0" w:uiPriority="72" w:unhideWhenUsed="0"/>
-    <w:lsdException w:name="Colorful Grid" w:semiHidden="0" w:uiPriority="73" w:unhideWhenUsed="0"/>
-    <w:lsdException w:name="Light Shading Accent 1" w:semiHidden="0" w:uiPriority="60" w:unhideWhenUsed="0"/>
-    <w:lsdException w:name="Light List Accent 1" w:semiHidden="0" w:uiPriority="61" w:unhideWhenUsed="0"/>
-    <w:lsdException w:name="Light Grid Accent 1" w:semiHidden="0" w:uiPriority="62" w:unhideWhenUsed="0"/>
-    <w:lsdException w:name="Medium Shading 1 Accent 1" w:semiHidden="0" w:uiPriority="63" w:unhideWhenUsed="0"/>
-    <w:lsdException w:name="Medium Shading 2 Accent 1" w:semiHidden="0" w:uiPriority="64" w:unhideWhenUsed="0"/>
-    <w:lsdException w:name="Medium List 1 Accent 1" w:semiHidden="0" w:uiPriority="65" w:unhideWhenUsed="0"/>
-    <w:lsdException w:name="Revision" w:unhideWhenUsed="0"/>
-    <w:lsdException w:name="List Paragraph" w:semiHidden="0" w:uiPriority="34" w:unhideWhenUsed="0" w:qFormat="1"/>
-    <w:lsdException w:name="Quote" w:semiHidden="0" w:uiPriority="29" w:unhideWhenUsed="0" w:qFormat="1"/>
-    <w:lsdException w:name="Intense Quote" w:semiHidden="0" w:uiPriority="30" w:unhideWhenUsed="0" w:qFormat="1"/>
-    <w:lsdException w:name="Medium List 2 Accent 1" w:semiHidden="0" w:uiPriority="66" w:unhideWhenUsed="0"/>
-    <w:lsdException w:name="Medium Grid 1 Accent 1" w:semiHidden="0" w:uiPriority="67" w:unhideWhenUsed="0"/>
-    <w:lsdException w:name="Medium Grid 2 Accent 1" w:semiHidden="0" w:uiPriority="68" w:unhideWhenUsed="0"/>
-    <w:lsdException w:name="Medium Grid 3 Accent 1" w:semiHidden="0" w:uiPriority="69" w:unhideWhenUsed="0"/>
-    <w:lsdException w:name="Dark List Accent 1" w:semiHidden="0" w:uiPriority="70" w:unhideWhenUsed="0"/>
-    <w:lsdException w:name="Colorful Shading Accent 1" w:semiHidden="0" w:uiPriority="71" w:unhideWhenUsed="0"/>
-    <w:lsdException w:name="Colorful List Accent 1" w:semiHidden="0" w:uiPriority="72" w:unhideWhenUsed="0"/>
-    <w:lsdException w:name="Colorful Grid Accent 1" w:semiHidden="0" w:uiPriority="73" w:unhideWhenUsed="0"/>
-    <w:lsdException w:name="Light Shading Accent 2" w:semiHidden="0" w:uiPriority="60" w:unhideWhenUsed="0"/>
-    <w:lsdException w:name="Light List Accent 2" w:semiHidden="0" w:uiPriority="61" w:unhideWhenUsed="0"/>
-    <w:lsdException w:name="Light Grid Accent 2" w:semiHidden="0" w:uiPriority="62" w:unhideWhenUsed="0"/>
-    <w:lsdException w:name="Medium Shading 1 Accent 2" w:semiHidden="0" w:uiPriority="63" w:unhideWhenUsed="0"/>
-    <w:lsdException w:name="Medium Shading 2 Accent 2" w:semiHidden="0" w:uiPriority="64" w:unhideWhenUsed="0"/>
-    <w:lsdException w:name="Medium List 1 Accent 2" w:semiHidden="0" w:uiPriority="65" w:unhideWhenUsed="0"/>
-    <w:lsdException w:name="Medium List 2 Accent 2" w:semiHidden="0" w:uiPriority="66" w:unhideWhenUsed="0"/>
-    <w:lsdException w:name="Medium Grid 1 Accent 2" w:semiHidden="0" w:uiPriority="67" w:unhideWhenUsed="0"/>
-    <w:lsdException w:name="Medium Grid 2 Accent 2" w:semiHidden="0" w:uiPriority="68" w:unhideWhenUsed="0"/>
-    <w:lsdException w:name="Medium Grid 3 Accent 2" w:semiHidden="0" w:uiPriority="69" w:unhideWhenUsed="0"/>
-    <w:lsdException w:name="Dark List Accent 2" w:semiHidden="0" w:uiPriority="70" w:unhideWhenUsed="0"/>
-    <w:lsdException w:name="Colorful Shading Accent 2" w:semiHidden="0" w:uiPriority="71" w:unhideWhenUsed="0"/>
-    <w:lsdException w:name="Colorful List Accent 2" w:semiHidden="0" w:uiPriority="72" w:unhideWhenUsed="0"/>
-    <w:lsdException w:name="Colorful Grid Accent 2" w:semiHidden="0" w:uiPriority="73" w:unhideWhenUsed="0"/>
-    <w:lsdException w:name="Light Shading Accent 3" w:semiHidden="0" w:uiPriority="60" w:unhideWhenUsed="0"/>
-    <w:lsdException w:name="Light List Accent 3" w:semiHidden="0" w:uiPriority="61" w:unhideWhenUsed="0"/>
-    <w:lsdException w:name="Light Grid Accent 3" w:semiHidden="0" w:uiPriority="62" w:unhideWhenUsed="0"/>
-    <w:lsdException w:name="Medium Shading 1 Accent 3" w:semiHidden="0" w:uiPriority="63" w:unhideWhenUsed="0"/>
-    <w:lsdException w:name="Medium Shading 2 Accent 3" w:semiHidden="0" w:uiPriority="64" w:unhideWhenUsed="0"/>
-    <w:lsdException w:name="Medium List 1 Accent 3" w:semiHidden="0" w:uiPriority="65" w:unhideWhenUsed="0"/>
-    <w:lsdException w:name="Medium List 2 Accent 3" w:semiHidden="0" w:uiPriority="66" w:unhideWhenUsed="0"/>
-    <w:lsdException w:name="Medium Grid 1 Accent 3" w:semiHidden="0" w:uiPriority="67" w:unhideWhenUsed="0"/>
-    <w:lsdException w:name="Medium Grid 2 Accent 3" w:semiHidden="0" w:uiPriority="68" w:unhideWhenUsed="0"/>
-    <w:lsdException w:name="Medium Grid 3 Accent 3" w:semiHidden="0" w:uiPriority="69" w:unhideWhenUsed="0"/>
-    <w:lsdException w:name="Dark List Accent 3" w:semiHidden="0" w:uiPriority="70" w:unhideWhenUsed="0"/>
-    <w:lsdException w:name="Colorful Shading Accent 3" w:semiHidden="0" w:uiPriority="71" w:unhideWhenUsed="0"/>
-    <w:lsdException w:name="Colorful List Accent 3" w:semiHidden="0" w:uiPriority="72" w:unhideWhenUsed="0"/>
-    <w:lsdException w:name="Colorful Grid Accent 3" w:semiHidden="0" w:uiPriority="73" w:unhideWhenUsed="0"/>
-    <w:lsdException w:name="Light Shading Accent 4" w:semiHidden="0" w:uiPriority="60" w:unhideWhenUsed="0"/>
-    <w:lsdException w:name="Light List Accent 4" w:semiHidden="0" w:uiPriority="61" w:unhideWhenUsed="0"/>
-    <w:lsdException w:name="Light Grid Accent 4" w:semiHidden="0" w:uiPriority="62" w:unhideWhenUsed="0"/>
-    <w:lsdException w:name="Medium Shading 1 Accent 4" w:semiHidden="0" w:uiPriority="63" w:unhideWhenUsed="0"/>
-    <w:lsdException w:name="Medium Shading 2 Accent 4" w:semiHidden="0" w:uiPriority="64" w:unhideWhenUsed="0"/>
-    <w:lsdException w:name="Medium List 1 Accent 4" w:semiHidden="0" w:uiPriority="65" w:unhideWhenUsed="0"/>
-    <w:lsdException w:name="Medium List 2 Accent 4" w:semiHidden="0" w:uiPriority="66" w:unhideWhenUsed="0"/>
-    <w:lsdException w:name="Medium Grid 1 Accent 4" w:semiHidden="0" w:uiPriority="67" w:unhideWhenUsed="0"/>
-    <w:lsdException w:name="Medium Grid 2 Accent 4" w:semiHidden="0" w:uiPriority="68" w:unhideWhenUsed="0"/>
-    <w:lsdException w:name="Medium Grid 3 Accent 4" w:semiHidden="0" w:uiPriority="69" w:unhideWhenUsed="0"/>
-    <w:lsdException w:name="Dark List Accent 4" w:semiHidden="0" w:uiPriority="70" w:unhideWhenUsed="0"/>
-    <w:lsdException w:name="Colorful Shading Accent 4" w:semiHidden="0" w:uiPriority="71" w:unhideWhenUsed="0"/>
-    <w:lsdException w:name="Colorful List Accent 4" w:semiHidden="0" w:uiPriority="72" w:unhideWhenUsed="0"/>
-    <w:lsdException w:name="Colorful Grid Accent 4" w:semiHidden="0" w:uiPriority="73" w:unhideWhenUsed="0"/>
-    <w:lsdException w:name="Light Shading Accent 5" w:semiHidden="0" w:uiPriority="60" w:unhideWhenUsed="0"/>
-    <w:lsdException w:name="Light List Accent 5" w:semiHidden="0" w:uiPriority="61" w:unhideWhenUsed="0"/>
-    <w:lsdException w:name="Light Grid Accent 5" w:semiHidden="0" w:uiPriority="62" w:unhideWhenUsed="0"/>
-    <w:lsdException w:name="Medium Shading 1 Accent 5" w:semiHidden="0" w:uiPriority="63" w:unhideWhenUsed="0"/>
-    <w:lsdException w:name="Medium Shading 2 Accent 5" w:semiHidden="0" w:uiPriority="64" w:unhideWhenUsed="0"/>
-    <w:lsdException w:name="Medium List 1 Accent 5" w:semiHidden="0" w:uiPriority="65" w:unhideWhenUsed="0"/>
-    <w:lsdException w:name="Medium List 2 Accent 5" w:semiHidden="0" w:uiPriority="66" w:unhideWhenUsed="0"/>
-    <w:lsdException w:name="Medium Grid 1 Accent 5" w:semiHidden="0" w:uiPriority="67" w:unhideWhenUsed="0"/>
-    <w:lsdException w:name="Medium Grid 2 Accent 5" w:semiHidden="0" w:uiPriority="68" w:unhideWhenUsed="0"/>
-    <w:lsdException w:name="Medium Grid 3 Accent 5" w:semiHidden="0" w:uiPriority="69" w:unhideWhenUsed="0"/>
-    <w:lsdException w:name="Dark List Accent 5" w:semiHidden="0" w:uiPriority="70" w:unhideWhenUsed="0"/>
-    <w:lsdException w:name="Colorful Shading Accent 5" w:semiHidden="0" w:uiPriority="71" w:unhideWhenUsed="0"/>
-    <w:lsdException w:name="Colorful List Accent 5" w:semiHidden="0" w:uiPriority="72" w:unhideWhenUsed="0"/>
-    <w:lsdException w:name="Colorful Grid Accent 5" w:semiHidden="0" w:uiPriority="73" w:unhideWhenUsed="0"/>
-    <w:lsdException w:name="Light Shading Accent 6" w:semiHidden="0" w:uiPriority="60" w:unhideWhenUsed="0"/>
-    <w:lsdException w:name="Light List Accent 6" w:semiHidden="0" w:uiPriority="61" w:unhideWhenUsed="0"/>
-    <w:lsdException w:name="Light Grid Accent 6" w:semiHidden="0" w:uiPriority="62" w:unhideWhenUsed="0"/>
-    <w:lsdException w:name="Medium Shading 1 Accent 6" w:semiHidden="0" w:uiPriority="63" w:unhideWhenUsed="0"/>
-    <w:lsdException w:name="Medium Shading 2 Accent 6" w:semiHidden="0" w:uiPriority="64" w:unhideWhenUsed="0"/>
-    <w:lsdException w:name="Medium List 1 Accent 6" w:semiHidden="0" w:uiPriority="65" w:unhideWhenUsed="0"/>
-    <w:lsdException w:name="Medium List 2 Accent 6" w:semiHidden="0" w:uiPriority="66" w:unhideWhenUsed="0"/>
-    <w:lsdException w:name="Medium Grid 1 Accent 6" w:semiHidden="0" w:uiPriority="67" w:unhideWhenUsed="0"/>
-    <w:lsdException w:name="Medium Grid 2 Accent 6" w:semiHidden="0" w:uiPriority="68" w:unhideWhenUsed="0"/>
-    <w:lsdException w:name="Medium Grid 3 Accent 6" w:semiHidden="0" w:uiPriority="69" w:unhideWhenUsed="0"/>
-    <w:lsdException w:name="Dark List Accent 6" w:semiHidden="0" w:uiPriority="70" w:unhideWhenUsed="0"/>
-    <w:lsdException w:name="Colorful Shading Accent 6" w:semiHidden="0" w:uiPriority="71" w:unhideWhenUsed="0"/>
-    <w:lsdException w:name="Colorful List Accent 6" w:semiHidden="0" w:uiPriority="72" w:unhideWhenUsed="0"/>
-    <w:lsdException w:name="Colorful Grid Accent 6" w:semiHidden="0" w:uiPriority="73" w:unhideWhenUsed="0"/>
-    <w:lsdException w:name="Subtle Emphasis" w:semiHidden="0" w:uiPriority="19" w:unhideWhenUsed="0" w:qFormat="1"/>
-    <w:lsdException w:name="Intense Emphasis" w:semiHidden="0" w:uiPriority="21" w:unhideWhenUsed="0" w:qFormat="1"/>
-    <w:lsdException w:name="Subtle Reference" w:semiHidden="0" w:uiPriority="31" w:unhideWhenUsed="0" w:qFormat="1"/>
-    <w:lsdException w:name="Intense Reference" w:semiHidden="0" w:uiPriority="32" w:unhideWhenUsed="0" w:qFormat="1"/>
-    <w:lsdException w:name="Book Title" w:semiHidden="0" w:uiPriority="33" w:unhideWhenUsed="0" w:qFormat="1"/>
-    <w:lsdException w:name="Bibliography" w:uiPriority="37"/>
-    <w:lsdException w:name="TOC Heading" w:uiPriority="39" w:qFormat="1"/>
-  </w:latentStyles>
-  <w:style w:type="paragraph" w:default="1" w:styleId="Normal">
-    <w:name w:val="Normal"/>
-    <w:qFormat/>
-  </w:style>
-  <w:style w:type="character" w:default="1" w:styleId="Fontepargpadro">
-    <w:name w:val="Default Paragraph Font"/>
-    <w:uiPriority w:val="1"/>
-    <w:semiHidden/>
-    <w:unhideWhenUsed/>
-  </w:style>
-  <w:style w:type="table" w:default="1" w:styleId="Tabelanormal">
-    <w:name w:val="Normal Table"/>
-    <w:uiPriority w:val="99"/>
-    <w:semiHidden/>
-    <w:unhideWhenUsed/>
-    <w:tblPr>
-      <w:tblInd w:w="0" w:type="dxa"/>
-      <w:tblCellMar>
-        <w:top w:w="0" w:type="dxa"/>
-        <w:left w:w="108" w:type="dxa"/>
-        <w:bottom w:w="0" w:type="dxa"/>
-        <w:right w:w="108" w:type="dxa"/>
-      </w:tblCellMar>
-    </w:tblPr>
-  </w:style>
-  <w:style w:type="numbering" w:default="1" w:styleId="Semlista">
-    <w:name w:val="No List"/>
-    <w:uiPriority w:val="99"/>
-    <w:semiHidden/>
-    <w:unhideWhenUsed/>
-  </w:style>
-  <w:style w:type="paragraph" w:styleId="PargrafodaLista">
-    <w:name w:val="List Paragraph"/>
-    <w:basedOn w:val="Normal"/>
-    <w:uiPriority w:val="34"/>
-    <w:qFormat/>
-    <w:rsid w:val="00276B31"/>
-    <w:pPr>
-      <w:ind w:left="720"/>
-      <w:contextualSpacing/>
-    </w:pPr>
-  </w:style>
-</w:styles>
-</file>
-
-<file path=word/stylesWithEffects.xml><?xml version="1.0" encoding="utf-8"?>
-<w:styles xmlns:wpc="http://schemas.microsoft.com/office/word/2010/wordprocessingCanvas" xmlns:mc="http://schemas.openxmlformats.org/markup-compatibility/2006" xmlns:o="urn:schemas-microsoft-com:office:office" xmlns:r="http://schemas.openxmlformats.org/officeDocument/2006/relationships" xmlns:m="http://schemas.openxmlformats.org/officeDocument/2006/math" xmlns:v="urn:schemas-microsoft-com:vml" xmlns:wp14="http://schemas.microsoft.com/office/word/2010/wordprocessingDrawing" xmlns:wp="http://schemas.openxmlformats.org/drawingml/2006/wordprocessingDrawing" xmlns:w10="urn:schemas-microsoft-com:office:word" xmlns:w="http://schemas.openxmlformats.org/wordprocessingml/2006/main" xmlns:w14="http://schemas.microsoft.com/office/word/2010/wordml" xmlns:wpg="http://schemas.microsoft.com/office/word/2010/wordprocessingGroup" xmlns:wpi="http://schemas.microsoft.com/office/word/2010/wordprocessingInk" xmlns:wne="http://schemas.microsoft.com/office/word/2006/wordml" xmlns:wps="http://schemas.microsoft.com/office/word/2010/wordprocessingShape" mc:Ignorable="w14 wp14">
-  <w:docDefaults>
-    <w:rPrDefault>
-      <w:rPr>
-        <w:rFonts w:asciiTheme="minorHAnsi" w:eastAsiaTheme="minorHAnsi" w:hAnsiTheme="minorHAnsi" w:cstheme="minorBidi"/>
-        <w:sz w:val="22"/>
-        <w:szCs w:val="22"/>
-        <w:lang w:val="pt-BR" w:eastAsia="en-US" w:bidi="ar-SA"/>
-      </w:rPr>
-    </w:rPrDefault>
-    <w:pPrDefault>
-      <w:pPr>
-        <w:spacing w:after="160" w:line="259" w:lineRule="auto"/>
-      </w:pPr>
-    </w:pPrDefault>
-  </w:docDefaults>
-  <w:latentStyles w:defLockedState="0" w:defUIPriority="99" w:defSemiHidden="1" w:defUnhideWhenUsed="1" w:defQFormat="0" w:count="267">
-    <w:lsdException w:name="Normal" w:semiHidden="0" w:uiPriority="0" w:unhideWhenUsed="0" w:qFormat="1"/>
-    <w:lsdException w:name="heading 1" w:semiHidden="0" w:uiPriority="9" w:unhideWhenUsed="0" w:qFormat="1"/>
-    <w:lsdException w:name="heading 2" w:uiPriority="9" w:qFormat="1"/>
-    <w:lsdException w:name="heading 3" w:uiPriority="9" w:qFormat="1"/>
-    <w:lsdException w:name="heading 4" w:uiPriority="9" w:qFormat="1"/>
-    <w:lsdException w:name="heading 5" w:uiPriority="9" w:qFormat="1"/>
-    <w:lsdException w:name="heading 6" w:uiPriority="9" w:qFormat="1"/>
-    <w:lsdException w:name="heading 7" w:uiPriority="9" w:qFormat="1"/>
-    <w:lsdException w:name="heading 8" w:uiPriority="9" w:qFormat="1"/>
-    <w:lsdException w:name="heading 9" w:uiPriority="9" w:qFormat="1"/>
-    <w:lsdException w:name="toc 1" w:uiPriority="39"/>
-    <w:lsdException w:name="toc 2" w:uiPriority="39"/>
-    <w:lsdException w:name="toc 3" w:uiPriority="39"/>
-    <w:lsdException w:name="toc 4" w:uiPriority="39"/>
-    <w:lsdException w:name="toc 5" w:uiPriority="39"/>
-    <w:lsdException w:name="toc 6" w:uiPriority="39"/>
-    <w:lsdException w:name="toc 7" w:uiPriority="39"/>
-    <w:lsdException w:name="toc 8" w:uiPriority="39"/>
-    <w:lsdException w:name="toc 9" w:uiPriority="39"/>
-    <w:lsdException w:name="caption" w:uiPriority="35" w:qFormat="1"/>
-    <w:lsdException w:name="Title" w:semiHidden="0" w:uiPriority="10" w:unhideWhenUsed="0" w:qFormat="1"/>
-    <w:lsdException w:name="Default Paragraph Font" w:uiPriority="1"/>
-    <w:lsdException w:name="Subtitle" w:semiHidden="0" w:uiPriority="11" w:unhideWhenUsed="0" w:qFormat="1"/>
-    <w:lsdException w:name="Strong" w:semiHidden="0" w:uiPriority="22" w:unhideWhenUsed="0" w:qFormat="1"/>
-    <w:lsdException w:name="Emphasis" w:semiHidden="0" w:uiPriority="20" w:unhideWhenUsed="0" w:qFormat="1"/>
-    <w:lsdException w:name="Normal Table" w:semiHidden="0" w:unhideWhenUsed="0"/>
-    <w:lsdException w:name="Table Web 3" w:semiHidden="0" w:unhideWhenUsed="0"/>
-    <w:lsdException w:name="Table Grid" w:semiHidden="0" w:uiPriority="39" w:unhideWhenUsed="0"/>
-    <w:lsdException w:name="Table Theme" w:semiHidden="0" w:unhideWhenUsed="0"/>
-    <w:lsdException w:name="Placeholder Text" w:unhideWhenUsed="0"/>
-    <w:lsdException w:name="No Spacing" w:semiHidden="0" w:uiPriority="1" w:unhideWhenUsed="0" w:qFormat="1"/>
-    <w:lsdException w:name="Light Shading" w:semiHidden="0" w:uiPriority="60" w:unhideWhenUsed="0"/>
-    <w:lsdException w:name="Light List" w:semiHidden="0" w:uiPriority="61" w:unhideWhenUsed="0"/>
-    <w:lsdException w:name="Light Grid" w:semiHidden="0" w:uiPriority="62" w:unhideWhenUsed="0"/>
-    <w:lsdException w:name="Medium Shading 1" w:semiHidden="0" w:uiPriority="63" w:unhideWhenUsed="0"/>
-    <w:lsdException w:name="Medium Shading 2" w:semiHidden="0" w:uiPriority="64" w:unhideWhenUsed="0"/>
-    <w:lsdException w:name="Medium List 1" w:semiHidden="0" w:uiPriority="65" w:unhideWhenUsed="0"/>
-    <w:lsdException w:name="Medium List 2" w:semiHidden="0" w:uiPriority="66" w:unhideWhenUsed="0"/>
-    <w:lsdException w:name="Medium Grid 1" w:semiHidden="0" w:uiPriority="67" w:unhideWhenUsed="0"/>
-    <w:lsdException w:name="Medium Grid 2" w:semiHidden="0" w:uiPriority="68" w:unhideWhenUsed="0"/>
-    <w:lsdException w:name="Medium Grid 3" w:semiHidden="0" w:uiPriority="69" w:unhideWhenUsed="0"/>
-    <w:lsdException w:name="Dark List" w:semiHidden="0" w:uiPriority="70" w:unhideWhenUsed="0"/>
-    <w:lsdException w:name="Colorful Shading" w:semiHidden="0" w:uiPriority="71" w:unhideWhenUsed="0"/>
-    <w:lsdException w:name="Colorful List" w:semiHidden="0" w:uiPriority="72" w:unhideWhenUsed="0"/>
-    <w:lsdException w:name="Colorful Grid" w:semiHidden="0" w:uiPriority="73" w:unhideWhenUsed="0"/>
-    <w:lsdException w:name="Light Shading Accent 1" w:semiHidden="0" w:uiPriority="60" w:unhideWhenUsed="0"/>
-    <w:lsdException w:name="Light List Accent 1" w:semiHidden="0" w:uiPriority="61" w:unhideWhenUsed="0"/>
-    <w:lsdException w:name="Light Grid Accent 1" w:semiHidden="0" w:uiPriority="62" w:unhideWhenUsed="0"/>
-    <w:lsdException w:name="Medium Shading 1 Accent 1" w:semiHidden="0" w:uiPriority="63" w:unhideWhenUsed="0"/>
-    <w:lsdException w:name="Medium Shading 2 Accent 1" w:semiHidden="0" w:uiPriority="64" w:unhideWhenUsed="0"/>
-    <w:lsdException w:name="Medium List 1 Accent 1" w:semiHidden="0" w:uiPriority="65" w:unhideWhenUsed="0"/>
-    <w:lsdException w:name="Revision" w:unhideWhenUsed="0"/>
-    <w:lsdException w:name="List Paragraph" w:semiHidden="0" w:uiPriority="34" w:unhideWhenUsed="0" w:qFormat="1"/>
-    <w:lsdException w:name="Quote" w:semiHidden="0" w:uiPriority="29" w:unhideWhenUsed="0" w:qFormat="1"/>
-    <w:lsdException w:name="Intense Quote" w:semiHidden="0" w:uiPriority="30" w:unhideWhenUsed="0" w:qFormat="1"/>
-    <w:lsdException w:name="Medium List 2 Accent 1" w:semiHidden="0" w:uiPriority="66" w:unhideWhenUsed="0"/>
-    <w:lsdException w:name="Medium Grid 1 Accent 1" w:semiHidden="0" w:uiPriority="67" w:unhideWhenUsed="0"/>
-    <w:lsdException w:name="Medium Grid 2 Accent 1" w:semiHidden="0" w:uiPriority="68" w:unhideWhenUsed="0"/>
-    <w:lsdException w:name="Medium Grid 3 Accent 1" w:semiHidden="0" w:uiPriority="69" w:unhideWhenUsed="0"/>
-    <w:lsdException w:name="Dark List Accent 1" w:semiHidden="0" w:uiPriority="70" w:unhideWhenUsed="0"/>
-    <w:lsdException w:name="Colorful Shading Accent 1" w:semiHidden="0" w:uiPriority="71" w:unhideWhenUsed="0"/>
-    <w:lsdException w:name="Colorful List Accent 1" w:semiHidden="0" w:uiPriority="72" w:unhideWhenUsed="0"/>
-    <w:lsdException w:name="Colorful Grid Accent 1" w:semiHidden="0" w:uiPriority="73" w:unhideWhenUsed="0"/>
-    <w:lsdException w:name="Light Shading Accent 2" w:semiHidden="0" w:uiPriority="60" w:unhideWhenUsed="0"/>
-    <w:lsdException w:name="Light List Accent 2" w:semiHidden="0" w:uiPriority="61" w:unhideWhenUsed="0"/>
-    <w:lsdException w:name="Light Grid Accent 2" w:semiHidden="0" w:uiPriority="62" w:unhideWhenUsed="0"/>
-    <w:lsdException w:name="Medium Shading 1 Accent 2" w:semiHidden="0" w:uiPriority="63" w:unhideWhenUsed="0"/>
-    <w:lsdException w:name="Medium Shading 2 Accent 2" w:semiHidden="0" w:uiPriority="64" w:unhideWhenUsed="0"/>
-    <w:lsdException w:name="Medium List 1 Accent 2" w:semiHidden="0" w:uiPriority="65" w:unhideWhenUsed="0"/>
-    <w:lsdException w:name="Medium List 2 Accent 2" w:semiHidden="0" w:uiPriority="66" w:unhideWhenUsed="0"/>
-    <w:lsdException w:name="Medium Grid 1 Accent 2" w:semiHidden="0" w:uiPriority="67" w:unhideWhenUsed="0"/>
-    <w:lsdException w:name="Medium Grid 2 Accent 2" w:semiHidden="0" w:uiPriority="68" w:unhideWhenUsed="0"/>
-    <w:lsdException w:name="Medium Grid 3 Accent 2" w:semiHidden="0" w:uiPriority="69" w:unhideWhenUsed="0"/>
-    <w:lsdException w:name="Dark List Accent 2" w:semiHidden="0" w:uiPriority="70" w:unhideWhenUsed="0"/>
-    <w:lsdException w:name="Colorful Shading Accent 2" w:semiHidden="0" w:uiPriority="71" w:unhideWhenUsed="0"/>
-    <w:lsdException w:name="Colorful List Accent 2" w:semiHidden="0" w:uiPriority="72" w:unhideWhenUsed="0"/>
-    <w:lsdException w:name="Colorful Grid Accent 2" w:semiHidden="0" w:uiPriority="73" w:unhideWhenUsed="0"/>
-    <w:lsdException w:name="Light Shading Accent 3" w:semiHidden="0" w:uiPriority="60" w:unhideWhenUsed="0"/>
-    <w:lsdException w:name="Light List Accent 3" w:semiHidden="0" w:uiPriority="61" w:unhideWhenUsed="0"/>
-    <w:lsdException w:name="Light Grid Accent 3" w:semiHidden="0" w:uiPriority="62" w:unhideWhenUsed="0"/>
-    <w:lsdException w:name="Medium Shading 1 Accent 3" w:semiHidden="0" w:uiPriority="63" w:unhideWhenUsed="0"/>
-    <w:lsdException w:name="Medium Shading 2 Accent 3" w:semiHidden="0" w:uiPriority="64" w:unhideWhenUsed="0"/>
-    <w:lsdException w:name="Medium List 1 Accent 3" w:semiHidden="0" w:uiPriority="65" w:unhideWhenUsed="0"/>
-    <w:lsdException w:name="Medium List 2 Accent 3" w:semiHidden="0" w:uiPriority="66" w:unhideWhenUsed="0"/>
-    <w:lsdException w:name="Medium Grid 1 Accent 3" w:semiHidden="0" w:uiPriority="67" w:unhideWhenUsed="0"/>
-    <w:lsdException w:name="Medium Grid 2 Accent 3" w:semiHidden="0" w:uiPriority="68" w:unhideWhenUsed="0"/>
-    <w:lsdException w:name="Medium Grid 3 Accent 3" w:semiHidden="0" w:uiPriority="69" w:unhideWhenUsed="0"/>
-    <w:lsdException w:name="Dark List Accent 3" w:semiHidden="0" w:uiPriority="70" w:unhideWhenUsed="0"/>
-    <w:lsdException w:name="Colorful Shading Accent 3" w:semiHidden="0" w:uiPriority="71" w:unhideWhenUsed="0"/>
-    <w:lsdException w:name="Colorful List Accent 3" w:semiHidden="0" w:uiPriority="72" w:unhideWhenUsed="0"/>
-    <w:lsdException w:name="Colorful Grid Accent 3" w:semiHidden="0" w:uiPriority="73" w:unhideWhenUsed="0"/>
-    <w:lsdException w:name="Light Shading Accent 4" w:semiHidden="0" w:uiPriority="60" w:unhideWhenUsed="0"/>
-    <w:lsdException w:name="Light List Accent 4" w:semiHidden="0" w:uiPriority="61" w:unhideWhenUsed="0"/>
-    <w:lsdException w:name="Light Grid Accent 4" w:semiHidden="0" w:uiPriority="62" w:unhideWhenUsed="0"/>
-    <w:lsdException w:name="Medium Shading 1 Accent 4" w:semiHidden="0" w:uiPriority="63" w:unhideWhenUsed="0"/>
-    <w:lsdException w:name="Medium Shading 2 Accent 4" w:semiHidden="0" w:uiPriority="64" w:unhideWhenUsed="0"/>
-    <w:lsdException w:name="Medium List 1 Accent 4" w:semiHidden="0" w:uiPriority="65" w:unhideWhenUsed="0"/>
-    <w:lsdException w:name="Medium List 2 Accent 4" w:semiHidden="0" w:uiPriority="66" w:unhideWhenUsed="0"/>
-    <w:lsdException w:name="Medium Grid 1 Accent 4" w:semiHidden="0" w:uiPriority="67" w:unhideWhenUsed="0"/>
-    <w:lsdException w:name="Medium Grid 2 Accent 4" w:semiHidden="0" w:uiPriority="68" w:unhideWhenUsed="0"/>
-    <w:lsdException w:name="Medium Grid 3 Accent 4" w:semiHidden="0" w:uiPriority="69" w:unhideWhenUsed="0"/>
-    <w:lsdException w:name="Dark List Accent 4" w:semiHidden="0" w:uiPriority="70" w:unhideWhenUsed="0"/>
-    <w:lsdException w:name="Colorful Shading Accent 4" w:semiHidden="0" w:uiPriority="71" w:unhideWhenUsed="0"/>
-    <w:lsdException w:name="Colorful List Accent 4" w:semiHidden="0" w:uiPriority="72" w:unhideWhenUsed="0"/>
-    <w:lsdException w:name="Colorful Grid Accent 4" w:semiHidden="0" w:uiPriority="73" w:unhideWhenUsed="0"/>
-    <w:lsdException w:name="Light Shading Accent 5" w:semiHidden="0" w:uiPriority="60" w:unhideWhenUsed="0"/>
-    <w:lsdException w:name="Light List Accent 5" w:semiHidden="0" w:uiPriority="61" w:unhideWhenUsed="0"/>
-    <w:lsdException w:name="Light Grid Accent 5" w:semiHidden="0" w:uiPriority="62" w:unhideWhenUsed="0"/>
-    <w:lsdException w:name="Medium Shading 1 Accent 5" w:semiHidden="0" w:uiPriority="63" w:unhideWhenUsed="0"/>
-    <w:lsdException w:name="Medium Shading 2 Accent 5" w:semiHidden="0" w:uiPriority="64" w:unhideWhenUsed="0"/>
-    <w:lsdException w:name="Medium List 1 Accent 5" w:semiHidden="0" w:uiPriority="65" w:unhideWhenUsed="0"/>
-    <w:lsdException w:name="Medium List 2 Accent 5" w:semiHidden="0" w:uiPriority="66" w:unhideWhenUsed="0"/>
-    <w:lsdException w:name="Medium Grid 1 Accent 5" w:semiHidden="0" w:uiPriority="67" w:unhideWhenUsed="0"/>
-    <w:lsdException w:name="Medium Grid 2 Accent 5" w:semiHidden="0" w:uiPriority="68" w:unhideWhenUsed="0"/>
-    <w:lsdException w:name="Medium Grid 3 Accent 5" w:semiHidden="0" w:uiPriority="69" w:unhideWhenUsed="0"/>
-    <w:lsdException w:name="Dark List Accent 5" w:semiHidden="0" w:uiPriority="70" w:unhideWhenUsed="0"/>
-    <w:lsdException w:name="Colorful Shading Accent 5" w:semiHidden="0" w:uiPriority="71" w:unhideWhenUsed="0"/>
-    <w:lsdException w:name="Colorful List Accent 5" w:semiHidden="0" w:uiPriority="72" w:unhideWhenUsed="0"/>
-    <w:lsdException w:name="Colorful Grid Accent 5" w:semiHidden="0" w:uiPriority="73" w:unhideWhenUsed="0"/>
-    <w:lsdException w:name="Light Shading Accent 6" w:semiHidden="0" w:uiPriority="60" w:unhideWhenUsed="0"/>
-    <w:lsdException w:name="Light List Accent 6" w:semiHidden="0" w:uiPriority="61" w:unhideWhenUsed="0"/>
-    <w:lsdException w:name="Light Grid Accent 6" w:semiHidden="0" w:uiPriority="62" w:unhideWhenUsed="0"/>
-    <w:lsdException w:name="Medium Shading 1 Accent 6" w:semiHidden="0" w:uiPriority="63" w:unhideWhenUsed="0"/>
-    <w:lsdException w:name="Medium Shading 2 Accent 6" w:semiHidden="0" w:uiPriority="64" w:unhideWhenUsed="0"/>
-    <w:lsdException w:name="Medium List 1 Accent 6" w:semiHidden="0" w:uiPriority="65" w:unhideWhenUsed="0"/>
-    <w:lsdException w:name="Medium List 2 Accent 6" w:semiHidden="0" w:uiPriority="66" w:unhideWhenUsed="0"/>
-    <w:lsdException w:name="Medium Grid 1 Accent 6" w:semiHidden="0" w:uiPriority="67" w:unhideWhenUsed="0"/>
-    <w:lsdException w:name="Medium Grid 2 Accent 6" w:semiHidden="0" w:uiPriority="68" w:unhideWhenUsed="0"/>
-    <w:lsdException w:name="Medium Grid 3 Accent 6" w:semiHidden="0" w:uiPriority="69" w:unhideWhenUsed="0"/>
-    <w:lsdException w:name="Dark List Accent 6" w:semiHidden="0" w:uiPriority="70" w:unhideWhenUsed="0"/>
-    <w:lsdException w:name="Colorful Shading Accent 6" w:semiHidden="0" w:uiPriority="71" w:unhideWhenUsed="0"/>
-    <w:lsdException w:name="Colorful List Accent 6" w:semiHidden="0" w:uiPriority="72" w:unhideWhenUsed="0"/>
-    <w:lsdException w:name="Colorful Grid Accent 6" w:semiHidden="0" w:uiPriority="73" w:unhideWhenUsed="0"/>
-    <w:lsdException w:name="Subtle Emphasis" w:semiHidden="0" w:uiPriority="19" w:unhideWhenUsed="0" w:qFormat="1"/>
-    <w:lsdException w:name="Intense Emphasis" w:semiHidden="0" w:uiPriority="21" w:unhideWhenUsed="0" w:qFormat="1"/>
-    <w:lsdException w:name="Subtle Reference" w:semiHidden="0" w:uiPriority="31" w:unhideWhenUsed="0" w:qFormat="1"/>
-    <w:lsdException w:name="Intense Reference" w:semiHidden="0" w:uiPriority="32" w:unhideWhenUsed="0" w:qFormat="1"/>
-    <w:lsdException w:name="Book Title" w:semiHidden="0" w:uiPriority="33" w:unhideWhenUsed="0" w:qFormat="1"/>
-    <w:lsdException w:name="Bibliography" w:uiPriority="37"/>
-    <w:lsdException w:name="TOC Heading" w:uiPriority="39" w:qFormat="1"/>
+  <w:latentStyles w:defLockedState="0" w:defUIPriority="99" w:defSemiHidden="0" w:defUnhideWhenUsed="0" w:defQFormat="0" w:count="376">
+    <w:lsdException w:name="Normal" w:uiPriority="0" w:qFormat="1"/>
+    <w:lsdException w:name="heading 1" w:uiPriority="9" w:qFormat="1"/>
+    <w:lsdException w:name="heading 2" w:semiHidden="1" w:uiPriority="9" w:unhideWhenUsed="1" w:qFormat="1"/>
+    <w:lsdException w:name="heading 3" w:semiHidden="1" w:uiPriority="9" w:unhideWhenUsed="1" w:qFormat="1"/>
+    <w:lsdException w:name="heading 4" w:semiHidden="1" w:uiPriority="9" w:unhideWhenUsed="1" w:qFormat="1"/>
+    <w:lsdException w:name="heading 5" w:semiHidden="1" w:uiPriority="9" w:unhideWhenUsed="1" w:qFormat="1"/>
+    <w:lsdException w:name="heading 6" w:semiHidden="1" w:uiPriority="9" w:unhideWhenUsed="1" w:qFormat="1"/>
+    <w:lsdException w:name="heading 7" w:semiHidden="1" w:uiPriority="9" w:unhideWhenUsed="1" w:qFormat="1"/>
+    <w:lsdException w:name="heading 8" w:semiHidden="1" w:uiPriority="9" w:unhideWhenUsed="1" w:qFormat="1"/>
+    <w:lsdException w:name="heading 9" w:semiHidden="1" w:uiPriority="9" w:unhideWhenUsed="1" w:qFormat="1"/>
+    <w:lsdException w:name="index 1" w:semiHidden="1" w:unhideWhenUsed="1"/>
+    <w:lsdException w:name="index 2" w:semiHidden="1" w:unhideWhenUsed="1"/>
+    <w:lsdException w:name="index 3" w:semiHidden="1" w:unhideWhenUsed="1"/>
+    <w:lsdException w:name="index 4" w:semiHidden="1" w:unhideWhenUsed="1"/>
+    <w:lsdException w:name="index 5" w:semiHidden="1" w:unhideWhenUsed="1"/>
+    <w:lsdException w:name="index 6" w:semiHidden="1" w:unhideWhenUsed="1"/>
+    <w:lsdException w:name="index 7" w:semiHidden="1" w:unhideWhenUsed="1"/>
+    <w:lsdException w:name="index 8" w:semiHidden="1" w:unhideWhenUsed="1"/>
+    <w:lsdException w:name="index 9" w:semiHidden="1" w:unhideWhenUsed="1"/>
+    <w:lsdException w:name="toc 1" w:semiHidden="1" w:uiPriority="39" w:unhideWhenUsed="1"/>
+    <w:lsdException w:name="toc 2" w:semiHidden="1" w:uiPriority="39" w:unhideWhenUsed="1"/>
+    <w:lsdException w:name="toc 3" w:semiHidden="1" w:uiPriority="39" w:unhideWhenUsed="1"/>
+    <w:lsdException w:name="toc 4" w:semiHidden="1" w:uiPriority="39" w:unhideWhenUsed="1"/>
+    <w:lsdException w:name="toc 5" w:semiHidden="1" w:uiPriority="39" w:unhideWhenUsed="1"/>
+    <w:lsdException w:name="toc 6" w:semiHidden="1" w:uiPriority="39" w:unhideWhenUsed="1"/>
+    <w:lsdException w:name="toc 7" w:semiHidden="1" w:uiPriority="39" w:unhideWhenUsed="1"/>
+    <w:lsdException w:name="toc 8" w:semiHidden="1" w:uiPriority="39" w:unhideWhenUsed="1"/>
+    <w:lsdException w:name="toc 9" w:semiHidden="1" w:uiPriority="39" w:unhideWhenUsed="1"/>
+    <w:lsdException w:name="Normal Indent" w:semiHidden="1" w:unhideWhenUsed="1"/>
+    <w:lsdException w:name="footnote text" w:semiHidden="1" w:unhideWhenUsed="1"/>
+    <w:lsdException w:name="annotation text" w:semiHidden="1" w:unhideWhenUsed="1"/>
+    <w:lsdException w:name="header" w:semiHidden="1" w:unhideWhenUsed="1"/>
+    <w:lsdException w:name="footer" w:semiHidden="1" w:unhideWhenUsed="1"/>
+    <w:lsdException w:name="index heading" w:semiHidden="1" w:unhideWhenUsed="1"/>
+    <w:lsdException w:name="caption" w:semiHidden="1" w:uiPriority="35" w:unhideWhenUsed="1" w:qFormat="1"/>
+    <w:lsdException w:name="table of figures" w:semiHidden="1" w:unhideWhenUsed="1"/>
+    <w:lsdException w:name="envelope address" w:semiHidden="1" w:unhideWhenUsed="1"/>
+    <w:lsdException w:name="envelope return" w:semiHidden="1" w:unhideWhenUsed="1"/>
+    <w:lsdException w:name="footnote reference" w:semiHidden="1" w:unhideWhenUsed="1"/>
+    <w:lsdException w:name="annotation reference" w:semiHidden="1" w:unhideWhenUsed="1"/>
+    <w:lsdException w:name="line number" w:semiHidden="1" w:unhideWhenUsed="1"/>
+    <w:lsdException w:name="page number" w:semiHidden="1" w:unhideWhenUsed="1"/>
+    <w:lsdException w:name="endnote reference" w:semiHidden="1" w:unhideWhenUsed="1"/>
+    <w:lsdException w:name="endnote text" w:semiHidden="1" w:unhideWhenUsed="1"/>
+    <w:lsdException w:name="table of authorities" w:semiHidden="1" w:unhideWhenUsed="1"/>
+    <w:lsdException w:name="macro" w:semiHidden="1" w:unhideWhenUsed="1"/>
+    <w:lsdException w:name="toa heading" w:semiHidden="1" w:unhideWhenUsed="1"/>
+    <w:lsdException w:name="List" w:semiHidden="1" w:unhideWhenUsed="1"/>
+    <w:lsdException w:name="List Bullet" w:semiHidden="1" w:unhideWhenUsed="1"/>
+    <w:lsdException w:name="List Number" w:semiHidden="1" w:unhideWhenUsed="1"/>
+    <w:lsdException w:name="List 2" w:semiHidden="1" w:unhideWhenUsed="1"/>
+    <w:lsdException w:name="List 3" w:semiHidden="1" w:unhideWhenUsed="1"/>
+    <w:lsdException w:name="List 4" w:semiHidden="1" w:unhideWhenUsed="1"/>
+    <w:lsdException w:name="List 5" w:semiHidden="1" w:unhideWhenUsed="1"/>
+    <w:lsdException w:name="List Bullet 2" w:semiHidden="1" w:unhideWhenUsed="1"/>
+    <w:lsdException w:name="List Bullet 3" w:semiHidden="1" w:unhideWhenUsed="1"/>
+    <w:lsdException w:name="List Bullet 4" w:semiHidden="1" w:unhideWhenUsed="1"/>
+    <w:lsdException w:name="List Bullet 5" w:semiHidden="1" w:unhideWhenUsed="1"/>
+    <w:lsdException w:name="List Number 2" w:semiHidden="1" w:unhideWhenUsed="1"/>
+    <w:lsdException w:name="List Number 3" w:semiHidden="1" w:unhideWhenUsed="1"/>
+    <w:lsdException w:name="List Number 4" w:semiHidden="1" w:unhideWhenUsed="1"/>
+    <w:lsdException w:name="List Number 5" w:semiHidden="1" w:unhideWhenUsed="1"/>
+    <w:lsdException w:name="Title" w:uiPriority="10" w:qFormat="1"/>
+    <w:lsdException w:name="Closing" w:semiHidden="1" w:unhideWhenUsed="1"/>
+    <w:lsdException w:name="Signature" w:semiHidden="1" w:unhideWhenUsed="1"/>
+    <w:lsdException w:name="Default Paragraph Font" w:semiHidden="1" w:uiPriority="1" w:unhideWhenUsed="1"/>
+    <w:lsdException w:name="Body Text" w:semiHidden="1" w:unhideWhenUsed="1"/>
+    <w:lsdException w:name="Body Text Indent" w:semiHidden="1" w:unhideWhenUsed="1"/>
+    <w:lsdException w:name="List Continue" w:semiHidden="1" w:unhideWhenUsed="1"/>
+    <w:lsdException w:name="List Continue 2" w:semiHidden="1" w:unhideWhenUsed="1"/>
+    <w:lsdException w:name="List Continue 3" w:semiHidden="1" w:unhideWhenUsed="1"/>
+    <w:lsdException w:name="List Continue 4" w:semiHidden="1" w:unhideWhenUsed="1"/>
+    <w:lsdException w:name="List Continue 5" w:semiHidden="1" w:unhideWhenUsed="1"/>
+    <w:lsdException w:name="Message Header" w:semiHidden="1" w:unhideWhenUsed="1"/>
+    <w:lsdException w:name="Subtitle" w:uiPriority="11" w:qFormat="1"/>
+    <w:lsdException w:name="Salutation" w:semiHidden="1" w:unhideWhenUsed="1"/>
+    <w:lsdException w:name="Date" w:semiHidden="1" w:unhideWhenUsed="1"/>
+    <w:lsdException w:name="Body Text First Indent" w:semiHidden="1" w:unhideWhenUsed="1"/>
+    <w:lsdException w:name="Body Text First Indent 2" w:semiHidden="1" w:unhideWhenUsed="1"/>
+    <w:lsdException w:name="Note Heading" w:semiHidden="1" w:unhideWhenUsed="1"/>
+    <w:lsdException w:name="Body Text 2" w:semiHidden="1" w:unhideWhenUsed="1"/>
+    <w:lsdException w:name="Body Text 3" w:semiHidden="1" w:unhideWhenUsed="1"/>
+    <w:lsdException w:name="Body Text Indent 2" w:semiHidden="1" w:unhideWhenUsed="1"/>
+    <w:lsdException w:name="Body Text Indent 3" w:semiHidden="1" w:unhideWhenUsed="1"/>
+    <w:lsdException w:name="Block Text" w:semiHidden="1" w:unhideWhenUsed="1"/>
+    <w:lsdException w:name="Hyperlink" w:semiHidden="1" w:unhideWhenUsed="1"/>
+    <w:lsdException w:name="FollowedHyperlink" w:semiHidden="1" w:unhideWhenUsed="1"/>
+    <w:lsdException w:name="Strong" w:uiPriority="22" w:qFormat="1"/>
+    <w:lsdException w:name="Emphasis" w:uiPriority="20" w:qFormat="1"/>
+    <w:lsdException w:name="Document Map" w:semiHidden="1" w:unhideWhenUsed="1"/>
+    <w:lsdException w:name="Plain Text" w:semiHidden="1" w:unhideWhenUsed="1"/>
+    <w:lsdException w:name="E-mail Signature" w:semiHidden="1" w:unhideWhenUsed="1"/>
+    <w:lsdException w:name="HTML Top of Form" w:semiHidden="1" w:unhideWhenUsed="1"/>
+    <w:lsdException w:name="HTML Bottom of Form" w:semiHidden="1" w:unhideWhenUsed="1"/>
+    <w:lsdException w:name="Normal (Web)" w:semiHidden="1" w:unhideWhenUsed="1"/>
+    <w:lsdException w:name="HTML Acronym" w:semiHidden="1" w:unhideWhenUsed="1"/>
+    <w:lsdException w:name="HTML Address" w:semiHidden="1" w:unhideWhenUsed="1"/>
+    <w:lsdException w:name="HTML Cite" w:semiHidden="1" w:unhideWhenUsed="1"/>
+    <w:lsdException w:name="HTML Code" w:semiHidden="1" w:unhideWhenUsed="1"/>
+    <w:lsdException w:name="HTML Definition" w:semiHidden="1" w:unhideWhenUsed="1"/>
+    <w:lsdException w:name="HTML Keyboard" w:semiHidden="1" w:unhideWhenUsed="1"/>
+    <w:lsdException w:name="HTML Preformatted" w:semiHidden="1" w:unhideWhenUsed="1"/>
+    <w:lsdException w:name="HTML Sample" w:semiHidden="1" w:unhideWhenUsed="1"/>
+    <w:lsdException w:name="HTML Typewriter" w:semiHidden="1" w:unhideWhenUsed="1"/>
+    <w:lsdException w:name="HTML Variable" w:semiHidden="1" w:unhideWhenUsed="1"/>
+    <w:lsdException w:name="Normal Table" w:semiHidden="1" w:unhideWhenUsed="1"/>
+    <w:lsdException w:name="annotation subject" w:semiHidden="1" w:unhideWhenUsed="1"/>
+    <w:lsdException w:name="No List" w:semiHidden="1" w:unhideWhenUsed="1"/>
+    <w:lsdException w:name="Outline List 1" w:semiHidden="1" w:unhideWhenUsed="1"/>
+    <w:lsdException w:name="Outline List 2" w:semiHidden="1" w:unhideWhenUsed="1"/>
+    <w:lsdException w:name="Outline List 3" w:semiHidden="1" w:unhideWhenUsed="1"/>
+    <w:lsdException w:name="Table Simple 1" w:semiHidden="1" w:unhideWhenUsed="1"/>
+    <w:lsdException w:name="Table Simple 2" w:semiHidden="1" w:unhideWhenUsed="1"/>
+    <w:lsdException w:name="Table Simple 3" w:semiHidden="1" w:unhideWhenUsed="1"/>
+    <w:lsdException w:name="Table Classic 1" w:semiHidden="1" w:unhideWhenUsed="1"/>
+    <w:lsdException w:name="Table Classic 2" w:semiHidden="1" w:unhideWhenUsed="1"/>
+    <w:lsdException w:name="Table Classic 3" w:semiHidden="1" w:unhideWhenUsed="1"/>
+    <w:lsdException w:name="Table Classic 4" w:semiHidden="1" w:unhideWhenUsed="1"/>
+    <w:lsdException w:name="Table Colorful 1" w:semiHidden="1" w:unhideWhenUsed="1"/>
+    <w:lsdException w:name="Table Colorful 2" w:semiHidden="1" w:unhideWhenUsed="1"/>
+    <w:lsdException w:name="Table Colorful 3" w:semiHidden="1" w:unhideWhenUsed="1"/>
+    <w:lsdException w:name="Table Columns 1" w:semiHidden="1" w:unhideWhenUsed="1"/>
+    <w:lsdException w:name="Table Columns 2" w:semiHidden="1" w:unhideWhenUsed="1"/>
+    <w:lsdException w:name="Table Columns 3" w:semiHidden="1" w:unhideWhenUsed="1"/>
+    <w:lsdException w:name="Table Columns 4" w:semiHidden="1" w:unhideWhenUsed="1"/>
+    <w:lsdException w:name="Table Columns 5" w:semiHidden="1" w:unhideWhenUsed="1"/>
+    <w:lsdException w:name="Table Grid 1" w:semiHidden="1" w:unhideWhenUsed="1"/>
+    <w:lsdException w:name="Table Grid 2" w:semiHidden="1" w:unhideWhenUsed="1"/>
+    <w:lsdException w:name="Table Grid 3" w:semiHidden="1" w:unhideWhenUsed="1"/>
+    <w:lsdException w:name="Table Grid 4" w:semiHidden="1" w:unhideWhenUsed="1"/>
+    <w:lsdException w:name="Table Grid 5" w:semiHidden="1" w:unhideWhenUsed="1"/>
+    <w:lsdException w:name="Table Grid 6" w:semiHidden="1" w:unhideWhenUsed="1"/>
+    <w:lsdException w:name="Table Grid 7" w:semiHidden="1" w:unhideWhenUsed="1"/>
+    <w:lsdException w:name="Table Grid 8" w:semiHidden="1" w:unhideWhenUsed="1"/>
+    <w:lsdException w:name="Table List 1" w:semiHidden="1" w:unhideWhenUsed="1"/>
+    <w:lsdException w:name="Table List 2" w:semiHidden="1" w:unhideWhenUsed="1"/>
+    <w:lsdException w:name="Table List 3" w:semiHidden="1" w:unhideWhenUsed="1"/>
+    <w:lsdException w:name="Table List 4" w:semiHidden="1" w:unhideWhenUsed="1"/>
+    <w:lsdException w:name="Table List 5" w:semiHidden="1" w:unhideWhenUsed="1"/>
+    <w:lsdException w:name="Table List 6" w:semiHidden="1" w:unhideWhenUsed="1"/>
+    <w:lsdException w:name="Table List 7" w:semiHidden="1" w:unhideWhenUsed="1"/>
+    <w:lsdException w:name="Table List 8" w:semiHidden="1" w:unhideWhenUsed="1"/>
+    <w:lsdException w:name="Table 3D effects 1" w:semiHidden="1" w:unhideWhenUsed="1"/>
+    <w:lsdException w:name="Table 3D effects 2" w:semiHidden="1" w:unhideWhenUsed="1"/>
+    <w:lsdException w:name="Table 3D effects 3" w:semiHidden="1" w:unhideWhenUsed="1"/>
+    <w:lsdException w:name="Table Contemporary" w:semiHidden="1" w:unhideWhenUsed="1"/>
+    <w:lsdException w:name="Table Elegant" w:semiHidden="1" w:unhideWhenUsed="1"/>
+    <w:lsdException w:name="Table Professional" w:semiHidden="1" w:unhideWhenUsed="1"/>
+    <w:lsdException w:name="Table Subtle 1" w:semiHidden="1" w:unhideWhenUsed="1"/>
+    <w:lsdException w:name="Table Subtle 2" w:semiHidden="1" w:unhideWhenUsed="1"/>
+    <w:lsdException w:name="Table Web 1" w:semiHidden="1" w:unhideWhenUsed="1"/>
+    <w:lsdException w:name="Table Web 2" w:semiHidden="1" w:unhideWhenUsed="1"/>
+    <w:lsdException w:name="Table Web 3" w:semiHidden="1" w:unhideWhenUsed="1"/>
+    <w:lsdException w:name="Balloon Text" w:semiHidden="1" w:unhideWhenUsed="1"/>
+    <w:lsdException w:name="Table Grid" w:semiHidden="1" w:uiPriority="39" w:unhideWhenUsed="1"/>
+    <w:lsdException w:name="Table Theme" w:semiHidden="1" w:unhideWhenUsed="1"/>
+    <w:lsdException w:name="Placeholder Text" w:semiHidden="1"/>
+    <w:lsdException w:name="No Spacing" w:uiPriority="1" w:qFormat="1"/>
+    <w:lsdException w:name="Light Shading" w:uiPriority="60"/>
+    <w:lsdException w:name="Light List" w:uiPriority="61"/>
+    <w:lsdException w:name="Light Grid" w:uiPriority="62"/>
+    <w:lsdException w:name="Medium Shading 1" w:uiPriority="63"/>
+    <w:lsdException w:name="Medium Shading 2" w:uiPriority="64"/>
+    <w:lsdException w:name="Medium List 1" w:uiPriority="65"/>
+    <w:lsdException w:name="Medium List 2" w:uiPriority="66"/>
+    <w:lsdException w:name="Medium Grid 1" w:uiPriority="67"/>
+    <w:lsdException w:name="Medium Grid 2" w:uiPriority="68"/>
+    <w:lsdException w:name="Medium Grid 3" w:uiPriority="69"/>
+    <w:lsdException w:name="Dark List" w:uiPriority="70"/>
+    <w:lsdException w:name="Colorful Shading" w:uiPriority="71"/>
+    <w:lsdException w:name="Colorful List" w:uiPriority="72"/>
+    <w:lsdException w:name="Colorful Grid" w:uiPriority="73"/>
+    <w:lsdException w:name="Light Shading Accent 1" w:uiPriority="60"/>
+    <w:lsdException w:name="Light List Accent 1" w:uiPriority="61"/>
+    <w:lsdException w:name="Light Grid Accent 1" w:uiPriority="62"/>
+    <w:lsdException w:name="Medium Shading 1 Accent 1" w:uiPriority="63"/>
+    <w:lsdException w:name="Medium Shading 2 Accent 1" w:uiPriority="64"/>
+    <w:lsdException w:name="Medium List 1 Accent 1" w:uiPriority="65"/>
+    <w:lsdException w:name="Revision" w:semiHidden="1"/>
+    <w:lsdException w:name="List Paragraph" w:uiPriority="34" w:qFormat="1"/>
+    <w:lsdException w:name="Quote" w:uiPriority="29" w:qFormat="1"/>
+    <w:lsdException w:name="Intense Quote" w:uiPriority="30" w:qFormat="1"/>
+    <w:lsdException w:name="Medium List 2 Accent 1" w:uiPriority="66"/>
+    <w:lsdException w:name="Medium Grid 1 Accent 1" w:uiPriority="67"/>
+    <w:lsdException w:name="Medium Grid 2 Accent 1" w:uiPriority="68"/>
+    <w:lsdException w:name="Medium Grid 3 Accent 1" w:uiPriority="69"/>
+    <w:lsdException w:name="Dark List Accent 1" w:uiPriority="70"/>
+    <w:lsdException w:name="Colorful Shading Accent 1" w:uiPriority="71"/>
+    <w:lsdException w:name="Colorful List Accent 1" w:uiPriority="72"/>
+    <w:lsdException w:name="Colorful Grid Accent 1" w:uiPriority="73"/>
+    <w:lsdException w:name="Light Shading Accent 2" w:uiPriority="60"/>
+    <w:lsdException w:name="Light List Accent 2" w:uiPriority="61"/>
+    <w:lsdException w:name="Light Grid Accent 2" w:uiPriority="62"/>
+    <w:lsdException w:name="Medium Shading 1 Accent 2" w:uiPriority="63"/>
+    <w:lsdException w:name="Medium Shading 2 Accent 2" w:uiPriority="64"/>
+    <w:lsdException w:name="Medium List 1 Accent 2" w:uiPriority="65"/>
+    <w:lsdException w:name="Medium List 2 Accent 2" w:uiPriority="66"/>
+    <w:lsdException w:name="Medium Grid 1 Accent 2" w:uiPriority="67"/>
+    <w:lsdException w:name="Medium Grid 2 Accent 2" w:uiPriority="68"/>
+    <w:lsdException w:name="Medium Grid 3 Accent 2" w:uiPriority="69"/>
+    <w:lsdException w:name="Dark List Accent 2" w:uiPriority="70"/>
+    <w:lsdException w:name="Colorful Shading Accent 2" w:uiPriority="71"/>
+    <w:lsdException w:name="Colorful List Accent 2" w:uiPriority="72"/>
+    <w:lsdException w:name="Colorful Grid Accent 2" w:uiPriority="73"/>
+    <w:lsdException w:name="Light Shading Accent 3" w:uiPriority="60"/>
+    <w:lsdException w:name="Light List Accent 3" w:uiPriority="61"/>
+    <w:lsdException w:name="Light Grid Accent 3" w:uiPriority="62"/>
+    <w:lsdException w:name="Medium Shading 1 Accent 3" w:uiPriority="63"/>
+    <w:lsdException w:name="Medium Shading 2 Accent 3" w:uiPriority="64"/>
+    <w:lsdException w:name="Medium List 1 Accent 3" w:uiPriority="65"/>
+    <w:lsdException w:name="Medium List 2 Accent 3" w:uiPriority="66"/>
+    <w:lsdException w:name="Medium Grid 1 Accent 3" w:uiPriority="67"/>
+    <w:lsdException w:name="Medium Grid 2 Accent 3" w:uiPriority="68"/>
+    <w:lsdException w:name="Medium Grid 3 Accent 3" w:uiPriority="69"/>
+    <w:lsdException w:name="Dark List Accent 3" w:uiPriority="70"/>
+    <w:lsdException w:name="Colorful Shading Accent 3" w:uiPriority="71"/>
+    <w:lsdException w:name="Colorful List Accent 3" w:uiPriority="72"/>
+    <w:lsdException w:name="Colorful Grid Accent 3" w:uiPriority="73"/>
+    <w:lsdException w:name="Light Shading Accent 4" w:uiPriority="60"/>
+    <w:lsdException w:name="Light List Accent 4" w:uiPriority="61"/>
+    <w:lsdException w:name="Light Grid Accent 4" w:uiPriority="62"/>
+    <w:lsdException w:name="Medium Shading 1 Accent 4" w:uiPriority="63"/>
+    <w:lsdException w:name="Medium Shading 2 Accent 4" w:uiPriority="64"/>
+    <w:lsdException w:name="Medium List 1 Accent 4" w:uiPriority="65"/>
+    <w:lsdException w:name="Medium List 2 Accent 4" w:uiPriority="66"/>
+    <w:lsdException w:name="Medium Grid 1 Accent 4" w:uiPriority="67"/>
+    <w:lsdException w:name="Medium Grid 2 Accent 4" w:uiPriority="68"/>
+    <w:lsdException w:name="Medium Grid 3 Accent 4" w:uiPriority="69"/>
+    <w:lsdException w:name="Dark List Accent 4" w:uiPriority="70"/>
+    <w:lsdException w:name="Colorful Shading Accent 4" w:uiPriority="71"/>
+    <w:lsdException w:name="Colorful List Accent 4" w:uiPriority="72"/>
+    <w:lsdException w:name="Colorful Grid Accent 4" w:uiPriority="73"/>
+    <w:lsdException w:name="Light Shading Accent 5" w:uiPriority="60"/>
+    <w:lsdException w:name="Light List Accent 5" w:uiPriority="61"/>
+    <w:lsdException w:name="Light Grid Accent 5" w:uiPriority="62"/>
+    <w:lsdException w:name="Medium Shading 1 Accent 5" w:uiPriority="63"/>
+    <w:lsdException w:name="Medium Shading 2 Accent 5" w:uiPriority="64"/>
+    <w:lsdException w:name="Medium List 1 Accent 5" w:uiPriority="65"/>
+    <w:lsdException w:name="Medium List 2 Accent 5" w:uiPriority="66"/>
+    <w:lsdException w:name="Medium Grid 1 Accent 5" w:uiPriority="67"/>
+    <w:lsdException w:name="Medium Grid 2 Accent 5" w:uiPriority="68"/>
+    <w:lsdException w:name="Medium Grid 3 Accent 5" w:uiPriority="69"/>
+    <w:lsdException w:name="Dark List Accent 5" w:uiPriority="70"/>
+    <w:lsdException w:name="Colorful Shading Accent 5" w:uiPriority="71"/>
+    <w:lsdException w:name="Colorful List Accent 5" w:uiPriority="72"/>
+    <w:lsdException w:name="Colorful Grid Accent 5" w:uiPriority="73"/>
+    <w:lsdException w:name="Light Shading Accent 6" w:uiPriority="60"/>
+    <w:lsdException w:name="Light List Accent 6" w:uiPriority="61"/>
+    <w:lsdException w:name="Light Grid Accent 6" w:uiPriority="62"/>
+    <w:lsdException w:name="Medium Shading 1 Accent 6" w:uiPriority="63"/>
+    <w:lsdException w:name="Medium Shading 2 Accent 6" w:uiPriority="64"/>
+    <w:lsdException w:name="Medium List 1 Accent 6" w:uiPriority="65"/>
+    <w:lsdException w:name="Medium List 2 Accent 6" w:uiPriority="66"/>
+    <w:lsdException w:name="Medium Grid 1 Accent 6" w:uiPriority="67"/>
+    <w:lsdException w:name="Medium Grid 2 Accent 6" w:uiPriority="68"/>
+    <w:lsdException w:name="Medium Grid 3 Accent 6" w:uiPriority="69"/>
+    <w:lsdException w:name="Dark List Accent 6" w:uiPriority="70"/>
+    <w:lsdException w:name="Colorful Shading Accent 6" w:uiPriority="71"/>
+    <w:lsdException w:name="Colorful List Accent 6" w:uiPriority="72"/>
+    <w:lsdException w:name="Colorful Grid Accent 6" w:uiPriority="73"/>
+    <w:lsdException w:name="Subtle Emphasis" w:uiPriority="19" w:qFormat="1"/>
+    <w:lsdException w:name="Intense Emphasis" w:uiPriority="21" w:qFormat="1"/>
+    <w:lsdException w:name="Subtle Reference" w:uiPriority="31" w:qFormat="1"/>
+    <w:lsdException w:name="Intense Reference" w:uiPriority="32" w:qFormat="1"/>
+    <w:lsdException w:name="Book Title" w:uiPriority="33" w:qFormat="1"/>
+    <w:lsdException w:name="Bibliography" w:semiHidden="1" w:uiPriority="37" w:unhideWhenUsed="1"/>
+    <w:lsdException w:name="TOC Heading" w:semiHidden="1" w:uiPriority="39" w:unhideWhenUsed="1" w:qFormat="1"/>
+    <w:lsdException w:name="Plain Table 1" w:uiPriority="41"/>
+    <w:lsdException w:name="Plain Table 2" w:uiPriority="42"/>
+    <w:lsdException w:name="Plain Table 3" w:uiPriority="43"/>
+    <w:lsdException w:name="Plain Table 4" w:uiPriority="44"/>
+    <w:lsdException w:name="Plain Table 5" w:uiPriority="45"/>
+    <w:lsdException w:name="Grid Table Light" w:uiPriority="40"/>
+    <w:lsdException w:name="Grid Table 1 Light" w:uiPriority="46"/>
+    <w:lsdException w:name="Grid Table 2" w:uiPriority="47"/>
+    <w:lsdException w:name="Grid Table 3" w:uiPriority="48"/>
+    <w:lsdException w:name="Grid Table 4" w:uiPriority="49"/>
+    <w:lsdException w:name="Grid Table 5 Dark" w:uiPriority="50"/>
+    <w:lsdException w:name="Grid Table 6 Colorful" w:uiPriority="51"/>
+    <w:lsdException w:name="Grid Table 7 Colorful" w:uiPriority="52"/>
+    <w:lsdException w:name="Grid Table 1 Light Accent 1" w:uiPriority="46"/>
+    <w:lsdException w:name="Grid Table 2 Accent 1" w:uiPriority="47"/>
+    <w:lsdException w:name="Grid Table 3 Accent 1" w:uiPriority="48"/>
+    <w:lsdException w:name="Grid Table 4 Accent 1" w:uiPriority="49"/>
+    <w:lsdException w:name="Grid Table 5 Dark Accent 1" w:uiPriority="50"/>
+    <w:lsdException w:name="Grid Table 6 Colorful Accent 1" w:uiPriority="51"/>
+    <w:lsdException w:name="Grid Table 7 Colorful Accent 1" w:uiPriority="52"/>
+    <w:lsdException w:name="Grid Table 1 Light Accent 2" w:uiPriority="46"/>
+    <w:lsdException w:name="Grid Table 2 Accent 2" w:uiPriority="47"/>
+    <w:lsdException w:name="Grid Table 3 Accent 2" w:uiPriority="48"/>
+    <w:lsdException w:name="Grid Table 4 Accent 2" w:uiPriority="49"/>
+    <w:lsdException w:name="Grid Table 5 Dark Accent 2" w:uiPriority="50"/>
+    <w:lsdException w:name="Grid Table 6 Colorful Accent 2" w:uiPriority="51"/>
+    <w:lsdException w:name="Grid Table 7 Colorful Accent 2" w:uiPriority="52"/>
+    <w:lsdException w:name="Grid Table 1 Light Accent 3" w:uiPriority="46"/>
+    <w:lsdException w:name="Grid Table 2 Accent 3" w:uiPriority="47"/>
+    <w:lsdException w:name="Grid Table 3 Accent 3" w:uiPriority="48"/>
+    <w:lsdException w:name="Grid Table 4 Accent 3" w:uiPriority="49"/>
+    <w:lsdException w:name="Grid Table 5 Dark Accent 3" w:uiPriority="50"/>
+    <w:lsdException w:name="Grid Table 6 Colorful Accent 3" w:uiPriority="51"/>
+    <w:lsdException w:name="Grid Table 7 Colorful Accent 3" w:uiPriority="52"/>
+    <w:lsdException w:name="Grid Table 1 Light Accent 4" w:uiPriority="46"/>
+    <w:lsdException w:name="Grid Table 2 Accent 4" w:uiPriority="47"/>
+    <w:lsdException w:name="Grid Table 3 Accent 4" w:uiPriority="48"/>
+    <w:lsdException w:name="Grid Table 4 Accent 4" w:uiPriority="49"/>
+    <w:lsdException w:name="Grid Table 5 Dark Accent 4" w:uiPriority="50"/>
+    <w:lsdException w:name="Grid Table 6 Colorful Accent 4" w:uiPriority="51"/>
+    <w:lsdException w:name="Grid Table 7 Colorful Accent 4" w:uiPriority="52"/>
+    <w:lsdException w:name="Grid Table 1 Light Accent 5" w:uiPriority="46"/>
+    <w:lsdException w:name="Grid Table 2 Accent 5" w:uiPriority="47"/>
+    <w:lsdException w:name="Grid Table 3 Accent 5" w:uiPriority="48"/>
+    <w:lsdException w:name="Grid Table 4 Accent 5" w:uiPriority="49"/>
+    <w:lsdException w:name="Grid Table 5 Dark Accent 5" w:uiPriority="50"/>
+    <w:lsdException w:name="Grid Table 6 Colorful Accent 5" w:uiPriority="51"/>
+    <w:lsdException w:name="Grid Table 7 Colorful Accent 5" w:uiPriority="52"/>
+    <w:lsdException w:name="Grid Table 1 Light Accent 6" w:uiPriority="46"/>
+    <w:lsdException w:name="Grid Table 2 Accent 6" w:uiPriority="47"/>
+    <w:lsdException w:name="Grid Table 3 Accent 6" w:uiPriority="48"/>
+    <w:lsdException w:name="Grid Table 4 Accent 6" w:uiPriority="49"/>
+    <w:lsdException w:name="Grid Table 5 Dark Accent 6" w:uiPriority="50"/>
+    <w:lsdException w:name="Grid Table 6 Colorful Accent 6" w:uiPriority="51"/>
+    <w:lsdException w:name="Grid Table 7 Colorful Accent 6" w:uiPriority="52"/>
+    <w:lsdException w:name="List Table 1 Light" w:uiPriority="46"/>
+    <w:lsdException w:name="List Table 2" w:uiPriority="47"/>
+    <w:lsdException w:name="List Table 3" w:uiPriority="48"/>
+    <w:lsdException w:name="List Table 4" w:uiPriority="49"/>
+    <w:lsdException w:name="List Table 5 Dark" w:uiPriority="50"/>
+    <w:lsdException w:name="List Table 6 Colorful" w:uiPriority="51"/>
+    <w:lsdException w:name="List Table 7 Colorful" w:uiPriority="52"/>
+    <w:lsdException w:name="List Table 1 Light Accent 1" w:uiPriority="46"/>
+    <w:lsdException w:name="List Table 2 Accent 1" w:uiPriority="47"/>
+    <w:lsdException w:name="List Table 3 Accent 1" w:uiPriority="48"/>
+    <w:lsdException w:name="List Table 4 Accent 1" w:uiPriority="49"/>
+    <w:lsdException w:name="List Table 5 Dark Accent 1" w:uiPriority="50"/>
+    <w:lsdException w:name="List Table 6 Colorful Accent 1" w:uiPriority="51"/>
+    <w:lsdException w:name="List Table 7 Colorful Accent 1" w:uiPriority="52"/>
+    <w:lsdException w:name="List Table 1 Light Accent 2" w:uiPriority="46"/>
+    <w:lsdException w:name="List Table 2 Accent 2" w:uiPriority="47"/>
+    <w:lsdException w:name="List Table 3 Accent 2" w:uiPriority="48"/>
+    <w:lsdException w:name="List Table 4 Accent 2" w:uiPriority="49"/>
+    <w:lsdException w:name="List Table 5 Dark Accent 2" w:uiPriority="50"/>
+    <w:lsdException w:name="List Table 6 Colorful Accent 2" w:uiPriority="51"/>
+    <w:lsdException w:name="List Table 7 Colorful Accent 2" w:uiPriority="52"/>
+    <w:lsdException w:name="List Table 1 Light Accent 3" w:uiPriority="46"/>
+    <w:lsdException w:name="List Table 2 Accent 3" w:uiPriority="47"/>
+    <w:lsdException w:name="List Table 3 Accent 3" w:uiPriority="48"/>
+    <w:lsdException w:name="List Table 4 Accent 3" w:uiPriority="49"/>
+    <w:lsdException w:name="List Table 5 Dark Accent 3" w:uiPriority="50"/>
+    <w:lsdException w:name="List Table 6 Colorful Accent 3" w:uiPriority="51"/>
+    <w:lsdException w:name="List Table 7 Colorful Accent 3" w:uiPriority="52"/>
+    <w:lsdException w:name="List Table 1 Light Accent 4" w:uiPriority="46"/>
+    <w:lsdException w:name="List Table 2 Accent 4" w:uiPriority="47"/>
+    <w:lsdException w:name="List Table 3 Accent 4" w:uiPriority="48"/>
+    <w:lsdException w:name="List Table 4 Accent 4" w:uiPriority="49"/>
+    <w:lsdException w:name="List Table 5 Dark Accent 4" w:uiPriority="50"/>
+    <w:lsdException w:name="List Table 6 Colorful Accent 4" w:uiPriority="51"/>
+    <w:lsdException w:name="List Table 7 Colorful Accent 4" w:uiPriority="52"/>
+    <w:lsdException w:name="List Table 1 Light Accent 5" w:uiPriority="46"/>
+    <w:lsdException w:name="List Table 2 Accent 5" w:uiPriority="47"/>
+    <w:lsdException w:name="List Table 3 Accent 5" w:uiPriority="48"/>
+    <w:lsdException w:name="List Table 4 Accent 5" w:uiPriority="49"/>
+    <w:lsdException w:name="List Table 5 Dark Accent 5" w:uiPriority="50"/>
+    <w:lsdException w:name="List Table 6 Colorful Accent 5" w:uiPriority="51"/>
+    <w:lsdException w:name="List Table 7 Colorful Accent 5" w:uiPriority="52"/>
+    <w:lsdException w:name="List Table 1 Light Accent 6" w:uiPriority="46"/>
+    <w:lsdException w:name="List Table 2 Accent 6" w:uiPriority="47"/>
+    <w:lsdException w:name="List Table 3 Accent 6" w:uiPriority="48"/>
+    <w:lsdException w:name="List Table 4 Accent 6" w:uiPriority="49"/>
+    <w:lsdException w:name="List Table 5 Dark Accent 6" w:uiPriority="50"/>
+    <w:lsdException w:name="List Table 6 Colorful Accent 6" w:uiPriority="51"/>
+    <w:lsdException w:name="List Table 7 Colorful Accent 6" w:uiPriority="52"/>
+    <w:lsdException w:name="Mention" w:semiHidden="1" w:unhideWhenUsed="1"/>
+    <w:lsdException w:name="Smart Hyperlink" w:semiHidden="1" w:unhideWhenUsed="1"/>
+    <w:lsdException w:name="Hashtag" w:semiHidden="1" w:unhideWhenUsed="1"/>
+    <w:lsdException w:name="Unresolved Mention" w:semiHidden="1" w:unhideWhenUsed="1"/>
+    <w:lsdException w:name="Smart Link" w:semiHidden="1" w:unhideWhenUsed="1"/>
   </w:latentStyles>
   <w:style w:type="paragraph" w:default="1" w:styleId="Normal">
     <w:name w:val="Normal"/>
@@ -1304,7 +1527,7 @@
   <a:extraClrSchemeLst/>
   <a:extLst>
     <a:ext uri="{05A4C25C-085E-4340-85A3-A5531E510DB2}">
-      <thm15:themeFamily xmlns:thm15="http://schemas.microsoft.com/office/thememl/2012/main" xmlns="" name="Office Theme" id="{62F939B6-93AF-4DB8-9C6B-D6C7DFDC589F}" vid="{4A3C46E8-61CC-4603-A589-7422A47A8E4A}"/>
+      <thm15:themeFamily xmlns:thm15="http://schemas.microsoft.com/office/thememl/2012/main" name="Office Theme" id="{62F939B6-93AF-4DB8-9C6B-D6C7DFDC589F}" vid="{4A3C46E8-61CC-4603-A589-7422A47A8E4A}"/>
     </a:ext>
   </a:extLst>
 </a:theme>

</xml_diff>

<commit_message>
leitura cidades e caminhos
</commit_message>
<xml_diff>
--- a/18174_18178_RelatorioProjeto3ED.docx
+++ b/18174_18178_RelatorioProjeto3ED.docx
@@ -1,6 +1,6 @@
 
 <file path=word/document.xml><?xml version="1.0" encoding="utf-8"?>
-<w:document xmlns:wpc="http://schemas.microsoft.com/office/word/2010/wordprocessingCanvas" xmlns:cx="http://schemas.microsoft.com/office/drawing/2014/chartex" xmlns:cx1="http://schemas.microsoft.com/office/drawing/2015/9/8/chartex" xmlns:cx2="http://schemas.microsoft.com/office/drawing/2015/10/21/chartex" xmlns:cx3="http://schemas.microsoft.com/office/drawing/2016/5/9/chartex" xmlns:cx4="http://schemas.microsoft.com/office/drawing/2016/5/10/chartex" xmlns:cx5="http://schemas.microsoft.com/office/drawing/2016/5/11/chartex" xmlns:cx6="http://schemas.microsoft.com/office/drawing/2016/5/12/chartex" xmlns:cx7="http://schemas.microsoft.com/office/drawing/2016/5/13/chartex" xmlns:cx8="http://schemas.microsoft.com/office/drawing/2016/5/14/chartex" xmlns:mc="http://schemas.openxmlformats.org/markup-compatibility/2006" xmlns:aink="http://schemas.microsoft.com/office/drawing/2016/ink" xmlns:am3d="http://schemas.microsoft.com/office/drawing/2017/model3d" xmlns:o="urn:schemas-microsoft-com:office:office" xmlns:r="http://schemas.openxmlformats.org/officeDocument/2006/relationships" xmlns:m="http://schemas.openxmlformats.org/officeDocument/2006/math" xmlns:v="urn:schemas-microsoft-com:vml" xmlns:wp14="http://schemas.microsoft.com/office/word/2010/wordprocessingDrawing" xmlns:wp="http://schemas.openxmlformats.org/drawingml/2006/wordprocessingDrawing" xmlns:w10="urn:schemas-microsoft-com:office:word" xmlns:w="http://schemas.openxmlformats.org/wordprocessingml/2006/main" xmlns:w14="http://schemas.microsoft.com/office/word/2010/wordml" xmlns:w15="http://schemas.microsoft.com/office/word/2012/wordml" xmlns:w16cid="http://schemas.microsoft.com/office/word/2016/wordml/cid" xmlns:w16se="http://schemas.microsoft.com/office/word/2015/wordml/symex" xmlns:wpg="http://schemas.microsoft.com/office/word/2010/wordprocessingGroup" xmlns:wpi="http://schemas.microsoft.com/office/word/2010/wordprocessingInk" xmlns:wne="http://schemas.microsoft.com/office/word/2006/wordml" xmlns:wps="http://schemas.microsoft.com/office/word/2010/wordprocessingShape" mc:Ignorable="w14 w15 w16se w16cid wp14">
+<w:document xmlns:wpc="http://schemas.microsoft.com/office/word/2010/wordprocessingCanvas" xmlns:mc="http://schemas.openxmlformats.org/markup-compatibility/2006" xmlns:o="urn:schemas-microsoft-com:office:office" xmlns:r="http://schemas.openxmlformats.org/officeDocument/2006/relationships" xmlns:m="http://schemas.openxmlformats.org/officeDocument/2006/math" xmlns:v="urn:schemas-microsoft-com:vml" xmlns:wp14="http://schemas.microsoft.com/office/word/2010/wordprocessingDrawing" xmlns:wp="http://schemas.openxmlformats.org/drawingml/2006/wordprocessingDrawing" xmlns:w10="urn:schemas-microsoft-com:office:word" xmlns:w="http://schemas.openxmlformats.org/wordprocessingml/2006/main" xmlns:w14="http://schemas.microsoft.com/office/word/2010/wordml" xmlns:wpg="http://schemas.microsoft.com/office/word/2010/wordprocessingGroup" xmlns:wpi="http://schemas.microsoft.com/office/word/2010/wordprocessingInk" xmlns:wne="http://schemas.microsoft.com/office/word/2006/wordml" xmlns:wps="http://schemas.microsoft.com/office/word/2010/wordprocessingShape" mc:Ignorable="w14 wp14">
   <w:body>
     <w:p>
       <w:pPr>
@@ -182,38 +182,7 @@
           <w:sz w:val="32"/>
           <w:szCs w:val="32"/>
         </w:rPr>
-        <w:t>: foi baixad</w:t>
-      </w:r>
-      <w:bookmarkStart w:id="0" w:name="_GoBack"/>
-      <w:bookmarkEnd w:id="0"/>
-      <w:r>
-        <w:rPr>
-          <w:rFonts w:ascii="Times New Roman" w:hAnsi="Times New Roman" w:cs="Times New Roman"/>
-          <w:color w:val="000000" w:themeColor="text1"/>
-          <w:sz w:val="32"/>
-          <w:szCs w:val="32"/>
-        </w:rPr>
-        <w:t xml:space="preserve">o o arquivo compactado do Google </w:t>
-      </w:r>
-      <w:proofErr w:type="spellStart"/>
-      <w:r>
-        <w:rPr>
-          <w:rFonts w:ascii="Times New Roman" w:hAnsi="Times New Roman" w:cs="Times New Roman"/>
-          <w:color w:val="000000" w:themeColor="text1"/>
-          <w:sz w:val="32"/>
-          <w:szCs w:val="32"/>
-        </w:rPr>
-        <w:t>Classroom</w:t>
-      </w:r>
-      <w:proofErr w:type="spellEnd"/>
-      <w:r>
-        <w:rPr>
-          <w:rFonts w:ascii="Times New Roman" w:hAnsi="Times New Roman" w:cs="Times New Roman"/>
-          <w:color w:val="000000" w:themeColor="text1"/>
-          <w:sz w:val="32"/>
-          <w:szCs w:val="32"/>
-        </w:rPr>
-        <w:t xml:space="preserve"> e foi criado o projeto no GitHub;</w:t>
+        <w:t>: foi baixado o arquivo compactado do Google Classroom e foi criado o projeto no GitHub;</w:t>
       </w:r>
     </w:p>
     <w:p>
@@ -277,7 +246,6 @@
         </w:rPr>
         <w:t xml:space="preserve">, </w:t>
       </w:r>
-      <w:proofErr w:type="spellStart"/>
       <w:r>
         <w:rPr>
           <w:rFonts w:ascii="Times New Roman" w:hAnsi="Times New Roman" w:cs="Times New Roman"/>
@@ -288,7 +256,6 @@
         </w:rPr>
         <w:t>FilaVaziaException</w:t>
       </w:r>
-      <w:proofErr w:type="spellEnd"/>
       <w:r>
         <w:rPr>
           <w:rFonts w:ascii="Times New Roman" w:hAnsi="Times New Roman" w:cs="Times New Roman"/>
@@ -298,7 +265,6 @@
         </w:rPr>
         <w:t xml:space="preserve"> e </w:t>
       </w:r>
-      <w:proofErr w:type="spellStart"/>
       <w:r>
         <w:rPr>
           <w:rFonts w:ascii="Times New Roman" w:hAnsi="Times New Roman" w:cs="Times New Roman"/>
@@ -309,7 +275,6 @@
         </w:rPr>
         <w:t>IQueue</w:t>
       </w:r>
-      <w:proofErr w:type="spellEnd"/>
       <w:r>
         <w:rPr>
           <w:rFonts w:ascii="Times New Roman" w:hAnsi="Times New Roman" w:cs="Times New Roman"/>
@@ -362,7 +327,6 @@
         </w:rPr>
         <w:t xml:space="preserve">: foram desenvolvidas as classes </w:t>
       </w:r>
-      <w:proofErr w:type="spellStart"/>
       <w:r>
         <w:rPr>
           <w:rFonts w:ascii="Times New Roman" w:hAnsi="Times New Roman" w:cs="Times New Roman"/>
@@ -373,7 +337,6 @@
         </w:rPr>
         <w:t>ArvoreBinaria</w:t>
       </w:r>
-      <w:proofErr w:type="spellEnd"/>
       <w:r>
         <w:rPr>
           <w:rFonts w:ascii="Times New Roman" w:hAnsi="Times New Roman" w:cs="Times New Roman"/>
@@ -542,27 +505,10 @@
           <w:sz w:val="32"/>
           <w:szCs w:val="32"/>
         </w:rPr>
-        <w:t xml:space="preserve">Cidade </w:t>
-      </w:r>
-      <w:r>
-        <w:rPr>
-          <w:rFonts w:ascii="Times New Roman" w:hAnsi="Times New Roman" w:cs="Times New Roman"/>
-          <w:color w:val="000000" w:themeColor="text1"/>
-          <w:sz w:val="32"/>
-          <w:szCs w:val="32"/>
-        </w:rPr>
-        <w:t xml:space="preserve">e </w:t>
-      </w:r>
-      <w:r>
-        <w:rPr>
-          <w:rFonts w:ascii="Times New Roman" w:hAnsi="Times New Roman" w:cs="Times New Roman"/>
-          <w:i/>
-          <w:color w:val="000000" w:themeColor="text1"/>
-          <w:sz w:val="32"/>
-          <w:szCs w:val="32"/>
-        </w:rPr>
-        <w:t>Aresta</w:t>
-      </w:r>
+        <w:t>Cidade</w:t>
+      </w:r>
+      <w:bookmarkStart w:id="0" w:name="_GoBack"/>
+      <w:bookmarkEnd w:id="0"/>
       <w:r>
         <w:rPr>
           <w:rFonts w:ascii="Times New Roman" w:hAnsi="Times New Roman" w:cs="Times New Roman"/>
@@ -664,7 +610,6 @@
         </w:rPr>
         <w:t xml:space="preserve">, </w:t>
       </w:r>
-      <w:proofErr w:type="spellStart"/>
       <w:r>
         <w:rPr>
           <w:rFonts w:ascii="Times New Roman" w:hAnsi="Times New Roman" w:cs="Times New Roman"/>
@@ -675,7 +620,6 @@
         </w:rPr>
         <w:t>PilhaVaziaException</w:t>
       </w:r>
-      <w:proofErr w:type="spellEnd"/>
       <w:r>
         <w:rPr>
           <w:rFonts w:ascii="Times New Roman" w:hAnsi="Times New Roman" w:cs="Times New Roman"/>
@@ -685,7 +629,6 @@
         </w:rPr>
         <w:t xml:space="preserve"> e </w:t>
       </w:r>
-      <w:proofErr w:type="spellStart"/>
       <w:r>
         <w:rPr>
           <w:rFonts w:ascii="Times New Roman" w:hAnsi="Times New Roman" w:cs="Times New Roman"/>
@@ -696,7 +639,6 @@
         </w:rPr>
         <w:t>IStack</w:t>
       </w:r>
-      <w:proofErr w:type="spellEnd"/>
       <w:r>
         <w:rPr>
           <w:rFonts w:ascii="Times New Roman" w:hAnsi="Times New Roman" w:cs="Times New Roman"/>
@@ -705,6 +647,50 @@
           <w:szCs w:val="32"/>
         </w:rPr>
         <w:t xml:space="preserve"> ao projeto;</w:t>
+      </w:r>
+    </w:p>
+    <w:p>
+      <w:pPr>
+        <w:pStyle w:val="PargrafodaLista"/>
+        <w:numPr>
+          <w:ilvl w:val="0"/>
+          <w:numId w:val="1"/>
+        </w:numPr>
+        <w:rPr>
+          <w:rFonts w:ascii="Times New Roman" w:hAnsi="Times New Roman" w:cs="Times New Roman"/>
+          <w:b/>
+          <w:color w:val="000000" w:themeColor="text1"/>
+          <w:sz w:val="32"/>
+          <w:szCs w:val="32"/>
+        </w:rPr>
+      </w:pPr>
+      <w:r>
+        <w:rPr>
+          <w:rFonts w:ascii="Times New Roman" w:hAnsi="Times New Roman" w:cs="Times New Roman"/>
+          <w:color w:val="000000" w:themeColor="text1"/>
+          <w:sz w:val="32"/>
+          <w:szCs w:val="32"/>
+        </w:rPr>
+        <w:t xml:space="preserve">29/05 às 9h10min: método de exclusão da </w:t>
+      </w:r>
+      <w:r>
+        <w:rPr>
+          <w:rFonts w:ascii="Times New Roman" w:hAnsi="Times New Roman" w:cs="Times New Roman"/>
+          <w:i/>
+          <w:color w:val="000000" w:themeColor="text1"/>
+          <w:sz w:val="32"/>
+          <w:szCs w:val="32"/>
+        </w:rPr>
+        <w:t>ArvoreBinaria</w:t>
+      </w:r>
+      <w:r>
+        <w:rPr>
+          <w:rFonts w:ascii="Times New Roman" w:hAnsi="Times New Roman" w:cs="Times New Roman"/>
+          <w:color w:val="000000" w:themeColor="text1"/>
+          <w:sz w:val="32"/>
+          <w:szCs w:val="32"/>
+        </w:rPr>
+        <w:t>, inclusão das cidades na árvore e caminhos no grafo;</w:t>
       </w:r>
     </w:p>
     <w:p>
@@ -794,8 +780,8 @@
 </file>
 
 <file path=word/numbering.xml><?xml version="1.0" encoding="utf-8"?>
-<w:numbering xmlns:wpc="http://schemas.microsoft.com/office/word/2010/wordprocessingCanvas" xmlns:cx="http://schemas.microsoft.com/office/drawing/2014/chartex" xmlns:cx1="http://schemas.microsoft.com/office/drawing/2015/9/8/chartex" xmlns:cx2="http://schemas.microsoft.com/office/drawing/2015/10/21/chartex" xmlns:cx3="http://schemas.microsoft.com/office/drawing/2016/5/9/chartex" xmlns:cx4="http://schemas.microsoft.com/office/drawing/2016/5/10/chartex" xmlns:cx5="http://schemas.microsoft.com/office/drawing/2016/5/11/chartex" xmlns:cx6="http://schemas.microsoft.com/office/drawing/2016/5/12/chartex" xmlns:cx7="http://schemas.microsoft.com/office/drawing/2016/5/13/chartex" xmlns:cx8="http://schemas.microsoft.com/office/drawing/2016/5/14/chartex" xmlns:mc="http://schemas.openxmlformats.org/markup-compatibility/2006" xmlns:aink="http://schemas.microsoft.com/office/drawing/2016/ink" xmlns:am3d="http://schemas.microsoft.com/office/drawing/2017/model3d" xmlns:o="urn:schemas-microsoft-com:office:office" xmlns:r="http://schemas.openxmlformats.org/officeDocument/2006/relationships" xmlns:m="http://schemas.openxmlformats.org/officeDocument/2006/math" xmlns:v="urn:schemas-microsoft-com:vml" xmlns:wp14="http://schemas.microsoft.com/office/word/2010/wordprocessingDrawing" xmlns:wp="http://schemas.openxmlformats.org/drawingml/2006/wordprocessingDrawing" xmlns:w10="urn:schemas-microsoft-com:office:word" xmlns:w="http://schemas.openxmlformats.org/wordprocessingml/2006/main" xmlns:w14="http://schemas.microsoft.com/office/word/2010/wordml" xmlns:w15="http://schemas.microsoft.com/office/word/2012/wordml" xmlns:w16cid="http://schemas.microsoft.com/office/word/2016/wordml/cid" xmlns:w16se="http://schemas.microsoft.com/office/word/2015/wordml/symex" xmlns:wpg="http://schemas.microsoft.com/office/word/2010/wordprocessingGroup" xmlns:wpi="http://schemas.microsoft.com/office/word/2010/wordprocessingInk" xmlns:wne="http://schemas.microsoft.com/office/word/2006/wordml" xmlns:wps="http://schemas.microsoft.com/office/word/2010/wordprocessingShape" mc:Ignorable="w14 w15 w16se w16cid wp14">
-  <w:abstractNum w:abstractNumId="0" w15:restartNumberingAfterBreak="0">
+<w:numbering xmlns:wpc="http://schemas.microsoft.com/office/word/2010/wordprocessingCanvas" xmlns:mc="http://schemas.openxmlformats.org/markup-compatibility/2006" xmlns:o="urn:schemas-microsoft-com:office:office" xmlns:r="http://schemas.openxmlformats.org/officeDocument/2006/relationships" xmlns:m="http://schemas.openxmlformats.org/officeDocument/2006/math" xmlns:v="urn:schemas-microsoft-com:vml" xmlns:wp14="http://schemas.microsoft.com/office/word/2010/wordprocessingDrawing" xmlns:wp="http://schemas.openxmlformats.org/drawingml/2006/wordprocessingDrawing" xmlns:w10="urn:schemas-microsoft-com:office:word" xmlns:w="http://schemas.openxmlformats.org/wordprocessingml/2006/main" xmlns:w14="http://schemas.microsoft.com/office/word/2010/wordml" xmlns:wpg="http://schemas.microsoft.com/office/word/2010/wordprocessingGroup" xmlns:wpi="http://schemas.microsoft.com/office/word/2010/wordprocessingInk" xmlns:wne="http://schemas.microsoft.com/office/word/2006/wordml" xmlns:wps="http://schemas.microsoft.com/office/word/2010/wordprocessingShape" mc:Ignorable="w14 wp14">
+  <w:abstractNum w:abstractNumId="0">
     <w:nsid w:val="6E0875FB"/>
     <w:multiLevelType w:val="hybridMultilevel"/>
     <w:tmpl w:val="38CC344E"/>
@@ -914,7 +900,7 @@
 </file>
 
 <file path=word/styles.xml><?xml version="1.0" encoding="utf-8"?>
-<w:styles xmlns:mc="http://schemas.openxmlformats.org/markup-compatibility/2006" xmlns:r="http://schemas.openxmlformats.org/officeDocument/2006/relationships" xmlns:w="http://schemas.openxmlformats.org/wordprocessingml/2006/main" xmlns:w14="http://schemas.microsoft.com/office/word/2010/wordml" xmlns:w15="http://schemas.microsoft.com/office/word/2012/wordml" xmlns:w16cid="http://schemas.microsoft.com/office/word/2016/wordml/cid" xmlns:w16se="http://schemas.microsoft.com/office/word/2015/wordml/symex" mc:Ignorable="w14 w15 w16se w16cid">
+<w:styles xmlns:mc="http://schemas.openxmlformats.org/markup-compatibility/2006" xmlns:r="http://schemas.openxmlformats.org/officeDocument/2006/relationships" xmlns:w="http://schemas.openxmlformats.org/wordprocessingml/2006/main" xmlns:w14="http://schemas.microsoft.com/office/word/2010/wordml" mc:Ignorable="w14">
   <w:docDefaults>
     <w:rPrDefault>
       <w:rPr>
@@ -930,383 +916,345 @@
       </w:pPr>
     </w:pPrDefault>
   </w:docDefaults>
-  <w:latentStyles w:defLockedState="0" w:defUIPriority="99" w:defSemiHidden="0" w:defUnhideWhenUsed="0" w:defQFormat="0" w:count="376">
-    <w:lsdException w:name="Normal" w:uiPriority="0" w:qFormat="1"/>
-    <w:lsdException w:name="heading 1" w:uiPriority="9" w:qFormat="1"/>
-    <w:lsdException w:name="heading 2" w:semiHidden="1" w:uiPriority="9" w:unhideWhenUsed="1" w:qFormat="1"/>
-    <w:lsdException w:name="heading 3" w:semiHidden="1" w:uiPriority="9" w:unhideWhenUsed="1" w:qFormat="1"/>
-    <w:lsdException w:name="heading 4" w:semiHidden="1" w:uiPriority="9" w:unhideWhenUsed="1" w:qFormat="1"/>
-    <w:lsdException w:name="heading 5" w:semiHidden="1" w:uiPriority="9" w:unhideWhenUsed="1" w:qFormat="1"/>
-    <w:lsdException w:name="heading 6" w:semiHidden="1" w:uiPriority="9" w:unhideWhenUsed="1" w:qFormat="1"/>
-    <w:lsdException w:name="heading 7" w:semiHidden="1" w:uiPriority="9" w:unhideWhenUsed="1" w:qFormat="1"/>
-    <w:lsdException w:name="heading 8" w:semiHidden="1" w:uiPriority="9" w:unhideWhenUsed="1" w:qFormat="1"/>
-    <w:lsdException w:name="heading 9" w:semiHidden="1" w:uiPriority="9" w:unhideWhenUsed="1" w:qFormat="1"/>
-    <w:lsdException w:name="index 1" w:semiHidden="1" w:unhideWhenUsed="1"/>
-    <w:lsdException w:name="index 2" w:semiHidden="1" w:unhideWhenUsed="1"/>
-    <w:lsdException w:name="index 3" w:semiHidden="1" w:unhideWhenUsed="1"/>
-    <w:lsdException w:name="index 4" w:semiHidden="1" w:unhideWhenUsed="1"/>
-    <w:lsdException w:name="index 5" w:semiHidden="1" w:unhideWhenUsed="1"/>
-    <w:lsdException w:name="index 6" w:semiHidden="1" w:unhideWhenUsed="1"/>
-    <w:lsdException w:name="index 7" w:semiHidden="1" w:unhideWhenUsed="1"/>
-    <w:lsdException w:name="index 8" w:semiHidden="1" w:unhideWhenUsed="1"/>
-    <w:lsdException w:name="index 9" w:semiHidden="1" w:unhideWhenUsed="1"/>
-    <w:lsdException w:name="toc 1" w:semiHidden="1" w:uiPriority="39" w:unhideWhenUsed="1"/>
-    <w:lsdException w:name="toc 2" w:semiHidden="1" w:uiPriority="39" w:unhideWhenUsed="1"/>
-    <w:lsdException w:name="toc 3" w:semiHidden="1" w:uiPriority="39" w:unhideWhenUsed="1"/>
-    <w:lsdException w:name="toc 4" w:semiHidden="1" w:uiPriority="39" w:unhideWhenUsed="1"/>
-    <w:lsdException w:name="toc 5" w:semiHidden="1" w:uiPriority="39" w:unhideWhenUsed="1"/>
-    <w:lsdException w:name="toc 6" w:semiHidden="1" w:uiPriority="39" w:unhideWhenUsed="1"/>
-    <w:lsdException w:name="toc 7" w:semiHidden="1" w:uiPriority="39" w:unhideWhenUsed="1"/>
-    <w:lsdException w:name="toc 8" w:semiHidden="1" w:uiPriority="39" w:unhideWhenUsed="1"/>
-    <w:lsdException w:name="toc 9" w:semiHidden="1" w:uiPriority="39" w:unhideWhenUsed="1"/>
-    <w:lsdException w:name="Normal Indent" w:semiHidden="1" w:unhideWhenUsed="1"/>
-    <w:lsdException w:name="footnote text" w:semiHidden="1" w:unhideWhenUsed="1"/>
-    <w:lsdException w:name="annotation text" w:semiHidden="1" w:unhideWhenUsed="1"/>
-    <w:lsdException w:name="header" w:semiHidden="1" w:unhideWhenUsed="1"/>
-    <w:lsdException w:name="footer" w:semiHidden="1" w:unhideWhenUsed="1"/>
-    <w:lsdException w:name="index heading" w:semiHidden="1" w:unhideWhenUsed="1"/>
-    <w:lsdException w:name="caption" w:semiHidden="1" w:uiPriority="35" w:unhideWhenUsed="1" w:qFormat="1"/>
-    <w:lsdException w:name="table of figures" w:semiHidden="1" w:unhideWhenUsed="1"/>
-    <w:lsdException w:name="envelope address" w:semiHidden="1" w:unhideWhenUsed="1"/>
-    <w:lsdException w:name="envelope return" w:semiHidden="1" w:unhideWhenUsed="1"/>
-    <w:lsdException w:name="footnote reference" w:semiHidden="1" w:unhideWhenUsed="1"/>
-    <w:lsdException w:name="annotation reference" w:semiHidden="1" w:unhideWhenUsed="1"/>
-    <w:lsdException w:name="line number" w:semiHidden="1" w:unhideWhenUsed="1"/>
-    <w:lsdException w:name="page number" w:semiHidden="1" w:unhideWhenUsed="1"/>
-    <w:lsdException w:name="endnote reference" w:semiHidden="1" w:unhideWhenUsed="1"/>
-    <w:lsdException w:name="endnote text" w:semiHidden="1" w:unhideWhenUsed="1"/>
-    <w:lsdException w:name="table of authorities" w:semiHidden="1" w:unhideWhenUsed="1"/>
-    <w:lsdException w:name="macro" w:semiHidden="1" w:unhideWhenUsed="1"/>
-    <w:lsdException w:name="toa heading" w:semiHidden="1" w:unhideWhenUsed="1"/>
-    <w:lsdException w:name="List" w:semiHidden="1" w:unhideWhenUsed="1"/>
-    <w:lsdException w:name="List Bullet" w:semiHidden="1" w:unhideWhenUsed="1"/>
-    <w:lsdException w:name="List Number" w:semiHidden="1" w:unhideWhenUsed="1"/>
-    <w:lsdException w:name="List 2" w:semiHidden="1" w:unhideWhenUsed="1"/>
-    <w:lsdException w:name="List 3" w:semiHidden="1" w:unhideWhenUsed="1"/>
-    <w:lsdException w:name="List 4" w:semiHidden="1" w:unhideWhenUsed="1"/>
-    <w:lsdException w:name="List 5" w:semiHidden="1" w:unhideWhenUsed="1"/>
-    <w:lsdException w:name="List Bullet 2" w:semiHidden="1" w:unhideWhenUsed="1"/>
-    <w:lsdException w:name="List Bullet 3" w:semiHidden="1" w:unhideWhenUsed="1"/>
-    <w:lsdException w:name="List Bullet 4" w:semiHidden="1" w:unhideWhenUsed="1"/>
-    <w:lsdException w:name="List Bullet 5" w:semiHidden="1" w:unhideWhenUsed="1"/>
-    <w:lsdException w:name="List Number 2" w:semiHidden="1" w:unhideWhenUsed="1"/>
-    <w:lsdException w:name="List Number 3" w:semiHidden="1" w:unhideWhenUsed="1"/>
-    <w:lsdException w:name="List Number 4" w:semiHidden="1" w:unhideWhenUsed="1"/>
-    <w:lsdException w:name="List Number 5" w:semiHidden="1" w:unhideWhenUsed="1"/>
-    <w:lsdException w:name="Title" w:uiPriority="10" w:qFormat="1"/>
-    <w:lsdException w:name="Closing" w:semiHidden="1" w:unhideWhenUsed="1"/>
-    <w:lsdException w:name="Signature" w:semiHidden="1" w:unhideWhenUsed="1"/>
-    <w:lsdException w:name="Default Paragraph Font" w:semiHidden="1" w:uiPriority="1" w:unhideWhenUsed="1"/>
-    <w:lsdException w:name="Body Text" w:semiHidden="1" w:unhideWhenUsed="1"/>
-    <w:lsdException w:name="Body Text Indent" w:semiHidden="1" w:unhideWhenUsed="1"/>
-    <w:lsdException w:name="List Continue" w:semiHidden="1" w:unhideWhenUsed="1"/>
-    <w:lsdException w:name="List Continue 2" w:semiHidden="1" w:unhideWhenUsed="1"/>
-    <w:lsdException w:name="List Continue 3" w:semiHidden="1" w:unhideWhenUsed="1"/>
-    <w:lsdException w:name="List Continue 4" w:semiHidden="1" w:unhideWhenUsed="1"/>
-    <w:lsdException w:name="List Continue 5" w:semiHidden="1" w:unhideWhenUsed="1"/>
-    <w:lsdException w:name="Message Header" w:semiHidden="1" w:unhideWhenUsed="1"/>
-    <w:lsdException w:name="Subtitle" w:uiPriority="11" w:qFormat="1"/>
-    <w:lsdException w:name="Salutation" w:semiHidden="1" w:unhideWhenUsed="1"/>
-    <w:lsdException w:name="Date" w:semiHidden="1" w:unhideWhenUsed="1"/>
-    <w:lsdException w:name="Body Text First Indent" w:semiHidden="1" w:unhideWhenUsed="1"/>
-    <w:lsdException w:name="Body Text First Indent 2" w:semiHidden="1" w:unhideWhenUsed="1"/>
-    <w:lsdException w:name="Note Heading" w:semiHidden="1" w:unhideWhenUsed="1"/>
-    <w:lsdException w:name="Body Text 2" w:semiHidden="1" w:unhideWhenUsed="1"/>
-    <w:lsdException w:name="Body Text 3" w:semiHidden="1" w:unhideWhenUsed="1"/>
-    <w:lsdException w:name="Body Text Indent 2" w:semiHidden="1" w:unhideWhenUsed="1"/>
-    <w:lsdException w:name="Body Text Indent 3" w:semiHidden="1" w:unhideWhenUsed="1"/>
-    <w:lsdException w:name="Block Text" w:semiHidden="1" w:unhideWhenUsed="1"/>
-    <w:lsdException w:name="Hyperlink" w:semiHidden="1" w:unhideWhenUsed="1"/>
-    <w:lsdException w:name="FollowedHyperlink" w:semiHidden="1" w:unhideWhenUsed="1"/>
-    <w:lsdException w:name="Strong" w:uiPriority="22" w:qFormat="1"/>
-    <w:lsdException w:name="Emphasis" w:uiPriority="20" w:qFormat="1"/>
-    <w:lsdException w:name="Document Map" w:semiHidden="1" w:unhideWhenUsed="1"/>
-    <w:lsdException w:name="Plain Text" w:semiHidden="1" w:unhideWhenUsed="1"/>
-    <w:lsdException w:name="E-mail Signature" w:semiHidden="1" w:unhideWhenUsed="1"/>
-    <w:lsdException w:name="HTML Top of Form" w:semiHidden="1" w:unhideWhenUsed="1"/>
-    <w:lsdException w:name="HTML Bottom of Form" w:semiHidden="1" w:unhideWhenUsed="1"/>
-    <w:lsdException w:name="Normal (Web)" w:semiHidden="1" w:unhideWhenUsed="1"/>
-    <w:lsdException w:name="HTML Acronym" w:semiHidden="1" w:unhideWhenUsed="1"/>
-    <w:lsdException w:name="HTML Address" w:semiHidden="1" w:unhideWhenUsed="1"/>
-    <w:lsdException w:name="HTML Cite" w:semiHidden="1" w:unhideWhenUsed="1"/>
-    <w:lsdException w:name="HTML Code" w:semiHidden="1" w:unhideWhenUsed="1"/>
-    <w:lsdException w:name="HTML Definition" w:semiHidden="1" w:unhideWhenUsed="1"/>
-    <w:lsdException w:name="HTML Keyboard" w:semiHidden="1" w:unhideWhenUsed="1"/>
-    <w:lsdException w:name="HTML Preformatted" w:semiHidden="1" w:unhideWhenUsed="1"/>
-    <w:lsdException w:name="HTML Sample" w:semiHidden="1" w:unhideWhenUsed="1"/>
-    <w:lsdException w:name="HTML Typewriter" w:semiHidden="1" w:unhideWhenUsed="1"/>
-    <w:lsdException w:name="HTML Variable" w:semiHidden="1" w:unhideWhenUsed="1"/>
-    <w:lsdException w:name="Normal Table" w:semiHidden="1" w:unhideWhenUsed="1"/>
-    <w:lsdException w:name="annotation subject" w:semiHidden="1" w:unhideWhenUsed="1"/>
-    <w:lsdException w:name="No List" w:semiHidden="1" w:unhideWhenUsed="1"/>
-    <w:lsdException w:name="Outline List 1" w:semiHidden="1" w:unhideWhenUsed="1"/>
-    <w:lsdException w:name="Outline List 2" w:semiHidden="1" w:unhideWhenUsed="1"/>
-    <w:lsdException w:name="Outline List 3" w:semiHidden="1" w:unhideWhenUsed="1"/>
-    <w:lsdException w:name="Table Simple 1" w:semiHidden="1" w:unhideWhenUsed="1"/>
-    <w:lsdException w:name="Table Simple 2" w:semiHidden="1" w:unhideWhenUsed="1"/>
-    <w:lsdException w:name="Table Simple 3" w:semiHidden="1" w:unhideWhenUsed="1"/>
-    <w:lsdException w:name="Table Classic 1" w:semiHidden="1" w:unhideWhenUsed="1"/>
-    <w:lsdException w:name="Table Classic 2" w:semiHidden="1" w:unhideWhenUsed="1"/>
-    <w:lsdException w:name="Table Classic 3" w:semiHidden="1" w:unhideWhenUsed="1"/>
-    <w:lsdException w:name="Table Classic 4" w:semiHidden="1" w:unhideWhenUsed="1"/>
-    <w:lsdException w:name="Table Colorful 1" w:semiHidden="1" w:unhideWhenUsed="1"/>
-    <w:lsdException w:name="Table Colorful 2" w:semiHidden="1" w:unhideWhenUsed="1"/>
-    <w:lsdException w:name="Table Colorful 3" w:semiHidden="1" w:unhideWhenUsed="1"/>
-    <w:lsdException w:name="Table Columns 1" w:semiHidden="1" w:unhideWhenUsed="1"/>
-    <w:lsdException w:name="Table Columns 2" w:semiHidden="1" w:unhideWhenUsed="1"/>
-    <w:lsdException w:name="Table Columns 3" w:semiHidden="1" w:unhideWhenUsed="1"/>
-    <w:lsdException w:name="Table Columns 4" w:semiHidden="1" w:unhideWhenUsed="1"/>
-    <w:lsdException w:name="Table Columns 5" w:semiHidden="1" w:unhideWhenUsed="1"/>
-    <w:lsdException w:name="Table Grid 1" w:semiHidden="1" w:unhideWhenUsed="1"/>
-    <w:lsdException w:name="Table Grid 2" w:semiHidden="1" w:unhideWhenUsed="1"/>
-    <w:lsdException w:name="Table Grid 3" w:semiHidden="1" w:unhideWhenUsed="1"/>
-    <w:lsdException w:name="Table Grid 4" w:semiHidden="1" w:unhideWhenUsed="1"/>
-    <w:lsdException w:name="Table Grid 5" w:semiHidden="1" w:unhideWhenUsed="1"/>
-    <w:lsdException w:name="Table Grid 6" w:semiHidden="1" w:unhideWhenUsed="1"/>
-    <w:lsdException w:name="Table Grid 7" w:semiHidden="1" w:unhideWhenUsed="1"/>
-    <w:lsdException w:name="Table Grid 8" w:semiHidden="1" w:unhideWhenUsed="1"/>
-    <w:lsdException w:name="Table List 1" w:semiHidden="1" w:unhideWhenUsed="1"/>
-    <w:lsdException w:name="Table List 2" w:semiHidden="1" w:unhideWhenUsed="1"/>
-    <w:lsdException w:name="Table List 3" w:semiHidden="1" w:unhideWhenUsed="1"/>
-    <w:lsdException w:name="Table List 4" w:semiHidden="1" w:unhideWhenUsed="1"/>
-    <w:lsdException w:name="Table List 5" w:semiHidden="1" w:unhideWhenUsed="1"/>
-    <w:lsdException w:name="Table List 6" w:semiHidden="1" w:unhideWhenUsed="1"/>
-    <w:lsdException w:name="Table List 7" w:semiHidden="1" w:unhideWhenUsed="1"/>
-    <w:lsdException w:name="Table List 8" w:semiHidden="1" w:unhideWhenUsed="1"/>
-    <w:lsdException w:name="Table 3D effects 1" w:semiHidden="1" w:unhideWhenUsed="1"/>
-    <w:lsdException w:name="Table 3D effects 2" w:semiHidden="1" w:unhideWhenUsed="1"/>
-    <w:lsdException w:name="Table 3D effects 3" w:semiHidden="1" w:unhideWhenUsed="1"/>
-    <w:lsdException w:name="Table Contemporary" w:semiHidden="1" w:unhideWhenUsed="1"/>
-    <w:lsdException w:name="Table Elegant" w:semiHidden="1" w:unhideWhenUsed="1"/>
-    <w:lsdException w:name="Table Professional" w:semiHidden="1" w:unhideWhenUsed="1"/>
-    <w:lsdException w:name="Table Subtle 1" w:semiHidden="1" w:unhideWhenUsed="1"/>
-    <w:lsdException w:name="Table Subtle 2" w:semiHidden="1" w:unhideWhenUsed="1"/>
-    <w:lsdException w:name="Table Web 1" w:semiHidden="1" w:unhideWhenUsed="1"/>
-    <w:lsdException w:name="Table Web 2" w:semiHidden="1" w:unhideWhenUsed="1"/>
-    <w:lsdException w:name="Table Web 3" w:semiHidden="1" w:unhideWhenUsed="1"/>
-    <w:lsdException w:name="Balloon Text" w:semiHidden="1" w:unhideWhenUsed="1"/>
-    <w:lsdException w:name="Table Grid" w:uiPriority="39"/>
-    <w:lsdException w:name="Table Theme" w:semiHidden="1" w:unhideWhenUsed="1"/>
-    <w:lsdException w:name="Placeholder Text" w:semiHidden="1"/>
-    <w:lsdException w:name="No Spacing" w:uiPriority="1" w:qFormat="1"/>
-    <w:lsdException w:name="Light Shading" w:uiPriority="60"/>
-    <w:lsdException w:name="Light List" w:uiPriority="61"/>
-    <w:lsdException w:name="Light Grid" w:uiPriority="62"/>
-    <w:lsdException w:name="Medium Shading 1" w:uiPriority="63"/>
-    <w:lsdException w:name="Medium Shading 2" w:uiPriority="64"/>
-    <w:lsdException w:name="Medium List 1" w:uiPriority="65"/>
-    <w:lsdException w:name="Medium List 2" w:uiPriority="66"/>
-    <w:lsdException w:name="Medium Grid 1" w:uiPriority="67"/>
-    <w:lsdException w:name="Medium Grid 2" w:uiPriority="68"/>
-    <w:lsdException w:name="Medium Grid 3" w:uiPriority="69"/>
-    <w:lsdException w:name="Dark List" w:uiPriority="70"/>
-    <w:lsdException w:name="Colorful Shading" w:uiPriority="71"/>
-    <w:lsdException w:name="Colorful List" w:uiPriority="72"/>
-    <w:lsdException w:name="Colorful Grid" w:uiPriority="73"/>
-    <w:lsdException w:name="Light Shading Accent 1" w:uiPriority="60"/>
-    <w:lsdException w:name="Light List Accent 1" w:uiPriority="61"/>
-    <w:lsdException w:name="Light Grid Accent 1" w:uiPriority="62"/>
-    <w:lsdException w:name="Medium Shading 1 Accent 1" w:uiPriority="63"/>
-    <w:lsdException w:name="Medium Shading 2 Accent 1" w:uiPriority="64"/>
-    <w:lsdException w:name="Medium List 1 Accent 1" w:uiPriority="65"/>
-    <w:lsdException w:name="Revision" w:semiHidden="1"/>
-    <w:lsdException w:name="List Paragraph" w:uiPriority="34" w:qFormat="1"/>
-    <w:lsdException w:name="Quote" w:uiPriority="29" w:qFormat="1"/>
-    <w:lsdException w:name="Intense Quote" w:uiPriority="30" w:qFormat="1"/>
-    <w:lsdException w:name="Medium List 2 Accent 1" w:uiPriority="66"/>
-    <w:lsdException w:name="Medium Grid 1 Accent 1" w:uiPriority="67"/>
-    <w:lsdException w:name="Medium Grid 2 Accent 1" w:uiPriority="68"/>
-    <w:lsdException w:name="Medium Grid 3 Accent 1" w:uiPriority="69"/>
-    <w:lsdException w:name="Dark List Accent 1" w:uiPriority="70"/>
-    <w:lsdException w:name="Colorful Shading Accent 1" w:uiPriority="71"/>
-    <w:lsdException w:name="Colorful List Accent 1" w:uiPriority="72"/>
-    <w:lsdException w:name="Colorful Grid Accent 1" w:uiPriority="73"/>
-    <w:lsdException w:name="Light Shading Accent 2" w:uiPriority="60"/>
-    <w:lsdException w:name="Light List Accent 2" w:uiPriority="61"/>
-    <w:lsdException w:name="Light Grid Accent 2" w:uiPriority="62"/>
-    <w:lsdException w:name="Medium Shading 1 Accent 2" w:uiPriority="63"/>
-    <w:lsdException w:name="Medium Shading 2 Accent 2" w:uiPriority="64"/>
-    <w:lsdException w:name="Medium List 1 Accent 2" w:uiPriority="65"/>
-    <w:lsdException w:name="Medium List 2 Accent 2" w:uiPriority="66"/>
-    <w:lsdException w:name="Medium Grid 1 Accent 2" w:uiPriority="67"/>
-    <w:lsdException w:name="Medium Grid 2 Accent 2" w:uiPriority="68"/>
-    <w:lsdException w:name="Medium Grid 3 Accent 2" w:uiPriority="69"/>
-    <w:lsdException w:name="Dark List Accent 2" w:uiPriority="70"/>
-    <w:lsdException w:name="Colorful Shading Accent 2" w:uiPriority="71"/>
-    <w:lsdException w:name="Colorful List Accent 2" w:uiPriority="72"/>
-    <w:lsdException w:name="Colorful Grid Accent 2" w:uiPriority="73"/>
-    <w:lsdException w:name="Light Shading Accent 3" w:uiPriority="60"/>
-    <w:lsdException w:name="Light List Accent 3" w:uiPriority="61"/>
-    <w:lsdException w:name="Light Grid Accent 3" w:uiPriority="62"/>
-    <w:lsdException w:name="Medium Shading 1 Accent 3" w:uiPriority="63"/>
-    <w:lsdException w:name="Medium Shading 2 Accent 3" w:uiPriority="64"/>
-    <w:lsdException w:name="Medium List 1 Accent 3" w:uiPriority="65"/>
-    <w:lsdException w:name="Medium List 2 Accent 3" w:uiPriority="66"/>
-    <w:lsdException w:name="Medium Grid 1 Accent 3" w:uiPriority="67"/>
-    <w:lsdException w:name="Medium Grid 2 Accent 3" w:uiPriority="68"/>
-    <w:lsdException w:name="Medium Grid 3 Accent 3" w:uiPriority="69"/>
-    <w:lsdException w:name="Dark List Accent 3" w:uiPriority="70"/>
-    <w:lsdException w:name="Colorful Shading Accent 3" w:uiPriority="71"/>
-    <w:lsdException w:name="Colorful List Accent 3" w:uiPriority="72"/>
-    <w:lsdException w:name="Colorful Grid Accent 3" w:uiPriority="73"/>
-    <w:lsdException w:name="Light Shading Accent 4" w:uiPriority="60"/>
-    <w:lsdException w:name="Light List Accent 4" w:uiPriority="61"/>
-    <w:lsdException w:name="Light Grid Accent 4" w:uiPriority="62"/>
-    <w:lsdException w:name="Medium Shading 1 Accent 4" w:uiPriority="63"/>
-    <w:lsdException w:name="Medium Shading 2 Accent 4" w:uiPriority="64"/>
-    <w:lsdException w:name="Medium List 1 Accent 4" w:uiPriority="65"/>
-    <w:lsdException w:name="Medium List 2 Accent 4" w:uiPriority="66"/>
-    <w:lsdException w:name="Medium Grid 1 Accent 4" w:uiPriority="67"/>
-    <w:lsdException w:name="Medium Grid 2 Accent 4" w:uiPriority="68"/>
-    <w:lsdException w:name="Medium Grid 3 Accent 4" w:uiPriority="69"/>
-    <w:lsdException w:name="Dark List Accent 4" w:uiPriority="70"/>
-    <w:lsdException w:name="Colorful Shading Accent 4" w:uiPriority="71"/>
-    <w:lsdException w:name="Colorful List Accent 4" w:uiPriority="72"/>
-    <w:lsdException w:name="Colorful Grid Accent 4" w:uiPriority="73"/>
-    <w:lsdException w:name="Light Shading Accent 5" w:uiPriority="60"/>
-    <w:lsdException w:name="Light List Accent 5" w:uiPriority="61"/>
-    <w:lsdException w:name="Light Grid Accent 5" w:uiPriority="62"/>
-    <w:lsdException w:name="Medium Shading 1 Accent 5" w:uiPriority="63"/>
-    <w:lsdException w:name="Medium Shading 2 Accent 5" w:uiPriority="64"/>
-    <w:lsdException w:name="Medium List 1 Accent 5" w:uiPriority="65"/>
-    <w:lsdException w:name="Medium List 2 Accent 5" w:uiPriority="66"/>
-    <w:lsdException w:name="Medium Grid 1 Accent 5" w:uiPriority="67"/>
-    <w:lsdException w:name="Medium Grid 2 Accent 5" w:uiPriority="68"/>
-    <w:lsdException w:name="Medium Grid 3 Accent 5" w:uiPriority="69"/>
-    <w:lsdException w:name="Dark List Accent 5" w:uiPriority="70"/>
-    <w:lsdException w:name="Colorful Shading Accent 5" w:uiPriority="71"/>
-    <w:lsdException w:name="Colorful List Accent 5" w:uiPriority="72"/>
-    <w:lsdException w:name="Colorful Grid Accent 5" w:uiPriority="73"/>
-    <w:lsdException w:name="Light Shading Accent 6" w:uiPriority="60"/>
-    <w:lsdException w:name="Light List Accent 6" w:uiPriority="61"/>
-    <w:lsdException w:name="Light Grid Accent 6" w:uiPriority="62"/>
-    <w:lsdException w:name="Medium Shading 1 Accent 6" w:uiPriority="63"/>
-    <w:lsdException w:name="Medium Shading 2 Accent 6" w:uiPriority="64"/>
-    <w:lsdException w:name="Medium List 1 Accent 6" w:uiPriority="65"/>
-    <w:lsdException w:name="Medium List 2 Accent 6" w:uiPriority="66"/>
-    <w:lsdException w:name="Medium Grid 1 Accent 6" w:uiPriority="67"/>
-    <w:lsdException w:name="Medium Grid 2 Accent 6" w:uiPriority="68"/>
-    <w:lsdException w:name="Medium Grid 3 Accent 6" w:uiPriority="69"/>
-    <w:lsdException w:name="Dark List Accent 6" w:uiPriority="70"/>
-    <w:lsdException w:name="Colorful Shading Accent 6" w:uiPriority="71"/>
-    <w:lsdException w:name="Colorful List Accent 6" w:uiPriority="72"/>
-    <w:lsdException w:name="Colorful Grid Accent 6" w:uiPriority="73"/>
-    <w:lsdException w:name="Subtle Emphasis" w:uiPriority="19" w:qFormat="1"/>
-    <w:lsdException w:name="Intense Emphasis" w:uiPriority="21" w:qFormat="1"/>
-    <w:lsdException w:name="Subtle Reference" w:uiPriority="31" w:qFormat="1"/>
-    <w:lsdException w:name="Intense Reference" w:uiPriority="32" w:qFormat="1"/>
-    <w:lsdException w:name="Book Title" w:uiPriority="33" w:qFormat="1"/>
-    <w:lsdException w:name="Bibliography" w:semiHidden="1" w:uiPriority="37" w:unhideWhenUsed="1"/>
-    <w:lsdException w:name="TOC Heading" w:semiHidden="1" w:uiPriority="39" w:unhideWhenUsed="1" w:qFormat="1"/>
-    <w:lsdException w:name="Plain Table 1" w:uiPriority="41"/>
-    <w:lsdException w:name="Plain Table 2" w:uiPriority="42"/>
-    <w:lsdException w:name="Plain Table 3" w:uiPriority="43"/>
-    <w:lsdException w:name="Plain Table 4" w:uiPriority="44"/>
-    <w:lsdException w:name="Plain Table 5" w:uiPriority="45"/>
-    <w:lsdException w:name="Grid Table Light" w:uiPriority="40"/>
-    <w:lsdException w:name="Grid Table 1 Light" w:uiPriority="46"/>
-    <w:lsdException w:name="Grid Table 2" w:uiPriority="47"/>
-    <w:lsdException w:name="Grid Table 3" w:uiPriority="48"/>
-    <w:lsdException w:name="Grid Table 4" w:uiPriority="49"/>
-    <w:lsdException w:name="Grid Table 5 Dark" w:uiPriority="50"/>
-    <w:lsdException w:name="Grid Table 6 Colorful" w:uiPriority="51"/>
-    <w:lsdException w:name="Grid Table 7 Colorful" w:uiPriority="52"/>
-    <w:lsdException w:name="Grid Table 1 Light Accent 1" w:uiPriority="46"/>
-    <w:lsdException w:name="Grid Table 2 Accent 1" w:uiPriority="47"/>
-    <w:lsdException w:name="Grid Table 3 Accent 1" w:uiPriority="48"/>
-    <w:lsdException w:name="Grid Table 4 Accent 1" w:uiPriority="49"/>
-    <w:lsdException w:name="Grid Table 5 Dark Accent 1" w:uiPriority="50"/>
-    <w:lsdException w:name="Grid Table 6 Colorful Accent 1" w:uiPriority="51"/>
-    <w:lsdException w:name="Grid Table 7 Colorful Accent 1" w:uiPriority="52"/>
-    <w:lsdException w:name="Grid Table 1 Light Accent 2" w:uiPriority="46"/>
-    <w:lsdException w:name="Grid Table 2 Accent 2" w:uiPriority="47"/>
-    <w:lsdException w:name="Grid Table 3 Accent 2" w:uiPriority="48"/>
-    <w:lsdException w:name="Grid Table 4 Accent 2" w:uiPriority="49"/>
-    <w:lsdException w:name="Grid Table 5 Dark Accent 2" w:uiPriority="50"/>
-    <w:lsdException w:name="Grid Table 6 Colorful Accent 2" w:uiPriority="51"/>
-    <w:lsdException w:name="Grid Table 7 Colorful Accent 2" w:uiPriority="52"/>
-    <w:lsdException w:name="Grid Table 1 Light Accent 3" w:uiPriority="46"/>
-    <w:lsdException w:name="Grid Table 2 Accent 3" w:uiPriority="47"/>
-    <w:lsdException w:name="Grid Table 3 Accent 3" w:uiPriority="48"/>
-    <w:lsdException w:name="Grid Table 4 Accent 3" w:uiPriority="49"/>
-    <w:lsdException w:name="Grid Table 5 Dark Accent 3" w:uiPriority="50"/>
-    <w:lsdException w:name="Grid Table 6 Colorful Accent 3" w:uiPriority="51"/>
-    <w:lsdException w:name="Grid Table 7 Colorful Accent 3" w:uiPriority="52"/>
-    <w:lsdException w:name="Grid Table 1 Light Accent 4" w:uiPriority="46"/>
-    <w:lsdException w:name="Grid Table 2 Accent 4" w:uiPriority="47"/>
-    <w:lsdException w:name="Grid Table 3 Accent 4" w:uiPriority="48"/>
-    <w:lsdException w:name="Grid Table 4 Accent 4" w:uiPriority="49"/>
-    <w:lsdException w:name="Grid Table 5 Dark Accent 4" w:uiPriority="50"/>
-    <w:lsdException w:name="Grid Table 6 Colorful Accent 4" w:uiPriority="51"/>
-    <w:lsdException w:name="Grid Table 7 Colorful Accent 4" w:uiPriority="52"/>
-    <w:lsdException w:name="Grid Table 1 Light Accent 5" w:uiPriority="46"/>
-    <w:lsdException w:name="Grid Table 2 Accent 5" w:uiPriority="47"/>
-    <w:lsdException w:name="Grid Table 3 Accent 5" w:uiPriority="48"/>
-    <w:lsdException w:name="Grid Table 4 Accent 5" w:uiPriority="49"/>
-    <w:lsdException w:name="Grid Table 5 Dark Accent 5" w:uiPriority="50"/>
-    <w:lsdException w:name="Grid Table 6 Colorful Accent 5" w:uiPriority="51"/>
-    <w:lsdException w:name="Grid Table 7 Colorful Accent 5" w:uiPriority="52"/>
-    <w:lsdException w:name="Grid Table 1 Light Accent 6" w:uiPriority="46"/>
-    <w:lsdException w:name="Grid Table 2 Accent 6" w:uiPriority="47"/>
-    <w:lsdException w:name="Grid Table 3 Accent 6" w:uiPriority="48"/>
-    <w:lsdException w:name="Grid Table 4 Accent 6" w:uiPriority="49"/>
-    <w:lsdException w:name="Grid Table 5 Dark Accent 6" w:uiPriority="50"/>
-    <w:lsdException w:name="Grid Table 6 Colorful Accent 6" w:uiPriority="51"/>
-    <w:lsdException w:name="Grid Table 7 Colorful Accent 6" w:uiPriority="52"/>
-    <w:lsdException w:name="List Table 1 Light" w:uiPriority="46"/>
-    <w:lsdException w:name="List Table 2" w:uiPriority="47"/>
-    <w:lsdException w:name="List Table 3" w:uiPriority="48"/>
-    <w:lsdException w:name="List Table 4" w:uiPriority="49"/>
-    <w:lsdException w:name="List Table 5 Dark" w:uiPriority="50"/>
-    <w:lsdException w:name="List Table 6 Colorful" w:uiPriority="51"/>
-    <w:lsdException w:name="List Table 7 Colorful" w:uiPriority="52"/>
-    <w:lsdException w:name="List Table 1 Light Accent 1" w:uiPriority="46"/>
-    <w:lsdException w:name="List Table 2 Accent 1" w:uiPriority="47"/>
-    <w:lsdException w:name="List Table 3 Accent 1" w:uiPriority="48"/>
-    <w:lsdException w:name="List Table 4 Accent 1" w:uiPriority="49"/>
-    <w:lsdException w:name="List Table 5 Dark Accent 1" w:uiPriority="50"/>
-    <w:lsdException w:name="List Table 6 Colorful Accent 1" w:uiPriority="51"/>
-    <w:lsdException w:name="List Table 7 Colorful Accent 1" w:uiPriority="52"/>
-    <w:lsdException w:name="List Table 1 Light Accent 2" w:uiPriority="46"/>
-    <w:lsdException w:name="List Table 2 Accent 2" w:uiPriority="47"/>
-    <w:lsdException w:name="List Table 3 Accent 2" w:uiPriority="48"/>
-    <w:lsdException w:name="List Table 4 Accent 2" w:uiPriority="49"/>
-    <w:lsdException w:name="List Table 5 Dark Accent 2" w:uiPriority="50"/>
-    <w:lsdException w:name="List Table 6 Colorful Accent 2" w:uiPriority="51"/>
-    <w:lsdException w:name="List Table 7 Colorful Accent 2" w:uiPriority="52"/>
-    <w:lsdException w:name="List Table 1 Light Accent 3" w:uiPriority="46"/>
-    <w:lsdException w:name="List Table 2 Accent 3" w:uiPriority="47"/>
-    <w:lsdException w:name="List Table 3 Accent 3" w:uiPriority="48"/>
-    <w:lsdException w:name="List Table 4 Accent 3" w:uiPriority="49"/>
-    <w:lsdException w:name="List Table 5 Dark Accent 3" w:uiPriority="50"/>
-    <w:lsdException w:name="List Table 6 Colorful Accent 3" w:uiPriority="51"/>
-    <w:lsdException w:name="List Table 7 Colorful Accent 3" w:uiPriority="52"/>
-    <w:lsdException w:name="List Table 1 Light Accent 4" w:uiPriority="46"/>
-    <w:lsdException w:name="List Table 2 Accent 4" w:uiPriority="47"/>
-    <w:lsdException w:name="List Table 3 Accent 4" w:uiPriority="48"/>
-    <w:lsdException w:name="List Table 4 Accent 4" w:uiPriority="49"/>
-    <w:lsdException w:name="List Table 5 Dark Accent 4" w:uiPriority="50"/>
-    <w:lsdException w:name="List Table 6 Colorful Accent 4" w:uiPriority="51"/>
-    <w:lsdException w:name="List Table 7 Colorful Accent 4" w:uiPriority="52"/>
-    <w:lsdException w:name="List Table 1 Light Accent 5" w:uiPriority="46"/>
-    <w:lsdException w:name="List Table 2 Accent 5" w:uiPriority="47"/>
-    <w:lsdException w:name="List Table 3 Accent 5" w:uiPriority="48"/>
-    <w:lsdException w:name="List Table 4 Accent 5" w:uiPriority="49"/>
-    <w:lsdException w:name="List Table 5 Dark Accent 5" w:uiPriority="50"/>
-    <w:lsdException w:name="List Table 6 Colorful Accent 5" w:uiPriority="51"/>
-    <w:lsdException w:name="List Table 7 Colorful Accent 5" w:uiPriority="52"/>
-    <w:lsdException w:name="List Table 1 Light Accent 6" w:uiPriority="46"/>
-    <w:lsdException w:name="List Table 2 Accent 6" w:uiPriority="47"/>
-    <w:lsdException w:name="List Table 3 Accent 6" w:uiPriority="48"/>
-    <w:lsdException w:name="List Table 4 Accent 6" w:uiPriority="49"/>
-    <w:lsdException w:name="List Table 5 Dark Accent 6" w:uiPriority="50"/>
-    <w:lsdException w:name="List Table 6 Colorful Accent 6" w:uiPriority="51"/>
-    <w:lsdException w:name="List Table 7 Colorful Accent 6" w:uiPriority="52"/>
-    <w:lsdException w:name="Mention" w:semiHidden="1" w:unhideWhenUsed="1"/>
-    <w:lsdException w:name="Smart Hyperlink" w:semiHidden="1" w:unhideWhenUsed="1"/>
-    <w:lsdException w:name="Hashtag" w:semiHidden="1" w:unhideWhenUsed="1"/>
-    <w:lsdException w:name="Unresolved Mention" w:semiHidden="1" w:unhideWhenUsed="1"/>
-    <w:lsdException w:name="Smart Link" w:semiHidden="1" w:unhideWhenUsed="1"/>
+  <w:latentStyles w:defLockedState="0" w:defUIPriority="99" w:defSemiHidden="1" w:defUnhideWhenUsed="1" w:defQFormat="0" w:count="267">
+    <w:lsdException w:name="Normal" w:semiHidden="0" w:uiPriority="0" w:unhideWhenUsed="0" w:qFormat="1"/>
+    <w:lsdException w:name="heading 1" w:semiHidden="0" w:uiPriority="9" w:unhideWhenUsed="0" w:qFormat="1"/>
+    <w:lsdException w:name="heading 2" w:uiPriority="9" w:qFormat="1"/>
+    <w:lsdException w:name="heading 3" w:uiPriority="9" w:qFormat="1"/>
+    <w:lsdException w:name="heading 4" w:uiPriority="9" w:qFormat="1"/>
+    <w:lsdException w:name="heading 5" w:uiPriority="9" w:qFormat="1"/>
+    <w:lsdException w:name="heading 6" w:uiPriority="9" w:qFormat="1"/>
+    <w:lsdException w:name="heading 7" w:uiPriority="9" w:qFormat="1"/>
+    <w:lsdException w:name="heading 8" w:uiPriority="9" w:qFormat="1"/>
+    <w:lsdException w:name="heading 9" w:uiPriority="9" w:qFormat="1"/>
+    <w:lsdException w:name="toc 1" w:uiPriority="39"/>
+    <w:lsdException w:name="toc 2" w:uiPriority="39"/>
+    <w:lsdException w:name="toc 3" w:uiPriority="39"/>
+    <w:lsdException w:name="toc 4" w:uiPriority="39"/>
+    <w:lsdException w:name="toc 5" w:uiPriority="39"/>
+    <w:lsdException w:name="toc 6" w:uiPriority="39"/>
+    <w:lsdException w:name="toc 7" w:uiPriority="39"/>
+    <w:lsdException w:name="toc 8" w:uiPriority="39"/>
+    <w:lsdException w:name="toc 9" w:uiPriority="39"/>
+    <w:lsdException w:name="caption" w:uiPriority="35" w:qFormat="1"/>
+    <w:lsdException w:name="Title" w:semiHidden="0" w:uiPriority="10" w:unhideWhenUsed="0" w:qFormat="1"/>
+    <w:lsdException w:name="Default Paragraph Font" w:uiPriority="1"/>
+    <w:lsdException w:name="Subtitle" w:semiHidden="0" w:uiPriority="11" w:unhideWhenUsed="0" w:qFormat="1"/>
+    <w:lsdException w:name="Strong" w:semiHidden="0" w:uiPriority="22" w:unhideWhenUsed="0" w:qFormat="1"/>
+    <w:lsdException w:name="Emphasis" w:semiHidden="0" w:uiPriority="20" w:unhideWhenUsed="0" w:qFormat="1"/>
+    <w:lsdException w:name="Table Grid" w:semiHidden="0" w:uiPriority="39" w:unhideWhenUsed="0"/>
+    <w:lsdException w:name="Placeholder Text" w:unhideWhenUsed="0"/>
+    <w:lsdException w:name="No Spacing" w:semiHidden="0" w:uiPriority="1" w:unhideWhenUsed="0" w:qFormat="1"/>
+    <w:lsdException w:name="Light Shading" w:semiHidden="0" w:uiPriority="60" w:unhideWhenUsed="0"/>
+    <w:lsdException w:name="Light List" w:semiHidden="0" w:uiPriority="61" w:unhideWhenUsed="0"/>
+    <w:lsdException w:name="Light Grid" w:semiHidden="0" w:uiPriority="62" w:unhideWhenUsed="0"/>
+    <w:lsdException w:name="Medium Shading 1" w:semiHidden="0" w:uiPriority="63" w:unhideWhenUsed="0"/>
+    <w:lsdException w:name="Medium Shading 2" w:semiHidden="0" w:uiPriority="64" w:unhideWhenUsed="0"/>
+    <w:lsdException w:name="Medium List 1" w:semiHidden="0" w:uiPriority="65" w:unhideWhenUsed="0"/>
+    <w:lsdException w:name="Medium List 2" w:semiHidden="0" w:uiPriority="66" w:unhideWhenUsed="0"/>
+    <w:lsdException w:name="Medium Grid 1" w:semiHidden="0" w:uiPriority="67" w:unhideWhenUsed="0"/>
+    <w:lsdException w:name="Medium Grid 2" w:semiHidden="0" w:uiPriority="68" w:unhideWhenUsed="0"/>
+    <w:lsdException w:name="Medium Grid 3" w:semiHidden="0" w:uiPriority="69" w:unhideWhenUsed="0"/>
+    <w:lsdException w:name="Dark List" w:semiHidden="0" w:uiPriority="70" w:unhideWhenUsed="0"/>
+    <w:lsdException w:name="Colorful Shading" w:semiHidden="0" w:uiPriority="71" w:unhideWhenUsed="0"/>
+    <w:lsdException w:name="Colorful List" w:semiHidden="0" w:uiPriority="72" w:unhideWhenUsed="0"/>
+    <w:lsdException w:name="Colorful Grid" w:semiHidden="0" w:uiPriority="73" w:unhideWhenUsed="0"/>
+    <w:lsdException w:name="Light Shading Accent 1" w:semiHidden="0" w:uiPriority="60" w:unhideWhenUsed="0"/>
+    <w:lsdException w:name="Light List Accent 1" w:semiHidden="0" w:uiPriority="61" w:unhideWhenUsed="0"/>
+    <w:lsdException w:name="Light Grid Accent 1" w:semiHidden="0" w:uiPriority="62" w:unhideWhenUsed="0"/>
+    <w:lsdException w:name="Medium Shading 1 Accent 1" w:semiHidden="0" w:uiPriority="63" w:unhideWhenUsed="0"/>
+    <w:lsdException w:name="Medium Shading 2 Accent 1" w:semiHidden="0" w:uiPriority="64" w:unhideWhenUsed="0"/>
+    <w:lsdException w:name="Medium List 1 Accent 1" w:semiHidden="0" w:uiPriority="65" w:unhideWhenUsed="0"/>
+    <w:lsdException w:name="Revision" w:unhideWhenUsed="0"/>
+    <w:lsdException w:name="List Paragraph" w:semiHidden="0" w:uiPriority="34" w:unhideWhenUsed="0" w:qFormat="1"/>
+    <w:lsdException w:name="Quote" w:semiHidden="0" w:uiPriority="29" w:unhideWhenUsed="0" w:qFormat="1"/>
+    <w:lsdException w:name="Intense Quote" w:semiHidden="0" w:uiPriority="30" w:unhideWhenUsed="0" w:qFormat="1"/>
+    <w:lsdException w:name="Medium List 2 Accent 1" w:semiHidden="0" w:uiPriority="66" w:unhideWhenUsed="0"/>
+    <w:lsdException w:name="Medium Grid 1 Accent 1" w:semiHidden="0" w:uiPriority="67" w:unhideWhenUsed="0"/>
+    <w:lsdException w:name="Medium Grid 2 Accent 1" w:semiHidden="0" w:uiPriority="68" w:unhideWhenUsed="0"/>
+    <w:lsdException w:name="Medium Grid 3 Accent 1" w:semiHidden="0" w:uiPriority="69" w:unhideWhenUsed="0"/>
+    <w:lsdException w:name="Dark List Accent 1" w:semiHidden="0" w:uiPriority="70" w:unhideWhenUsed="0"/>
+    <w:lsdException w:name="Colorful Shading Accent 1" w:semiHidden="0" w:uiPriority="71" w:unhideWhenUsed="0"/>
+    <w:lsdException w:name="Colorful List Accent 1" w:semiHidden="0" w:uiPriority="72" w:unhideWhenUsed="0"/>
+    <w:lsdException w:name="Colorful Grid Accent 1" w:semiHidden="0" w:uiPriority="73" w:unhideWhenUsed="0"/>
+    <w:lsdException w:name="Light Shading Accent 2" w:semiHidden="0" w:uiPriority="60" w:unhideWhenUsed="0"/>
+    <w:lsdException w:name="Light List Accent 2" w:semiHidden="0" w:uiPriority="61" w:unhideWhenUsed="0"/>
+    <w:lsdException w:name="Light Grid Accent 2" w:semiHidden="0" w:uiPriority="62" w:unhideWhenUsed="0"/>
+    <w:lsdException w:name="Medium Shading 1 Accent 2" w:semiHidden="0" w:uiPriority="63" w:unhideWhenUsed="0"/>
+    <w:lsdException w:name="Medium Shading 2 Accent 2" w:semiHidden="0" w:uiPriority="64" w:unhideWhenUsed="0"/>
+    <w:lsdException w:name="Medium List 1 Accent 2" w:semiHidden="0" w:uiPriority="65" w:unhideWhenUsed="0"/>
+    <w:lsdException w:name="Medium List 2 Accent 2" w:semiHidden="0" w:uiPriority="66" w:unhideWhenUsed="0"/>
+    <w:lsdException w:name="Medium Grid 1 Accent 2" w:semiHidden="0" w:uiPriority="67" w:unhideWhenUsed="0"/>
+    <w:lsdException w:name="Medium Grid 2 Accent 2" w:semiHidden="0" w:uiPriority="68" w:unhideWhenUsed="0"/>
+    <w:lsdException w:name="Medium Grid 3 Accent 2" w:semiHidden="0" w:uiPriority="69" w:unhideWhenUsed="0"/>
+    <w:lsdException w:name="Dark List Accent 2" w:semiHidden="0" w:uiPriority="70" w:unhideWhenUsed="0"/>
+    <w:lsdException w:name="Colorful Shading Accent 2" w:semiHidden="0" w:uiPriority="71" w:unhideWhenUsed="0"/>
+    <w:lsdException w:name="Colorful List Accent 2" w:semiHidden="0" w:uiPriority="72" w:unhideWhenUsed="0"/>
+    <w:lsdException w:name="Colorful Grid Accent 2" w:semiHidden="0" w:uiPriority="73" w:unhideWhenUsed="0"/>
+    <w:lsdException w:name="Light Shading Accent 3" w:semiHidden="0" w:uiPriority="60" w:unhideWhenUsed="0"/>
+    <w:lsdException w:name="Light List Accent 3" w:semiHidden="0" w:uiPriority="61" w:unhideWhenUsed="0"/>
+    <w:lsdException w:name="Light Grid Accent 3" w:semiHidden="0" w:uiPriority="62" w:unhideWhenUsed="0"/>
+    <w:lsdException w:name="Medium Shading 1 Accent 3" w:semiHidden="0" w:uiPriority="63" w:unhideWhenUsed="0"/>
+    <w:lsdException w:name="Medium Shading 2 Accent 3" w:semiHidden="0" w:uiPriority="64" w:unhideWhenUsed="0"/>
+    <w:lsdException w:name="Medium List 1 Accent 3" w:semiHidden="0" w:uiPriority="65" w:unhideWhenUsed="0"/>
+    <w:lsdException w:name="Medium List 2 Accent 3" w:semiHidden="0" w:uiPriority="66" w:unhideWhenUsed="0"/>
+    <w:lsdException w:name="Medium Grid 1 Accent 3" w:semiHidden="0" w:uiPriority="67" w:unhideWhenUsed="0"/>
+    <w:lsdException w:name="Medium Grid 2 Accent 3" w:semiHidden="0" w:uiPriority="68" w:unhideWhenUsed="0"/>
+    <w:lsdException w:name="Medium Grid 3 Accent 3" w:semiHidden="0" w:uiPriority="69" w:unhideWhenUsed="0"/>
+    <w:lsdException w:name="Dark List Accent 3" w:semiHidden="0" w:uiPriority="70" w:unhideWhenUsed="0"/>
+    <w:lsdException w:name="Colorful Shading Accent 3" w:semiHidden="0" w:uiPriority="71" w:unhideWhenUsed="0"/>
+    <w:lsdException w:name="Colorful List Accent 3" w:semiHidden="0" w:uiPriority="72" w:unhideWhenUsed="0"/>
+    <w:lsdException w:name="Colorful Grid Accent 3" w:semiHidden="0" w:uiPriority="73" w:unhideWhenUsed="0"/>
+    <w:lsdException w:name="Light Shading Accent 4" w:semiHidden="0" w:uiPriority="60" w:unhideWhenUsed="0"/>
+    <w:lsdException w:name="Light List Accent 4" w:semiHidden="0" w:uiPriority="61" w:unhideWhenUsed="0"/>
+    <w:lsdException w:name="Light Grid Accent 4" w:semiHidden="0" w:uiPriority="62" w:unhideWhenUsed="0"/>
+    <w:lsdException w:name="Medium Shading 1 Accent 4" w:semiHidden="0" w:uiPriority="63" w:unhideWhenUsed="0"/>
+    <w:lsdException w:name="Medium Shading 2 Accent 4" w:semiHidden="0" w:uiPriority="64" w:unhideWhenUsed="0"/>
+    <w:lsdException w:name="Medium List 1 Accent 4" w:semiHidden="0" w:uiPriority="65" w:unhideWhenUsed="0"/>
+    <w:lsdException w:name="Medium List 2 Accent 4" w:semiHidden="0" w:uiPriority="66" w:unhideWhenUsed="0"/>
+    <w:lsdException w:name="Medium Grid 1 Accent 4" w:semiHidden="0" w:uiPriority="67" w:unhideWhenUsed="0"/>
+    <w:lsdException w:name="Medium Grid 2 Accent 4" w:semiHidden="0" w:uiPriority="68" w:unhideWhenUsed="0"/>
+    <w:lsdException w:name="Medium Grid 3 Accent 4" w:semiHidden="0" w:uiPriority="69" w:unhideWhenUsed="0"/>
+    <w:lsdException w:name="Dark List Accent 4" w:semiHidden="0" w:uiPriority="70" w:unhideWhenUsed="0"/>
+    <w:lsdException w:name="Colorful Shading Accent 4" w:semiHidden="0" w:uiPriority="71" w:unhideWhenUsed="0"/>
+    <w:lsdException w:name="Colorful List Accent 4" w:semiHidden="0" w:uiPriority="72" w:unhideWhenUsed="0"/>
+    <w:lsdException w:name="Colorful Grid Accent 4" w:semiHidden="0" w:uiPriority="73" w:unhideWhenUsed="0"/>
+    <w:lsdException w:name="Light Shading Accent 5" w:semiHidden="0" w:uiPriority="60" w:unhideWhenUsed="0"/>
+    <w:lsdException w:name="Light List Accent 5" w:semiHidden="0" w:uiPriority="61" w:unhideWhenUsed="0"/>
+    <w:lsdException w:name="Light Grid Accent 5" w:semiHidden="0" w:uiPriority="62" w:unhideWhenUsed="0"/>
+    <w:lsdException w:name="Medium Shading 1 Accent 5" w:semiHidden="0" w:uiPriority="63" w:unhideWhenUsed="0"/>
+    <w:lsdException w:name="Medium Shading 2 Accent 5" w:semiHidden="0" w:uiPriority="64" w:unhideWhenUsed="0"/>
+    <w:lsdException w:name="Medium List 1 Accent 5" w:semiHidden="0" w:uiPriority="65" w:unhideWhenUsed="0"/>
+    <w:lsdException w:name="Medium List 2 Accent 5" w:semiHidden="0" w:uiPriority="66" w:unhideWhenUsed="0"/>
+    <w:lsdException w:name="Medium Grid 1 Accent 5" w:semiHidden="0" w:uiPriority="67" w:unhideWhenUsed="0"/>
+    <w:lsdException w:name="Medium Grid 2 Accent 5" w:semiHidden="0" w:uiPriority="68" w:unhideWhenUsed="0"/>
+    <w:lsdException w:name="Medium Grid 3 Accent 5" w:semiHidden="0" w:uiPriority="69" w:unhideWhenUsed="0"/>
+    <w:lsdException w:name="Dark List Accent 5" w:semiHidden="0" w:uiPriority="70" w:unhideWhenUsed="0"/>
+    <w:lsdException w:name="Colorful Shading Accent 5" w:semiHidden="0" w:uiPriority="71" w:unhideWhenUsed="0"/>
+    <w:lsdException w:name="Colorful List Accent 5" w:semiHidden="0" w:uiPriority="72" w:unhideWhenUsed="0"/>
+    <w:lsdException w:name="Colorful Grid Accent 5" w:semiHidden="0" w:uiPriority="73" w:unhideWhenUsed="0"/>
+    <w:lsdException w:name="Light Shading Accent 6" w:semiHidden="0" w:uiPriority="60" w:unhideWhenUsed="0"/>
+    <w:lsdException w:name="Light List Accent 6" w:semiHidden="0" w:uiPriority="61" w:unhideWhenUsed="0"/>
+    <w:lsdException w:name="Light Grid Accent 6" w:semiHidden="0" w:uiPriority="62" w:unhideWhenUsed="0"/>
+    <w:lsdException w:name="Medium Shading 1 Accent 6" w:semiHidden="0" w:uiPriority="63" w:unhideWhenUsed="0"/>
+    <w:lsdException w:name="Medium Shading 2 Accent 6" w:semiHidden="0" w:uiPriority="64" w:unhideWhenUsed="0"/>
+    <w:lsdException w:name="Medium List 1 Accent 6" w:semiHidden="0" w:uiPriority="65" w:unhideWhenUsed="0"/>
+    <w:lsdException w:name="Medium List 2 Accent 6" w:semiHidden="0" w:uiPriority="66" w:unhideWhenUsed="0"/>
+    <w:lsdException w:name="Medium Grid 1 Accent 6" w:semiHidden="0" w:uiPriority="67" w:unhideWhenUsed="0"/>
+    <w:lsdException w:name="Medium Grid 2 Accent 6" w:semiHidden="0" w:uiPriority="68" w:unhideWhenUsed="0"/>
+    <w:lsdException w:name="Medium Grid 3 Accent 6" w:semiHidden="0" w:uiPriority="69" w:unhideWhenUsed="0"/>
+    <w:lsdException w:name="Dark List Accent 6" w:semiHidden="0" w:uiPriority="70" w:unhideWhenUsed="0"/>
+    <w:lsdException w:name="Colorful Shading Accent 6" w:semiHidden="0" w:uiPriority="71" w:unhideWhenUsed="0"/>
+    <w:lsdException w:name="Colorful List Accent 6" w:semiHidden="0" w:uiPriority="72" w:unhideWhenUsed="0"/>
+    <w:lsdException w:name="Colorful Grid Accent 6" w:semiHidden="0" w:uiPriority="73" w:unhideWhenUsed="0"/>
+    <w:lsdException w:name="Subtle Emphasis" w:semiHidden="0" w:uiPriority="19" w:unhideWhenUsed="0" w:qFormat="1"/>
+    <w:lsdException w:name="Intense Emphasis" w:semiHidden="0" w:uiPriority="21" w:unhideWhenUsed="0" w:qFormat="1"/>
+    <w:lsdException w:name="Subtle Reference" w:semiHidden="0" w:uiPriority="31" w:unhideWhenUsed="0" w:qFormat="1"/>
+    <w:lsdException w:name="Intense Reference" w:semiHidden="0" w:uiPriority="32" w:unhideWhenUsed="0" w:qFormat="1"/>
+    <w:lsdException w:name="Book Title" w:semiHidden="0" w:uiPriority="33" w:unhideWhenUsed="0" w:qFormat="1"/>
+    <w:lsdException w:name="Bibliography" w:uiPriority="37"/>
+    <w:lsdException w:name="TOC Heading" w:uiPriority="39" w:qFormat="1"/>
+  </w:latentStyles>
+  <w:style w:type="paragraph" w:default="1" w:styleId="Normal">
+    <w:name w:val="Normal"/>
+    <w:qFormat/>
+  </w:style>
+  <w:style w:type="character" w:default="1" w:styleId="Fontepargpadro">
+    <w:name w:val="Default Paragraph Font"/>
+    <w:uiPriority w:val="1"/>
+    <w:semiHidden/>
+    <w:unhideWhenUsed/>
+  </w:style>
+  <w:style w:type="table" w:default="1" w:styleId="Tabelanormal">
+    <w:name w:val="Normal Table"/>
+    <w:uiPriority w:val="99"/>
+    <w:semiHidden/>
+    <w:unhideWhenUsed/>
+    <w:tblPr>
+      <w:tblInd w:w="0" w:type="dxa"/>
+      <w:tblCellMar>
+        <w:top w:w="0" w:type="dxa"/>
+        <w:left w:w="108" w:type="dxa"/>
+        <w:bottom w:w="0" w:type="dxa"/>
+        <w:right w:w="108" w:type="dxa"/>
+      </w:tblCellMar>
+    </w:tblPr>
+  </w:style>
+  <w:style w:type="numbering" w:default="1" w:styleId="Semlista">
+    <w:name w:val="No List"/>
+    <w:uiPriority w:val="99"/>
+    <w:semiHidden/>
+    <w:unhideWhenUsed/>
+  </w:style>
+  <w:style w:type="paragraph" w:styleId="PargrafodaLista">
+    <w:name w:val="List Paragraph"/>
+    <w:basedOn w:val="Normal"/>
+    <w:uiPriority w:val="34"/>
+    <w:qFormat/>
+    <w:rsid w:val="00276B31"/>
+    <w:pPr>
+      <w:ind w:left="720"/>
+      <w:contextualSpacing/>
+    </w:pPr>
+  </w:style>
+</w:styles>
+</file>
+
+<file path=word/stylesWithEffects.xml><?xml version="1.0" encoding="utf-8"?>
+<w:styles xmlns:wpc="http://schemas.microsoft.com/office/word/2010/wordprocessingCanvas" xmlns:mc="http://schemas.openxmlformats.org/markup-compatibility/2006" xmlns:o="urn:schemas-microsoft-com:office:office" xmlns:r="http://schemas.openxmlformats.org/officeDocument/2006/relationships" xmlns:m="http://schemas.openxmlformats.org/officeDocument/2006/math" xmlns:v="urn:schemas-microsoft-com:vml" xmlns:wp14="http://schemas.microsoft.com/office/word/2010/wordprocessingDrawing" xmlns:wp="http://schemas.openxmlformats.org/drawingml/2006/wordprocessingDrawing" xmlns:w10="urn:schemas-microsoft-com:office:word" xmlns:w="http://schemas.openxmlformats.org/wordprocessingml/2006/main" xmlns:w14="http://schemas.microsoft.com/office/word/2010/wordml" xmlns:wpg="http://schemas.microsoft.com/office/word/2010/wordprocessingGroup" xmlns:wpi="http://schemas.microsoft.com/office/word/2010/wordprocessingInk" xmlns:wne="http://schemas.microsoft.com/office/word/2006/wordml" xmlns:wps="http://schemas.microsoft.com/office/word/2010/wordprocessingShape" mc:Ignorable="w14 wp14">
+  <w:docDefaults>
+    <w:rPrDefault>
+      <w:rPr>
+        <w:rFonts w:asciiTheme="minorHAnsi" w:eastAsiaTheme="minorHAnsi" w:hAnsiTheme="minorHAnsi" w:cstheme="minorBidi"/>
+        <w:sz w:val="22"/>
+        <w:szCs w:val="22"/>
+        <w:lang w:val="pt-BR" w:eastAsia="en-US" w:bidi="ar-SA"/>
+      </w:rPr>
+    </w:rPrDefault>
+    <w:pPrDefault>
+      <w:pPr>
+        <w:spacing w:after="160" w:line="259" w:lineRule="auto"/>
+      </w:pPr>
+    </w:pPrDefault>
+  </w:docDefaults>
+  <w:latentStyles w:defLockedState="0" w:defUIPriority="99" w:defSemiHidden="1" w:defUnhideWhenUsed="1" w:defQFormat="0" w:count="267">
+    <w:lsdException w:name="Normal" w:semiHidden="0" w:uiPriority="0" w:unhideWhenUsed="0" w:qFormat="1"/>
+    <w:lsdException w:name="heading 1" w:semiHidden="0" w:uiPriority="9" w:unhideWhenUsed="0" w:qFormat="1"/>
+    <w:lsdException w:name="heading 2" w:uiPriority="9" w:qFormat="1"/>
+    <w:lsdException w:name="heading 3" w:uiPriority="9" w:qFormat="1"/>
+    <w:lsdException w:name="heading 4" w:uiPriority="9" w:qFormat="1"/>
+    <w:lsdException w:name="heading 5" w:uiPriority="9" w:qFormat="1"/>
+    <w:lsdException w:name="heading 6" w:uiPriority="9" w:qFormat="1"/>
+    <w:lsdException w:name="heading 7" w:uiPriority="9" w:qFormat="1"/>
+    <w:lsdException w:name="heading 8" w:uiPriority="9" w:qFormat="1"/>
+    <w:lsdException w:name="heading 9" w:uiPriority="9" w:qFormat="1"/>
+    <w:lsdException w:name="toc 1" w:uiPriority="39"/>
+    <w:lsdException w:name="toc 2" w:uiPriority="39"/>
+    <w:lsdException w:name="toc 3" w:uiPriority="39"/>
+    <w:lsdException w:name="toc 4" w:uiPriority="39"/>
+    <w:lsdException w:name="toc 5" w:uiPriority="39"/>
+    <w:lsdException w:name="toc 6" w:uiPriority="39"/>
+    <w:lsdException w:name="toc 7" w:uiPriority="39"/>
+    <w:lsdException w:name="toc 8" w:uiPriority="39"/>
+    <w:lsdException w:name="toc 9" w:uiPriority="39"/>
+    <w:lsdException w:name="caption" w:uiPriority="35" w:qFormat="1"/>
+    <w:lsdException w:name="Title" w:semiHidden="0" w:uiPriority="10" w:unhideWhenUsed="0" w:qFormat="1"/>
+    <w:lsdException w:name="Default Paragraph Font" w:uiPriority="1"/>
+    <w:lsdException w:name="Subtitle" w:semiHidden="0" w:uiPriority="11" w:unhideWhenUsed="0" w:qFormat="1"/>
+    <w:lsdException w:name="Strong" w:semiHidden="0" w:uiPriority="22" w:unhideWhenUsed="0" w:qFormat="1"/>
+    <w:lsdException w:name="Emphasis" w:semiHidden="0" w:uiPriority="20" w:unhideWhenUsed="0" w:qFormat="1"/>
+    <w:lsdException w:name="Table Grid" w:semiHidden="0" w:uiPriority="39" w:unhideWhenUsed="0"/>
+    <w:lsdException w:name="Placeholder Text" w:unhideWhenUsed="0"/>
+    <w:lsdException w:name="No Spacing" w:semiHidden="0" w:uiPriority="1" w:unhideWhenUsed="0" w:qFormat="1"/>
+    <w:lsdException w:name="Light Shading" w:semiHidden="0" w:uiPriority="60" w:unhideWhenUsed="0"/>
+    <w:lsdException w:name="Light List" w:semiHidden="0" w:uiPriority="61" w:unhideWhenUsed="0"/>
+    <w:lsdException w:name="Light Grid" w:semiHidden="0" w:uiPriority="62" w:unhideWhenUsed="0"/>
+    <w:lsdException w:name="Medium Shading 1" w:semiHidden="0" w:uiPriority="63" w:unhideWhenUsed="0"/>
+    <w:lsdException w:name="Medium Shading 2" w:semiHidden="0" w:uiPriority="64" w:unhideWhenUsed="0"/>
+    <w:lsdException w:name="Medium List 1" w:semiHidden="0" w:uiPriority="65" w:unhideWhenUsed="0"/>
+    <w:lsdException w:name="Medium List 2" w:semiHidden="0" w:uiPriority="66" w:unhideWhenUsed="0"/>
+    <w:lsdException w:name="Medium Grid 1" w:semiHidden="0" w:uiPriority="67" w:unhideWhenUsed="0"/>
+    <w:lsdException w:name="Medium Grid 2" w:semiHidden="0" w:uiPriority="68" w:unhideWhenUsed="0"/>
+    <w:lsdException w:name="Medium Grid 3" w:semiHidden="0" w:uiPriority="69" w:unhideWhenUsed="0"/>
+    <w:lsdException w:name="Dark List" w:semiHidden="0" w:uiPriority="70" w:unhideWhenUsed="0"/>
+    <w:lsdException w:name="Colorful Shading" w:semiHidden="0" w:uiPriority="71" w:unhideWhenUsed="0"/>
+    <w:lsdException w:name="Colorful List" w:semiHidden="0" w:uiPriority="72" w:unhideWhenUsed="0"/>
+    <w:lsdException w:name="Colorful Grid" w:semiHidden="0" w:uiPriority="73" w:unhideWhenUsed="0"/>
+    <w:lsdException w:name="Light Shading Accent 1" w:semiHidden="0" w:uiPriority="60" w:unhideWhenUsed="0"/>
+    <w:lsdException w:name="Light List Accent 1" w:semiHidden="0" w:uiPriority="61" w:unhideWhenUsed="0"/>
+    <w:lsdException w:name="Light Grid Accent 1" w:semiHidden="0" w:uiPriority="62" w:unhideWhenUsed="0"/>
+    <w:lsdException w:name="Medium Shading 1 Accent 1" w:semiHidden="0" w:uiPriority="63" w:unhideWhenUsed="0"/>
+    <w:lsdException w:name="Medium Shading 2 Accent 1" w:semiHidden="0" w:uiPriority="64" w:unhideWhenUsed="0"/>
+    <w:lsdException w:name="Medium List 1 Accent 1" w:semiHidden="0" w:uiPriority="65" w:unhideWhenUsed="0"/>
+    <w:lsdException w:name="Revision" w:unhideWhenUsed="0"/>
+    <w:lsdException w:name="List Paragraph" w:semiHidden="0" w:uiPriority="34" w:unhideWhenUsed="0" w:qFormat="1"/>
+    <w:lsdException w:name="Quote" w:semiHidden="0" w:uiPriority="29" w:unhideWhenUsed="0" w:qFormat="1"/>
+    <w:lsdException w:name="Intense Quote" w:semiHidden="0" w:uiPriority="30" w:unhideWhenUsed="0" w:qFormat="1"/>
+    <w:lsdException w:name="Medium List 2 Accent 1" w:semiHidden="0" w:uiPriority="66" w:unhideWhenUsed="0"/>
+    <w:lsdException w:name="Medium Grid 1 Accent 1" w:semiHidden="0" w:uiPriority="67" w:unhideWhenUsed="0"/>
+    <w:lsdException w:name="Medium Grid 2 Accent 1" w:semiHidden="0" w:uiPriority="68" w:unhideWhenUsed="0"/>
+    <w:lsdException w:name="Medium Grid 3 Accent 1" w:semiHidden="0" w:uiPriority="69" w:unhideWhenUsed="0"/>
+    <w:lsdException w:name="Dark List Accent 1" w:semiHidden="0" w:uiPriority="70" w:unhideWhenUsed="0"/>
+    <w:lsdException w:name="Colorful Shading Accent 1" w:semiHidden="0" w:uiPriority="71" w:unhideWhenUsed="0"/>
+    <w:lsdException w:name="Colorful List Accent 1" w:semiHidden="0" w:uiPriority="72" w:unhideWhenUsed="0"/>
+    <w:lsdException w:name="Colorful Grid Accent 1" w:semiHidden="0" w:uiPriority="73" w:unhideWhenUsed="0"/>
+    <w:lsdException w:name="Light Shading Accent 2" w:semiHidden="0" w:uiPriority="60" w:unhideWhenUsed="0"/>
+    <w:lsdException w:name="Light List Accent 2" w:semiHidden="0" w:uiPriority="61" w:unhideWhenUsed="0"/>
+    <w:lsdException w:name="Light Grid Accent 2" w:semiHidden="0" w:uiPriority="62" w:unhideWhenUsed="0"/>
+    <w:lsdException w:name="Medium Shading 1 Accent 2" w:semiHidden="0" w:uiPriority="63" w:unhideWhenUsed="0"/>
+    <w:lsdException w:name="Medium Shading 2 Accent 2" w:semiHidden="0" w:uiPriority="64" w:unhideWhenUsed="0"/>
+    <w:lsdException w:name="Medium List 1 Accent 2" w:semiHidden="0" w:uiPriority="65" w:unhideWhenUsed="0"/>
+    <w:lsdException w:name="Medium List 2 Accent 2" w:semiHidden="0" w:uiPriority="66" w:unhideWhenUsed="0"/>
+    <w:lsdException w:name="Medium Grid 1 Accent 2" w:semiHidden="0" w:uiPriority="67" w:unhideWhenUsed="0"/>
+    <w:lsdException w:name="Medium Grid 2 Accent 2" w:semiHidden="0" w:uiPriority="68" w:unhideWhenUsed="0"/>
+    <w:lsdException w:name="Medium Grid 3 Accent 2" w:semiHidden="0" w:uiPriority="69" w:unhideWhenUsed="0"/>
+    <w:lsdException w:name="Dark List Accent 2" w:semiHidden="0" w:uiPriority="70" w:unhideWhenUsed="0"/>
+    <w:lsdException w:name="Colorful Shading Accent 2" w:semiHidden="0" w:uiPriority="71" w:unhideWhenUsed="0"/>
+    <w:lsdException w:name="Colorful List Accent 2" w:semiHidden="0" w:uiPriority="72" w:unhideWhenUsed="0"/>
+    <w:lsdException w:name="Colorful Grid Accent 2" w:semiHidden="0" w:uiPriority="73" w:unhideWhenUsed="0"/>
+    <w:lsdException w:name="Light Shading Accent 3" w:semiHidden="0" w:uiPriority="60" w:unhideWhenUsed="0"/>
+    <w:lsdException w:name="Light List Accent 3" w:semiHidden="0" w:uiPriority="61" w:unhideWhenUsed="0"/>
+    <w:lsdException w:name="Light Grid Accent 3" w:semiHidden="0" w:uiPriority="62" w:unhideWhenUsed="0"/>
+    <w:lsdException w:name="Medium Shading 1 Accent 3" w:semiHidden="0" w:uiPriority="63" w:unhideWhenUsed="0"/>
+    <w:lsdException w:name="Medium Shading 2 Accent 3" w:semiHidden="0" w:uiPriority="64" w:unhideWhenUsed="0"/>
+    <w:lsdException w:name="Medium List 1 Accent 3" w:semiHidden="0" w:uiPriority="65" w:unhideWhenUsed="0"/>
+    <w:lsdException w:name="Medium List 2 Accent 3" w:semiHidden="0" w:uiPriority="66" w:unhideWhenUsed="0"/>
+    <w:lsdException w:name="Medium Grid 1 Accent 3" w:semiHidden="0" w:uiPriority="67" w:unhideWhenUsed="0"/>
+    <w:lsdException w:name="Medium Grid 2 Accent 3" w:semiHidden="0" w:uiPriority="68" w:unhideWhenUsed="0"/>
+    <w:lsdException w:name="Medium Grid 3 Accent 3" w:semiHidden="0" w:uiPriority="69" w:unhideWhenUsed="0"/>
+    <w:lsdException w:name="Dark List Accent 3" w:semiHidden="0" w:uiPriority="70" w:unhideWhenUsed="0"/>
+    <w:lsdException w:name="Colorful Shading Accent 3" w:semiHidden="0" w:uiPriority="71" w:unhideWhenUsed="0"/>
+    <w:lsdException w:name="Colorful List Accent 3" w:semiHidden="0" w:uiPriority="72" w:unhideWhenUsed="0"/>
+    <w:lsdException w:name="Colorful Grid Accent 3" w:semiHidden="0" w:uiPriority="73" w:unhideWhenUsed="0"/>
+    <w:lsdException w:name="Light Shading Accent 4" w:semiHidden="0" w:uiPriority="60" w:unhideWhenUsed="0"/>
+    <w:lsdException w:name="Light List Accent 4" w:semiHidden="0" w:uiPriority="61" w:unhideWhenUsed="0"/>
+    <w:lsdException w:name="Light Grid Accent 4" w:semiHidden="0" w:uiPriority="62" w:unhideWhenUsed="0"/>
+    <w:lsdException w:name="Medium Shading 1 Accent 4" w:semiHidden="0" w:uiPriority="63" w:unhideWhenUsed="0"/>
+    <w:lsdException w:name="Medium Shading 2 Accent 4" w:semiHidden="0" w:uiPriority="64" w:unhideWhenUsed="0"/>
+    <w:lsdException w:name="Medium List 1 Accent 4" w:semiHidden="0" w:uiPriority="65" w:unhideWhenUsed="0"/>
+    <w:lsdException w:name="Medium List 2 Accent 4" w:semiHidden="0" w:uiPriority="66" w:unhideWhenUsed="0"/>
+    <w:lsdException w:name="Medium Grid 1 Accent 4" w:semiHidden="0" w:uiPriority="67" w:unhideWhenUsed="0"/>
+    <w:lsdException w:name="Medium Grid 2 Accent 4" w:semiHidden="0" w:uiPriority="68" w:unhideWhenUsed="0"/>
+    <w:lsdException w:name="Medium Grid 3 Accent 4" w:semiHidden="0" w:uiPriority="69" w:unhideWhenUsed="0"/>
+    <w:lsdException w:name="Dark List Accent 4" w:semiHidden="0" w:uiPriority="70" w:unhideWhenUsed="0"/>
+    <w:lsdException w:name="Colorful Shading Accent 4" w:semiHidden="0" w:uiPriority="71" w:unhideWhenUsed="0"/>
+    <w:lsdException w:name="Colorful List Accent 4" w:semiHidden="0" w:uiPriority="72" w:unhideWhenUsed="0"/>
+    <w:lsdException w:name="Colorful Grid Accent 4" w:semiHidden="0" w:uiPriority="73" w:unhideWhenUsed="0"/>
+    <w:lsdException w:name="Light Shading Accent 5" w:semiHidden="0" w:uiPriority="60" w:unhideWhenUsed="0"/>
+    <w:lsdException w:name="Light List Accent 5" w:semiHidden="0" w:uiPriority="61" w:unhideWhenUsed="0"/>
+    <w:lsdException w:name="Light Grid Accent 5" w:semiHidden="0" w:uiPriority="62" w:unhideWhenUsed="0"/>
+    <w:lsdException w:name="Medium Shading 1 Accent 5" w:semiHidden="0" w:uiPriority="63" w:unhideWhenUsed="0"/>
+    <w:lsdException w:name="Medium Shading 2 Accent 5" w:semiHidden="0" w:uiPriority="64" w:unhideWhenUsed="0"/>
+    <w:lsdException w:name="Medium List 1 Accent 5" w:semiHidden="0" w:uiPriority="65" w:unhideWhenUsed="0"/>
+    <w:lsdException w:name="Medium List 2 Accent 5" w:semiHidden="0" w:uiPriority="66" w:unhideWhenUsed="0"/>
+    <w:lsdException w:name="Medium Grid 1 Accent 5" w:semiHidden="0" w:uiPriority="67" w:unhideWhenUsed="0"/>
+    <w:lsdException w:name="Medium Grid 2 Accent 5" w:semiHidden="0" w:uiPriority="68" w:unhideWhenUsed="0"/>
+    <w:lsdException w:name="Medium Grid 3 Accent 5" w:semiHidden="0" w:uiPriority="69" w:unhideWhenUsed="0"/>
+    <w:lsdException w:name="Dark List Accent 5" w:semiHidden="0" w:uiPriority="70" w:unhideWhenUsed="0"/>
+    <w:lsdException w:name="Colorful Shading Accent 5" w:semiHidden="0" w:uiPriority="71" w:unhideWhenUsed="0"/>
+    <w:lsdException w:name="Colorful List Accent 5" w:semiHidden="0" w:uiPriority="72" w:unhideWhenUsed="0"/>
+    <w:lsdException w:name="Colorful Grid Accent 5" w:semiHidden="0" w:uiPriority="73" w:unhideWhenUsed="0"/>
+    <w:lsdException w:name="Light Shading Accent 6" w:semiHidden="0" w:uiPriority="60" w:unhideWhenUsed="0"/>
+    <w:lsdException w:name="Light List Accent 6" w:semiHidden="0" w:uiPriority="61" w:unhideWhenUsed="0"/>
+    <w:lsdException w:name="Light Grid Accent 6" w:semiHidden="0" w:uiPriority="62" w:unhideWhenUsed="0"/>
+    <w:lsdException w:name="Medium Shading 1 Accent 6" w:semiHidden="0" w:uiPriority="63" w:unhideWhenUsed="0"/>
+    <w:lsdException w:name="Medium Shading 2 Accent 6" w:semiHidden="0" w:uiPriority="64" w:unhideWhenUsed="0"/>
+    <w:lsdException w:name="Medium List 1 Accent 6" w:semiHidden="0" w:uiPriority="65" w:unhideWhenUsed="0"/>
+    <w:lsdException w:name="Medium List 2 Accent 6" w:semiHidden="0" w:uiPriority="66" w:unhideWhenUsed="0"/>
+    <w:lsdException w:name="Medium Grid 1 Accent 6" w:semiHidden="0" w:uiPriority="67" w:unhideWhenUsed="0"/>
+    <w:lsdException w:name="Medium Grid 2 Accent 6" w:semiHidden="0" w:uiPriority="68" w:unhideWhenUsed="0"/>
+    <w:lsdException w:name="Medium Grid 3 Accent 6" w:semiHidden="0" w:uiPriority="69" w:unhideWhenUsed="0"/>
+    <w:lsdException w:name="Dark List Accent 6" w:semiHidden="0" w:uiPriority="70" w:unhideWhenUsed="0"/>
+    <w:lsdException w:name="Colorful Shading Accent 6" w:semiHidden="0" w:uiPriority="71" w:unhideWhenUsed="0"/>
+    <w:lsdException w:name="Colorful List Accent 6" w:semiHidden="0" w:uiPriority="72" w:unhideWhenUsed="0"/>
+    <w:lsdException w:name="Colorful Grid Accent 6" w:semiHidden="0" w:uiPriority="73" w:unhideWhenUsed="0"/>
+    <w:lsdException w:name="Subtle Emphasis" w:semiHidden="0" w:uiPriority="19" w:unhideWhenUsed="0" w:qFormat="1"/>
+    <w:lsdException w:name="Intense Emphasis" w:semiHidden="0" w:uiPriority="21" w:unhideWhenUsed="0" w:qFormat="1"/>
+    <w:lsdException w:name="Subtle Reference" w:semiHidden="0" w:uiPriority="31" w:unhideWhenUsed="0" w:qFormat="1"/>
+    <w:lsdException w:name="Intense Reference" w:semiHidden="0" w:uiPriority="32" w:unhideWhenUsed="0" w:qFormat="1"/>
+    <w:lsdException w:name="Book Title" w:semiHidden="0" w:uiPriority="33" w:unhideWhenUsed="0" w:qFormat="1"/>
+    <w:lsdException w:name="Bibliography" w:uiPriority="37"/>
+    <w:lsdException w:name="TOC Heading" w:uiPriority="39" w:qFormat="1"/>
   </w:latentStyles>
   <w:style w:type="paragraph" w:default="1" w:styleId="Normal">
     <w:name w:val="Normal"/>
@@ -1642,7 +1590,7 @@
   <a:extraClrSchemeLst/>
   <a:extLst>
     <a:ext uri="{05A4C25C-085E-4340-85A3-A5531E510DB2}">
-      <thm15:themeFamily xmlns:thm15="http://schemas.microsoft.com/office/thememl/2012/main" name="Office Theme" id="{62F939B6-93AF-4DB8-9C6B-D6C7DFDC589F}" vid="{4A3C46E8-61CC-4603-A589-7422A47A8E4A}"/>
+      <thm15:themeFamily xmlns:thm15="http://schemas.microsoft.com/office/thememl/2012/main" xmlns="" name="Office Theme" id="{62F939B6-93AF-4DB8-9C6B-D6C7DFDC589F}" vid="{4A3C46E8-61CC-4603-A589-7422A47A8E4A}"/>
     </a:ext>
   </a:extLst>
 </a:theme>

</xml_diff>

<commit_message>
exibe caminho nos lsb
</commit_message>
<xml_diff>
--- a/18174_18178_RelatorioProjeto3ED.docx
+++ b/18174_18178_RelatorioProjeto3ED.docx
@@ -182,7 +182,49 @@
           <w:sz w:val="32"/>
           <w:szCs w:val="32"/>
         </w:rPr>
-        <w:t>: foi baixado o arquivo compactado do Google Classroom e foi criado o projeto no GitHub;</w:t>
+        <w:t xml:space="preserve">: foi baixado o arquivo compactado do Google </w:t>
+      </w:r>
+      <w:proofErr w:type="spellStart"/>
+      <w:r>
+        <w:rPr>
+          <w:rFonts w:ascii="Times New Roman" w:hAnsi="Times New Roman" w:cs="Times New Roman"/>
+          <w:color w:val="000000" w:themeColor="text1"/>
+          <w:sz w:val="32"/>
+          <w:szCs w:val="32"/>
+        </w:rPr>
+        <w:t>Classroom</w:t>
+      </w:r>
+      <w:proofErr w:type="spellEnd"/>
+      <w:r>
+        <w:rPr>
+          <w:rFonts w:ascii="Times New Roman" w:hAnsi="Times New Roman" w:cs="Times New Roman"/>
+          <w:color w:val="000000" w:themeColor="text1"/>
+          <w:sz w:val="32"/>
+          <w:szCs w:val="32"/>
+        </w:rPr>
+        <w:t xml:space="preserve"> e foi criado o projeto no </w:t>
+      </w:r>
+      <w:proofErr w:type="spellStart"/>
+      <w:proofErr w:type="gramStart"/>
+      <w:r>
+        <w:rPr>
+          <w:rFonts w:ascii="Times New Roman" w:hAnsi="Times New Roman" w:cs="Times New Roman"/>
+          <w:color w:val="000000" w:themeColor="text1"/>
+          <w:sz w:val="32"/>
+          <w:szCs w:val="32"/>
+        </w:rPr>
+        <w:t>GitHub</w:t>
+      </w:r>
+      <w:proofErr w:type="spellEnd"/>
+      <w:proofErr w:type="gramEnd"/>
+      <w:r>
+        <w:rPr>
+          <w:rFonts w:ascii="Times New Roman" w:hAnsi="Times New Roman" w:cs="Times New Roman"/>
+          <w:color w:val="000000" w:themeColor="text1"/>
+          <w:sz w:val="32"/>
+          <w:szCs w:val="32"/>
+        </w:rPr>
+        <w:t>;</w:t>
       </w:r>
     </w:p>
     <w:p>
@@ -246,6 +288,8 @@
         </w:rPr>
         <w:t xml:space="preserve">, </w:t>
       </w:r>
+      <w:proofErr w:type="spellStart"/>
+      <w:proofErr w:type="gramStart"/>
       <w:r>
         <w:rPr>
           <w:rFonts w:ascii="Times New Roman" w:hAnsi="Times New Roman" w:cs="Times New Roman"/>
@@ -256,6 +300,8 @@
         </w:rPr>
         <w:t>FilaVaziaException</w:t>
       </w:r>
+      <w:proofErr w:type="spellEnd"/>
+      <w:proofErr w:type="gramEnd"/>
       <w:r>
         <w:rPr>
           <w:rFonts w:ascii="Times New Roman" w:hAnsi="Times New Roman" w:cs="Times New Roman"/>
@@ -265,6 +311,7 @@
         </w:rPr>
         <w:t xml:space="preserve"> e </w:t>
       </w:r>
+      <w:proofErr w:type="spellStart"/>
       <w:r>
         <w:rPr>
           <w:rFonts w:ascii="Times New Roman" w:hAnsi="Times New Roman" w:cs="Times New Roman"/>
@@ -275,6 +322,7 @@
         </w:rPr>
         <w:t>IQueue</w:t>
       </w:r>
+      <w:proofErr w:type="spellEnd"/>
       <w:r>
         <w:rPr>
           <w:rFonts w:ascii="Times New Roman" w:hAnsi="Times New Roman" w:cs="Times New Roman"/>
@@ -327,6 +375,8 @@
         </w:rPr>
         <w:t xml:space="preserve">: foram desenvolvidas as classes </w:t>
       </w:r>
+      <w:proofErr w:type="spellStart"/>
+      <w:proofErr w:type="gramStart"/>
       <w:r>
         <w:rPr>
           <w:rFonts w:ascii="Times New Roman" w:hAnsi="Times New Roman" w:cs="Times New Roman"/>
@@ -337,6 +387,8 @@
         </w:rPr>
         <w:t>ArvoreBinaria</w:t>
       </w:r>
+      <w:proofErr w:type="spellEnd"/>
+      <w:proofErr w:type="gramEnd"/>
       <w:r>
         <w:rPr>
           <w:rFonts w:ascii="Times New Roman" w:hAnsi="Times New Roman" w:cs="Times New Roman"/>
@@ -608,6 +660,8 @@
         </w:rPr>
         <w:t xml:space="preserve">, </w:t>
       </w:r>
+      <w:proofErr w:type="spellStart"/>
+      <w:proofErr w:type="gramStart"/>
       <w:r>
         <w:rPr>
           <w:rFonts w:ascii="Times New Roman" w:hAnsi="Times New Roman" w:cs="Times New Roman"/>
@@ -618,6 +672,8 @@
         </w:rPr>
         <w:t>PilhaVaziaException</w:t>
       </w:r>
+      <w:proofErr w:type="spellEnd"/>
+      <w:proofErr w:type="gramEnd"/>
       <w:r>
         <w:rPr>
           <w:rFonts w:ascii="Times New Roman" w:hAnsi="Times New Roman" w:cs="Times New Roman"/>
@@ -627,6 +683,7 @@
         </w:rPr>
         <w:t xml:space="preserve"> e </w:t>
       </w:r>
+      <w:proofErr w:type="spellStart"/>
       <w:r>
         <w:rPr>
           <w:rFonts w:ascii="Times New Roman" w:hAnsi="Times New Roman" w:cs="Times New Roman"/>
@@ -637,6 +694,7 @@
         </w:rPr>
         <w:t>IStack</w:t>
       </w:r>
+      <w:proofErr w:type="spellEnd"/>
       <w:r>
         <w:rPr>
           <w:rFonts w:ascii="Times New Roman" w:hAnsi="Times New Roman" w:cs="Times New Roman"/>
@@ -671,6 +729,8 @@
         </w:rPr>
         <w:t xml:space="preserve">29/05 às 9h10min: método de exclusão da </w:t>
       </w:r>
+      <w:proofErr w:type="spellStart"/>
+      <w:proofErr w:type="gramStart"/>
       <w:r>
         <w:rPr>
           <w:rFonts w:ascii="Times New Roman" w:hAnsi="Times New Roman" w:cs="Times New Roman"/>
@@ -681,6 +741,8 @@
         </w:rPr>
         <w:t>ArvoreBinaria</w:t>
       </w:r>
+      <w:proofErr w:type="spellEnd"/>
+      <w:proofErr w:type="gramEnd"/>
       <w:r>
         <w:rPr>
           <w:rFonts w:ascii="Times New Roman" w:hAnsi="Times New Roman" w:cs="Times New Roman"/>
@@ -715,6 +777,8 @@
         </w:rPr>
         <w:t xml:space="preserve">29/05 às 9h40min: foi feito o desenho dos pontos referentes às cidades no </w:t>
       </w:r>
+      <w:proofErr w:type="spellStart"/>
+      <w:proofErr w:type="gramStart"/>
       <w:r>
         <w:rPr>
           <w:rFonts w:ascii="Times New Roman" w:hAnsi="Times New Roman" w:cs="Times New Roman"/>
@@ -725,6 +789,8 @@
         </w:rPr>
         <w:t>PictureBox</w:t>
       </w:r>
+      <w:proofErr w:type="spellEnd"/>
+      <w:proofErr w:type="gramEnd"/>
       <w:r>
         <w:rPr>
           <w:rFonts w:ascii="Times New Roman" w:hAnsi="Times New Roman" w:cs="Times New Roman"/>
@@ -825,7 +891,27 @@
           <w:sz w:val="32"/>
           <w:szCs w:val="32"/>
         </w:rPr>
-        <w:t>30/05 às 9h00min: fizemos as linhas de acordo com a imagem proposta no pdf;</w:t>
+        <w:t xml:space="preserve">30/05 às 9h00min: fizemos as linhas de acordo com a imagem proposta no </w:t>
+      </w:r>
+      <w:proofErr w:type="spellStart"/>
+      <w:r>
+        <w:rPr>
+          <w:rFonts w:ascii="Times New Roman" w:hAnsi="Times New Roman" w:cs="Times New Roman"/>
+          <w:color w:val="000000" w:themeColor="text1"/>
+          <w:sz w:val="32"/>
+          <w:szCs w:val="32"/>
+        </w:rPr>
+        <w:t>pdf</w:t>
+      </w:r>
+      <w:proofErr w:type="spellEnd"/>
+      <w:r>
+        <w:rPr>
+          <w:rFonts w:ascii="Times New Roman" w:hAnsi="Times New Roman" w:cs="Times New Roman"/>
+          <w:color w:val="000000" w:themeColor="text1"/>
+          <w:sz w:val="32"/>
+          <w:szCs w:val="32"/>
+        </w:rPr>
+        <w:t>;</w:t>
       </w:r>
     </w:p>
     <w:p>
@@ -876,40 +962,27 @@
           <w:szCs w:val="32"/>
         </w:rPr>
         <w:lastRenderedPageBreak/>
-        <w:t>30/05 às 11h00min: foi feita primeira versão do código de Backtracking para achar caminhos, alguns testes foram feitos;</w:t>
-      </w:r>
-    </w:p>
-    <w:p>
-      <w:pPr>
-        <w:pStyle w:val="PargrafodaLista"/>
-        <w:rPr>
-          <w:rFonts w:ascii="Times New Roman" w:hAnsi="Times New Roman" w:cs="Times New Roman"/>
-          <w:b/>
-          <w:color w:val="000000" w:themeColor="text1"/>
-          <w:sz w:val="32"/>
-          <w:szCs w:val="32"/>
-        </w:rPr>
-      </w:pPr>
-    </w:p>
-    <w:p>
-      <w:pPr>
-        <w:rPr>
-          <w:rFonts w:ascii="Times New Roman" w:hAnsi="Times New Roman" w:cs="Times New Roman"/>
-          <w:b/>
-          <w:color w:val="000000" w:themeColor="text1"/>
-          <w:sz w:val="32"/>
-          <w:szCs w:val="32"/>
-        </w:rPr>
-      </w:pPr>
-      <w:r>
-        <w:rPr>
-          <w:rFonts w:ascii="Times New Roman" w:hAnsi="Times New Roman" w:cs="Times New Roman"/>
-          <w:b/>
-          <w:color w:val="000000" w:themeColor="text1"/>
-          <w:sz w:val="32"/>
-          <w:szCs w:val="32"/>
-        </w:rPr>
-        <w:t>Erros e dificuldades</w:t>
+        <w:t xml:space="preserve">30/05 às 11h00min: foi feita primeira versão do código de </w:t>
+      </w:r>
+      <w:proofErr w:type="spellStart"/>
+      <w:r>
+        <w:rPr>
+          <w:rFonts w:ascii="Times New Roman" w:hAnsi="Times New Roman" w:cs="Times New Roman"/>
+          <w:color w:val="000000" w:themeColor="text1"/>
+          <w:sz w:val="32"/>
+          <w:szCs w:val="32"/>
+        </w:rPr>
+        <w:t>Backtracking</w:t>
+      </w:r>
+      <w:proofErr w:type="spellEnd"/>
+      <w:r>
+        <w:rPr>
+          <w:rFonts w:ascii="Times New Roman" w:hAnsi="Times New Roman" w:cs="Times New Roman"/>
+          <w:color w:val="000000" w:themeColor="text1"/>
+          <w:sz w:val="32"/>
+          <w:szCs w:val="32"/>
+        </w:rPr>
+        <w:t xml:space="preserve"> para achar caminhos, alguns testes foram feitos;</w:t>
       </w:r>
     </w:p>
     <w:p>
@@ -921,6 +994,110 @@
         </w:numPr>
         <w:rPr>
           <w:rFonts w:ascii="Times New Roman" w:hAnsi="Times New Roman" w:cs="Times New Roman"/>
+          <w:b/>
+          <w:color w:val="000000" w:themeColor="text1"/>
+          <w:sz w:val="32"/>
+          <w:szCs w:val="32"/>
+        </w:rPr>
+      </w:pPr>
+      <w:r>
+        <w:rPr>
+          <w:rFonts w:ascii="Times New Roman" w:hAnsi="Times New Roman" w:cs="Times New Roman"/>
+          <w:color w:val="000000" w:themeColor="text1"/>
+          <w:sz w:val="32"/>
+          <w:szCs w:val="32"/>
+        </w:rPr>
+        <w:t xml:space="preserve">31/05 às 11h00min: começo do código para visualização de caminho. Os caminhos foram listados no </w:t>
+      </w:r>
+      <w:proofErr w:type="spellStart"/>
+      <w:proofErr w:type="gramStart"/>
+      <w:r>
+        <w:rPr>
+          <w:rFonts w:ascii="Times New Roman" w:hAnsi="Times New Roman" w:cs="Times New Roman"/>
+          <w:i/>
+          <w:color w:val="000000" w:themeColor="text1"/>
+          <w:sz w:val="32"/>
+          <w:szCs w:val="32"/>
+        </w:rPr>
+        <w:t>dgvCaminhos</w:t>
+      </w:r>
+      <w:proofErr w:type="spellEnd"/>
+      <w:proofErr w:type="gramEnd"/>
+      <w:r>
+        <w:rPr>
+          <w:rFonts w:ascii="Times New Roman" w:hAnsi="Times New Roman" w:cs="Times New Roman"/>
+          <w:color w:val="000000" w:themeColor="text1"/>
+          <w:sz w:val="32"/>
+          <w:szCs w:val="32"/>
+        </w:rPr>
+        <w:t xml:space="preserve"> e o melhor caminho no </w:t>
+      </w:r>
+      <w:bookmarkStart w:id="0" w:name="_GoBack"/>
+      <w:proofErr w:type="spellStart"/>
+      <w:r>
+        <w:rPr>
+          <w:rFonts w:ascii="Times New Roman" w:hAnsi="Times New Roman" w:cs="Times New Roman"/>
+          <w:i/>
+          <w:color w:val="000000" w:themeColor="text1"/>
+          <w:sz w:val="32"/>
+          <w:szCs w:val="32"/>
+        </w:rPr>
+        <w:t>dgvMelhorCaminho</w:t>
+      </w:r>
+      <w:bookmarkEnd w:id="0"/>
+      <w:proofErr w:type="spellEnd"/>
+      <w:r>
+        <w:rPr>
+          <w:rFonts w:ascii="Times New Roman" w:hAnsi="Times New Roman" w:cs="Times New Roman"/>
+          <w:color w:val="000000" w:themeColor="text1"/>
+          <w:sz w:val="32"/>
+          <w:szCs w:val="32"/>
+        </w:rPr>
+        <w:t>;</w:t>
+      </w:r>
+    </w:p>
+    <w:p>
+      <w:pPr>
+        <w:pStyle w:val="PargrafodaLista"/>
+        <w:rPr>
+          <w:rFonts w:ascii="Times New Roman" w:hAnsi="Times New Roman" w:cs="Times New Roman"/>
+          <w:b/>
+          <w:color w:val="000000" w:themeColor="text1"/>
+          <w:sz w:val="32"/>
+          <w:szCs w:val="32"/>
+        </w:rPr>
+      </w:pPr>
+    </w:p>
+    <w:p>
+      <w:pPr>
+        <w:rPr>
+          <w:rFonts w:ascii="Times New Roman" w:hAnsi="Times New Roman" w:cs="Times New Roman"/>
+          <w:b/>
+          <w:color w:val="000000" w:themeColor="text1"/>
+          <w:sz w:val="32"/>
+          <w:szCs w:val="32"/>
+        </w:rPr>
+      </w:pPr>
+      <w:r>
+        <w:rPr>
+          <w:rFonts w:ascii="Times New Roman" w:hAnsi="Times New Roman" w:cs="Times New Roman"/>
+          <w:b/>
+          <w:color w:val="000000" w:themeColor="text1"/>
+          <w:sz w:val="32"/>
+          <w:szCs w:val="32"/>
+        </w:rPr>
+        <w:t>Erros e dificuldades</w:t>
+      </w:r>
+    </w:p>
+    <w:p>
+      <w:pPr>
+        <w:pStyle w:val="PargrafodaLista"/>
+        <w:numPr>
+          <w:ilvl w:val="0"/>
+          <w:numId w:val="1"/>
+        </w:numPr>
+        <w:rPr>
+          <w:rFonts w:ascii="Times New Roman" w:hAnsi="Times New Roman" w:cs="Times New Roman"/>
           <w:color w:val="000000" w:themeColor="text1"/>
           <w:sz w:val="28"/>
           <w:szCs w:val="28"/>
@@ -933,10 +1110,88 @@
           <w:sz w:val="28"/>
           <w:szCs w:val="28"/>
         </w:rPr>
-        <w:t>Tivemos dificuldades com a interface gráfica, principalmente na ligação entre duas cidades. Nós tentamos fazer setas para indicar o sentido da ligação, para melhor visualização do mapa, mas nos caminhos de Arrakeen para Gondor e Senzen Na para Gondor – caminhos que atravessam o mapa e voltam do outro lado – as setas ficaram erradas, indicando o sentido contrário.</w:t>
-      </w:r>
-      <w:bookmarkStart w:id="0" w:name="_GoBack"/>
-      <w:bookmarkEnd w:id="0"/>
+        <w:t xml:space="preserve">Tivemos dificuldades com a interface gráfica, principalmente na ligação entre duas cidades. Nós tentamos fazer setas para indicar o sentido da ligação, para melhor visualização do mapa, mas nos caminhos de </w:t>
+      </w:r>
+      <w:proofErr w:type="spellStart"/>
+      <w:r>
+        <w:rPr>
+          <w:rFonts w:ascii="Times New Roman" w:hAnsi="Times New Roman" w:cs="Times New Roman"/>
+          <w:color w:val="000000" w:themeColor="text1"/>
+          <w:sz w:val="28"/>
+          <w:szCs w:val="28"/>
+        </w:rPr>
+        <w:t>Arrakeen</w:t>
+      </w:r>
+      <w:proofErr w:type="spellEnd"/>
+      <w:r>
+        <w:rPr>
+          <w:rFonts w:ascii="Times New Roman" w:hAnsi="Times New Roman" w:cs="Times New Roman"/>
+          <w:color w:val="000000" w:themeColor="text1"/>
+          <w:sz w:val="28"/>
+          <w:szCs w:val="28"/>
+        </w:rPr>
+        <w:t xml:space="preserve"> para </w:t>
+      </w:r>
+      <w:proofErr w:type="spellStart"/>
+      <w:r>
+        <w:rPr>
+          <w:rFonts w:ascii="Times New Roman" w:hAnsi="Times New Roman" w:cs="Times New Roman"/>
+          <w:color w:val="000000" w:themeColor="text1"/>
+          <w:sz w:val="28"/>
+          <w:szCs w:val="28"/>
+        </w:rPr>
+        <w:t>Gondor</w:t>
+      </w:r>
+      <w:proofErr w:type="spellEnd"/>
+      <w:r>
+        <w:rPr>
+          <w:rFonts w:ascii="Times New Roman" w:hAnsi="Times New Roman" w:cs="Times New Roman"/>
+          <w:color w:val="000000" w:themeColor="text1"/>
+          <w:sz w:val="28"/>
+          <w:szCs w:val="28"/>
+        </w:rPr>
+        <w:t xml:space="preserve"> e </w:t>
+      </w:r>
+      <w:proofErr w:type="spellStart"/>
+      <w:r>
+        <w:rPr>
+          <w:rFonts w:ascii="Times New Roman" w:hAnsi="Times New Roman" w:cs="Times New Roman"/>
+          <w:color w:val="000000" w:themeColor="text1"/>
+          <w:sz w:val="28"/>
+          <w:szCs w:val="28"/>
+        </w:rPr>
+        <w:t>Senzen</w:t>
+      </w:r>
+      <w:proofErr w:type="spellEnd"/>
+      <w:r>
+        <w:rPr>
+          <w:rFonts w:ascii="Times New Roman" w:hAnsi="Times New Roman" w:cs="Times New Roman"/>
+          <w:color w:val="000000" w:themeColor="text1"/>
+          <w:sz w:val="28"/>
+          <w:szCs w:val="28"/>
+        </w:rPr>
+        <w:t xml:space="preserve"> Na para </w:t>
+      </w:r>
+      <w:proofErr w:type="spellStart"/>
+      <w:r>
+        <w:rPr>
+          <w:rFonts w:ascii="Times New Roman" w:hAnsi="Times New Roman" w:cs="Times New Roman"/>
+          <w:color w:val="000000" w:themeColor="text1"/>
+          <w:sz w:val="28"/>
+          <w:szCs w:val="28"/>
+        </w:rPr>
+        <w:t>Gondor</w:t>
+      </w:r>
+      <w:proofErr w:type="spellEnd"/>
+      <w:r>
+        <w:rPr>
+          <w:rFonts w:ascii="Times New Roman" w:hAnsi="Times New Roman" w:cs="Times New Roman"/>
+          <w:color w:val="000000" w:themeColor="text1"/>
+          <w:sz w:val="28"/>
+          <w:szCs w:val="28"/>
+        </w:rPr>
+        <w:t xml:space="preserve"> – caminhos que atravessam o mapa e voltam do outro lado – as setas ficaram erradas, indicando o sentido contrário.</w:t>
+      </w:r>
     </w:p>
     <w:p>
       <w:pPr>
@@ -1791,7 +2046,7 @@
   <a:extraClrSchemeLst/>
   <a:extLst>
     <a:ext uri="{05A4C25C-085E-4340-85A3-A5531E510DB2}">
-      <thm15:themeFamily xmlns:thm15="http://schemas.microsoft.com/office/thememl/2012/main" xmlns="" name="Office Theme" id="{62F939B6-93AF-4DB8-9C6B-D6C7DFDC589F}" vid="{4A3C46E8-61CC-4603-A589-7422A47A8E4A}"/>
+      <thm15:themeFamily xmlns="" xmlns:thm15="http://schemas.microsoft.com/office/thememl/2012/main" name="Office Theme" id="{62F939B6-93AF-4DB8-9C6B-D6C7DFDC589F}" vid="{4A3C46E8-61CC-4603-A589-7422A47A8E4A}"/>
     </a:ext>
   </a:extLst>
 </a:theme>

</xml_diff>

<commit_message>
ve se ta bom
</commit_message>
<xml_diff>
--- a/18174_18178_RelatorioProjeto3ED.docx
+++ b/18174_18178_RelatorioProjeto3ED.docx
@@ -1,6 +1,6 @@
 
 <file path=word/document.xml><?xml version="1.0" encoding="utf-8"?>
-<w:document xmlns:wpc="http://schemas.microsoft.com/office/word/2010/wordprocessingCanvas" xmlns:mc="http://schemas.openxmlformats.org/markup-compatibility/2006" xmlns:o="urn:schemas-microsoft-com:office:office" xmlns:r="http://schemas.openxmlformats.org/officeDocument/2006/relationships" xmlns:m="http://schemas.openxmlformats.org/officeDocument/2006/math" xmlns:v="urn:schemas-microsoft-com:vml" xmlns:wp14="http://schemas.microsoft.com/office/word/2010/wordprocessingDrawing" xmlns:wp="http://schemas.openxmlformats.org/drawingml/2006/wordprocessingDrawing" xmlns:w10="urn:schemas-microsoft-com:office:word" xmlns:w="http://schemas.openxmlformats.org/wordprocessingml/2006/main" xmlns:w14="http://schemas.microsoft.com/office/word/2010/wordml" xmlns:wpg="http://schemas.microsoft.com/office/word/2010/wordprocessingGroup" xmlns:wpi="http://schemas.microsoft.com/office/word/2010/wordprocessingInk" xmlns:wne="http://schemas.microsoft.com/office/word/2006/wordml" xmlns:wps="http://schemas.microsoft.com/office/word/2010/wordprocessingShape" mc:Ignorable="w14 wp14">
+<w:document xmlns:wpc="http://schemas.microsoft.com/office/word/2010/wordprocessingCanvas" xmlns:mc="http://schemas.openxmlformats.org/markup-compatibility/2006" xmlns:o="urn:schemas-microsoft-com:office:office" xmlns:r="http://schemas.openxmlformats.org/officeDocument/2006/relationships" xmlns:m="http://schemas.openxmlformats.org/officeDocument/2006/math" xmlns:v="urn:schemas-microsoft-com:vml" xmlns:wp14="http://schemas.microsoft.com/office/word/2010/wordprocessingDrawing" xmlns:wp="http://schemas.openxmlformats.org/drawingml/2006/wordprocessingDrawing" xmlns:w10="urn:schemas-microsoft-com:office:word" xmlns:w="http://schemas.openxmlformats.org/wordprocessingml/2006/main" xmlns:w14="http://schemas.microsoft.com/office/word/2010/wordml" xmlns:w15="http://schemas.microsoft.com/office/word/2012/wordml" xmlns:wpg="http://schemas.microsoft.com/office/word/2010/wordprocessingGroup" xmlns:wpi="http://schemas.microsoft.com/office/word/2010/wordprocessingInk" xmlns:wne="http://schemas.microsoft.com/office/word/2006/wordml" xmlns:wps="http://schemas.microsoft.com/office/word/2010/wordprocessingShape" mc:Ignorable="w14 w15 wp14">
   <w:body>
     <w:p>
       <w:pPr>
@@ -202,29 +202,7 @@
           <w:sz w:val="32"/>
           <w:szCs w:val="32"/>
         </w:rPr>
-        <w:t xml:space="preserve"> e foi criado o projeto no </w:t>
-      </w:r>
-      <w:proofErr w:type="spellStart"/>
-      <w:proofErr w:type="gramStart"/>
-      <w:r>
-        <w:rPr>
-          <w:rFonts w:ascii="Times New Roman" w:hAnsi="Times New Roman" w:cs="Times New Roman"/>
-          <w:color w:val="000000" w:themeColor="text1"/>
-          <w:sz w:val="32"/>
-          <w:szCs w:val="32"/>
-        </w:rPr>
-        <w:t>GitHub</w:t>
-      </w:r>
-      <w:proofErr w:type="spellEnd"/>
-      <w:proofErr w:type="gramEnd"/>
-      <w:r>
-        <w:rPr>
-          <w:rFonts w:ascii="Times New Roman" w:hAnsi="Times New Roman" w:cs="Times New Roman"/>
-          <w:color w:val="000000" w:themeColor="text1"/>
-          <w:sz w:val="32"/>
-          <w:szCs w:val="32"/>
-        </w:rPr>
-        <w:t>;</w:t>
+        <w:t xml:space="preserve"> e foi criado o projeto no GitHub;</w:t>
       </w:r>
     </w:p>
     <w:p>
@@ -289,7 +267,6 @@
         <w:t xml:space="preserve">, </w:t>
       </w:r>
       <w:proofErr w:type="spellStart"/>
-      <w:proofErr w:type="gramStart"/>
       <w:r>
         <w:rPr>
           <w:rFonts w:ascii="Times New Roman" w:hAnsi="Times New Roman" w:cs="Times New Roman"/>
@@ -301,7 +278,6 @@
         <w:t>FilaVaziaException</w:t>
       </w:r>
       <w:proofErr w:type="spellEnd"/>
-      <w:proofErr w:type="gramEnd"/>
       <w:r>
         <w:rPr>
           <w:rFonts w:ascii="Times New Roman" w:hAnsi="Times New Roman" w:cs="Times New Roman"/>
@@ -376,7 +352,6 @@
         <w:t xml:space="preserve">: foram desenvolvidas as classes </w:t>
       </w:r>
       <w:proofErr w:type="spellStart"/>
-      <w:proofErr w:type="gramStart"/>
       <w:r>
         <w:rPr>
           <w:rFonts w:ascii="Times New Roman" w:hAnsi="Times New Roman" w:cs="Times New Roman"/>
@@ -388,7 +363,6 @@
         <w:t>ArvoreBinaria</w:t>
       </w:r>
       <w:proofErr w:type="spellEnd"/>
-      <w:proofErr w:type="gramEnd"/>
       <w:r>
         <w:rPr>
           <w:rFonts w:ascii="Times New Roman" w:hAnsi="Times New Roman" w:cs="Times New Roman"/>
@@ -661,7 +635,6 @@
         <w:t xml:space="preserve">, </w:t>
       </w:r>
       <w:proofErr w:type="spellStart"/>
-      <w:proofErr w:type="gramStart"/>
       <w:r>
         <w:rPr>
           <w:rFonts w:ascii="Times New Roman" w:hAnsi="Times New Roman" w:cs="Times New Roman"/>
@@ -673,7 +646,6 @@
         <w:t>PilhaVaziaException</w:t>
       </w:r>
       <w:proofErr w:type="spellEnd"/>
-      <w:proofErr w:type="gramEnd"/>
       <w:r>
         <w:rPr>
           <w:rFonts w:ascii="Times New Roman" w:hAnsi="Times New Roman" w:cs="Times New Roman"/>
@@ -730,7 +702,6 @@
         <w:t xml:space="preserve">29/05 às 9h10min: método de exclusão da </w:t>
       </w:r>
       <w:proofErr w:type="spellStart"/>
-      <w:proofErr w:type="gramStart"/>
       <w:r>
         <w:rPr>
           <w:rFonts w:ascii="Times New Roman" w:hAnsi="Times New Roman" w:cs="Times New Roman"/>
@@ -742,7 +713,6 @@
         <w:t>ArvoreBinaria</w:t>
       </w:r>
       <w:proofErr w:type="spellEnd"/>
-      <w:proofErr w:type="gramEnd"/>
       <w:r>
         <w:rPr>
           <w:rFonts w:ascii="Times New Roman" w:hAnsi="Times New Roman" w:cs="Times New Roman"/>
@@ -778,7 +748,6 @@
         <w:t xml:space="preserve">29/05 às 9h40min: foi feito o desenho dos pontos referentes às cidades no </w:t>
       </w:r>
       <w:proofErr w:type="spellStart"/>
-      <w:proofErr w:type="gramStart"/>
       <w:r>
         <w:rPr>
           <w:rFonts w:ascii="Times New Roman" w:hAnsi="Times New Roman" w:cs="Times New Roman"/>
@@ -790,7 +759,6 @@
         <w:t>PictureBox</w:t>
       </w:r>
       <w:proofErr w:type="spellEnd"/>
-      <w:proofErr w:type="gramEnd"/>
       <w:r>
         <w:rPr>
           <w:rFonts w:ascii="Times New Roman" w:hAnsi="Times New Roman" w:cs="Times New Roman"/>
@@ -1010,7 +978,6 @@
         <w:t xml:space="preserve">31/05 às 11h00min: começo do código para visualização de caminho. Os caminhos foram listados no </w:t>
       </w:r>
       <w:proofErr w:type="spellStart"/>
-      <w:proofErr w:type="gramStart"/>
       <w:r>
         <w:rPr>
           <w:rFonts w:ascii="Times New Roman" w:hAnsi="Times New Roman" w:cs="Times New Roman"/>
@@ -1022,7 +989,6 @@
         <w:t>dgvCaminhos</w:t>
       </w:r>
       <w:proofErr w:type="spellEnd"/>
-      <w:proofErr w:type="gramEnd"/>
       <w:r>
         <w:rPr>
           <w:rFonts w:ascii="Times New Roman" w:hAnsi="Times New Roman" w:cs="Times New Roman"/>
@@ -1032,29 +998,54 @@
         </w:rPr>
         <w:t xml:space="preserve"> e o melhor caminho no </w:t>
       </w:r>
+      <w:proofErr w:type="spellStart"/>
+      <w:r>
+        <w:rPr>
+          <w:rFonts w:ascii="Times New Roman" w:hAnsi="Times New Roman" w:cs="Times New Roman"/>
+          <w:i/>
+          <w:color w:val="000000" w:themeColor="text1"/>
+          <w:sz w:val="32"/>
+          <w:szCs w:val="32"/>
+        </w:rPr>
+        <w:t>dgvMelhorCaminho</w:t>
+      </w:r>
+      <w:proofErr w:type="spellEnd"/>
+      <w:r>
+        <w:rPr>
+          <w:rFonts w:ascii="Times New Roman" w:hAnsi="Times New Roman" w:cs="Times New Roman"/>
+          <w:color w:val="000000" w:themeColor="text1"/>
+          <w:sz w:val="32"/>
+          <w:szCs w:val="32"/>
+        </w:rPr>
+        <w:t>;</w:t>
+      </w:r>
+    </w:p>
+    <w:p>
+      <w:pPr>
+        <w:pStyle w:val="PargrafodaLista"/>
+        <w:numPr>
+          <w:ilvl w:val="0"/>
+          <w:numId w:val="1"/>
+        </w:numPr>
+        <w:rPr>
+          <w:rFonts w:ascii="Times New Roman" w:hAnsi="Times New Roman" w:cs="Times New Roman"/>
+          <w:b/>
+          <w:color w:val="000000" w:themeColor="text1"/>
+          <w:sz w:val="32"/>
+          <w:szCs w:val="32"/>
+        </w:rPr>
+      </w:pPr>
+      <w:r>
+        <w:rPr>
+          <w:rFonts w:ascii="Times New Roman" w:hAnsi="Times New Roman" w:cs="Times New Roman"/>
+          <w:color w:val="000000" w:themeColor="text1"/>
+          <w:sz w:val="32"/>
+          <w:szCs w:val="32"/>
+        </w:rPr>
+        <w:t>31/05 às 23h30min: imagens personalizadas para destacar as cidades de origem e destino</w:t>
+      </w:r>
       <w:bookmarkStart w:id="0" w:name="_GoBack"/>
-      <w:proofErr w:type="spellStart"/>
-      <w:r>
-        <w:rPr>
-          <w:rFonts w:ascii="Times New Roman" w:hAnsi="Times New Roman" w:cs="Times New Roman"/>
-          <w:i/>
-          <w:color w:val="000000" w:themeColor="text1"/>
-          <w:sz w:val="32"/>
-          <w:szCs w:val="32"/>
-        </w:rPr>
-        <w:t>dgvMelhorCaminho</w:t>
-      </w:r>
       <w:bookmarkEnd w:id="0"/>
-      <w:proofErr w:type="spellEnd"/>
-      <w:r>
-        <w:rPr>
-          <w:rFonts w:ascii="Times New Roman" w:hAnsi="Times New Roman" w:cs="Times New Roman"/>
-          <w:color w:val="000000" w:themeColor="text1"/>
-          <w:sz w:val="32"/>
-          <w:szCs w:val="32"/>
-        </w:rPr>
-        <w:t>;</w:t>
-      </w:r>
     </w:p>
     <w:p>
       <w:pPr>
@@ -1236,8 +1227,8 @@
 </file>
 
 <file path=word/numbering.xml><?xml version="1.0" encoding="utf-8"?>
-<w:numbering xmlns:wpc="http://schemas.microsoft.com/office/word/2010/wordprocessingCanvas" xmlns:mc="http://schemas.openxmlformats.org/markup-compatibility/2006" xmlns:o="urn:schemas-microsoft-com:office:office" xmlns:r="http://schemas.openxmlformats.org/officeDocument/2006/relationships" xmlns:m="http://schemas.openxmlformats.org/officeDocument/2006/math" xmlns:v="urn:schemas-microsoft-com:vml" xmlns:wp14="http://schemas.microsoft.com/office/word/2010/wordprocessingDrawing" xmlns:wp="http://schemas.openxmlformats.org/drawingml/2006/wordprocessingDrawing" xmlns:w10="urn:schemas-microsoft-com:office:word" xmlns:w="http://schemas.openxmlformats.org/wordprocessingml/2006/main" xmlns:w14="http://schemas.microsoft.com/office/word/2010/wordml" xmlns:wpg="http://schemas.microsoft.com/office/word/2010/wordprocessingGroup" xmlns:wpi="http://schemas.microsoft.com/office/word/2010/wordprocessingInk" xmlns:wne="http://schemas.microsoft.com/office/word/2006/wordml" xmlns:wps="http://schemas.microsoft.com/office/word/2010/wordprocessingShape" mc:Ignorable="w14 wp14">
-  <w:abstractNum w:abstractNumId="0">
+<w:numbering xmlns:wpc="http://schemas.microsoft.com/office/word/2010/wordprocessingCanvas" xmlns:mc="http://schemas.openxmlformats.org/markup-compatibility/2006" xmlns:o="urn:schemas-microsoft-com:office:office" xmlns:r="http://schemas.openxmlformats.org/officeDocument/2006/relationships" xmlns:m="http://schemas.openxmlformats.org/officeDocument/2006/math" xmlns:v="urn:schemas-microsoft-com:vml" xmlns:wp14="http://schemas.microsoft.com/office/word/2010/wordprocessingDrawing" xmlns:wp="http://schemas.openxmlformats.org/drawingml/2006/wordprocessingDrawing" xmlns:w10="urn:schemas-microsoft-com:office:word" xmlns:w="http://schemas.openxmlformats.org/wordprocessingml/2006/main" xmlns:w14="http://schemas.microsoft.com/office/word/2010/wordml" xmlns:w15="http://schemas.microsoft.com/office/word/2012/wordml" xmlns:wpg="http://schemas.microsoft.com/office/word/2010/wordprocessingGroup" xmlns:wpi="http://schemas.microsoft.com/office/word/2010/wordprocessingInk" xmlns:wne="http://schemas.microsoft.com/office/word/2006/wordml" xmlns:wps="http://schemas.microsoft.com/office/word/2010/wordprocessingShape" mc:Ignorable="w14 w15 wp14">
+  <w:abstractNum w:abstractNumId="0" w15:restartNumberingAfterBreak="0">
     <w:nsid w:val="6E0875FB"/>
     <w:multiLevelType w:val="hybridMultilevel"/>
     <w:tmpl w:val="38CC344E"/>
@@ -1356,7 +1347,7 @@
 </file>
 
 <file path=word/styles.xml><?xml version="1.0" encoding="utf-8"?>
-<w:styles xmlns:mc="http://schemas.openxmlformats.org/markup-compatibility/2006" xmlns:r="http://schemas.openxmlformats.org/officeDocument/2006/relationships" xmlns:w="http://schemas.openxmlformats.org/wordprocessingml/2006/main" xmlns:w14="http://schemas.microsoft.com/office/word/2010/wordml" mc:Ignorable="w14">
+<w:styles xmlns:mc="http://schemas.openxmlformats.org/markup-compatibility/2006" xmlns:r="http://schemas.openxmlformats.org/officeDocument/2006/relationships" xmlns:w="http://schemas.openxmlformats.org/wordprocessingml/2006/main" xmlns:w14="http://schemas.microsoft.com/office/word/2010/wordml" xmlns:w15="http://schemas.microsoft.com/office/word/2012/wordml" mc:Ignorable="w14 w15">
   <w:docDefaults>
     <w:rPrDefault>
       <w:rPr>
@@ -1372,345 +1363,378 @@
       </w:pPr>
     </w:pPrDefault>
   </w:docDefaults>
-  <w:latentStyles w:defLockedState="0" w:defUIPriority="99" w:defSemiHidden="1" w:defUnhideWhenUsed="1" w:defQFormat="0" w:count="267">
-    <w:lsdException w:name="Normal" w:semiHidden="0" w:uiPriority="0" w:unhideWhenUsed="0" w:qFormat="1"/>
-    <w:lsdException w:name="heading 1" w:semiHidden="0" w:uiPriority="9" w:unhideWhenUsed="0" w:qFormat="1"/>
-    <w:lsdException w:name="heading 2" w:uiPriority="9" w:qFormat="1"/>
-    <w:lsdException w:name="heading 3" w:uiPriority="9" w:qFormat="1"/>
-    <w:lsdException w:name="heading 4" w:uiPriority="9" w:qFormat="1"/>
-    <w:lsdException w:name="heading 5" w:uiPriority="9" w:qFormat="1"/>
-    <w:lsdException w:name="heading 6" w:uiPriority="9" w:qFormat="1"/>
-    <w:lsdException w:name="heading 7" w:uiPriority="9" w:qFormat="1"/>
-    <w:lsdException w:name="heading 8" w:uiPriority="9" w:qFormat="1"/>
-    <w:lsdException w:name="heading 9" w:uiPriority="9" w:qFormat="1"/>
-    <w:lsdException w:name="toc 1" w:uiPriority="39"/>
-    <w:lsdException w:name="toc 2" w:uiPriority="39"/>
-    <w:lsdException w:name="toc 3" w:uiPriority="39"/>
-    <w:lsdException w:name="toc 4" w:uiPriority="39"/>
-    <w:lsdException w:name="toc 5" w:uiPriority="39"/>
-    <w:lsdException w:name="toc 6" w:uiPriority="39"/>
-    <w:lsdException w:name="toc 7" w:uiPriority="39"/>
-    <w:lsdException w:name="toc 8" w:uiPriority="39"/>
-    <w:lsdException w:name="toc 9" w:uiPriority="39"/>
-    <w:lsdException w:name="caption" w:uiPriority="35" w:qFormat="1"/>
-    <w:lsdException w:name="Title" w:semiHidden="0" w:uiPriority="10" w:unhideWhenUsed="0" w:qFormat="1"/>
-    <w:lsdException w:name="Default Paragraph Font" w:uiPriority="1"/>
-    <w:lsdException w:name="Subtitle" w:semiHidden="0" w:uiPriority="11" w:unhideWhenUsed="0" w:qFormat="1"/>
-    <w:lsdException w:name="Strong" w:semiHidden="0" w:uiPriority="22" w:unhideWhenUsed="0" w:qFormat="1"/>
-    <w:lsdException w:name="Emphasis" w:semiHidden="0" w:uiPriority="20" w:unhideWhenUsed="0" w:qFormat="1"/>
-    <w:lsdException w:name="Table Grid" w:semiHidden="0" w:uiPriority="39" w:unhideWhenUsed="0"/>
-    <w:lsdException w:name="Placeholder Text" w:unhideWhenUsed="0"/>
-    <w:lsdException w:name="No Spacing" w:semiHidden="0" w:uiPriority="1" w:unhideWhenUsed="0" w:qFormat="1"/>
-    <w:lsdException w:name="Light Shading" w:semiHidden="0" w:uiPriority="60" w:unhideWhenUsed="0"/>
-    <w:lsdException w:name="Light List" w:semiHidden="0" w:uiPriority="61" w:unhideWhenUsed="0"/>
-    <w:lsdException w:name="Light Grid" w:semiHidden="0" w:uiPriority="62" w:unhideWhenUsed="0"/>
-    <w:lsdException w:name="Medium Shading 1" w:semiHidden="0" w:uiPriority="63" w:unhideWhenUsed="0"/>
-    <w:lsdException w:name="Medium Shading 2" w:semiHidden="0" w:uiPriority="64" w:unhideWhenUsed="0"/>
-    <w:lsdException w:name="Medium List 1" w:semiHidden="0" w:uiPriority="65" w:unhideWhenUsed="0"/>
-    <w:lsdException w:name="Medium List 2" w:semiHidden="0" w:uiPriority="66" w:unhideWhenUsed="0"/>
-    <w:lsdException w:name="Medium Grid 1" w:semiHidden="0" w:uiPriority="67" w:unhideWhenUsed="0"/>
-    <w:lsdException w:name="Medium Grid 2" w:semiHidden="0" w:uiPriority="68" w:unhideWhenUsed="0"/>
-    <w:lsdException w:name="Medium Grid 3" w:semiHidden="0" w:uiPriority="69" w:unhideWhenUsed="0"/>
-    <w:lsdException w:name="Dark List" w:semiHidden="0" w:uiPriority="70" w:unhideWhenUsed="0"/>
-    <w:lsdException w:name="Colorful Shading" w:semiHidden="0" w:uiPriority="71" w:unhideWhenUsed="0"/>
-    <w:lsdException w:name="Colorful List" w:semiHidden="0" w:uiPriority="72" w:unhideWhenUsed="0"/>
-    <w:lsdException w:name="Colorful Grid" w:semiHidden="0" w:uiPriority="73" w:unhideWhenUsed="0"/>
-    <w:lsdException w:name="Light Shading Accent 1" w:semiHidden="0" w:uiPriority="60" w:unhideWhenUsed="0"/>
-    <w:lsdException w:name="Light List Accent 1" w:semiHidden="0" w:uiPriority="61" w:unhideWhenUsed="0"/>
-    <w:lsdException w:name="Light Grid Accent 1" w:semiHidden="0" w:uiPriority="62" w:unhideWhenUsed="0"/>
-    <w:lsdException w:name="Medium Shading 1 Accent 1" w:semiHidden="0" w:uiPriority="63" w:unhideWhenUsed="0"/>
-    <w:lsdException w:name="Medium Shading 2 Accent 1" w:semiHidden="0" w:uiPriority="64" w:unhideWhenUsed="0"/>
-    <w:lsdException w:name="Medium List 1 Accent 1" w:semiHidden="0" w:uiPriority="65" w:unhideWhenUsed="0"/>
-    <w:lsdException w:name="Revision" w:unhideWhenUsed="0"/>
-    <w:lsdException w:name="List Paragraph" w:semiHidden="0" w:uiPriority="34" w:unhideWhenUsed="0" w:qFormat="1"/>
-    <w:lsdException w:name="Quote" w:semiHidden="0" w:uiPriority="29" w:unhideWhenUsed="0" w:qFormat="1"/>
-    <w:lsdException w:name="Intense Quote" w:semiHidden="0" w:uiPriority="30" w:unhideWhenUsed="0" w:qFormat="1"/>
-    <w:lsdException w:name="Medium List 2 Accent 1" w:semiHidden="0" w:uiPriority="66" w:unhideWhenUsed="0"/>
-    <w:lsdException w:name="Medium Grid 1 Accent 1" w:semiHidden="0" w:uiPriority="67" w:unhideWhenUsed="0"/>
-    <w:lsdException w:name="Medium Grid 2 Accent 1" w:semiHidden="0" w:uiPriority="68" w:unhideWhenUsed="0"/>
-    <w:lsdException w:name="Medium Grid 3 Accent 1" w:semiHidden="0" w:uiPriority="69" w:unhideWhenUsed="0"/>
-    <w:lsdException w:name="Dark List Accent 1" w:semiHidden="0" w:uiPriority="70" w:unhideWhenUsed="0"/>
-    <w:lsdException w:name="Colorful Shading Accent 1" w:semiHidden="0" w:uiPriority="71" w:unhideWhenUsed="0"/>
-    <w:lsdException w:name="Colorful List Accent 1" w:semiHidden="0" w:uiPriority="72" w:unhideWhenUsed="0"/>
-    <w:lsdException w:name="Colorful Grid Accent 1" w:semiHidden="0" w:uiPriority="73" w:unhideWhenUsed="0"/>
-    <w:lsdException w:name="Light Shading Accent 2" w:semiHidden="0" w:uiPriority="60" w:unhideWhenUsed="0"/>
-    <w:lsdException w:name="Light List Accent 2" w:semiHidden="0" w:uiPriority="61" w:unhideWhenUsed="0"/>
-    <w:lsdException w:name="Light Grid Accent 2" w:semiHidden="0" w:uiPriority="62" w:unhideWhenUsed="0"/>
-    <w:lsdException w:name="Medium Shading 1 Accent 2" w:semiHidden="0" w:uiPriority="63" w:unhideWhenUsed="0"/>
-    <w:lsdException w:name="Medium Shading 2 Accent 2" w:semiHidden="0" w:uiPriority="64" w:unhideWhenUsed="0"/>
-    <w:lsdException w:name="Medium List 1 Accent 2" w:semiHidden="0" w:uiPriority="65" w:unhideWhenUsed="0"/>
-    <w:lsdException w:name="Medium List 2 Accent 2" w:semiHidden="0" w:uiPriority="66" w:unhideWhenUsed="0"/>
-    <w:lsdException w:name="Medium Grid 1 Accent 2" w:semiHidden="0" w:uiPriority="67" w:unhideWhenUsed="0"/>
-    <w:lsdException w:name="Medium Grid 2 Accent 2" w:semiHidden="0" w:uiPriority="68" w:unhideWhenUsed="0"/>
-    <w:lsdException w:name="Medium Grid 3 Accent 2" w:semiHidden="0" w:uiPriority="69" w:unhideWhenUsed="0"/>
-    <w:lsdException w:name="Dark List Accent 2" w:semiHidden="0" w:uiPriority="70" w:unhideWhenUsed="0"/>
-    <w:lsdException w:name="Colorful Shading Accent 2" w:semiHidden="0" w:uiPriority="71" w:unhideWhenUsed="0"/>
-    <w:lsdException w:name="Colorful List Accent 2" w:semiHidden="0" w:uiPriority="72" w:unhideWhenUsed="0"/>
-    <w:lsdException w:name="Colorful Grid Accent 2" w:semiHidden="0" w:uiPriority="73" w:unhideWhenUsed="0"/>
-    <w:lsdException w:name="Light Shading Accent 3" w:semiHidden="0" w:uiPriority="60" w:unhideWhenUsed="0"/>
-    <w:lsdException w:name="Light List Accent 3" w:semiHidden="0" w:uiPriority="61" w:unhideWhenUsed="0"/>
-    <w:lsdException w:name="Light Grid Accent 3" w:semiHidden="0" w:uiPriority="62" w:unhideWhenUsed="0"/>
-    <w:lsdException w:name="Medium Shading 1 Accent 3" w:semiHidden="0" w:uiPriority="63" w:unhideWhenUsed="0"/>
-    <w:lsdException w:name="Medium Shading 2 Accent 3" w:semiHidden="0" w:uiPriority="64" w:unhideWhenUsed="0"/>
-    <w:lsdException w:name="Medium List 1 Accent 3" w:semiHidden="0" w:uiPriority="65" w:unhideWhenUsed="0"/>
-    <w:lsdException w:name="Medium List 2 Accent 3" w:semiHidden="0" w:uiPriority="66" w:unhideWhenUsed="0"/>
-    <w:lsdException w:name="Medium Grid 1 Accent 3" w:semiHidden="0" w:uiPriority="67" w:unhideWhenUsed="0"/>
-    <w:lsdException w:name="Medium Grid 2 Accent 3" w:semiHidden="0" w:uiPriority="68" w:unhideWhenUsed="0"/>
-    <w:lsdException w:name="Medium Grid 3 Accent 3" w:semiHidden="0" w:uiPriority="69" w:unhideWhenUsed="0"/>
-    <w:lsdException w:name="Dark List Accent 3" w:semiHidden="0" w:uiPriority="70" w:unhideWhenUsed="0"/>
-    <w:lsdException w:name="Colorful Shading Accent 3" w:semiHidden="0" w:uiPriority="71" w:unhideWhenUsed="0"/>
-    <w:lsdException w:name="Colorful List Accent 3" w:semiHidden="0" w:uiPriority="72" w:unhideWhenUsed="0"/>
-    <w:lsdException w:name="Colorful Grid Accent 3" w:semiHidden="0" w:uiPriority="73" w:unhideWhenUsed="0"/>
-    <w:lsdException w:name="Light Shading Accent 4" w:semiHidden="0" w:uiPriority="60" w:unhideWhenUsed="0"/>
-    <w:lsdException w:name="Light List Accent 4" w:semiHidden="0" w:uiPriority="61" w:unhideWhenUsed="0"/>
-    <w:lsdException w:name="Light Grid Accent 4" w:semiHidden="0" w:uiPriority="62" w:unhideWhenUsed="0"/>
-    <w:lsdException w:name="Medium Shading 1 Accent 4" w:semiHidden="0" w:uiPriority="63" w:unhideWhenUsed="0"/>
-    <w:lsdException w:name="Medium Shading 2 Accent 4" w:semiHidden="0" w:uiPriority="64" w:unhideWhenUsed="0"/>
-    <w:lsdException w:name="Medium List 1 Accent 4" w:semiHidden="0" w:uiPriority="65" w:unhideWhenUsed="0"/>
-    <w:lsdException w:name="Medium List 2 Accent 4" w:semiHidden="0" w:uiPriority="66" w:unhideWhenUsed="0"/>
-    <w:lsdException w:name="Medium Grid 1 Accent 4" w:semiHidden="0" w:uiPriority="67" w:unhideWhenUsed="0"/>
-    <w:lsdException w:name="Medium Grid 2 Accent 4" w:semiHidden="0" w:uiPriority="68" w:unhideWhenUsed="0"/>
-    <w:lsdException w:name="Medium Grid 3 Accent 4" w:semiHidden="0" w:uiPriority="69" w:unhideWhenUsed="0"/>
-    <w:lsdException w:name="Dark List Accent 4" w:semiHidden="0" w:uiPriority="70" w:unhideWhenUsed="0"/>
-    <w:lsdException w:name="Colorful Shading Accent 4" w:semiHidden="0" w:uiPriority="71" w:unhideWhenUsed="0"/>
-    <w:lsdException w:name="Colorful List Accent 4" w:semiHidden="0" w:uiPriority="72" w:unhideWhenUsed="0"/>
-    <w:lsdException w:name="Colorful Grid Accent 4" w:semiHidden="0" w:uiPriority="73" w:unhideWhenUsed="0"/>
-    <w:lsdException w:name="Light Shading Accent 5" w:semiHidden="0" w:uiPriority="60" w:unhideWhenUsed="0"/>
-    <w:lsdException w:name="Light List Accent 5" w:semiHidden="0" w:uiPriority="61" w:unhideWhenUsed="0"/>
-    <w:lsdException w:name="Light Grid Accent 5" w:semiHidden="0" w:uiPriority="62" w:unhideWhenUsed="0"/>
-    <w:lsdException w:name="Medium Shading 1 Accent 5" w:semiHidden="0" w:uiPriority="63" w:unhideWhenUsed="0"/>
-    <w:lsdException w:name="Medium Shading 2 Accent 5" w:semiHidden="0" w:uiPriority="64" w:unhideWhenUsed="0"/>
-    <w:lsdException w:name="Medium List 1 Accent 5" w:semiHidden="0" w:uiPriority="65" w:unhideWhenUsed="0"/>
-    <w:lsdException w:name="Medium List 2 Accent 5" w:semiHidden="0" w:uiPriority="66" w:unhideWhenUsed="0"/>
-    <w:lsdException w:name="Medium Grid 1 Accent 5" w:semiHidden="0" w:uiPriority="67" w:unhideWhenUsed="0"/>
-    <w:lsdException w:name="Medium Grid 2 Accent 5" w:semiHidden="0" w:uiPriority="68" w:unhideWhenUsed="0"/>
-    <w:lsdException w:name="Medium Grid 3 Accent 5" w:semiHidden="0" w:uiPriority="69" w:unhideWhenUsed="0"/>
-    <w:lsdException w:name="Dark List Accent 5" w:semiHidden="0" w:uiPriority="70" w:unhideWhenUsed="0"/>
-    <w:lsdException w:name="Colorful Shading Accent 5" w:semiHidden="0" w:uiPriority="71" w:unhideWhenUsed="0"/>
-    <w:lsdException w:name="Colorful List Accent 5" w:semiHidden="0" w:uiPriority="72" w:unhideWhenUsed="0"/>
-    <w:lsdException w:name="Colorful Grid Accent 5" w:semiHidden="0" w:uiPriority="73" w:unhideWhenUsed="0"/>
-    <w:lsdException w:name="Light Shading Accent 6" w:semiHidden="0" w:uiPriority="60" w:unhideWhenUsed="0"/>
-    <w:lsdException w:name="Light List Accent 6" w:semiHidden="0" w:uiPriority="61" w:unhideWhenUsed="0"/>
-    <w:lsdException w:name="Light Grid Accent 6" w:semiHidden="0" w:uiPriority="62" w:unhideWhenUsed="0"/>
-    <w:lsdException w:name="Medium Shading 1 Accent 6" w:semiHidden="0" w:uiPriority="63" w:unhideWhenUsed="0"/>
-    <w:lsdException w:name="Medium Shading 2 Accent 6" w:semiHidden="0" w:uiPriority="64" w:unhideWhenUsed="0"/>
-    <w:lsdException w:name="Medium List 1 Accent 6" w:semiHidden="0" w:uiPriority="65" w:unhideWhenUsed="0"/>
-    <w:lsdException w:name="Medium List 2 Accent 6" w:semiHidden="0" w:uiPriority="66" w:unhideWhenUsed="0"/>
-    <w:lsdException w:name="Medium Grid 1 Accent 6" w:semiHidden="0" w:uiPriority="67" w:unhideWhenUsed="0"/>
-    <w:lsdException w:name="Medium Grid 2 Accent 6" w:semiHidden="0" w:uiPriority="68" w:unhideWhenUsed="0"/>
-    <w:lsdException w:name="Medium Grid 3 Accent 6" w:semiHidden="0" w:uiPriority="69" w:unhideWhenUsed="0"/>
-    <w:lsdException w:name="Dark List Accent 6" w:semiHidden="0" w:uiPriority="70" w:unhideWhenUsed="0"/>
-    <w:lsdException w:name="Colorful Shading Accent 6" w:semiHidden="0" w:uiPriority="71" w:unhideWhenUsed="0"/>
-    <w:lsdException w:name="Colorful List Accent 6" w:semiHidden="0" w:uiPriority="72" w:unhideWhenUsed="0"/>
-    <w:lsdException w:name="Colorful Grid Accent 6" w:semiHidden="0" w:uiPriority="73" w:unhideWhenUsed="0"/>
-    <w:lsdException w:name="Subtle Emphasis" w:semiHidden="0" w:uiPriority="19" w:unhideWhenUsed="0" w:qFormat="1"/>
-    <w:lsdException w:name="Intense Emphasis" w:semiHidden="0" w:uiPriority="21" w:unhideWhenUsed="0" w:qFormat="1"/>
-    <w:lsdException w:name="Subtle Reference" w:semiHidden="0" w:uiPriority="31" w:unhideWhenUsed="0" w:qFormat="1"/>
-    <w:lsdException w:name="Intense Reference" w:semiHidden="0" w:uiPriority="32" w:unhideWhenUsed="0" w:qFormat="1"/>
-    <w:lsdException w:name="Book Title" w:semiHidden="0" w:uiPriority="33" w:unhideWhenUsed="0" w:qFormat="1"/>
-    <w:lsdException w:name="Bibliography" w:uiPriority="37"/>
-    <w:lsdException w:name="TOC Heading" w:uiPriority="39" w:qFormat="1"/>
-  </w:latentStyles>
-  <w:style w:type="paragraph" w:default="1" w:styleId="Normal">
-    <w:name w:val="Normal"/>
-    <w:qFormat/>
-  </w:style>
-  <w:style w:type="character" w:default="1" w:styleId="Fontepargpadro">
-    <w:name w:val="Default Paragraph Font"/>
-    <w:uiPriority w:val="1"/>
-    <w:semiHidden/>
-    <w:unhideWhenUsed/>
-  </w:style>
-  <w:style w:type="table" w:default="1" w:styleId="Tabelanormal">
-    <w:name w:val="Normal Table"/>
-    <w:uiPriority w:val="99"/>
-    <w:semiHidden/>
-    <w:unhideWhenUsed/>
-    <w:tblPr>
-      <w:tblInd w:w="0" w:type="dxa"/>
-      <w:tblCellMar>
-        <w:top w:w="0" w:type="dxa"/>
-        <w:left w:w="108" w:type="dxa"/>
-        <w:bottom w:w="0" w:type="dxa"/>
-        <w:right w:w="108" w:type="dxa"/>
-      </w:tblCellMar>
-    </w:tblPr>
-  </w:style>
-  <w:style w:type="numbering" w:default="1" w:styleId="Semlista">
-    <w:name w:val="No List"/>
-    <w:uiPriority w:val="99"/>
-    <w:semiHidden/>
-    <w:unhideWhenUsed/>
-  </w:style>
-  <w:style w:type="paragraph" w:styleId="PargrafodaLista">
-    <w:name w:val="List Paragraph"/>
-    <w:basedOn w:val="Normal"/>
-    <w:uiPriority w:val="34"/>
-    <w:qFormat/>
-    <w:rsid w:val="00276B31"/>
-    <w:pPr>
-      <w:ind w:left="720"/>
-      <w:contextualSpacing/>
-    </w:pPr>
-  </w:style>
-</w:styles>
-</file>
-
-<file path=word/stylesWithEffects.xml><?xml version="1.0" encoding="utf-8"?>
-<w:styles xmlns:wpc="http://schemas.microsoft.com/office/word/2010/wordprocessingCanvas" xmlns:mc="http://schemas.openxmlformats.org/markup-compatibility/2006" xmlns:o="urn:schemas-microsoft-com:office:office" xmlns:r="http://schemas.openxmlformats.org/officeDocument/2006/relationships" xmlns:m="http://schemas.openxmlformats.org/officeDocument/2006/math" xmlns:v="urn:schemas-microsoft-com:vml" xmlns:wp14="http://schemas.microsoft.com/office/word/2010/wordprocessingDrawing" xmlns:wp="http://schemas.openxmlformats.org/drawingml/2006/wordprocessingDrawing" xmlns:w10="urn:schemas-microsoft-com:office:word" xmlns:w="http://schemas.openxmlformats.org/wordprocessingml/2006/main" xmlns:w14="http://schemas.microsoft.com/office/word/2010/wordml" xmlns:wpg="http://schemas.microsoft.com/office/word/2010/wordprocessingGroup" xmlns:wpi="http://schemas.microsoft.com/office/word/2010/wordprocessingInk" xmlns:wne="http://schemas.microsoft.com/office/word/2006/wordml" xmlns:wps="http://schemas.microsoft.com/office/word/2010/wordprocessingShape" mc:Ignorable="w14 wp14">
-  <w:docDefaults>
-    <w:rPrDefault>
-      <w:rPr>
-        <w:rFonts w:asciiTheme="minorHAnsi" w:eastAsiaTheme="minorHAnsi" w:hAnsiTheme="minorHAnsi" w:cstheme="minorBidi"/>
-        <w:sz w:val="22"/>
-        <w:szCs w:val="22"/>
-        <w:lang w:val="pt-BR" w:eastAsia="en-US" w:bidi="ar-SA"/>
-      </w:rPr>
-    </w:rPrDefault>
-    <w:pPrDefault>
-      <w:pPr>
-        <w:spacing w:after="160" w:line="259" w:lineRule="auto"/>
-      </w:pPr>
-    </w:pPrDefault>
-  </w:docDefaults>
-  <w:latentStyles w:defLockedState="0" w:defUIPriority="99" w:defSemiHidden="1" w:defUnhideWhenUsed="1" w:defQFormat="0" w:count="267">
-    <w:lsdException w:name="Normal" w:semiHidden="0" w:uiPriority="0" w:unhideWhenUsed="0" w:qFormat="1"/>
-    <w:lsdException w:name="heading 1" w:semiHidden="0" w:uiPriority="9" w:unhideWhenUsed="0" w:qFormat="1"/>
-    <w:lsdException w:name="heading 2" w:uiPriority="9" w:qFormat="1"/>
-    <w:lsdException w:name="heading 3" w:uiPriority="9" w:qFormat="1"/>
-    <w:lsdException w:name="heading 4" w:uiPriority="9" w:qFormat="1"/>
-    <w:lsdException w:name="heading 5" w:uiPriority="9" w:qFormat="1"/>
-    <w:lsdException w:name="heading 6" w:uiPriority="9" w:qFormat="1"/>
-    <w:lsdException w:name="heading 7" w:uiPriority="9" w:qFormat="1"/>
-    <w:lsdException w:name="heading 8" w:uiPriority="9" w:qFormat="1"/>
-    <w:lsdException w:name="heading 9" w:uiPriority="9" w:qFormat="1"/>
-    <w:lsdException w:name="toc 1" w:uiPriority="39"/>
-    <w:lsdException w:name="toc 2" w:uiPriority="39"/>
-    <w:lsdException w:name="toc 3" w:uiPriority="39"/>
-    <w:lsdException w:name="toc 4" w:uiPriority="39"/>
-    <w:lsdException w:name="toc 5" w:uiPriority="39"/>
-    <w:lsdException w:name="toc 6" w:uiPriority="39"/>
-    <w:lsdException w:name="toc 7" w:uiPriority="39"/>
-    <w:lsdException w:name="toc 8" w:uiPriority="39"/>
-    <w:lsdException w:name="toc 9" w:uiPriority="39"/>
-    <w:lsdException w:name="caption" w:uiPriority="35" w:qFormat="1"/>
-    <w:lsdException w:name="Title" w:semiHidden="0" w:uiPriority="10" w:unhideWhenUsed="0" w:qFormat="1"/>
-    <w:lsdException w:name="Default Paragraph Font" w:uiPriority="1"/>
-    <w:lsdException w:name="Subtitle" w:semiHidden="0" w:uiPriority="11" w:unhideWhenUsed="0" w:qFormat="1"/>
-    <w:lsdException w:name="Strong" w:semiHidden="0" w:uiPriority="22" w:unhideWhenUsed="0" w:qFormat="1"/>
-    <w:lsdException w:name="Emphasis" w:semiHidden="0" w:uiPriority="20" w:unhideWhenUsed="0" w:qFormat="1"/>
-    <w:lsdException w:name="Table Grid" w:semiHidden="0" w:uiPriority="39" w:unhideWhenUsed="0"/>
-    <w:lsdException w:name="Placeholder Text" w:unhideWhenUsed="0"/>
-    <w:lsdException w:name="No Spacing" w:semiHidden="0" w:uiPriority="1" w:unhideWhenUsed="0" w:qFormat="1"/>
-    <w:lsdException w:name="Light Shading" w:semiHidden="0" w:uiPriority="60" w:unhideWhenUsed="0"/>
-    <w:lsdException w:name="Light List" w:semiHidden="0" w:uiPriority="61" w:unhideWhenUsed="0"/>
-    <w:lsdException w:name="Light Grid" w:semiHidden="0" w:uiPriority="62" w:unhideWhenUsed="0"/>
-    <w:lsdException w:name="Medium Shading 1" w:semiHidden="0" w:uiPriority="63" w:unhideWhenUsed="0"/>
-    <w:lsdException w:name="Medium Shading 2" w:semiHidden="0" w:uiPriority="64" w:unhideWhenUsed="0"/>
-    <w:lsdException w:name="Medium List 1" w:semiHidden="0" w:uiPriority="65" w:unhideWhenUsed="0"/>
-    <w:lsdException w:name="Medium List 2" w:semiHidden="0" w:uiPriority="66" w:unhideWhenUsed="0"/>
-    <w:lsdException w:name="Medium Grid 1" w:semiHidden="0" w:uiPriority="67" w:unhideWhenUsed="0"/>
-    <w:lsdException w:name="Medium Grid 2" w:semiHidden="0" w:uiPriority="68" w:unhideWhenUsed="0"/>
-    <w:lsdException w:name="Medium Grid 3" w:semiHidden="0" w:uiPriority="69" w:unhideWhenUsed="0"/>
-    <w:lsdException w:name="Dark List" w:semiHidden="0" w:uiPriority="70" w:unhideWhenUsed="0"/>
-    <w:lsdException w:name="Colorful Shading" w:semiHidden="0" w:uiPriority="71" w:unhideWhenUsed="0"/>
-    <w:lsdException w:name="Colorful List" w:semiHidden="0" w:uiPriority="72" w:unhideWhenUsed="0"/>
-    <w:lsdException w:name="Colorful Grid" w:semiHidden="0" w:uiPriority="73" w:unhideWhenUsed="0"/>
-    <w:lsdException w:name="Light Shading Accent 1" w:semiHidden="0" w:uiPriority="60" w:unhideWhenUsed="0"/>
-    <w:lsdException w:name="Light List Accent 1" w:semiHidden="0" w:uiPriority="61" w:unhideWhenUsed="0"/>
-    <w:lsdException w:name="Light Grid Accent 1" w:semiHidden="0" w:uiPriority="62" w:unhideWhenUsed="0"/>
-    <w:lsdException w:name="Medium Shading 1 Accent 1" w:semiHidden="0" w:uiPriority="63" w:unhideWhenUsed="0"/>
-    <w:lsdException w:name="Medium Shading 2 Accent 1" w:semiHidden="0" w:uiPriority="64" w:unhideWhenUsed="0"/>
-    <w:lsdException w:name="Medium List 1 Accent 1" w:semiHidden="0" w:uiPriority="65" w:unhideWhenUsed="0"/>
-    <w:lsdException w:name="Revision" w:unhideWhenUsed="0"/>
-    <w:lsdException w:name="List Paragraph" w:semiHidden="0" w:uiPriority="34" w:unhideWhenUsed="0" w:qFormat="1"/>
-    <w:lsdException w:name="Quote" w:semiHidden="0" w:uiPriority="29" w:unhideWhenUsed="0" w:qFormat="1"/>
-    <w:lsdException w:name="Intense Quote" w:semiHidden="0" w:uiPriority="30" w:unhideWhenUsed="0" w:qFormat="1"/>
-    <w:lsdException w:name="Medium List 2 Accent 1" w:semiHidden="0" w:uiPriority="66" w:unhideWhenUsed="0"/>
-    <w:lsdException w:name="Medium Grid 1 Accent 1" w:semiHidden="0" w:uiPriority="67" w:unhideWhenUsed="0"/>
-    <w:lsdException w:name="Medium Grid 2 Accent 1" w:semiHidden="0" w:uiPriority="68" w:unhideWhenUsed="0"/>
-    <w:lsdException w:name="Medium Grid 3 Accent 1" w:semiHidden="0" w:uiPriority="69" w:unhideWhenUsed="0"/>
-    <w:lsdException w:name="Dark List Accent 1" w:semiHidden="0" w:uiPriority="70" w:unhideWhenUsed="0"/>
-    <w:lsdException w:name="Colorful Shading Accent 1" w:semiHidden="0" w:uiPriority="71" w:unhideWhenUsed="0"/>
-    <w:lsdException w:name="Colorful List Accent 1" w:semiHidden="0" w:uiPriority="72" w:unhideWhenUsed="0"/>
-    <w:lsdException w:name="Colorful Grid Accent 1" w:semiHidden="0" w:uiPriority="73" w:unhideWhenUsed="0"/>
-    <w:lsdException w:name="Light Shading Accent 2" w:semiHidden="0" w:uiPriority="60" w:unhideWhenUsed="0"/>
-    <w:lsdException w:name="Light List Accent 2" w:semiHidden="0" w:uiPriority="61" w:unhideWhenUsed="0"/>
-    <w:lsdException w:name="Light Grid Accent 2" w:semiHidden="0" w:uiPriority="62" w:unhideWhenUsed="0"/>
-    <w:lsdException w:name="Medium Shading 1 Accent 2" w:semiHidden="0" w:uiPriority="63" w:unhideWhenUsed="0"/>
-    <w:lsdException w:name="Medium Shading 2 Accent 2" w:semiHidden="0" w:uiPriority="64" w:unhideWhenUsed="0"/>
-    <w:lsdException w:name="Medium List 1 Accent 2" w:semiHidden="0" w:uiPriority="65" w:unhideWhenUsed="0"/>
-    <w:lsdException w:name="Medium List 2 Accent 2" w:semiHidden="0" w:uiPriority="66" w:unhideWhenUsed="0"/>
-    <w:lsdException w:name="Medium Grid 1 Accent 2" w:semiHidden="0" w:uiPriority="67" w:unhideWhenUsed="0"/>
-    <w:lsdException w:name="Medium Grid 2 Accent 2" w:semiHidden="0" w:uiPriority="68" w:unhideWhenUsed="0"/>
-    <w:lsdException w:name="Medium Grid 3 Accent 2" w:semiHidden="0" w:uiPriority="69" w:unhideWhenUsed="0"/>
-    <w:lsdException w:name="Dark List Accent 2" w:semiHidden="0" w:uiPriority="70" w:unhideWhenUsed="0"/>
-    <w:lsdException w:name="Colorful Shading Accent 2" w:semiHidden="0" w:uiPriority="71" w:unhideWhenUsed="0"/>
-    <w:lsdException w:name="Colorful List Accent 2" w:semiHidden="0" w:uiPriority="72" w:unhideWhenUsed="0"/>
-    <w:lsdException w:name="Colorful Grid Accent 2" w:semiHidden="0" w:uiPriority="73" w:unhideWhenUsed="0"/>
-    <w:lsdException w:name="Light Shading Accent 3" w:semiHidden="0" w:uiPriority="60" w:unhideWhenUsed="0"/>
-    <w:lsdException w:name="Light List Accent 3" w:semiHidden="0" w:uiPriority="61" w:unhideWhenUsed="0"/>
-    <w:lsdException w:name="Light Grid Accent 3" w:semiHidden="0" w:uiPriority="62" w:unhideWhenUsed="0"/>
-    <w:lsdException w:name="Medium Shading 1 Accent 3" w:semiHidden="0" w:uiPriority="63" w:unhideWhenUsed="0"/>
-    <w:lsdException w:name="Medium Shading 2 Accent 3" w:semiHidden="0" w:uiPriority="64" w:unhideWhenUsed="0"/>
-    <w:lsdException w:name="Medium List 1 Accent 3" w:semiHidden="0" w:uiPriority="65" w:unhideWhenUsed="0"/>
-    <w:lsdException w:name="Medium List 2 Accent 3" w:semiHidden="0" w:uiPriority="66" w:unhideWhenUsed="0"/>
-    <w:lsdException w:name="Medium Grid 1 Accent 3" w:semiHidden="0" w:uiPriority="67" w:unhideWhenUsed="0"/>
-    <w:lsdException w:name="Medium Grid 2 Accent 3" w:semiHidden="0" w:uiPriority="68" w:unhideWhenUsed="0"/>
-    <w:lsdException w:name="Medium Grid 3 Accent 3" w:semiHidden="0" w:uiPriority="69" w:unhideWhenUsed="0"/>
-    <w:lsdException w:name="Dark List Accent 3" w:semiHidden="0" w:uiPriority="70" w:unhideWhenUsed="0"/>
-    <w:lsdException w:name="Colorful Shading Accent 3" w:semiHidden="0" w:uiPriority="71" w:unhideWhenUsed="0"/>
-    <w:lsdException w:name="Colorful List Accent 3" w:semiHidden="0" w:uiPriority="72" w:unhideWhenUsed="0"/>
-    <w:lsdException w:name="Colorful Grid Accent 3" w:semiHidden="0" w:uiPriority="73" w:unhideWhenUsed="0"/>
-    <w:lsdException w:name="Light Shading Accent 4" w:semiHidden="0" w:uiPriority="60" w:unhideWhenUsed="0"/>
-    <w:lsdException w:name="Light List Accent 4" w:semiHidden="0" w:uiPriority="61" w:unhideWhenUsed="0"/>
-    <w:lsdException w:name="Light Grid Accent 4" w:semiHidden="0" w:uiPriority="62" w:unhideWhenUsed="0"/>
-    <w:lsdException w:name="Medium Shading 1 Accent 4" w:semiHidden="0" w:uiPriority="63" w:unhideWhenUsed="0"/>
-    <w:lsdException w:name="Medium Shading 2 Accent 4" w:semiHidden="0" w:uiPriority="64" w:unhideWhenUsed="0"/>
-    <w:lsdException w:name="Medium List 1 Accent 4" w:semiHidden="0" w:uiPriority="65" w:unhideWhenUsed="0"/>
-    <w:lsdException w:name="Medium List 2 Accent 4" w:semiHidden="0" w:uiPriority="66" w:unhideWhenUsed="0"/>
-    <w:lsdException w:name="Medium Grid 1 Accent 4" w:semiHidden="0" w:uiPriority="67" w:unhideWhenUsed="0"/>
-    <w:lsdException w:name="Medium Grid 2 Accent 4" w:semiHidden="0" w:uiPriority="68" w:unhideWhenUsed="0"/>
-    <w:lsdException w:name="Medium Grid 3 Accent 4" w:semiHidden="0" w:uiPriority="69" w:unhideWhenUsed="0"/>
-    <w:lsdException w:name="Dark List Accent 4" w:semiHidden="0" w:uiPriority="70" w:unhideWhenUsed="0"/>
-    <w:lsdException w:name="Colorful Shading Accent 4" w:semiHidden="0" w:uiPriority="71" w:unhideWhenUsed="0"/>
-    <w:lsdException w:name="Colorful List Accent 4" w:semiHidden="0" w:uiPriority="72" w:unhideWhenUsed="0"/>
-    <w:lsdException w:name="Colorful Grid Accent 4" w:semiHidden="0" w:uiPriority="73" w:unhideWhenUsed="0"/>
-    <w:lsdException w:name="Light Shading Accent 5" w:semiHidden="0" w:uiPriority="60" w:unhideWhenUsed="0"/>
-    <w:lsdException w:name="Light List Accent 5" w:semiHidden="0" w:uiPriority="61" w:unhideWhenUsed="0"/>
-    <w:lsdException w:name="Light Grid Accent 5" w:semiHidden="0" w:uiPriority="62" w:unhideWhenUsed="0"/>
-    <w:lsdException w:name="Medium Shading 1 Accent 5" w:semiHidden="0" w:uiPriority="63" w:unhideWhenUsed="0"/>
-    <w:lsdException w:name="Medium Shading 2 Accent 5" w:semiHidden="0" w:uiPriority="64" w:unhideWhenUsed="0"/>
-    <w:lsdException w:name="Medium List 1 Accent 5" w:semiHidden="0" w:uiPriority="65" w:unhideWhenUsed="0"/>
-    <w:lsdException w:name="Medium List 2 Accent 5" w:semiHidden="0" w:uiPriority="66" w:unhideWhenUsed="0"/>
-    <w:lsdException w:name="Medium Grid 1 Accent 5" w:semiHidden="0" w:uiPriority="67" w:unhideWhenUsed="0"/>
-    <w:lsdException w:name="Medium Grid 2 Accent 5" w:semiHidden="0" w:uiPriority="68" w:unhideWhenUsed="0"/>
-    <w:lsdException w:name="Medium Grid 3 Accent 5" w:semiHidden="0" w:uiPriority="69" w:unhideWhenUsed="0"/>
-    <w:lsdException w:name="Dark List Accent 5" w:semiHidden="0" w:uiPriority="70" w:unhideWhenUsed="0"/>
-    <w:lsdException w:name="Colorful Shading Accent 5" w:semiHidden="0" w:uiPriority="71" w:unhideWhenUsed="0"/>
-    <w:lsdException w:name="Colorful List Accent 5" w:semiHidden="0" w:uiPriority="72" w:unhideWhenUsed="0"/>
-    <w:lsdException w:name="Colorful Grid Accent 5" w:semiHidden="0" w:uiPriority="73" w:unhideWhenUsed="0"/>
-    <w:lsdException w:name="Light Shading Accent 6" w:semiHidden="0" w:uiPriority="60" w:unhideWhenUsed="0"/>
-    <w:lsdException w:name="Light List Accent 6" w:semiHidden="0" w:uiPriority="61" w:unhideWhenUsed="0"/>
-    <w:lsdException w:name="Light Grid Accent 6" w:semiHidden="0" w:uiPriority="62" w:unhideWhenUsed="0"/>
-    <w:lsdException w:name="Medium Shading 1 Accent 6" w:semiHidden="0" w:uiPriority="63" w:unhideWhenUsed="0"/>
-    <w:lsdException w:name="Medium Shading 2 Accent 6" w:semiHidden="0" w:uiPriority="64" w:unhideWhenUsed="0"/>
-    <w:lsdException w:name="Medium List 1 Accent 6" w:semiHidden="0" w:uiPriority="65" w:unhideWhenUsed="0"/>
-    <w:lsdException w:name="Medium List 2 Accent 6" w:semiHidden="0" w:uiPriority="66" w:unhideWhenUsed="0"/>
-    <w:lsdException w:name="Medium Grid 1 Accent 6" w:semiHidden="0" w:uiPriority="67" w:unhideWhenUsed="0"/>
-    <w:lsdException w:name="Medium Grid 2 Accent 6" w:semiHidden="0" w:uiPriority="68" w:unhideWhenUsed="0"/>
-    <w:lsdException w:name="Medium Grid 3 Accent 6" w:semiHidden="0" w:uiPriority="69" w:unhideWhenUsed="0"/>
-    <w:lsdException w:name="Dark List Accent 6" w:semiHidden="0" w:uiPriority="70" w:unhideWhenUsed="0"/>
-    <w:lsdException w:name="Colorful Shading Accent 6" w:semiHidden="0" w:uiPriority="71" w:unhideWhenUsed="0"/>
-    <w:lsdException w:name="Colorful List Accent 6" w:semiHidden="0" w:uiPriority="72" w:unhideWhenUsed="0"/>
-    <w:lsdException w:name="Colorful Grid Accent 6" w:semiHidden="0" w:uiPriority="73" w:unhideWhenUsed="0"/>
-    <w:lsdException w:name="Subtle Emphasis" w:semiHidden="0" w:uiPriority="19" w:unhideWhenUsed="0" w:qFormat="1"/>
-    <w:lsdException w:name="Intense Emphasis" w:semiHidden="0" w:uiPriority="21" w:unhideWhenUsed="0" w:qFormat="1"/>
-    <w:lsdException w:name="Subtle Reference" w:semiHidden="0" w:uiPriority="31" w:unhideWhenUsed="0" w:qFormat="1"/>
-    <w:lsdException w:name="Intense Reference" w:semiHidden="0" w:uiPriority="32" w:unhideWhenUsed="0" w:qFormat="1"/>
-    <w:lsdException w:name="Book Title" w:semiHidden="0" w:uiPriority="33" w:unhideWhenUsed="0" w:qFormat="1"/>
-    <w:lsdException w:name="Bibliography" w:uiPriority="37"/>
-    <w:lsdException w:name="TOC Heading" w:uiPriority="39" w:qFormat="1"/>
+  <w:latentStyles w:defLockedState="0" w:defUIPriority="99" w:defSemiHidden="0" w:defUnhideWhenUsed="0" w:defQFormat="0" w:count="371">
+    <w:lsdException w:name="Normal" w:uiPriority="0" w:qFormat="1"/>
+    <w:lsdException w:name="heading 1" w:uiPriority="9" w:qFormat="1"/>
+    <w:lsdException w:name="heading 2" w:semiHidden="1" w:uiPriority="9" w:unhideWhenUsed="1" w:qFormat="1"/>
+    <w:lsdException w:name="heading 3" w:semiHidden="1" w:uiPriority="9" w:unhideWhenUsed="1" w:qFormat="1"/>
+    <w:lsdException w:name="heading 4" w:semiHidden="1" w:uiPriority="9" w:unhideWhenUsed="1" w:qFormat="1"/>
+    <w:lsdException w:name="heading 5" w:semiHidden="1" w:uiPriority="9" w:unhideWhenUsed="1" w:qFormat="1"/>
+    <w:lsdException w:name="heading 6" w:semiHidden="1" w:uiPriority="9" w:unhideWhenUsed="1" w:qFormat="1"/>
+    <w:lsdException w:name="heading 7" w:semiHidden="1" w:uiPriority="9" w:unhideWhenUsed="1" w:qFormat="1"/>
+    <w:lsdException w:name="heading 8" w:semiHidden="1" w:uiPriority="9" w:unhideWhenUsed="1" w:qFormat="1"/>
+    <w:lsdException w:name="heading 9" w:semiHidden="1" w:uiPriority="9" w:unhideWhenUsed="1" w:qFormat="1"/>
+    <w:lsdException w:name="index 1" w:semiHidden="1" w:unhideWhenUsed="1"/>
+    <w:lsdException w:name="index 2" w:semiHidden="1" w:unhideWhenUsed="1"/>
+    <w:lsdException w:name="index 3" w:semiHidden="1" w:unhideWhenUsed="1"/>
+    <w:lsdException w:name="index 4" w:semiHidden="1" w:unhideWhenUsed="1"/>
+    <w:lsdException w:name="index 5" w:semiHidden="1" w:unhideWhenUsed="1"/>
+    <w:lsdException w:name="index 6" w:semiHidden="1" w:unhideWhenUsed="1"/>
+    <w:lsdException w:name="index 7" w:semiHidden="1" w:unhideWhenUsed="1"/>
+    <w:lsdException w:name="index 8" w:semiHidden="1" w:unhideWhenUsed="1"/>
+    <w:lsdException w:name="index 9" w:semiHidden="1" w:unhideWhenUsed="1"/>
+    <w:lsdException w:name="toc 1" w:semiHidden="1" w:uiPriority="39" w:unhideWhenUsed="1"/>
+    <w:lsdException w:name="toc 2" w:semiHidden="1" w:uiPriority="39" w:unhideWhenUsed="1"/>
+    <w:lsdException w:name="toc 3" w:semiHidden="1" w:uiPriority="39" w:unhideWhenUsed="1"/>
+    <w:lsdException w:name="toc 4" w:semiHidden="1" w:uiPriority="39" w:unhideWhenUsed="1"/>
+    <w:lsdException w:name="toc 5" w:semiHidden="1" w:uiPriority="39" w:unhideWhenUsed="1"/>
+    <w:lsdException w:name="toc 6" w:semiHidden="1" w:uiPriority="39" w:unhideWhenUsed="1"/>
+    <w:lsdException w:name="toc 7" w:semiHidden="1" w:uiPriority="39" w:unhideWhenUsed="1"/>
+    <w:lsdException w:name="toc 8" w:semiHidden="1" w:uiPriority="39" w:unhideWhenUsed="1"/>
+    <w:lsdException w:name="toc 9" w:semiHidden="1" w:uiPriority="39" w:unhideWhenUsed="1"/>
+    <w:lsdException w:name="Normal Indent" w:semiHidden="1" w:unhideWhenUsed="1"/>
+    <w:lsdException w:name="footnote text" w:semiHidden="1" w:unhideWhenUsed="1"/>
+    <w:lsdException w:name="annotation text" w:semiHidden="1" w:unhideWhenUsed="1"/>
+    <w:lsdException w:name="header" w:semiHidden="1" w:unhideWhenUsed="1"/>
+    <w:lsdException w:name="footer" w:semiHidden="1" w:unhideWhenUsed="1"/>
+    <w:lsdException w:name="index heading" w:semiHidden="1" w:unhideWhenUsed="1"/>
+    <w:lsdException w:name="caption" w:semiHidden="1" w:uiPriority="35" w:unhideWhenUsed="1" w:qFormat="1"/>
+    <w:lsdException w:name="table of figures" w:semiHidden="1" w:unhideWhenUsed="1"/>
+    <w:lsdException w:name="envelope address" w:semiHidden="1" w:unhideWhenUsed="1"/>
+    <w:lsdException w:name="envelope return" w:semiHidden="1" w:unhideWhenUsed="1"/>
+    <w:lsdException w:name="footnote reference" w:semiHidden="1" w:unhideWhenUsed="1"/>
+    <w:lsdException w:name="annotation reference" w:semiHidden="1" w:unhideWhenUsed="1"/>
+    <w:lsdException w:name="line number" w:semiHidden="1" w:unhideWhenUsed="1"/>
+    <w:lsdException w:name="page number" w:semiHidden="1" w:unhideWhenUsed="1"/>
+    <w:lsdException w:name="endnote reference" w:semiHidden="1" w:unhideWhenUsed="1"/>
+    <w:lsdException w:name="endnote text" w:semiHidden="1" w:unhideWhenUsed="1"/>
+    <w:lsdException w:name="table of authorities" w:semiHidden="1" w:unhideWhenUsed="1"/>
+    <w:lsdException w:name="macro" w:semiHidden="1" w:unhideWhenUsed="1"/>
+    <w:lsdException w:name="toa heading" w:semiHidden="1" w:unhideWhenUsed="1"/>
+    <w:lsdException w:name="List" w:semiHidden="1" w:unhideWhenUsed="1"/>
+    <w:lsdException w:name="List Bullet" w:semiHidden="1" w:unhideWhenUsed="1"/>
+    <w:lsdException w:name="List Number" w:semiHidden="1" w:unhideWhenUsed="1"/>
+    <w:lsdException w:name="List 2" w:semiHidden="1" w:unhideWhenUsed="1"/>
+    <w:lsdException w:name="List 3" w:semiHidden="1" w:unhideWhenUsed="1"/>
+    <w:lsdException w:name="List 4" w:semiHidden="1" w:unhideWhenUsed="1"/>
+    <w:lsdException w:name="List 5" w:semiHidden="1" w:unhideWhenUsed="1"/>
+    <w:lsdException w:name="List Bullet 2" w:semiHidden="1" w:unhideWhenUsed="1"/>
+    <w:lsdException w:name="List Bullet 3" w:semiHidden="1" w:unhideWhenUsed="1"/>
+    <w:lsdException w:name="List Bullet 4" w:semiHidden="1" w:unhideWhenUsed="1"/>
+    <w:lsdException w:name="List Bullet 5" w:semiHidden="1" w:unhideWhenUsed="1"/>
+    <w:lsdException w:name="List Number 2" w:semiHidden="1" w:unhideWhenUsed="1"/>
+    <w:lsdException w:name="List Number 3" w:semiHidden="1" w:unhideWhenUsed="1"/>
+    <w:lsdException w:name="List Number 4" w:semiHidden="1" w:unhideWhenUsed="1"/>
+    <w:lsdException w:name="List Number 5" w:semiHidden="1" w:unhideWhenUsed="1"/>
+    <w:lsdException w:name="Title" w:uiPriority="10" w:qFormat="1"/>
+    <w:lsdException w:name="Closing" w:semiHidden="1" w:unhideWhenUsed="1"/>
+    <w:lsdException w:name="Signature" w:semiHidden="1" w:unhideWhenUsed="1"/>
+    <w:lsdException w:name="Default Paragraph Font" w:semiHidden="1" w:uiPriority="1" w:unhideWhenUsed="1"/>
+    <w:lsdException w:name="Body Text" w:semiHidden="1" w:unhideWhenUsed="1"/>
+    <w:lsdException w:name="Body Text Indent" w:semiHidden="1" w:unhideWhenUsed="1"/>
+    <w:lsdException w:name="List Continue" w:semiHidden="1" w:unhideWhenUsed="1"/>
+    <w:lsdException w:name="List Continue 2" w:semiHidden="1" w:unhideWhenUsed="1"/>
+    <w:lsdException w:name="List Continue 3" w:semiHidden="1" w:unhideWhenUsed="1"/>
+    <w:lsdException w:name="List Continue 4" w:semiHidden="1" w:unhideWhenUsed="1"/>
+    <w:lsdException w:name="List Continue 5" w:semiHidden="1" w:unhideWhenUsed="1"/>
+    <w:lsdException w:name="Message Header" w:semiHidden="1" w:unhideWhenUsed="1"/>
+    <w:lsdException w:name="Subtitle" w:uiPriority="11" w:qFormat="1"/>
+    <w:lsdException w:name="Salutation" w:semiHidden="1" w:unhideWhenUsed="1"/>
+    <w:lsdException w:name="Date" w:semiHidden="1" w:unhideWhenUsed="1"/>
+    <w:lsdException w:name="Body Text First Indent" w:semiHidden="1" w:unhideWhenUsed="1"/>
+    <w:lsdException w:name="Body Text First Indent 2" w:semiHidden="1" w:unhideWhenUsed="1"/>
+    <w:lsdException w:name="Note Heading" w:semiHidden="1" w:unhideWhenUsed="1"/>
+    <w:lsdException w:name="Body Text 2" w:semiHidden="1" w:unhideWhenUsed="1"/>
+    <w:lsdException w:name="Body Text 3" w:semiHidden="1" w:unhideWhenUsed="1"/>
+    <w:lsdException w:name="Body Text Indent 2" w:semiHidden="1" w:unhideWhenUsed="1"/>
+    <w:lsdException w:name="Body Text Indent 3" w:semiHidden="1" w:unhideWhenUsed="1"/>
+    <w:lsdException w:name="Block Text" w:semiHidden="1" w:unhideWhenUsed="1"/>
+    <w:lsdException w:name="Hyperlink" w:semiHidden="1" w:unhideWhenUsed="1"/>
+    <w:lsdException w:name="FollowedHyperlink" w:semiHidden="1" w:unhideWhenUsed="1"/>
+    <w:lsdException w:name="Strong" w:uiPriority="22" w:qFormat="1"/>
+    <w:lsdException w:name="Emphasis" w:uiPriority="20" w:qFormat="1"/>
+    <w:lsdException w:name="Document Map" w:semiHidden="1" w:unhideWhenUsed="1"/>
+    <w:lsdException w:name="Plain Text" w:semiHidden="1" w:unhideWhenUsed="1"/>
+    <w:lsdException w:name="E-mail Signature" w:semiHidden="1" w:unhideWhenUsed="1"/>
+    <w:lsdException w:name="HTML Top of Form" w:semiHidden="1" w:unhideWhenUsed="1"/>
+    <w:lsdException w:name="HTML Bottom of Form" w:semiHidden="1" w:unhideWhenUsed="1"/>
+    <w:lsdException w:name="Normal (Web)" w:semiHidden="1" w:unhideWhenUsed="1"/>
+    <w:lsdException w:name="HTML Acronym" w:semiHidden="1" w:unhideWhenUsed="1"/>
+    <w:lsdException w:name="HTML Address" w:semiHidden="1" w:unhideWhenUsed="1"/>
+    <w:lsdException w:name="HTML Cite" w:semiHidden="1" w:unhideWhenUsed="1"/>
+    <w:lsdException w:name="HTML Code" w:semiHidden="1" w:unhideWhenUsed="1"/>
+    <w:lsdException w:name="HTML Definition" w:semiHidden="1" w:unhideWhenUsed="1"/>
+    <w:lsdException w:name="HTML Keyboard" w:semiHidden="1" w:unhideWhenUsed="1"/>
+    <w:lsdException w:name="HTML Preformatted" w:semiHidden="1" w:unhideWhenUsed="1"/>
+    <w:lsdException w:name="HTML Sample" w:semiHidden="1" w:unhideWhenUsed="1"/>
+    <w:lsdException w:name="HTML Typewriter" w:semiHidden="1" w:unhideWhenUsed="1"/>
+    <w:lsdException w:name="HTML Variable" w:semiHidden="1" w:unhideWhenUsed="1"/>
+    <w:lsdException w:name="Normal Table" w:semiHidden="1" w:unhideWhenUsed="1"/>
+    <w:lsdException w:name="annotation subject" w:semiHidden="1" w:unhideWhenUsed="1"/>
+    <w:lsdException w:name="No List" w:semiHidden="1" w:unhideWhenUsed="1"/>
+    <w:lsdException w:name="Outline List 1" w:semiHidden="1" w:unhideWhenUsed="1"/>
+    <w:lsdException w:name="Outline List 2" w:semiHidden="1" w:unhideWhenUsed="1"/>
+    <w:lsdException w:name="Outline List 3" w:semiHidden="1" w:unhideWhenUsed="1"/>
+    <w:lsdException w:name="Table Simple 1" w:semiHidden="1" w:unhideWhenUsed="1"/>
+    <w:lsdException w:name="Table Simple 2" w:semiHidden="1" w:unhideWhenUsed="1"/>
+    <w:lsdException w:name="Table Simple 3" w:semiHidden="1" w:unhideWhenUsed="1"/>
+    <w:lsdException w:name="Table Classic 1" w:semiHidden="1" w:unhideWhenUsed="1"/>
+    <w:lsdException w:name="Table Classic 2" w:semiHidden="1" w:unhideWhenUsed="1"/>
+    <w:lsdException w:name="Table Classic 3" w:semiHidden="1" w:unhideWhenUsed="1"/>
+    <w:lsdException w:name="Table Classic 4" w:semiHidden="1" w:unhideWhenUsed="1"/>
+    <w:lsdException w:name="Table Colorful 1" w:semiHidden="1" w:unhideWhenUsed="1"/>
+    <w:lsdException w:name="Table Colorful 2" w:semiHidden="1" w:unhideWhenUsed="1"/>
+    <w:lsdException w:name="Table Colorful 3" w:semiHidden="1" w:unhideWhenUsed="1"/>
+    <w:lsdException w:name="Table Columns 1" w:semiHidden="1" w:unhideWhenUsed="1"/>
+    <w:lsdException w:name="Table Columns 2" w:semiHidden="1" w:unhideWhenUsed="1"/>
+    <w:lsdException w:name="Table Columns 3" w:semiHidden="1" w:unhideWhenUsed="1"/>
+    <w:lsdException w:name="Table Columns 4" w:semiHidden="1" w:unhideWhenUsed="1"/>
+    <w:lsdException w:name="Table Columns 5" w:semiHidden="1" w:unhideWhenUsed="1"/>
+    <w:lsdException w:name="Table Grid 1" w:semiHidden="1" w:unhideWhenUsed="1"/>
+    <w:lsdException w:name="Table Grid 2" w:semiHidden="1" w:unhideWhenUsed="1"/>
+    <w:lsdException w:name="Table Grid 3" w:semiHidden="1" w:unhideWhenUsed="1"/>
+    <w:lsdException w:name="Table Grid 4" w:semiHidden="1" w:unhideWhenUsed="1"/>
+    <w:lsdException w:name="Table Grid 5" w:semiHidden="1" w:unhideWhenUsed="1"/>
+    <w:lsdException w:name="Table Grid 6" w:semiHidden="1" w:unhideWhenUsed="1"/>
+    <w:lsdException w:name="Table Grid 7" w:semiHidden="1" w:unhideWhenUsed="1"/>
+    <w:lsdException w:name="Table Grid 8" w:semiHidden="1" w:unhideWhenUsed="1"/>
+    <w:lsdException w:name="Table List 1" w:semiHidden="1" w:unhideWhenUsed="1"/>
+    <w:lsdException w:name="Table List 2" w:semiHidden="1" w:unhideWhenUsed="1"/>
+    <w:lsdException w:name="Table List 3" w:semiHidden="1" w:unhideWhenUsed="1"/>
+    <w:lsdException w:name="Table List 4" w:semiHidden="1" w:unhideWhenUsed="1"/>
+    <w:lsdException w:name="Table List 5" w:semiHidden="1" w:unhideWhenUsed="1"/>
+    <w:lsdException w:name="Table List 6" w:semiHidden="1" w:unhideWhenUsed="1"/>
+    <w:lsdException w:name="Table List 7" w:semiHidden="1" w:unhideWhenUsed="1"/>
+    <w:lsdException w:name="Table List 8" w:semiHidden="1" w:unhideWhenUsed="1"/>
+    <w:lsdException w:name="Table 3D effects 1" w:semiHidden="1" w:unhideWhenUsed="1"/>
+    <w:lsdException w:name="Table 3D effects 2" w:semiHidden="1" w:unhideWhenUsed="1"/>
+    <w:lsdException w:name="Table 3D effects 3" w:semiHidden="1" w:unhideWhenUsed="1"/>
+    <w:lsdException w:name="Table Contemporary" w:semiHidden="1" w:unhideWhenUsed="1"/>
+    <w:lsdException w:name="Table Elegant" w:semiHidden="1" w:unhideWhenUsed="1"/>
+    <w:lsdException w:name="Table Professional" w:semiHidden="1" w:unhideWhenUsed="1"/>
+    <w:lsdException w:name="Table Subtle 1" w:semiHidden="1" w:unhideWhenUsed="1"/>
+    <w:lsdException w:name="Table Subtle 2" w:semiHidden="1" w:unhideWhenUsed="1"/>
+    <w:lsdException w:name="Table Web 1" w:semiHidden="1" w:unhideWhenUsed="1"/>
+    <w:lsdException w:name="Table Web 2" w:semiHidden="1" w:unhideWhenUsed="1"/>
+    <w:lsdException w:name="Table Web 3" w:semiHidden="1" w:unhideWhenUsed="1"/>
+    <w:lsdException w:name="Balloon Text" w:semiHidden="1" w:unhideWhenUsed="1"/>
+    <w:lsdException w:name="Table Grid" w:uiPriority="39"/>
+    <w:lsdException w:name="Table Theme" w:semiHidden="1" w:unhideWhenUsed="1"/>
+    <w:lsdException w:name="Placeholder Text" w:semiHidden="1"/>
+    <w:lsdException w:name="No Spacing" w:uiPriority="1" w:qFormat="1"/>
+    <w:lsdException w:name="Light Shading" w:uiPriority="60"/>
+    <w:lsdException w:name="Light List" w:uiPriority="61"/>
+    <w:lsdException w:name="Light Grid" w:uiPriority="62"/>
+    <w:lsdException w:name="Medium Shading 1" w:uiPriority="63"/>
+    <w:lsdException w:name="Medium Shading 2" w:uiPriority="64"/>
+    <w:lsdException w:name="Medium List 1" w:uiPriority="65"/>
+    <w:lsdException w:name="Medium List 2" w:uiPriority="66"/>
+    <w:lsdException w:name="Medium Grid 1" w:uiPriority="67"/>
+    <w:lsdException w:name="Medium Grid 2" w:uiPriority="68"/>
+    <w:lsdException w:name="Medium Grid 3" w:uiPriority="69"/>
+    <w:lsdException w:name="Dark List" w:uiPriority="70"/>
+    <w:lsdException w:name="Colorful Shading" w:uiPriority="71"/>
+    <w:lsdException w:name="Colorful List" w:uiPriority="72"/>
+    <w:lsdException w:name="Colorful Grid" w:uiPriority="73"/>
+    <w:lsdException w:name="Light Shading Accent 1" w:uiPriority="60"/>
+    <w:lsdException w:name="Light List Accent 1" w:uiPriority="61"/>
+    <w:lsdException w:name="Light Grid Accent 1" w:uiPriority="62"/>
+    <w:lsdException w:name="Medium Shading 1 Accent 1" w:uiPriority="63"/>
+    <w:lsdException w:name="Medium Shading 2 Accent 1" w:uiPriority="64"/>
+    <w:lsdException w:name="Medium List 1 Accent 1" w:uiPriority="65"/>
+    <w:lsdException w:name="Revision" w:semiHidden="1"/>
+    <w:lsdException w:name="List Paragraph" w:uiPriority="34" w:qFormat="1"/>
+    <w:lsdException w:name="Quote" w:uiPriority="29" w:qFormat="1"/>
+    <w:lsdException w:name="Intense Quote" w:uiPriority="30" w:qFormat="1"/>
+    <w:lsdException w:name="Medium List 2 Accent 1" w:uiPriority="66"/>
+    <w:lsdException w:name="Medium Grid 1 Accent 1" w:uiPriority="67"/>
+    <w:lsdException w:name="Medium Grid 2 Accent 1" w:uiPriority="68"/>
+    <w:lsdException w:name="Medium Grid 3 Accent 1" w:uiPriority="69"/>
+    <w:lsdException w:name="Dark List Accent 1" w:uiPriority="70"/>
+    <w:lsdException w:name="Colorful Shading Accent 1" w:uiPriority="71"/>
+    <w:lsdException w:name="Colorful List Accent 1" w:uiPriority="72"/>
+    <w:lsdException w:name="Colorful Grid Accent 1" w:uiPriority="73"/>
+    <w:lsdException w:name="Light Shading Accent 2" w:uiPriority="60"/>
+    <w:lsdException w:name="Light List Accent 2" w:uiPriority="61"/>
+    <w:lsdException w:name="Light Grid Accent 2" w:uiPriority="62"/>
+    <w:lsdException w:name="Medium Shading 1 Accent 2" w:uiPriority="63"/>
+    <w:lsdException w:name="Medium Shading 2 Accent 2" w:uiPriority="64"/>
+    <w:lsdException w:name="Medium List 1 Accent 2" w:uiPriority="65"/>
+    <w:lsdException w:name="Medium List 2 Accent 2" w:uiPriority="66"/>
+    <w:lsdException w:name="Medium Grid 1 Accent 2" w:uiPriority="67"/>
+    <w:lsdException w:name="Medium Grid 2 Accent 2" w:uiPriority="68"/>
+    <w:lsdException w:name="Medium Grid 3 Accent 2" w:uiPriority="69"/>
+    <w:lsdException w:name="Dark List Accent 2" w:uiPriority="70"/>
+    <w:lsdException w:name="Colorful Shading Accent 2" w:uiPriority="71"/>
+    <w:lsdException w:name="Colorful List Accent 2" w:uiPriority="72"/>
+    <w:lsdException w:name="Colorful Grid Accent 2" w:uiPriority="73"/>
+    <w:lsdException w:name="Light Shading Accent 3" w:uiPriority="60"/>
+    <w:lsdException w:name="Light List Accent 3" w:uiPriority="61"/>
+    <w:lsdException w:name="Light Grid Accent 3" w:uiPriority="62"/>
+    <w:lsdException w:name="Medium Shading 1 Accent 3" w:uiPriority="63"/>
+    <w:lsdException w:name="Medium Shading 2 Accent 3" w:uiPriority="64"/>
+    <w:lsdException w:name="Medium List 1 Accent 3" w:uiPriority="65"/>
+    <w:lsdException w:name="Medium List 2 Accent 3" w:uiPriority="66"/>
+    <w:lsdException w:name="Medium Grid 1 Accent 3" w:uiPriority="67"/>
+    <w:lsdException w:name="Medium Grid 2 Accent 3" w:uiPriority="68"/>
+    <w:lsdException w:name="Medium Grid 3 Accent 3" w:uiPriority="69"/>
+    <w:lsdException w:name="Dark List Accent 3" w:uiPriority="70"/>
+    <w:lsdException w:name="Colorful Shading Accent 3" w:uiPriority="71"/>
+    <w:lsdException w:name="Colorful List Accent 3" w:uiPriority="72"/>
+    <w:lsdException w:name="Colorful Grid Accent 3" w:uiPriority="73"/>
+    <w:lsdException w:name="Light Shading Accent 4" w:uiPriority="60"/>
+    <w:lsdException w:name="Light List Accent 4" w:uiPriority="61"/>
+    <w:lsdException w:name="Light Grid Accent 4" w:uiPriority="62"/>
+    <w:lsdException w:name="Medium Shading 1 Accent 4" w:uiPriority="63"/>
+    <w:lsdException w:name="Medium Shading 2 Accent 4" w:uiPriority="64"/>
+    <w:lsdException w:name="Medium List 1 Accent 4" w:uiPriority="65"/>
+    <w:lsdException w:name="Medium List 2 Accent 4" w:uiPriority="66"/>
+    <w:lsdException w:name="Medium Grid 1 Accent 4" w:uiPriority="67"/>
+    <w:lsdException w:name="Medium Grid 2 Accent 4" w:uiPriority="68"/>
+    <w:lsdException w:name="Medium Grid 3 Accent 4" w:uiPriority="69"/>
+    <w:lsdException w:name="Dark List Accent 4" w:uiPriority="70"/>
+    <w:lsdException w:name="Colorful Shading Accent 4" w:uiPriority="71"/>
+    <w:lsdException w:name="Colorful List Accent 4" w:uiPriority="72"/>
+    <w:lsdException w:name="Colorful Grid Accent 4" w:uiPriority="73"/>
+    <w:lsdException w:name="Light Shading Accent 5" w:uiPriority="60"/>
+    <w:lsdException w:name="Light List Accent 5" w:uiPriority="61"/>
+    <w:lsdException w:name="Light Grid Accent 5" w:uiPriority="62"/>
+    <w:lsdException w:name="Medium Shading 1 Accent 5" w:uiPriority="63"/>
+    <w:lsdException w:name="Medium Shading 2 Accent 5" w:uiPriority="64"/>
+    <w:lsdException w:name="Medium List 1 Accent 5" w:uiPriority="65"/>
+    <w:lsdException w:name="Medium List 2 Accent 5" w:uiPriority="66"/>
+    <w:lsdException w:name="Medium Grid 1 Accent 5" w:uiPriority="67"/>
+    <w:lsdException w:name="Medium Grid 2 Accent 5" w:uiPriority="68"/>
+    <w:lsdException w:name="Medium Grid 3 Accent 5" w:uiPriority="69"/>
+    <w:lsdException w:name="Dark List Accent 5" w:uiPriority="70"/>
+    <w:lsdException w:name="Colorful Shading Accent 5" w:uiPriority="71"/>
+    <w:lsdException w:name="Colorful List Accent 5" w:uiPriority="72"/>
+    <w:lsdException w:name="Colorful Grid Accent 5" w:uiPriority="73"/>
+    <w:lsdException w:name="Light Shading Accent 6" w:uiPriority="60"/>
+    <w:lsdException w:name="Light List Accent 6" w:uiPriority="61"/>
+    <w:lsdException w:name="Light Grid Accent 6" w:uiPriority="62"/>
+    <w:lsdException w:name="Medium Shading 1 Accent 6" w:uiPriority="63"/>
+    <w:lsdException w:name="Medium Shading 2 Accent 6" w:uiPriority="64"/>
+    <w:lsdException w:name="Medium List 1 Accent 6" w:uiPriority="65"/>
+    <w:lsdException w:name="Medium List 2 Accent 6" w:uiPriority="66"/>
+    <w:lsdException w:name="Medium Grid 1 Accent 6" w:uiPriority="67"/>
+    <w:lsdException w:name="Medium Grid 2 Accent 6" w:uiPriority="68"/>
+    <w:lsdException w:name="Medium Grid 3 Accent 6" w:uiPriority="69"/>
+    <w:lsdException w:name="Dark List Accent 6" w:uiPriority="70"/>
+    <w:lsdException w:name="Colorful Shading Accent 6" w:uiPriority="71"/>
+    <w:lsdException w:name="Colorful List Accent 6" w:uiPriority="72"/>
+    <w:lsdException w:name="Colorful Grid Accent 6" w:uiPriority="73"/>
+    <w:lsdException w:name="Subtle Emphasis" w:uiPriority="19" w:qFormat="1"/>
+    <w:lsdException w:name="Intense Emphasis" w:uiPriority="21" w:qFormat="1"/>
+    <w:lsdException w:name="Subtle Reference" w:uiPriority="31" w:qFormat="1"/>
+    <w:lsdException w:name="Intense Reference" w:uiPriority="32" w:qFormat="1"/>
+    <w:lsdException w:name="Book Title" w:uiPriority="33" w:qFormat="1"/>
+    <w:lsdException w:name="Bibliography" w:semiHidden="1" w:uiPriority="37" w:unhideWhenUsed="1"/>
+    <w:lsdException w:name="TOC Heading" w:semiHidden="1" w:uiPriority="39" w:unhideWhenUsed="1" w:qFormat="1"/>
+    <w:lsdException w:name="Plain Table 1" w:uiPriority="41"/>
+    <w:lsdException w:name="Plain Table 2" w:uiPriority="42"/>
+    <w:lsdException w:name="Plain Table 3" w:uiPriority="43"/>
+    <w:lsdException w:name="Plain Table 4" w:uiPriority="44"/>
+    <w:lsdException w:name="Plain Table 5" w:uiPriority="45"/>
+    <w:lsdException w:name="Grid Table Light" w:uiPriority="40"/>
+    <w:lsdException w:name="Grid Table 1 Light" w:uiPriority="46"/>
+    <w:lsdException w:name="Grid Table 2" w:uiPriority="47"/>
+    <w:lsdException w:name="Grid Table 3" w:uiPriority="48"/>
+    <w:lsdException w:name="Grid Table 4" w:uiPriority="49"/>
+    <w:lsdException w:name="Grid Table 5 Dark" w:uiPriority="50"/>
+    <w:lsdException w:name="Grid Table 6 Colorful" w:uiPriority="51"/>
+    <w:lsdException w:name="Grid Table 7 Colorful" w:uiPriority="52"/>
+    <w:lsdException w:name="Grid Table 1 Light Accent 1" w:uiPriority="46"/>
+    <w:lsdException w:name="Grid Table 2 Accent 1" w:uiPriority="47"/>
+    <w:lsdException w:name="Grid Table 3 Accent 1" w:uiPriority="48"/>
+    <w:lsdException w:name="Grid Table 4 Accent 1" w:uiPriority="49"/>
+    <w:lsdException w:name="Grid Table 5 Dark Accent 1" w:uiPriority="50"/>
+    <w:lsdException w:name="Grid Table 6 Colorful Accent 1" w:uiPriority="51"/>
+    <w:lsdException w:name="Grid Table 7 Colorful Accent 1" w:uiPriority="52"/>
+    <w:lsdException w:name="Grid Table 1 Light Accent 2" w:uiPriority="46"/>
+    <w:lsdException w:name="Grid Table 2 Accent 2" w:uiPriority="47"/>
+    <w:lsdException w:name="Grid Table 3 Accent 2" w:uiPriority="48"/>
+    <w:lsdException w:name="Grid Table 4 Accent 2" w:uiPriority="49"/>
+    <w:lsdException w:name="Grid Table 5 Dark Accent 2" w:uiPriority="50"/>
+    <w:lsdException w:name="Grid Table 6 Colorful Accent 2" w:uiPriority="51"/>
+    <w:lsdException w:name="Grid Table 7 Colorful Accent 2" w:uiPriority="52"/>
+    <w:lsdException w:name="Grid Table 1 Light Accent 3" w:uiPriority="46"/>
+    <w:lsdException w:name="Grid Table 2 Accent 3" w:uiPriority="47"/>
+    <w:lsdException w:name="Grid Table 3 Accent 3" w:uiPriority="48"/>
+    <w:lsdException w:name="Grid Table 4 Accent 3" w:uiPriority="49"/>
+    <w:lsdException w:name="Grid Table 5 Dark Accent 3" w:uiPriority="50"/>
+    <w:lsdException w:name="Grid Table 6 Colorful Accent 3" w:uiPriority="51"/>
+    <w:lsdException w:name="Grid Table 7 Colorful Accent 3" w:uiPriority="52"/>
+    <w:lsdException w:name="Grid Table 1 Light Accent 4" w:uiPriority="46"/>
+    <w:lsdException w:name="Grid Table 2 Accent 4" w:uiPriority="47"/>
+    <w:lsdException w:name="Grid Table 3 Accent 4" w:uiPriority="48"/>
+    <w:lsdException w:name="Grid Table 4 Accent 4" w:uiPriority="49"/>
+    <w:lsdException w:name="Grid Table 5 Dark Accent 4" w:uiPriority="50"/>
+    <w:lsdException w:name="Grid Table 6 Colorful Accent 4" w:uiPriority="51"/>
+    <w:lsdException w:name="Grid Table 7 Colorful Accent 4" w:uiPriority="52"/>
+    <w:lsdException w:name="Grid Table 1 Light Accent 5" w:uiPriority="46"/>
+    <w:lsdException w:name="Grid Table 2 Accent 5" w:uiPriority="47"/>
+    <w:lsdException w:name="Grid Table 3 Accent 5" w:uiPriority="48"/>
+    <w:lsdException w:name="Grid Table 4 Accent 5" w:uiPriority="49"/>
+    <w:lsdException w:name="Grid Table 5 Dark Accent 5" w:uiPriority="50"/>
+    <w:lsdException w:name="Grid Table 6 Colorful Accent 5" w:uiPriority="51"/>
+    <w:lsdException w:name="Grid Table 7 Colorful Accent 5" w:uiPriority="52"/>
+    <w:lsdException w:name="Grid Table 1 Light Accent 6" w:uiPriority="46"/>
+    <w:lsdException w:name="Grid Table 2 Accent 6" w:uiPriority="47"/>
+    <w:lsdException w:name="Grid Table 3 Accent 6" w:uiPriority="48"/>
+    <w:lsdException w:name="Grid Table 4 Accent 6" w:uiPriority="49"/>
+    <w:lsdException w:name="Grid Table 5 Dark Accent 6" w:uiPriority="50"/>
+    <w:lsdException w:name="Grid Table 6 Colorful Accent 6" w:uiPriority="51"/>
+    <w:lsdException w:name="Grid Table 7 Colorful Accent 6" w:uiPriority="52"/>
+    <w:lsdException w:name="List Table 1 Light" w:uiPriority="46"/>
+    <w:lsdException w:name="List Table 2" w:uiPriority="47"/>
+    <w:lsdException w:name="List Table 3" w:uiPriority="48"/>
+    <w:lsdException w:name="List Table 4" w:uiPriority="49"/>
+    <w:lsdException w:name="List Table 5 Dark" w:uiPriority="50"/>
+    <w:lsdException w:name="List Table 6 Colorful" w:uiPriority="51"/>
+    <w:lsdException w:name="List Table 7 Colorful" w:uiPriority="52"/>
+    <w:lsdException w:name="List Table 1 Light Accent 1" w:uiPriority="46"/>
+    <w:lsdException w:name="List Table 2 Accent 1" w:uiPriority="47"/>
+    <w:lsdException w:name="List Table 3 Accent 1" w:uiPriority="48"/>
+    <w:lsdException w:name="List Table 4 Accent 1" w:uiPriority="49"/>
+    <w:lsdException w:name="List Table 5 Dark Accent 1" w:uiPriority="50"/>
+    <w:lsdException w:name="List Table 6 Colorful Accent 1" w:uiPriority="51"/>
+    <w:lsdException w:name="List Table 7 Colorful Accent 1" w:uiPriority="52"/>
+    <w:lsdException w:name="List Table 1 Light Accent 2" w:uiPriority="46"/>
+    <w:lsdException w:name="List Table 2 Accent 2" w:uiPriority="47"/>
+    <w:lsdException w:name="List Table 3 Accent 2" w:uiPriority="48"/>
+    <w:lsdException w:name="List Table 4 Accent 2" w:uiPriority="49"/>
+    <w:lsdException w:name="List Table 5 Dark Accent 2" w:uiPriority="50"/>
+    <w:lsdException w:name="List Table 6 Colorful Accent 2" w:uiPriority="51"/>
+    <w:lsdException w:name="List Table 7 Colorful Accent 2" w:uiPriority="52"/>
+    <w:lsdException w:name="List Table 1 Light Accent 3" w:uiPriority="46"/>
+    <w:lsdException w:name="List Table 2 Accent 3" w:uiPriority="47"/>
+    <w:lsdException w:name="List Table 3 Accent 3" w:uiPriority="48"/>
+    <w:lsdException w:name="List Table 4 Accent 3" w:uiPriority="49"/>
+    <w:lsdException w:name="List Table 5 Dark Accent 3" w:uiPriority="50"/>
+    <w:lsdException w:name="List Table 6 Colorful Accent 3" w:uiPriority="51"/>
+    <w:lsdException w:name="List Table 7 Colorful Accent 3" w:uiPriority="52"/>
+    <w:lsdException w:name="List Table 1 Light Accent 4" w:uiPriority="46"/>
+    <w:lsdException w:name="List Table 2 Accent 4" w:uiPriority="47"/>
+    <w:lsdException w:name="List Table 3 Accent 4" w:uiPriority="48"/>
+    <w:lsdException w:name="List Table 4 Accent 4" w:uiPriority="49"/>
+    <w:lsdException w:name="List Table 5 Dark Accent 4" w:uiPriority="50"/>
+    <w:lsdException w:name="List Table 6 Colorful Accent 4" w:uiPriority="51"/>
+    <w:lsdException w:name="List Table 7 Colorful Accent 4" w:uiPriority="52"/>
+    <w:lsdException w:name="List Table 1 Light Accent 5" w:uiPriority="46"/>
+    <w:lsdException w:name="List Table 2 Accent 5" w:uiPriority="47"/>
+    <w:lsdException w:name="List Table 3 Accent 5" w:uiPriority="48"/>
+    <w:lsdException w:name="List Table 4 Accent 5" w:uiPriority="49"/>
+    <w:lsdException w:name="List Table 5 Dark Accent 5" w:uiPriority="50"/>
+    <w:lsdException w:name="List Table 6 Colorful Accent 5" w:uiPriority="51"/>
+    <w:lsdException w:name="List Table 7 Colorful Accent 5" w:uiPriority="52"/>
+    <w:lsdException w:name="List Table 1 Light Accent 6" w:uiPriority="46"/>
+    <w:lsdException w:name="List Table 2 Accent 6" w:uiPriority="47"/>
+    <w:lsdException w:name="List Table 3 Accent 6" w:uiPriority="48"/>
+    <w:lsdException w:name="List Table 4 Accent 6" w:uiPriority="49"/>
+    <w:lsdException w:name="List Table 5 Dark Accent 6" w:uiPriority="50"/>
+    <w:lsdException w:name="List Table 6 Colorful Accent 6" w:uiPriority="51"/>
+    <w:lsdException w:name="List Table 7 Colorful Accent 6" w:uiPriority="52"/>
   </w:latentStyles>
   <w:style w:type="paragraph" w:default="1" w:styleId="Normal">
     <w:name w:val="Normal"/>
@@ -2046,7 +2070,7 @@
   <a:extraClrSchemeLst/>
   <a:extLst>
     <a:ext uri="{05A4C25C-085E-4340-85A3-A5531E510DB2}">
-      <thm15:themeFamily xmlns="" xmlns:thm15="http://schemas.microsoft.com/office/thememl/2012/main" name="Office Theme" id="{62F939B6-93AF-4DB8-9C6B-D6C7DFDC589F}" vid="{4A3C46E8-61CC-4603-A589-7422A47A8E4A}"/>
+      <thm15:themeFamily xmlns:thm15="http://schemas.microsoft.com/office/thememl/2012/main" name="Office Theme" id="{62F939B6-93AF-4DB8-9C6B-D6C7DFDC589F}" vid="{4A3C46E8-61CC-4603-A589-7422A47A8E4A}"/>
     </a:ext>
   </a:extLst>
 </a:theme>

</xml_diff>

<commit_message>
desenho de distância + constantes para largura e altura do picturebox
</commit_message>
<xml_diff>
--- a/18174_18178_RelatorioProjeto3ED.docx
+++ b/18174_18178_RelatorioProjeto3ED.docx
@@ -1,6 +1,6 @@
 
 <file path=word/document.xml><?xml version="1.0" encoding="utf-8"?>
-<w:document xmlns:wpc="http://schemas.microsoft.com/office/word/2010/wordprocessingCanvas" xmlns:cx="http://schemas.microsoft.com/office/drawing/2014/chartex" xmlns:cx1="http://schemas.microsoft.com/office/drawing/2015/9/8/chartex" xmlns:cx2="http://schemas.microsoft.com/office/drawing/2015/10/21/chartex" xmlns:cx3="http://schemas.microsoft.com/office/drawing/2016/5/9/chartex" xmlns:cx4="http://schemas.microsoft.com/office/drawing/2016/5/10/chartex" xmlns:cx5="http://schemas.microsoft.com/office/drawing/2016/5/11/chartex" xmlns:cx6="http://schemas.microsoft.com/office/drawing/2016/5/12/chartex" xmlns:cx7="http://schemas.microsoft.com/office/drawing/2016/5/13/chartex" xmlns:cx8="http://schemas.microsoft.com/office/drawing/2016/5/14/chartex" xmlns:mc="http://schemas.openxmlformats.org/markup-compatibility/2006" xmlns:aink="http://schemas.microsoft.com/office/drawing/2016/ink" xmlns:am3d="http://schemas.microsoft.com/office/drawing/2017/model3d" xmlns:o="urn:schemas-microsoft-com:office:office" xmlns:r="http://schemas.openxmlformats.org/officeDocument/2006/relationships" xmlns:m="http://schemas.openxmlformats.org/officeDocument/2006/math" xmlns:v="urn:schemas-microsoft-com:vml" xmlns:wp14="http://schemas.microsoft.com/office/word/2010/wordprocessingDrawing" xmlns:wp="http://schemas.openxmlformats.org/drawingml/2006/wordprocessingDrawing" xmlns:w10="urn:schemas-microsoft-com:office:word" xmlns:w="http://schemas.openxmlformats.org/wordprocessingml/2006/main" xmlns:w14="http://schemas.microsoft.com/office/word/2010/wordml" xmlns:w15="http://schemas.microsoft.com/office/word/2012/wordml" xmlns:w16cid="http://schemas.microsoft.com/office/word/2016/wordml/cid" xmlns:w16se="http://schemas.microsoft.com/office/word/2015/wordml/symex" xmlns:wpg="http://schemas.microsoft.com/office/word/2010/wordprocessingGroup" xmlns:wpi="http://schemas.microsoft.com/office/word/2010/wordprocessingInk" xmlns:wne="http://schemas.microsoft.com/office/word/2006/wordml" xmlns:wps="http://schemas.microsoft.com/office/word/2010/wordprocessingShape" mc:Ignorable="w14 w15 w16se w16cid wp14">
+<w:document xmlns:wpc="http://schemas.microsoft.com/office/word/2010/wordprocessingCanvas" xmlns:mc="http://schemas.openxmlformats.org/markup-compatibility/2006" xmlns:o="urn:schemas-microsoft-com:office:office" xmlns:r="http://schemas.openxmlformats.org/officeDocument/2006/relationships" xmlns:m="http://schemas.openxmlformats.org/officeDocument/2006/math" xmlns:v="urn:schemas-microsoft-com:vml" xmlns:wp14="http://schemas.microsoft.com/office/word/2010/wordprocessingDrawing" xmlns:wp="http://schemas.openxmlformats.org/drawingml/2006/wordprocessingDrawing" xmlns:w10="urn:schemas-microsoft-com:office:word" xmlns:w="http://schemas.openxmlformats.org/wordprocessingml/2006/main" xmlns:w14="http://schemas.microsoft.com/office/word/2010/wordml" xmlns:wpg="http://schemas.microsoft.com/office/word/2010/wordprocessingGroup" xmlns:wpi="http://schemas.microsoft.com/office/word/2010/wordprocessingInk" xmlns:wne="http://schemas.microsoft.com/office/word/2006/wordml" xmlns:wps="http://schemas.microsoft.com/office/word/2010/wordprocessingShape" mc:Ignorable="w14 wp14">
   <w:body>
     <w:p>
       <w:pPr>
@@ -1042,18 +1042,16 @@
           <w:sz w:val="32"/>
           <w:szCs w:val="32"/>
         </w:rPr>
-        <w:t>31/05 às 23h30min: imagens personalizadas para destacar as cidades de orige</w:t>
-      </w:r>
-      <w:bookmarkStart w:id="0" w:name="_GoBack"/>
-      <w:bookmarkEnd w:id="0"/>
-      <w:r>
-        <w:rPr>
-          <w:rFonts w:ascii="Times New Roman" w:hAnsi="Times New Roman" w:cs="Times New Roman"/>
-          <w:color w:val="000000" w:themeColor="text1"/>
-          <w:sz w:val="32"/>
-          <w:szCs w:val="32"/>
-        </w:rPr>
-        <w:t>m e destino</w:t>
+        <w:t>31/05 às 23h30min: imagens personalizadas para destacar as cidades de origem e destino</w:t>
+      </w:r>
+      <w:r>
+        <w:rPr>
+          <w:rFonts w:ascii="Times New Roman" w:hAnsi="Times New Roman" w:cs="Times New Roman"/>
+          <w:color w:val="000000" w:themeColor="text1"/>
+          <w:sz w:val="32"/>
+          <w:szCs w:val="32"/>
+        </w:rPr>
+        <w:t>, início do desenvolvimento do desenho de linha animada</w:t>
       </w:r>
       <w:r>
         <w:rPr>
@@ -1063,39 +1061,6 @@
           <w:szCs w:val="32"/>
         </w:rPr>
         <w:t>;</w:t>
-      </w:r>
-    </w:p>
-    <w:p>
-      <w:pPr>
-        <w:pStyle w:val="PargrafodaLista"/>
-        <w:rPr>
-          <w:rFonts w:ascii="Times New Roman" w:hAnsi="Times New Roman" w:cs="Times New Roman"/>
-          <w:b/>
-          <w:color w:val="000000" w:themeColor="text1"/>
-          <w:sz w:val="32"/>
-          <w:szCs w:val="32"/>
-        </w:rPr>
-      </w:pPr>
-    </w:p>
-    <w:p>
-      <w:pPr>
-        <w:rPr>
-          <w:rFonts w:ascii="Times New Roman" w:hAnsi="Times New Roman" w:cs="Times New Roman"/>
-          <w:b/>
-          <w:color w:val="000000" w:themeColor="text1"/>
-          <w:sz w:val="32"/>
-          <w:szCs w:val="32"/>
-        </w:rPr>
-      </w:pPr>
-      <w:r>
-        <w:rPr>
-          <w:rFonts w:ascii="Times New Roman" w:hAnsi="Times New Roman" w:cs="Times New Roman"/>
-          <w:b/>
-          <w:color w:val="000000" w:themeColor="text1"/>
-          <w:sz w:val="32"/>
-          <w:szCs w:val="32"/>
-        </w:rPr>
-        <w:t>Erros e dificuldades</w:t>
       </w:r>
     </w:p>
     <w:p>
@@ -1119,6 +1084,72 @@
           <w:sz w:val="32"/>
           <w:szCs w:val="32"/>
         </w:rPr>
+        <w:t>06/06 às</w:t>
+      </w:r>
+      <w:r>
+        <w:rPr>
+          <w:rFonts w:ascii="Times New Roman" w:hAnsi="Times New Roman" w:cs="Times New Roman"/>
+          <w:color w:val="000000" w:themeColor="text1"/>
+          <w:sz w:val="32"/>
+          <w:szCs w:val="32"/>
+        </w:rPr>
+        <w:t xml:space="preserve"> 11h00min: desenho da distância para cada linha do mapa;</w:t>
+      </w:r>
+    </w:p>
+    <w:p>
+      <w:pPr>
+        <w:pStyle w:val="PargrafodaLista"/>
+        <w:rPr>
+          <w:rFonts w:ascii="Times New Roman" w:hAnsi="Times New Roman" w:cs="Times New Roman"/>
+          <w:b/>
+          <w:color w:val="000000" w:themeColor="text1"/>
+          <w:sz w:val="32"/>
+          <w:szCs w:val="32"/>
+        </w:rPr>
+      </w:pPr>
+    </w:p>
+    <w:p>
+      <w:pPr>
+        <w:rPr>
+          <w:rFonts w:ascii="Times New Roman" w:hAnsi="Times New Roman" w:cs="Times New Roman"/>
+          <w:b/>
+          <w:color w:val="000000" w:themeColor="text1"/>
+          <w:sz w:val="32"/>
+          <w:szCs w:val="32"/>
+        </w:rPr>
+      </w:pPr>
+      <w:r>
+        <w:rPr>
+          <w:rFonts w:ascii="Times New Roman" w:hAnsi="Times New Roman" w:cs="Times New Roman"/>
+          <w:b/>
+          <w:color w:val="000000" w:themeColor="text1"/>
+          <w:sz w:val="32"/>
+          <w:szCs w:val="32"/>
+        </w:rPr>
+        <w:t>Erros e dificuldades</w:t>
+      </w:r>
+    </w:p>
+    <w:p>
+      <w:pPr>
+        <w:pStyle w:val="PargrafodaLista"/>
+        <w:numPr>
+          <w:ilvl w:val="0"/>
+          <w:numId w:val="1"/>
+        </w:numPr>
+        <w:rPr>
+          <w:rFonts w:ascii="Times New Roman" w:hAnsi="Times New Roman" w:cs="Times New Roman"/>
+          <w:color w:val="000000" w:themeColor="text1"/>
+          <w:sz w:val="32"/>
+          <w:szCs w:val="32"/>
+        </w:rPr>
+      </w:pPr>
+      <w:r>
+        <w:rPr>
+          <w:rFonts w:ascii="Times New Roman" w:hAnsi="Times New Roman" w:cs="Times New Roman"/>
+          <w:color w:val="000000" w:themeColor="text1"/>
+          <w:sz w:val="32"/>
+          <w:szCs w:val="32"/>
+        </w:rPr>
         <w:t xml:space="preserve">Tivemos dificuldades com a interface gráfica, principalmente na ligação entre duas cidades. Nós tentamos fazer setas para indicar o sentido da ligação, para melhor visualização do mapa, mas nos caminhos de </w:t>
       </w:r>
       <w:proofErr w:type="spellStart"/>
@@ -1199,7 +1230,104 @@
           <w:sz w:val="32"/>
           <w:szCs w:val="32"/>
         </w:rPr>
-        <w:t xml:space="preserve"> – caminhos que atravessam o mapa e voltam do outro lado – as setas ficaram erradas, indicando o sentido contrário.</w:t>
+        <w:t xml:space="preserve"> – caminhos que atravessam o mapa e volt</w:t>
+      </w:r>
+      <w:bookmarkStart w:id="0" w:name="_GoBack"/>
+      <w:bookmarkEnd w:id="0"/>
+      <w:r>
+        <w:rPr>
+          <w:rFonts w:ascii="Times New Roman" w:hAnsi="Times New Roman" w:cs="Times New Roman"/>
+          <w:color w:val="000000" w:themeColor="text1"/>
+          <w:sz w:val="32"/>
+          <w:szCs w:val="32"/>
+        </w:rPr>
+        <w:t>am do outro lado – as setas ficaram erradas, indicando o sentido contrário.</w:t>
+      </w:r>
+    </w:p>
+    <w:p>
+      <w:pPr>
+        <w:pStyle w:val="PargrafodaLista"/>
+        <w:numPr>
+          <w:ilvl w:val="0"/>
+          <w:numId w:val="1"/>
+        </w:numPr>
+        <w:rPr>
+          <w:rFonts w:ascii="Times New Roman" w:hAnsi="Times New Roman" w:cs="Times New Roman"/>
+          <w:color w:val="000000" w:themeColor="text1"/>
+          <w:sz w:val="32"/>
+          <w:szCs w:val="32"/>
+        </w:rPr>
+      </w:pPr>
+      <w:r>
+        <w:rPr>
+          <w:rFonts w:ascii="Times New Roman" w:hAnsi="Times New Roman" w:cs="Times New Roman"/>
+          <w:color w:val="000000" w:themeColor="text1"/>
+          <w:sz w:val="32"/>
+          <w:szCs w:val="32"/>
+        </w:rPr>
+        <w:t xml:space="preserve">O código de desenho de linha animada foi exigente, porque continha conceitos matemáticos trigonométricos e angulares, além de uso de </w:t>
+      </w:r>
+      <w:r>
+        <w:rPr>
+          <w:rFonts w:ascii="Times New Roman" w:hAnsi="Times New Roman" w:cs="Times New Roman"/>
+          <w:i/>
+          <w:color w:val="000000" w:themeColor="text1"/>
+          <w:sz w:val="32"/>
+          <w:szCs w:val="32"/>
+        </w:rPr>
+        <w:t>Threads</w:t>
+      </w:r>
+      <w:r>
+        <w:rPr>
+          <w:rFonts w:ascii="Times New Roman" w:hAnsi="Times New Roman" w:cs="Times New Roman"/>
+          <w:color w:val="000000" w:themeColor="text1"/>
+          <w:sz w:val="32"/>
+          <w:szCs w:val="32"/>
+        </w:rPr>
+        <w:t xml:space="preserve"> para o método </w:t>
+      </w:r>
+      <w:proofErr w:type="spellStart"/>
+      <w:proofErr w:type="gramStart"/>
+      <w:r>
+        <w:rPr>
+          <w:rFonts w:ascii="Times New Roman" w:hAnsi="Times New Roman" w:cs="Times New Roman"/>
+          <w:i/>
+          <w:color w:val="000000" w:themeColor="text1"/>
+          <w:sz w:val="32"/>
+          <w:szCs w:val="32"/>
+        </w:rPr>
+        <w:t>Sleep</w:t>
+      </w:r>
+      <w:proofErr w:type="spellEnd"/>
+      <w:r>
+        <w:rPr>
+          <w:rFonts w:ascii="Times New Roman" w:hAnsi="Times New Roman" w:cs="Times New Roman"/>
+          <w:i/>
+          <w:color w:val="000000" w:themeColor="text1"/>
+          <w:sz w:val="32"/>
+          <w:szCs w:val="32"/>
+        </w:rPr>
+        <w:t>(</w:t>
+      </w:r>
+      <w:proofErr w:type="gramEnd"/>
+      <w:r>
+        <w:rPr>
+          <w:rFonts w:ascii="Times New Roman" w:hAnsi="Times New Roman" w:cs="Times New Roman"/>
+          <w:i/>
+          <w:color w:val="000000" w:themeColor="text1"/>
+          <w:sz w:val="32"/>
+          <w:szCs w:val="32"/>
+        </w:rPr>
+        <w:t>)</w:t>
+      </w:r>
+      <w:r>
+        <w:rPr>
+          <w:rFonts w:ascii="Times New Roman" w:hAnsi="Times New Roman" w:cs="Times New Roman"/>
+          <w:color w:val="000000" w:themeColor="text1"/>
+          <w:sz w:val="32"/>
+          <w:szCs w:val="32"/>
+        </w:rPr>
+        <w:t>.</w:t>
       </w:r>
     </w:p>
     <w:p>
@@ -1245,8 +1373,8 @@
 </file>
 
 <file path=word/numbering.xml><?xml version="1.0" encoding="utf-8"?>
-<w:numbering xmlns:wpc="http://schemas.microsoft.com/office/word/2010/wordprocessingCanvas" xmlns:cx="http://schemas.microsoft.com/office/drawing/2014/chartex" xmlns:cx1="http://schemas.microsoft.com/office/drawing/2015/9/8/chartex" xmlns:cx2="http://schemas.microsoft.com/office/drawing/2015/10/21/chartex" xmlns:cx3="http://schemas.microsoft.com/office/drawing/2016/5/9/chartex" xmlns:cx4="http://schemas.microsoft.com/office/drawing/2016/5/10/chartex" xmlns:cx5="http://schemas.microsoft.com/office/drawing/2016/5/11/chartex" xmlns:cx6="http://schemas.microsoft.com/office/drawing/2016/5/12/chartex" xmlns:cx7="http://schemas.microsoft.com/office/drawing/2016/5/13/chartex" xmlns:cx8="http://schemas.microsoft.com/office/drawing/2016/5/14/chartex" xmlns:mc="http://schemas.openxmlformats.org/markup-compatibility/2006" xmlns:aink="http://schemas.microsoft.com/office/drawing/2016/ink" xmlns:am3d="http://schemas.microsoft.com/office/drawing/2017/model3d" xmlns:o="urn:schemas-microsoft-com:office:office" xmlns:r="http://schemas.openxmlformats.org/officeDocument/2006/relationships" xmlns:m="http://schemas.openxmlformats.org/officeDocument/2006/math" xmlns:v="urn:schemas-microsoft-com:vml" xmlns:wp14="http://schemas.microsoft.com/office/word/2010/wordprocessingDrawing" xmlns:wp="http://schemas.openxmlformats.org/drawingml/2006/wordprocessingDrawing" xmlns:w10="urn:schemas-microsoft-com:office:word" xmlns:w="http://schemas.openxmlformats.org/wordprocessingml/2006/main" xmlns:w14="http://schemas.microsoft.com/office/word/2010/wordml" xmlns:w15="http://schemas.microsoft.com/office/word/2012/wordml" xmlns:w16cid="http://schemas.microsoft.com/office/word/2016/wordml/cid" xmlns:w16se="http://schemas.microsoft.com/office/word/2015/wordml/symex" xmlns:wpg="http://schemas.microsoft.com/office/word/2010/wordprocessingGroup" xmlns:wpi="http://schemas.microsoft.com/office/word/2010/wordprocessingInk" xmlns:wne="http://schemas.microsoft.com/office/word/2006/wordml" xmlns:wps="http://schemas.microsoft.com/office/word/2010/wordprocessingShape" mc:Ignorable="w14 w15 w16se w16cid wp14">
-  <w:abstractNum w:abstractNumId="0" w15:restartNumberingAfterBreak="0">
+<w:numbering xmlns:wpc="http://schemas.microsoft.com/office/word/2010/wordprocessingCanvas" xmlns:mc="http://schemas.openxmlformats.org/markup-compatibility/2006" xmlns:o="urn:schemas-microsoft-com:office:office" xmlns:r="http://schemas.openxmlformats.org/officeDocument/2006/relationships" xmlns:m="http://schemas.openxmlformats.org/officeDocument/2006/math" xmlns:v="urn:schemas-microsoft-com:vml" xmlns:wp14="http://schemas.microsoft.com/office/word/2010/wordprocessingDrawing" xmlns:wp="http://schemas.openxmlformats.org/drawingml/2006/wordprocessingDrawing" xmlns:w10="urn:schemas-microsoft-com:office:word" xmlns:w="http://schemas.openxmlformats.org/wordprocessingml/2006/main" xmlns:w14="http://schemas.microsoft.com/office/word/2010/wordml" xmlns:wpg="http://schemas.microsoft.com/office/word/2010/wordprocessingGroup" xmlns:wpi="http://schemas.microsoft.com/office/word/2010/wordprocessingInk" xmlns:wne="http://schemas.microsoft.com/office/word/2006/wordml" xmlns:wps="http://schemas.microsoft.com/office/word/2010/wordprocessingShape" mc:Ignorable="w14 wp14">
+  <w:abstractNum w:abstractNumId="0">
     <w:nsid w:val="6E0875FB"/>
     <w:multiLevelType w:val="hybridMultilevel"/>
     <w:tmpl w:val="38CC344E"/>
@@ -1365,7 +1493,7 @@
 </file>
 
 <file path=word/styles.xml><?xml version="1.0" encoding="utf-8"?>
-<w:styles xmlns:mc="http://schemas.openxmlformats.org/markup-compatibility/2006" xmlns:r="http://schemas.openxmlformats.org/officeDocument/2006/relationships" xmlns:w="http://schemas.openxmlformats.org/wordprocessingml/2006/main" xmlns:w14="http://schemas.microsoft.com/office/word/2010/wordml" xmlns:w15="http://schemas.microsoft.com/office/word/2012/wordml" xmlns:w16cid="http://schemas.microsoft.com/office/word/2016/wordml/cid" xmlns:w16se="http://schemas.microsoft.com/office/word/2015/wordml/symex" mc:Ignorable="w14 w15 w16se w16cid">
+<w:styles xmlns:mc="http://schemas.openxmlformats.org/markup-compatibility/2006" xmlns:r="http://schemas.openxmlformats.org/officeDocument/2006/relationships" xmlns:w="http://schemas.openxmlformats.org/wordprocessingml/2006/main" xmlns:w14="http://schemas.microsoft.com/office/word/2010/wordml" mc:Ignorable="w14">
   <w:docDefaults>
     <w:rPrDefault>
       <w:rPr>
@@ -1381,379 +1509,353 @@
       </w:pPr>
     </w:pPrDefault>
   </w:docDefaults>
-  <w:latentStyles w:defLockedState="0" w:defUIPriority="99" w:defSemiHidden="0" w:defUnhideWhenUsed="0" w:defQFormat="0" w:count="376">
-    <w:lsdException w:name="Normal" w:uiPriority="0" w:qFormat="1"/>
-    <w:lsdException w:name="heading 1" w:uiPriority="9" w:qFormat="1"/>
-    <w:lsdException w:name="heading 2" w:semiHidden="1" w:uiPriority="9" w:unhideWhenUsed="1" w:qFormat="1"/>
-    <w:lsdException w:name="heading 3" w:semiHidden="1" w:uiPriority="9" w:unhideWhenUsed="1" w:qFormat="1"/>
-    <w:lsdException w:name="heading 4" w:semiHidden="1" w:uiPriority="9" w:unhideWhenUsed="1" w:qFormat="1"/>
-    <w:lsdException w:name="heading 5" w:semiHidden="1" w:uiPriority="9" w:unhideWhenUsed="1" w:qFormat="1"/>
-    <w:lsdException w:name="heading 6" w:semiHidden="1" w:uiPriority="9" w:unhideWhenUsed="1" w:qFormat="1"/>
-    <w:lsdException w:name="heading 7" w:semiHidden="1" w:uiPriority="9" w:unhideWhenUsed="1" w:qFormat="1"/>
-    <w:lsdException w:name="heading 8" w:semiHidden="1" w:uiPriority="9" w:unhideWhenUsed="1" w:qFormat="1"/>
-    <w:lsdException w:name="heading 9" w:semiHidden="1" w:uiPriority="9" w:unhideWhenUsed="1" w:qFormat="1"/>
-    <w:lsdException w:name="index 1" w:semiHidden="1" w:unhideWhenUsed="1"/>
-    <w:lsdException w:name="index 2" w:semiHidden="1" w:unhideWhenUsed="1"/>
-    <w:lsdException w:name="index 3" w:semiHidden="1" w:unhideWhenUsed="1"/>
-    <w:lsdException w:name="index 4" w:semiHidden="1" w:unhideWhenUsed="1"/>
-    <w:lsdException w:name="index 5" w:semiHidden="1" w:unhideWhenUsed="1"/>
-    <w:lsdException w:name="index 6" w:semiHidden="1" w:unhideWhenUsed="1"/>
-    <w:lsdException w:name="index 7" w:semiHidden="1" w:unhideWhenUsed="1"/>
-    <w:lsdException w:name="index 8" w:semiHidden="1" w:unhideWhenUsed="1"/>
-    <w:lsdException w:name="index 9" w:semiHidden="1" w:unhideWhenUsed="1"/>
-    <w:lsdException w:name="toc 1" w:semiHidden="1" w:uiPriority="39" w:unhideWhenUsed="1"/>
-    <w:lsdException w:name="toc 2" w:semiHidden="1" w:uiPriority="39" w:unhideWhenUsed="1"/>
-    <w:lsdException w:name="toc 3" w:semiHidden="1" w:uiPriority="39" w:unhideWhenUsed="1"/>
-    <w:lsdException w:name="toc 4" w:semiHidden="1" w:uiPriority="39" w:unhideWhenUsed="1"/>
-    <w:lsdException w:name="toc 5" w:semiHidden="1" w:uiPriority="39" w:unhideWhenUsed="1"/>
-    <w:lsdException w:name="toc 6" w:semiHidden="1" w:uiPriority="39" w:unhideWhenUsed="1"/>
-    <w:lsdException w:name="toc 7" w:semiHidden="1" w:uiPriority="39" w:unhideWhenUsed="1"/>
-    <w:lsdException w:name="toc 8" w:semiHidden="1" w:uiPriority="39" w:unhideWhenUsed="1"/>
-    <w:lsdException w:name="toc 9" w:semiHidden="1" w:uiPriority="39" w:unhideWhenUsed="1"/>
-    <w:lsdException w:name="Normal Indent" w:semiHidden="1" w:unhideWhenUsed="1"/>
-    <w:lsdException w:name="footnote text" w:semiHidden="1" w:unhideWhenUsed="1"/>
-    <w:lsdException w:name="annotation text" w:semiHidden="1" w:unhideWhenUsed="1"/>
-    <w:lsdException w:name="header" w:semiHidden="1" w:unhideWhenUsed="1"/>
-    <w:lsdException w:name="footer" w:semiHidden="1" w:unhideWhenUsed="1"/>
-    <w:lsdException w:name="index heading" w:semiHidden="1" w:unhideWhenUsed="1"/>
-    <w:lsdException w:name="caption" w:semiHidden="1" w:uiPriority="35" w:unhideWhenUsed="1" w:qFormat="1"/>
-    <w:lsdException w:name="table of figures" w:semiHidden="1" w:unhideWhenUsed="1"/>
-    <w:lsdException w:name="envelope address" w:semiHidden="1" w:unhideWhenUsed="1"/>
-    <w:lsdException w:name="envelope return" w:semiHidden="1" w:unhideWhenUsed="1"/>
-    <w:lsdException w:name="footnote reference" w:semiHidden="1" w:unhideWhenUsed="1"/>
-    <w:lsdException w:name="annotation reference" w:semiHidden="1" w:unhideWhenUsed="1"/>
-    <w:lsdException w:name="line number" w:semiHidden="1" w:unhideWhenUsed="1"/>
-    <w:lsdException w:name="page number" w:semiHidden="1" w:unhideWhenUsed="1"/>
-    <w:lsdException w:name="endnote reference" w:semiHidden="1" w:unhideWhenUsed="1"/>
-    <w:lsdException w:name="endnote text" w:semiHidden="1" w:unhideWhenUsed="1"/>
-    <w:lsdException w:name="table of authorities" w:semiHidden="1" w:unhideWhenUsed="1"/>
-    <w:lsdException w:name="macro" w:semiHidden="1" w:unhideWhenUsed="1"/>
-    <w:lsdException w:name="toa heading" w:semiHidden="1" w:unhideWhenUsed="1"/>
-    <w:lsdException w:name="List" w:semiHidden="1" w:unhideWhenUsed="1"/>
-    <w:lsdException w:name="List Bullet" w:semiHidden="1" w:unhideWhenUsed="1"/>
-    <w:lsdException w:name="List Number" w:semiHidden="1" w:unhideWhenUsed="1"/>
-    <w:lsdException w:name="List 2" w:semiHidden="1" w:unhideWhenUsed="1"/>
-    <w:lsdException w:name="List 3" w:semiHidden="1" w:unhideWhenUsed="1"/>
-    <w:lsdException w:name="List 4" w:semiHidden="1" w:unhideWhenUsed="1"/>
-    <w:lsdException w:name="List 5" w:semiHidden="1" w:unhideWhenUsed="1"/>
-    <w:lsdException w:name="List Bullet 2" w:semiHidden="1" w:unhideWhenUsed="1"/>
-    <w:lsdException w:name="List Bullet 3" w:semiHidden="1" w:unhideWhenUsed="1"/>
-    <w:lsdException w:name="List Bullet 4" w:semiHidden="1" w:unhideWhenUsed="1"/>
-    <w:lsdException w:name="List Bullet 5" w:semiHidden="1" w:unhideWhenUsed="1"/>
-    <w:lsdException w:name="List Number 2" w:semiHidden="1" w:unhideWhenUsed="1"/>
-    <w:lsdException w:name="List Number 3" w:semiHidden="1" w:unhideWhenUsed="1"/>
-    <w:lsdException w:name="List Number 4" w:semiHidden="1" w:unhideWhenUsed="1"/>
-    <w:lsdException w:name="List Number 5" w:semiHidden="1" w:unhideWhenUsed="1"/>
-    <w:lsdException w:name="Title" w:uiPriority="10" w:qFormat="1"/>
-    <w:lsdException w:name="Closing" w:semiHidden="1" w:unhideWhenUsed="1"/>
-    <w:lsdException w:name="Signature" w:semiHidden="1" w:unhideWhenUsed="1"/>
-    <w:lsdException w:name="Default Paragraph Font" w:semiHidden="1" w:uiPriority="1" w:unhideWhenUsed="1"/>
-    <w:lsdException w:name="Body Text" w:semiHidden="1" w:unhideWhenUsed="1"/>
-    <w:lsdException w:name="Body Text Indent" w:semiHidden="1" w:unhideWhenUsed="1"/>
-    <w:lsdException w:name="List Continue" w:semiHidden="1" w:unhideWhenUsed="1"/>
-    <w:lsdException w:name="List Continue 2" w:semiHidden="1" w:unhideWhenUsed="1"/>
-    <w:lsdException w:name="List Continue 3" w:semiHidden="1" w:unhideWhenUsed="1"/>
-    <w:lsdException w:name="List Continue 4" w:semiHidden="1" w:unhideWhenUsed="1"/>
-    <w:lsdException w:name="List Continue 5" w:semiHidden="1" w:unhideWhenUsed="1"/>
-    <w:lsdException w:name="Message Header" w:semiHidden="1" w:unhideWhenUsed="1"/>
-    <w:lsdException w:name="Subtitle" w:uiPriority="11" w:qFormat="1"/>
-    <w:lsdException w:name="Salutation" w:semiHidden="1" w:unhideWhenUsed="1"/>
-    <w:lsdException w:name="Date" w:semiHidden="1" w:unhideWhenUsed="1"/>
-    <w:lsdException w:name="Body Text First Indent" w:semiHidden="1" w:unhideWhenUsed="1"/>
-    <w:lsdException w:name="Body Text First Indent 2" w:semiHidden="1" w:unhideWhenUsed="1"/>
-    <w:lsdException w:name="Note Heading" w:semiHidden="1" w:unhideWhenUsed="1"/>
-    <w:lsdException w:name="Body Text 2" w:semiHidden="1" w:unhideWhenUsed="1"/>
-    <w:lsdException w:name="Body Text 3" w:semiHidden="1" w:unhideWhenUsed="1"/>
-    <w:lsdException w:name="Body Text Indent 2" w:semiHidden="1" w:unhideWhenUsed="1"/>
-    <w:lsdException w:name="Body Text Indent 3" w:semiHidden="1" w:unhideWhenUsed="1"/>
-    <w:lsdException w:name="Block Text" w:semiHidden="1" w:unhideWhenUsed="1"/>
-    <w:lsdException w:name="Hyperlink" w:semiHidden="1" w:unhideWhenUsed="1"/>
-    <w:lsdException w:name="FollowedHyperlink" w:semiHidden="1" w:unhideWhenUsed="1"/>
-    <w:lsdException w:name="Strong" w:uiPriority="22" w:qFormat="1"/>
-    <w:lsdException w:name="Emphasis" w:uiPriority="20" w:qFormat="1"/>
-    <w:lsdException w:name="Document Map" w:semiHidden="1" w:unhideWhenUsed="1"/>
-    <w:lsdException w:name="Plain Text" w:semiHidden="1" w:unhideWhenUsed="1"/>
-    <w:lsdException w:name="E-mail Signature" w:semiHidden="1" w:unhideWhenUsed="1"/>
-    <w:lsdException w:name="HTML Top of Form" w:semiHidden="1" w:unhideWhenUsed="1"/>
-    <w:lsdException w:name="HTML Bottom of Form" w:semiHidden="1" w:unhideWhenUsed="1"/>
-    <w:lsdException w:name="Normal (Web)" w:semiHidden="1" w:unhideWhenUsed="1"/>
-    <w:lsdException w:name="HTML Acronym" w:semiHidden="1" w:unhideWhenUsed="1"/>
-    <w:lsdException w:name="HTML Address" w:semiHidden="1" w:unhideWhenUsed="1"/>
-    <w:lsdException w:name="HTML Cite" w:semiHidden="1" w:unhideWhenUsed="1"/>
-    <w:lsdException w:name="HTML Code" w:semiHidden="1" w:unhideWhenUsed="1"/>
-    <w:lsdException w:name="HTML Definition" w:semiHidden="1" w:unhideWhenUsed="1"/>
-    <w:lsdException w:name="HTML Keyboard" w:semiHidden="1" w:unhideWhenUsed="1"/>
-    <w:lsdException w:name="HTML Preformatted" w:semiHidden="1" w:unhideWhenUsed="1"/>
-    <w:lsdException w:name="HTML Sample" w:semiHidden="1" w:unhideWhenUsed="1"/>
-    <w:lsdException w:name="HTML Typewriter" w:semiHidden="1" w:unhideWhenUsed="1"/>
-    <w:lsdException w:name="HTML Variable" w:semiHidden="1" w:unhideWhenUsed="1"/>
-    <w:lsdException w:name="annotation subject" w:semiHidden="1" w:unhideWhenUsed="1"/>
-    <w:lsdException w:name="No List" w:semiHidden="1" w:unhideWhenUsed="1"/>
-    <w:lsdException w:name="Outline List 1" w:semiHidden="1" w:unhideWhenUsed="1"/>
-    <w:lsdException w:name="Outline List 2" w:semiHidden="1" w:unhideWhenUsed="1"/>
-    <w:lsdException w:name="Outline List 3" w:semiHidden="1" w:unhideWhenUsed="1"/>
-    <w:lsdException w:name="Table Simple 1" w:semiHidden="1" w:unhideWhenUsed="1"/>
-    <w:lsdException w:name="Table Simple 2" w:semiHidden="1" w:unhideWhenUsed="1"/>
-    <w:lsdException w:name="Table Simple 3" w:semiHidden="1" w:unhideWhenUsed="1"/>
-    <w:lsdException w:name="Table Classic 1" w:semiHidden="1" w:unhideWhenUsed="1"/>
-    <w:lsdException w:name="Table Classic 2" w:semiHidden="1" w:unhideWhenUsed="1"/>
-    <w:lsdException w:name="Table Classic 3" w:semiHidden="1" w:unhideWhenUsed="1"/>
-    <w:lsdException w:name="Table Classic 4" w:semiHidden="1" w:unhideWhenUsed="1"/>
-    <w:lsdException w:name="Table Colorful 1" w:semiHidden="1" w:unhideWhenUsed="1"/>
-    <w:lsdException w:name="Table Colorful 2" w:semiHidden="1" w:unhideWhenUsed="1"/>
-    <w:lsdException w:name="Table Colorful 3" w:semiHidden="1" w:unhideWhenUsed="1"/>
-    <w:lsdException w:name="Table Columns 1" w:semiHidden="1" w:unhideWhenUsed="1"/>
-    <w:lsdException w:name="Table Columns 2" w:semiHidden="1" w:unhideWhenUsed="1"/>
-    <w:lsdException w:name="Table Columns 3" w:semiHidden="1" w:unhideWhenUsed="1"/>
-    <w:lsdException w:name="Table Columns 4" w:semiHidden="1" w:unhideWhenUsed="1"/>
-    <w:lsdException w:name="Table Columns 5" w:semiHidden="1" w:unhideWhenUsed="1"/>
-    <w:lsdException w:name="Table Grid 1" w:semiHidden="1" w:unhideWhenUsed="1"/>
-    <w:lsdException w:name="Table Grid 2" w:semiHidden="1" w:unhideWhenUsed="1"/>
-    <w:lsdException w:name="Table Grid 3" w:semiHidden="1" w:unhideWhenUsed="1"/>
-    <w:lsdException w:name="Table Grid 4" w:semiHidden="1" w:unhideWhenUsed="1"/>
-    <w:lsdException w:name="Table Grid 5" w:semiHidden="1" w:unhideWhenUsed="1"/>
-    <w:lsdException w:name="Table Grid 6" w:semiHidden="1" w:unhideWhenUsed="1"/>
-    <w:lsdException w:name="Table Grid 7" w:semiHidden="1" w:unhideWhenUsed="1"/>
-    <w:lsdException w:name="Table Grid 8" w:semiHidden="1" w:unhideWhenUsed="1"/>
-    <w:lsdException w:name="Table List 1" w:semiHidden="1" w:unhideWhenUsed="1"/>
-    <w:lsdException w:name="Table List 2" w:semiHidden="1" w:unhideWhenUsed="1"/>
-    <w:lsdException w:name="Table List 3" w:semiHidden="1" w:unhideWhenUsed="1"/>
-    <w:lsdException w:name="Table List 4" w:semiHidden="1" w:unhideWhenUsed="1"/>
-    <w:lsdException w:name="Table List 5" w:semiHidden="1" w:unhideWhenUsed="1"/>
-    <w:lsdException w:name="Table List 6" w:semiHidden="1" w:unhideWhenUsed="1"/>
-    <w:lsdException w:name="Table List 7" w:semiHidden="1" w:unhideWhenUsed="1"/>
-    <w:lsdException w:name="Table List 8" w:semiHidden="1" w:unhideWhenUsed="1"/>
-    <w:lsdException w:name="Table 3D effects 1" w:semiHidden="1" w:unhideWhenUsed="1"/>
-    <w:lsdException w:name="Table 3D effects 2" w:semiHidden="1" w:unhideWhenUsed="1"/>
-    <w:lsdException w:name="Table 3D effects 3" w:semiHidden="1" w:unhideWhenUsed="1"/>
-    <w:lsdException w:name="Table Contemporary" w:semiHidden="1" w:unhideWhenUsed="1"/>
-    <w:lsdException w:name="Table Elegant" w:semiHidden="1" w:unhideWhenUsed="1"/>
-    <w:lsdException w:name="Table Professional" w:semiHidden="1" w:unhideWhenUsed="1"/>
-    <w:lsdException w:name="Table Subtle 2" w:semiHidden="1" w:unhideWhenUsed="1"/>
-    <w:lsdException w:name="Table Web 1" w:semiHidden="1" w:unhideWhenUsed="1"/>
-    <w:lsdException w:name="Balloon Text" w:semiHidden="1" w:unhideWhenUsed="1"/>
-    <w:lsdException w:name="Table Grid" w:uiPriority="39"/>
-    <w:lsdException w:name="Table Theme" w:semiHidden="1" w:unhideWhenUsed="1"/>
-    <w:lsdException w:name="Placeholder Text" w:semiHidden="1"/>
-    <w:lsdException w:name="No Spacing" w:uiPriority="1" w:qFormat="1"/>
-    <w:lsdException w:name="Light Shading" w:uiPriority="60"/>
-    <w:lsdException w:name="Light List" w:uiPriority="61"/>
-    <w:lsdException w:name="Light Grid" w:uiPriority="62"/>
-    <w:lsdException w:name="Medium Shading 1" w:uiPriority="63"/>
-    <w:lsdException w:name="Medium Shading 2" w:uiPriority="64"/>
-    <w:lsdException w:name="Medium List 1" w:uiPriority="65"/>
-    <w:lsdException w:name="Medium List 2" w:uiPriority="66"/>
-    <w:lsdException w:name="Medium Grid 1" w:uiPriority="67"/>
-    <w:lsdException w:name="Medium Grid 2" w:uiPriority="68"/>
-    <w:lsdException w:name="Medium Grid 3" w:uiPriority="69"/>
-    <w:lsdException w:name="Dark List" w:uiPriority="70"/>
-    <w:lsdException w:name="Colorful Shading" w:uiPriority="71"/>
-    <w:lsdException w:name="Colorful List" w:uiPriority="72"/>
-    <w:lsdException w:name="Colorful Grid" w:uiPriority="73"/>
-    <w:lsdException w:name="Light Shading Accent 1" w:uiPriority="60"/>
-    <w:lsdException w:name="Light List Accent 1" w:uiPriority="61"/>
-    <w:lsdException w:name="Light Grid Accent 1" w:uiPriority="62"/>
-    <w:lsdException w:name="Medium Shading 1 Accent 1" w:uiPriority="63"/>
-    <w:lsdException w:name="Medium Shading 2 Accent 1" w:uiPriority="64"/>
-    <w:lsdException w:name="Medium List 1 Accent 1" w:uiPriority="65"/>
-    <w:lsdException w:name="Revision" w:semiHidden="1"/>
-    <w:lsdException w:name="List Paragraph" w:uiPriority="34" w:qFormat="1"/>
-    <w:lsdException w:name="Quote" w:uiPriority="29" w:qFormat="1"/>
-    <w:lsdException w:name="Intense Quote" w:uiPriority="30" w:qFormat="1"/>
-    <w:lsdException w:name="Medium List 2 Accent 1" w:uiPriority="66"/>
-    <w:lsdException w:name="Medium Grid 1 Accent 1" w:uiPriority="67"/>
-    <w:lsdException w:name="Medium Grid 2 Accent 1" w:uiPriority="68"/>
-    <w:lsdException w:name="Medium Grid 3 Accent 1" w:uiPriority="69"/>
-    <w:lsdException w:name="Dark List Accent 1" w:uiPriority="70"/>
-    <w:lsdException w:name="Colorful Shading Accent 1" w:uiPriority="71"/>
-    <w:lsdException w:name="Colorful List Accent 1" w:uiPriority="72"/>
-    <w:lsdException w:name="Colorful Grid Accent 1" w:uiPriority="73"/>
-    <w:lsdException w:name="Light Shading Accent 2" w:uiPriority="60"/>
-    <w:lsdException w:name="Light List Accent 2" w:uiPriority="61"/>
-    <w:lsdException w:name="Light Grid Accent 2" w:uiPriority="62"/>
-    <w:lsdException w:name="Medium Shading 1 Accent 2" w:uiPriority="63"/>
-    <w:lsdException w:name="Medium Shading 2 Accent 2" w:uiPriority="64"/>
-    <w:lsdException w:name="Medium List 1 Accent 2" w:uiPriority="65"/>
-    <w:lsdException w:name="Medium List 2 Accent 2" w:uiPriority="66"/>
-    <w:lsdException w:name="Medium Grid 1 Accent 2" w:uiPriority="67"/>
-    <w:lsdException w:name="Medium Grid 2 Accent 2" w:uiPriority="68"/>
-    <w:lsdException w:name="Medium Grid 3 Accent 2" w:uiPriority="69"/>
-    <w:lsdException w:name="Dark List Accent 2" w:uiPriority="70"/>
-    <w:lsdException w:name="Colorful Shading Accent 2" w:uiPriority="71"/>
-    <w:lsdException w:name="Colorful List Accent 2" w:uiPriority="72"/>
-    <w:lsdException w:name="Colorful Grid Accent 2" w:uiPriority="73"/>
-    <w:lsdException w:name="Light Shading Accent 3" w:uiPriority="60"/>
-    <w:lsdException w:name="Light List Accent 3" w:uiPriority="61"/>
-    <w:lsdException w:name="Light Grid Accent 3" w:uiPriority="62"/>
-    <w:lsdException w:name="Medium Shading 1 Accent 3" w:uiPriority="63"/>
-    <w:lsdException w:name="Medium Shading 2 Accent 3" w:uiPriority="64"/>
-    <w:lsdException w:name="Medium List 1 Accent 3" w:uiPriority="65"/>
-    <w:lsdException w:name="Medium List 2 Accent 3" w:uiPriority="66"/>
-    <w:lsdException w:name="Medium Grid 1 Accent 3" w:uiPriority="67"/>
-    <w:lsdException w:name="Medium Grid 2 Accent 3" w:uiPriority="68"/>
-    <w:lsdException w:name="Medium Grid 3 Accent 3" w:uiPriority="69"/>
-    <w:lsdException w:name="Dark List Accent 3" w:uiPriority="70"/>
-    <w:lsdException w:name="Colorful Shading Accent 3" w:uiPriority="71"/>
-    <w:lsdException w:name="Colorful List Accent 3" w:uiPriority="72"/>
-    <w:lsdException w:name="Colorful Grid Accent 3" w:uiPriority="73"/>
-    <w:lsdException w:name="Light Shading Accent 4" w:uiPriority="60"/>
-    <w:lsdException w:name="Light List Accent 4" w:uiPriority="61"/>
-    <w:lsdException w:name="Light Grid Accent 4" w:uiPriority="62"/>
-    <w:lsdException w:name="Medium Shading 1 Accent 4" w:uiPriority="63"/>
-    <w:lsdException w:name="Medium Shading 2 Accent 4" w:uiPriority="64"/>
-    <w:lsdException w:name="Medium List 1 Accent 4" w:uiPriority="65"/>
-    <w:lsdException w:name="Medium List 2 Accent 4" w:uiPriority="66"/>
-    <w:lsdException w:name="Medium Grid 1 Accent 4" w:uiPriority="67"/>
-    <w:lsdException w:name="Medium Grid 2 Accent 4" w:uiPriority="68"/>
-    <w:lsdException w:name="Medium Grid 3 Accent 4" w:uiPriority="69"/>
-    <w:lsdException w:name="Dark List Accent 4" w:uiPriority="70"/>
-    <w:lsdException w:name="Colorful Shading Accent 4" w:uiPriority="71"/>
-    <w:lsdException w:name="Colorful List Accent 4" w:uiPriority="72"/>
-    <w:lsdException w:name="Colorful Grid Accent 4" w:uiPriority="73"/>
-    <w:lsdException w:name="Light Shading Accent 5" w:uiPriority="60"/>
-    <w:lsdException w:name="Light List Accent 5" w:uiPriority="61"/>
-    <w:lsdException w:name="Light Grid Accent 5" w:uiPriority="62"/>
-    <w:lsdException w:name="Medium Shading 1 Accent 5" w:uiPriority="63"/>
-    <w:lsdException w:name="Medium Shading 2 Accent 5" w:uiPriority="64"/>
-    <w:lsdException w:name="Medium List 1 Accent 5" w:uiPriority="65"/>
-    <w:lsdException w:name="Medium List 2 Accent 5" w:uiPriority="66"/>
-    <w:lsdException w:name="Medium Grid 1 Accent 5" w:uiPriority="67"/>
-    <w:lsdException w:name="Medium Grid 2 Accent 5" w:uiPriority="68"/>
-    <w:lsdException w:name="Medium Grid 3 Accent 5" w:uiPriority="69"/>
-    <w:lsdException w:name="Dark List Accent 5" w:uiPriority="70"/>
-    <w:lsdException w:name="Colorful Shading Accent 5" w:uiPriority="71"/>
-    <w:lsdException w:name="Colorful List Accent 5" w:uiPriority="72"/>
-    <w:lsdException w:name="Colorful Grid Accent 5" w:uiPriority="73"/>
-    <w:lsdException w:name="Light Shading Accent 6" w:uiPriority="60"/>
-    <w:lsdException w:name="Light List Accent 6" w:uiPriority="61"/>
-    <w:lsdException w:name="Light Grid Accent 6" w:uiPriority="62"/>
-    <w:lsdException w:name="Medium Shading 1 Accent 6" w:uiPriority="63"/>
-    <w:lsdException w:name="Medium Shading 2 Accent 6" w:uiPriority="64"/>
-    <w:lsdException w:name="Medium List 1 Accent 6" w:uiPriority="65"/>
-    <w:lsdException w:name="Medium List 2 Accent 6" w:uiPriority="66"/>
-    <w:lsdException w:name="Medium Grid 1 Accent 6" w:uiPriority="67"/>
-    <w:lsdException w:name="Medium Grid 2 Accent 6" w:uiPriority="68"/>
-    <w:lsdException w:name="Medium Grid 3 Accent 6" w:uiPriority="69"/>
-    <w:lsdException w:name="Dark List Accent 6" w:uiPriority="70"/>
-    <w:lsdException w:name="Colorful Shading Accent 6" w:uiPriority="71"/>
-    <w:lsdException w:name="Colorful List Accent 6" w:uiPriority="72"/>
-    <w:lsdException w:name="Colorful Grid Accent 6" w:uiPriority="73"/>
-    <w:lsdException w:name="Subtle Emphasis" w:uiPriority="19" w:qFormat="1"/>
-    <w:lsdException w:name="Intense Emphasis" w:uiPriority="21" w:qFormat="1"/>
-    <w:lsdException w:name="Subtle Reference" w:uiPriority="31" w:qFormat="1"/>
-    <w:lsdException w:name="Intense Reference" w:uiPriority="32" w:qFormat="1"/>
-    <w:lsdException w:name="Book Title" w:uiPriority="33" w:qFormat="1"/>
-    <w:lsdException w:name="Bibliography" w:semiHidden="1" w:uiPriority="37" w:unhideWhenUsed="1"/>
-    <w:lsdException w:name="TOC Heading" w:semiHidden="1" w:uiPriority="39" w:unhideWhenUsed="1" w:qFormat="1"/>
-    <w:lsdException w:name="Plain Table 1" w:uiPriority="41"/>
-    <w:lsdException w:name="Plain Table 2" w:uiPriority="42"/>
-    <w:lsdException w:name="Plain Table 3" w:uiPriority="43"/>
-    <w:lsdException w:name="Plain Table 4" w:uiPriority="44"/>
-    <w:lsdException w:name="Plain Table 5" w:uiPriority="45"/>
-    <w:lsdException w:name="Grid Table Light" w:uiPriority="40"/>
-    <w:lsdException w:name="Grid Table 1 Light" w:uiPriority="46"/>
-    <w:lsdException w:name="Grid Table 2" w:uiPriority="47"/>
-    <w:lsdException w:name="Grid Table 3" w:uiPriority="48"/>
-    <w:lsdException w:name="Grid Table 4" w:uiPriority="49"/>
-    <w:lsdException w:name="Grid Table 5 Dark" w:uiPriority="50"/>
-    <w:lsdException w:name="Grid Table 6 Colorful" w:uiPriority="51"/>
-    <w:lsdException w:name="Grid Table 7 Colorful" w:uiPriority="52"/>
-    <w:lsdException w:name="Grid Table 1 Light Accent 1" w:uiPriority="46"/>
-    <w:lsdException w:name="Grid Table 2 Accent 1" w:uiPriority="47"/>
-    <w:lsdException w:name="Grid Table 3 Accent 1" w:uiPriority="48"/>
-    <w:lsdException w:name="Grid Table 4 Accent 1" w:uiPriority="49"/>
-    <w:lsdException w:name="Grid Table 5 Dark Accent 1" w:uiPriority="50"/>
-    <w:lsdException w:name="Grid Table 6 Colorful Accent 1" w:uiPriority="51"/>
-    <w:lsdException w:name="Grid Table 7 Colorful Accent 1" w:uiPriority="52"/>
-    <w:lsdException w:name="Grid Table 1 Light Accent 2" w:uiPriority="46"/>
-    <w:lsdException w:name="Grid Table 2 Accent 2" w:uiPriority="47"/>
-    <w:lsdException w:name="Grid Table 3 Accent 2" w:uiPriority="48"/>
-    <w:lsdException w:name="Grid Table 4 Accent 2" w:uiPriority="49"/>
-    <w:lsdException w:name="Grid Table 5 Dark Accent 2" w:uiPriority="50"/>
-    <w:lsdException w:name="Grid Table 6 Colorful Accent 2" w:uiPriority="51"/>
-    <w:lsdException w:name="Grid Table 7 Colorful Accent 2" w:uiPriority="52"/>
-    <w:lsdException w:name="Grid Table 1 Light Accent 3" w:uiPriority="46"/>
-    <w:lsdException w:name="Grid Table 2 Accent 3" w:uiPriority="47"/>
-    <w:lsdException w:name="Grid Table 3 Accent 3" w:uiPriority="48"/>
-    <w:lsdException w:name="Grid Table 4 Accent 3" w:uiPriority="49"/>
-    <w:lsdException w:name="Grid Table 5 Dark Accent 3" w:uiPriority="50"/>
-    <w:lsdException w:name="Grid Table 6 Colorful Accent 3" w:uiPriority="51"/>
-    <w:lsdException w:name="Grid Table 7 Colorful Accent 3" w:uiPriority="52"/>
-    <w:lsdException w:name="Grid Table 1 Light Accent 4" w:uiPriority="46"/>
-    <w:lsdException w:name="Grid Table 2 Accent 4" w:uiPriority="47"/>
-    <w:lsdException w:name="Grid Table 3 Accent 4" w:uiPriority="48"/>
-    <w:lsdException w:name="Grid Table 4 Accent 4" w:uiPriority="49"/>
-    <w:lsdException w:name="Grid Table 5 Dark Accent 4" w:uiPriority="50"/>
-    <w:lsdException w:name="Grid Table 6 Colorful Accent 4" w:uiPriority="51"/>
-    <w:lsdException w:name="Grid Table 7 Colorful Accent 4" w:uiPriority="52"/>
-    <w:lsdException w:name="Grid Table 1 Light Accent 5" w:uiPriority="46"/>
-    <w:lsdException w:name="Grid Table 2 Accent 5" w:uiPriority="47"/>
-    <w:lsdException w:name="Grid Table 3 Accent 5" w:uiPriority="48"/>
-    <w:lsdException w:name="Grid Table 4 Accent 5" w:uiPriority="49"/>
-    <w:lsdException w:name="Grid Table 5 Dark Accent 5" w:uiPriority="50"/>
-    <w:lsdException w:name="Grid Table 6 Colorful Accent 5" w:uiPriority="51"/>
-    <w:lsdException w:name="Grid Table 7 Colorful Accent 5" w:uiPriority="52"/>
-    <w:lsdException w:name="Grid Table 1 Light Accent 6" w:uiPriority="46"/>
-    <w:lsdException w:name="Grid Table 2 Accent 6" w:uiPriority="47"/>
-    <w:lsdException w:name="Grid Table 3 Accent 6" w:uiPriority="48"/>
-    <w:lsdException w:name="Grid Table 4 Accent 6" w:uiPriority="49"/>
-    <w:lsdException w:name="Grid Table 5 Dark Accent 6" w:uiPriority="50"/>
-    <w:lsdException w:name="Grid Table 6 Colorful Accent 6" w:uiPriority="51"/>
-    <w:lsdException w:name="Grid Table 7 Colorful Accent 6" w:uiPriority="52"/>
-    <w:lsdException w:name="List Table 1 Light" w:uiPriority="46"/>
-    <w:lsdException w:name="List Table 2" w:uiPriority="47"/>
-    <w:lsdException w:name="List Table 3" w:uiPriority="48"/>
-    <w:lsdException w:name="List Table 4" w:uiPriority="49"/>
-    <w:lsdException w:name="List Table 5 Dark" w:uiPriority="50"/>
-    <w:lsdException w:name="List Table 6 Colorful" w:uiPriority="51"/>
-    <w:lsdException w:name="List Table 7 Colorful" w:uiPriority="52"/>
-    <w:lsdException w:name="List Table 1 Light Accent 1" w:uiPriority="46"/>
-    <w:lsdException w:name="List Table 2 Accent 1" w:uiPriority="47"/>
-    <w:lsdException w:name="List Table 3 Accent 1" w:uiPriority="48"/>
-    <w:lsdException w:name="List Table 4 Accent 1" w:uiPriority="49"/>
-    <w:lsdException w:name="List Table 5 Dark Accent 1" w:uiPriority="50"/>
-    <w:lsdException w:name="List Table 6 Colorful Accent 1" w:uiPriority="51"/>
-    <w:lsdException w:name="List Table 7 Colorful Accent 1" w:uiPriority="52"/>
-    <w:lsdException w:name="List Table 1 Light Accent 2" w:uiPriority="46"/>
-    <w:lsdException w:name="List Table 2 Accent 2" w:uiPriority="47"/>
-    <w:lsdException w:name="List Table 3 Accent 2" w:uiPriority="48"/>
-    <w:lsdException w:name="List Table 4 Accent 2" w:uiPriority="49"/>
-    <w:lsdException w:name="List Table 5 Dark Accent 2" w:uiPriority="50"/>
-    <w:lsdException w:name="List Table 6 Colorful Accent 2" w:uiPriority="51"/>
-    <w:lsdException w:name="List Table 7 Colorful Accent 2" w:uiPriority="52"/>
-    <w:lsdException w:name="List Table 1 Light Accent 3" w:uiPriority="46"/>
-    <w:lsdException w:name="List Table 2 Accent 3" w:uiPriority="47"/>
-    <w:lsdException w:name="List Table 3 Accent 3" w:uiPriority="48"/>
-    <w:lsdException w:name="List Table 4 Accent 3" w:uiPriority="49"/>
-    <w:lsdException w:name="List Table 5 Dark Accent 3" w:uiPriority="50"/>
-    <w:lsdException w:name="List Table 6 Colorful Accent 3" w:uiPriority="51"/>
-    <w:lsdException w:name="List Table 7 Colorful Accent 3" w:uiPriority="52"/>
-    <w:lsdException w:name="List Table 1 Light Accent 4" w:uiPriority="46"/>
-    <w:lsdException w:name="List Table 2 Accent 4" w:uiPriority="47"/>
-    <w:lsdException w:name="List Table 3 Accent 4" w:uiPriority="48"/>
-    <w:lsdException w:name="List Table 4 Accent 4" w:uiPriority="49"/>
-    <w:lsdException w:name="List Table 5 Dark Accent 4" w:uiPriority="50"/>
-    <w:lsdException w:name="List Table 6 Colorful Accent 4" w:uiPriority="51"/>
-    <w:lsdException w:name="List Table 7 Colorful Accent 4" w:uiPriority="52"/>
-    <w:lsdException w:name="List Table 1 Light Accent 5" w:uiPriority="46"/>
-    <w:lsdException w:name="List Table 2 Accent 5" w:uiPriority="47"/>
-    <w:lsdException w:name="List Table 3 Accent 5" w:uiPriority="48"/>
-    <w:lsdException w:name="List Table 4 Accent 5" w:uiPriority="49"/>
-    <w:lsdException w:name="List Table 5 Dark Accent 5" w:uiPriority="50"/>
-    <w:lsdException w:name="List Table 6 Colorful Accent 5" w:uiPriority="51"/>
-    <w:lsdException w:name="List Table 7 Colorful Accent 5" w:uiPriority="52"/>
-    <w:lsdException w:name="List Table 1 Light Accent 6" w:uiPriority="46"/>
-    <w:lsdException w:name="List Table 2 Accent 6" w:uiPriority="47"/>
-    <w:lsdException w:name="List Table 3 Accent 6" w:uiPriority="48"/>
-    <w:lsdException w:name="List Table 4 Accent 6" w:uiPriority="49"/>
-    <w:lsdException w:name="List Table 5 Dark Accent 6" w:uiPriority="50"/>
-    <w:lsdException w:name="List Table 6 Colorful Accent 6" w:uiPriority="51"/>
-    <w:lsdException w:name="List Table 7 Colorful Accent 6" w:uiPriority="52"/>
-    <w:lsdException w:name="Mention" w:semiHidden="1" w:unhideWhenUsed="1"/>
-    <w:lsdException w:name="Smart Hyperlink" w:semiHidden="1" w:unhideWhenUsed="1"/>
-    <w:lsdException w:name="Hashtag" w:semiHidden="1" w:unhideWhenUsed="1"/>
-    <w:lsdException w:name="Unresolved Mention" w:semiHidden="1" w:unhideWhenUsed="1"/>
-    <w:lsdException w:name="Smart Link" w:semiHidden="1" w:unhideWhenUsed="1"/>
+  <w:latentStyles w:defLockedState="0" w:defUIPriority="99" w:defSemiHidden="1" w:defUnhideWhenUsed="1" w:defQFormat="0" w:count="267">
+    <w:lsdException w:name="Normal" w:semiHidden="0" w:uiPriority="0" w:unhideWhenUsed="0" w:qFormat="1"/>
+    <w:lsdException w:name="heading 1" w:semiHidden="0" w:uiPriority="9" w:unhideWhenUsed="0" w:qFormat="1"/>
+    <w:lsdException w:name="heading 2" w:uiPriority="9" w:qFormat="1"/>
+    <w:lsdException w:name="heading 3" w:uiPriority="9" w:qFormat="1"/>
+    <w:lsdException w:name="heading 4" w:uiPriority="9" w:qFormat="1"/>
+    <w:lsdException w:name="heading 5" w:uiPriority="9" w:qFormat="1"/>
+    <w:lsdException w:name="heading 6" w:uiPriority="9" w:qFormat="1"/>
+    <w:lsdException w:name="heading 7" w:uiPriority="9" w:qFormat="1"/>
+    <w:lsdException w:name="heading 8" w:uiPriority="9" w:qFormat="1"/>
+    <w:lsdException w:name="heading 9" w:uiPriority="9" w:qFormat="1"/>
+    <w:lsdException w:name="toc 1" w:uiPriority="39"/>
+    <w:lsdException w:name="toc 2" w:uiPriority="39"/>
+    <w:lsdException w:name="toc 3" w:uiPriority="39"/>
+    <w:lsdException w:name="toc 4" w:uiPriority="39"/>
+    <w:lsdException w:name="toc 5" w:uiPriority="39"/>
+    <w:lsdException w:name="toc 6" w:uiPriority="39"/>
+    <w:lsdException w:name="toc 7" w:uiPriority="39"/>
+    <w:lsdException w:name="toc 8" w:uiPriority="39"/>
+    <w:lsdException w:name="toc 9" w:uiPriority="39"/>
+    <w:lsdException w:name="caption" w:uiPriority="35" w:qFormat="1"/>
+    <w:lsdException w:name="Title" w:semiHidden="0" w:uiPriority="10" w:unhideWhenUsed="0" w:qFormat="1"/>
+    <w:lsdException w:name="Default Paragraph Font" w:uiPriority="1"/>
+    <w:lsdException w:name="Subtitle" w:semiHidden="0" w:uiPriority="11" w:unhideWhenUsed="0" w:qFormat="1"/>
+    <w:lsdException w:name="Strong" w:semiHidden="0" w:uiPriority="22" w:unhideWhenUsed="0" w:qFormat="1"/>
+    <w:lsdException w:name="Emphasis" w:semiHidden="0" w:uiPriority="20" w:unhideWhenUsed="0" w:qFormat="1"/>
+    <w:lsdException w:name="Normal Table" w:semiHidden="0" w:unhideWhenUsed="0"/>
+    <w:lsdException w:name="Table Subtle 1" w:semiHidden="0" w:unhideWhenUsed="0"/>
+    <w:lsdException w:name="Table Web 2" w:semiHidden="0" w:unhideWhenUsed="0"/>
+    <w:lsdException w:name="Table Web 3" w:semiHidden="0" w:unhideWhenUsed="0"/>
+    <w:lsdException w:name="Table Grid" w:semiHidden="0" w:uiPriority="39" w:unhideWhenUsed="0"/>
+    <w:lsdException w:name="Placeholder Text" w:unhideWhenUsed="0"/>
+    <w:lsdException w:name="No Spacing" w:semiHidden="0" w:uiPriority="1" w:unhideWhenUsed="0" w:qFormat="1"/>
+    <w:lsdException w:name="Light Shading" w:semiHidden="0" w:uiPriority="60" w:unhideWhenUsed="0"/>
+    <w:lsdException w:name="Light List" w:semiHidden="0" w:uiPriority="61" w:unhideWhenUsed="0"/>
+    <w:lsdException w:name="Light Grid" w:semiHidden="0" w:uiPriority="62" w:unhideWhenUsed="0"/>
+    <w:lsdException w:name="Medium Shading 1" w:semiHidden="0" w:uiPriority="63" w:unhideWhenUsed="0"/>
+    <w:lsdException w:name="Medium Shading 2" w:semiHidden="0" w:uiPriority="64" w:unhideWhenUsed="0"/>
+    <w:lsdException w:name="Medium List 1" w:semiHidden="0" w:uiPriority="65" w:unhideWhenUsed="0"/>
+    <w:lsdException w:name="Medium List 2" w:semiHidden="0" w:uiPriority="66" w:unhideWhenUsed="0"/>
+    <w:lsdException w:name="Medium Grid 1" w:semiHidden="0" w:uiPriority="67" w:unhideWhenUsed="0"/>
+    <w:lsdException w:name="Medium Grid 2" w:semiHidden="0" w:uiPriority="68" w:unhideWhenUsed="0"/>
+    <w:lsdException w:name="Medium Grid 3" w:semiHidden="0" w:uiPriority="69" w:unhideWhenUsed="0"/>
+    <w:lsdException w:name="Dark List" w:semiHidden="0" w:uiPriority="70" w:unhideWhenUsed="0"/>
+    <w:lsdException w:name="Colorful Shading" w:semiHidden="0" w:uiPriority="71" w:unhideWhenUsed="0"/>
+    <w:lsdException w:name="Colorful List" w:semiHidden="0" w:uiPriority="72" w:unhideWhenUsed="0"/>
+    <w:lsdException w:name="Colorful Grid" w:semiHidden="0" w:uiPriority="73" w:unhideWhenUsed="0"/>
+    <w:lsdException w:name="Light Shading Accent 1" w:semiHidden="0" w:uiPriority="60" w:unhideWhenUsed="0"/>
+    <w:lsdException w:name="Light List Accent 1" w:semiHidden="0" w:uiPriority="61" w:unhideWhenUsed="0"/>
+    <w:lsdException w:name="Light Grid Accent 1" w:semiHidden="0" w:uiPriority="62" w:unhideWhenUsed="0"/>
+    <w:lsdException w:name="Medium Shading 1 Accent 1" w:semiHidden="0" w:uiPriority="63" w:unhideWhenUsed="0"/>
+    <w:lsdException w:name="Medium Shading 2 Accent 1" w:semiHidden="0" w:uiPriority="64" w:unhideWhenUsed="0"/>
+    <w:lsdException w:name="Medium List 1 Accent 1" w:semiHidden="0" w:uiPriority="65" w:unhideWhenUsed="0"/>
+    <w:lsdException w:name="Revision" w:unhideWhenUsed="0"/>
+    <w:lsdException w:name="List Paragraph" w:semiHidden="0" w:uiPriority="34" w:unhideWhenUsed="0" w:qFormat="1"/>
+    <w:lsdException w:name="Quote" w:semiHidden="0" w:uiPriority="29" w:unhideWhenUsed="0" w:qFormat="1"/>
+    <w:lsdException w:name="Intense Quote" w:semiHidden="0" w:uiPriority="30" w:unhideWhenUsed="0" w:qFormat="1"/>
+    <w:lsdException w:name="Medium List 2 Accent 1" w:semiHidden="0" w:uiPriority="66" w:unhideWhenUsed="0"/>
+    <w:lsdException w:name="Medium Grid 1 Accent 1" w:semiHidden="0" w:uiPriority="67" w:unhideWhenUsed="0"/>
+    <w:lsdException w:name="Medium Grid 2 Accent 1" w:semiHidden="0" w:uiPriority="68" w:unhideWhenUsed="0"/>
+    <w:lsdException w:name="Medium Grid 3 Accent 1" w:semiHidden="0" w:uiPriority="69" w:unhideWhenUsed="0"/>
+    <w:lsdException w:name="Dark List Accent 1" w:semiHidden="0" w:uiPriority="70" w:unhideWhenUsed="0"/>
+    <w:lsdException w:name="Colorful Shading Accent 1" w:semiHidden="0" w:uiPriority="71" w:unhideWhenUsed="0"/>
+    <w:lsdException w:name="Colorful List Accent 1" w:semiHidden="0" w:uiPriority="72" w:unhideWhenUsed="0"/>
+    <w:lsdException w:name="Colorful Grid Accent 1" w:semiHidden="0" w:uiPriority="73" w:unhideWhenUsed="0"/>
+    <w:lsdException w:name="Light Shading Accent 2" w:semiHidden="0" w:uiPriority="60" w:unhideWhenUsed="0"/>
+    <w:lsdException w:name="Light List Accent 2" w:semiHidden="0" w:uiPriority="61" w:unhideWhenUsed="0"/>
+    <w:lsdException w:name="Light Grid Accent 2" w:semiHidden="0" w:uiPriority="62" w:unhideWhenUsed="0"/>
+    <w:lsdException w:name="Medium Shading 1 Accent 2" w:semiHidden="0" w:uiPriority="63" w:unhideWhenUsed="0"/>
+    <w:lsdException w:name="Medium Shading 2 Accent 2" w:semiHidden="0" w:uiPriority="64" w:unhideWhenUsed="0"/>
+    <w:lsdException w:name="Medium List 1 Accent 2" w:semiHidden="0" w:uiPriority="65" w:unhideWhenUsed="0"/>
+    <w:lsdException w:name="Medium List 2 Accent 2" w:semiHidden="0" w:uiPriority="66" w:unhideWhenUsed="0"/>
+    <w:lsdException w:name="Medium Grid 1 Accent 2" w:semiHidden="0" w:uiPriority="67" w:unhideWhenUsed="0"/>
+    <w:lsdException w:name="Medium Grid 2 Accent 2" w:semiHidden="0" w:uiPriority="68" w:unhideWhenUsed="0"/>
+    <w:lsdException w:name="Medium Grid 3 Accent 2" w:semiHidden="0" w:uiPriority="69" w:unhideWhenUsed="0"/>
+    <w:lsdException w:name="Dark List Accent 2" w:semiHidden="0" w:uiPriority="70" w:unhideWhenUsed="0"/>
+    <w:lsdException w:name="Colorful Shading Accent 2" w:semiHidden="0" w:uiPriority="71" w:unhideWhenUsed="0"/>
+    <w:lsdException w:name="Colorful List Accent 2" w:semiHidden="0" w:uiPriority="72" w:unhideWhenUsed="0"/>
+    <w:lsdException w:name="Colorful Grid Accent 2" w:semiHidden="0" w:uiPriority="73" w:unhideWhenUsed="0"/>
+    <w:lsdException w:name="Light Shading Accent 3" w:semiHidden="0" w:uiPriority="60" w:unhideWhenUsed="0"/>
+    <w:lsdException w:name="Light List Accent 3" w:semiHidden="0" w:uiPriority="61" w:unhideWhenUsed="0"/>
+    <w:lsdException w:name="Light Grid Accent 3" w:semiHidden="0" w:uiPriority="62" w:unhideWhenUsed="0"/>
+    <w:lsdException w:name="Medium Shading 1 Accent 3" w:semiHidden="0" w:uiPriority="63" w:unhideWhenUsed="0"/>
+    <w:lsdException w:name="Medium Shading 2 Accent 3" w:semiHidden="0" w:uiPriority="64" w:unhideWhenUsed="0"/>
+    <w:lsdException w:name="Medium List 1 Accent 3" w:semiHidden="0" w:uiPriority="65" w:unhideWhenUsed="0"/>
+    <w:lsdException w:name="Medium List 2 Accent 3" w:semiHidden="0" w:uiPriority="66" w:unhideWhenUsed="0"/>
+    <w:lsdException w:name="Medium Grid 1 Accent 3" w:semiHidden="0" w:uiPriority="67" w:unhideWhenUsed="0"/>
+    <w:lsdException w:name="Medium Grid 2 Accent 3" w:semiHidden="0" w:uiPriority="68" w:unhideWhenUsed="0"/>
+    <w:lsdException w:name="Medium Grid 3 Accent 3" w:semiHidden="0" w:uiPriority="69" w:unhideWhenUsed="0"/>
+    <w:lsdException w:name="Dark List Accent 3" w:semiHidden="0" w:uiPriority="70" w:unhideWhenUsed="0"/>
+    <w:lsdException w:name="Colorful Shading Accent 3" w:semiHidden="0" w:uiPriority="71" w:unhideWhenUsed="0"/>
+    <w:lsdException w:name="Colorful List Accent 3" w:semiHidden="0" w:uiPriority="72" w:unhideWhenUsed="0"/>
+    <w:lsdException w:name="Colorful Grid Accent 3" w:semiHidden="0" w:uiPriority="73" w:unhideWhenUsed="0"/>
+    <w:lsdException w:name="Light Shading Accent 4" w:semiHidden="0" w:uiPriority="60" w:unhideWhenUsed="0"/>
+    <w:lsdException w:name="Light List Accent 4" w:semiHidden="0" w:uiPriority="61" w:unhideWhenUsed="0"/>
+    <w:lsdException w:name="Light Grid Accent 4" w:semiHidden="0" w:uiPriority="62" w:unhideWhenUsed="0"/>
+    <w:lsdException w:name="Medium Shading 1 Accent 4" w:semiHidden="0" w:uiPriority="63" w:unhideWhenUsed="0"/>
+    <w:lsdException w:name="Medium Shading 2 Accent 4" w:semiHidden="0" w:uiPriority="64" w:unhideWhenUsed="0"/>
+    <w:lsdException w:name="Medium List 1 Accent 4" w:semiHidden="0" w:uiPriority="65" w:unhideWhenUsed="0"/>
+    <w:lsdException w:name="Medium List 2 Accent 4" w:semiHidden="0" w:uiPriority="66" w:unhideWhenUsed="0"/>
+    <w:lsdException w:name="Medium Grid 1 Accent 4" w:semiHidden="0" w:uiPriority="67" w:unhideWhenUsed="0"/>
+    <w:lsdException w:name="Medium Grid 2 Accent 4" w:semiHidden="0" w:uiPriority="68" w:unhideWhenUsed="0"/>
+    <w:lsdException w:name="Medium Grid 3 Accent 4" w:semiHidden="0" w:uiPriority="69" w:unhideWhenUsed="0"/>
+    <w:lsdException w:name="Dark List Accent 4" w:semiHidden="0" w:uiPriority="70" w:unhideWhenUsed="0"/>
+    <w:lsdException w:name="Colorful Shading Accent 4" w:semiHidden="0" w:uiPriority="71" w:unhideWhenUsed="0"/>
+    <w:lsdException w:name="Colorful List Accent 4" w:semiHidden="0" w:uiPriority="72" w:unhideWhenUsed="0"/>
+    <w:lsdException w:name="Colorful Grid Accent 4" w:semiHidden="0" w:uiPriority="73" w:unhideWhenUsed="0"/>
+    <w:lsdException w:name="Light Shading Accent 5" w:semiHidden="0" w:uiPriority="60" w:unhideWhenUsed="0"/>
+    <w:lsdException w:name="Light List Accent 5" w:semiHidden="0" w:uiPriority="61" w:unhideWhenUsed="0"/>
+    <w:lsdException w:name="Light Grid Accent 5" w:semiHidden="0" w:uiPriority="62" w:unhideWhenUsed="0"/>
+    <w:lsdException w:name="Medium Shading 1 Accent 5" w:semiHidden="0" w:uiPriority="63" w:unhideWhenUsed="0"/>
+    <w:lsdException w:name="Medium Shading 2 Accent 5" w:semiHidden="0" w:uiPriority="64" w:unhideWhenUsed="0"/>
+    <w:lsdException w:name="Medium List 1 Accent 5" w:semiHidden="0" w:uiPriority="65" w:unhideWhenUsed="0"/>
+    <w:lsdException w:name="Medium List 2 Accent 5" w:semiHidden="0" w:uiPriority="66" w:unhideWhenUsed="0"/>
+    <w:lsdException w:name="Medium Grid 1 Accent 5" w:semiHidden="0" w:uiPriority="67" w:unhideWhenUsed="0"/>
+    <w:lsdException w:name="Medium Grid 2 Accent 5" w:semiHidden="0" w:uiPriority="68" w:unhideWhenUsed="0"/>
+    <w:lsdException w:name="Medium Grid 3 Accent 5" w:semiHidden="0" w:uiPriority="69" w:unhideWhenUsed="0"/>
+    <w:lsdException w:name="Dark List Accent 5" w:semiHidden="0" w:uiPriority="70" w:unhideWhenUsed="0"/>
+    <w:lsdException w:name="Colorful Shading Accent 5" w:semiHidden="0" w:uiPriority="71" w:unhideWhenUsed="0"/>
+    <w:lsdException w:name="Colorful List Accent 5" w:semiHidden="0" w:uiPriority="72" w:unhideWhenUsed="0"/>
+    <w:lsdException w:name="Colorful Grid Accent 5" w:semiHidden="0" w:uiPriority="73" w:unhideWhenUsed="0"/>
+    <w:lsdException w:name="Light Shading Accent 6" w:semiHidden="0" w:uiPriority="60" w:unhideWhenUsed="0"/>
+    <w:lsdException w:name="Light List Accent 6" w:semiHidden="0" w:uiPriority="61" w:unhideWhenUsed="0"/>
+    <w:lsdException w:name="Light Grid Accent 6" w:semiHidden="0" w:uiPriority="62" w:unhideWhenUsed="0"/>
+    <w:lsdException w:name="Medium Shading 1 Accent 6" w:semiHidden="0" w:uiPriority="63" w:unhideWhenUsed="0"/>
+    <w:lsdException w:name="Medium Shading 2 Accent 6" w:semiHidden="0" w:uiPriority="64" w:unhideWhenUsed="0"/>
+    <w:lsdException w:name="Medium List 1 Accent 6" w:semiHidden="0" w:uiPriority="65" w:unhideWhenUsed="0"/>
+    <w:lsdException w:name="Medium List 2 Accent 6" w:semiHidden="0" w:uiPriority="66" w:unhideWhenUsed="0"/>
+    <w:lsdException w:name="Medium Grid 1 Accent 6" w:semiHidden="0" w:uiPriority="67" w:unhideWhenUsed="0"/>
+    <w:lsdException w:name="Medium Grid 2 Accent 6" w:semiHidden="0" w:uiPriority="68" w:unhideWhenUsed="0"/>
+    <w:lsdException w:name="Medium Grid 3 Accent 6" w:semiHidden="0" w:uiPriority="69" w:unhideWhenUsed="0"/>
+    <w:lsdException w:name="Dark List Accent 6" w:semiHidden="0" w:uiPriority="70" w:unhideWhenUsed="0"/>
+    <w:lsdException w:name="Colorful Shading Accent 6" w:semiHidden="0" w:uiPriority="71" w:unhideWhenUsed="0"/>
+    <w:lsdException w:name="Colorful List Accent 6" w:semiHidden="0" w:uiPriority="72" w:unhideWhenUsed="0"/>
+    <w:lsdException w:name="Colorful Grid Accent 6" w:semiHidden="0" w:uiPriority="73" w:unhideWhenUsed="0"/>
+    <w:lsdException w:name="Subtle Emphasis" w:semiHidden="0" w:uiPriority="19" w:unhideWhenUsed="0" w:qFormat="1"/>
+    <w:lsdException w:name="Intense Emphasis" w:semiHidden="0" w:uiPriority="21" w:unhideWhenUsed="0" w:qFormat="1"/>
+    <w:lsdException w:name="Subtle Reference" w:semiHidden="0" w:uiPriority="31" w:unhideWhenUsed="0" w:qFormat="1"/>
+    <w:lsdException w:name="Intense Reference" w:semiHidden="0" w:uiPriority="32" w:unhideWhenUsed="0" w:qFormat="1"/>
+    <w:lsdException w:name="Book Title" w:semiHidden="0" w:uiPriority="33" w:unhideWhenUsed="0" w:qFormat="1"/>
+    <w:lsdException w:name="Bibliography" w:uiPriority="37"/>
+    <w:lsdException w:name="TOC Heading" w:uiPriority="39" w:qFormat="1"/>
+  </w:latentStyles>
+  <w:style w:type="paragraph" w:default="1" w:styleId="Normal">
+    <w:name w:val="Normal"/>
+    <w:qFormat/>
+  </w:style>
+  <w:style w:type="character" w:default="1" w:styleId="Fontepargpadro">
+    <w:name w:val="Default Paragraph Font"/>
+    <w:uiPriority w:val="1"/>
+    <w:semiHidden/>
+    <w:unhideWhenUsed/>
+  </w:style>
+  <w:style w:type="table" w:default="1" w:styleId="Tabelanormal">
+    <w:name w:val="Normal Table"/>
+    <w:uiPriority w:val="99"/>
+    <w:semiHidden/>
+    <w:unhideWhenUsed/>
+    <w:tblPr>
+      <w:tblInd w:w="0" w:type="dxa"/>
+      <w:tblCellMar>
+        <w:top w:w="0" w:type="dxa"/>
+        <w:left w:w="108" w:type="dxa"/>
+        <w:bottom w:w="0" w:type="dxa"/>
+        <w:right w:w="108" w:type="dxa"/>
+      </w:tblCellMar>
+    </w:tblPr>
+  </w:style>
+  <w:style w:type="numbering" w:default="1" w:styleId="Semlista">
+    <w:name w:val="No List"/>
+    <w:uiPriority w:val="99"/>
+    <w:semiHidden/>
+    <w:unhideWhenUsed/>
+  </w:style>
+  <w:style w:type="paragraph" w:styleId="PargrafodaLista">
+    <w:name w:val="List Paragraph"/>
+    <w:basedOn w:val="Normal"/>
+    <w:uiPriority w:val="34"/>
+    <w:qFormat/>
+    <w:rsid w:val="00276B31"/>
+    <w:pPr>
+      <w:ind w:left="720"/>
+      <w:contextualSpacing/>
+    </w:pPr>
+  </w:style>
+</w:styles>
+</file>
+
+<file path=word/stylesWithEffects.xml><?xml version="1.0" encoding="utf-8"?>
+<w:styles xmlns:wpc="http://schemas.microsoft.com/office/word/2010/wordprocessingCanvas" xmlns:mc="http://schemas.openxmlformats.org/markup-compatibility/2006" xmlns:o="urn:schemas-microsoft-com:office:office" xmlns:r="http://schemas.openxmlformats.org/officeDocument/2006/relationships" xmlns:m="http://schemas.openxmlformats.org/officeDocument/2006/math" xmlns:v="urn:schemas-microsoft-com:vml" xmlns:wp14="http://schemas.microsoft.com/office/word/2010/wordprocessingDrawing" xmlns:wp="http://schemas.openxmlformats.org/drawingml/2006/wordprocessingDrawing" xmlns:w10="urn:schemas-microsoft-com:office:word" xmlns:w="http://schemas.openxmlformats.org/wordprocessingml/2006/main" xmlns:w14="http://schemas.microsoft.com/office/word/2010/wordml" xmlns:wpg="http://schemas.microsoft.com/office/word/2010/wordprocessingGroup" xmlns:wpi="http://schemas.microsoft.com/office/word/2010/wordprocessingInk" xmlns:wne="http://schemas.microsoft.com/office/word/2006/wordml" xmlns:wps="http://schemas.microsoft.com/office/word/2010/wordprocessingShape" mc:Ignorable="w14 wp14">
+  <w:docDefaults>
+    <w:rPrDefault>
+      <w:rPr>
+        <w:rFonts w:asciiTheme="minorHAnsi" w:eastAsiaTheme="minorHAnsi" w:hAnsiTheme="minorHAnsi" w:cstheme="minorBidi"/>
+        <w:sz w:val="22"/>
+        <w:szCs w:val="22"/>
+        <w:lang w:val="pt-BR" w:eastAsia="en-US" w:bidi="ar-SA"/>
+      </w:rPr>
+    </w:rPrDefault>
+    <w:pPrDefault>
+      <w:pPr>
+        <w:spacing w:after="160" w:line="259" w:lineRule="auto"/>
+      </w:pPr>
+    </w:pPrDefault>
+  </w:docDefaults>
+  <w:latentStyles w:defLockedState="0" w:defUIPriority="99" w:defSemiHidden="1" w:defUnhideWhenUsed="1" w:defQFormat="0" w:count="267">
+    <w:lsdException w:name="Normal" w:semiHidden="0" w:uiPriority="0" w:unhideWhenUsed="0" w:qFormat="1"/>
+    <w:lsdException w:name="heading 1" w:semiHidden="0" w:uiPriority="9" w:unhideWhenUsed="0" w:qFormat="1"/>
+    <w:lsdException w:name="heading 2" w:uiPriority="9" w:qFormat="1"/>
+    <w:lsdException w:name="heading 3" w:uiPriority="9" w:qFormat="1"/>
+    <w:lsdException w:name="heading 4" w:uiPriority="9" w:qFormat="1"/>
+    <w:lsdException w:name="heading 5" w:uiPriority="9" w:qFormat="1"/>
+    <w:lsdException w:name="heading 6" w:uiPriority="9" w:qFormat="1"/>
+    <w:lsdException w:name="heading 7" w:uiPriority="9" w:qFormat="1"/>
+    <w:lsdException w:name="heading 8" w:uiPriority="9" w:qFormat="1"/>
+    <w:lsdException w:name="heading 9" w:uiPriority="9" w:qFormat="1"/>
+    <w:lsdException w:name="toc 1" w:uiPriority="39"/>
+    <w:lsdException w:name="toc 2" w:uiPriority="39"/>
+    <w:lsdException w:name="toc 3" w:uiPriority="39"/>
+    <w:lsdException w:name="toc 4" w:uiPriority="39"/>
+    <w:lsdException w:name="toc 5" w:uiPriority="39"/>
+    <w:lsdException w:name="toc 6" w:uiPriority="39"/>
+    <w:lsdException w:name="toc 7" w:uiPriority="39"/>
+    <w:lsdException w:name="toc 8" w:uiPriority="39"/>
+    <w:lsdException w:name="toc 9" w:uiPriority="39"/>
+    <w:lsdException w:name="caption" w:uiPriority="35" w:qFormat="1"/>
+    <w:lsdException w:name="Title" w:semiHidden="0" w:uiPriority="10" w:unhideWhenUsed="0" w:qFormat="1"/>
+    <w:lsdException w:name="Default Paragraph Font" w:uiPriority="1"/>
+    <w:lsdException w:name="Subtitle" w:semiHidden="0" w:uiPriority="11" w:unhideWhenUsed="0" w:qFormat="1"/>
+    <w:lsdException w:name="Strong" w:semiHidden="0" w:uiPriority="22" w:unhideWhenUsed="0" w:qFormat="1"/>
+    <w:lsdException w:name="Emphasis" w:semiHidden="0" w:uiPriority="20" w:unhideWhenUsed="0" w:qFormat="1"/>
+    <w:lsdException w:name="Normal Table" w:semiHidden="0" w:unhideWhenUsed="0"/>
+    <w:lsdException w:name="Table Subtle 1" w:semiHidden="0" w:unhideWhenUsed="0"/>
+    <w:lsdException w:name="Table Web 2" w:semiHidden="0" w:unhideWhenUsed="0"/>
+    <w:lsdException w:name="Table Web 3" w:semiHidden="0" w:unhideWhenUsed="0"/>
+    <w:lsdException w:name="Table Grid" w:semiHidden="0" w:uiPriority="39" w:unhideWhenUsed="0"/>
+    <w:lsdException w:name="Placeholder Text" w:unhideWhenUsed="0"/>
+    <w:lsdException w:name="No Spacing" w:semiHidden="0" w:uiPriority="1" w:unhideWhenUsed="0" w:qFormat="1"/>
+    <w:lsdException w:name="Light Shading" w:semiHidden="0" w:uiPriority="60" w:unhideWhenUsed="0"/>
+    <w:lsdException w:name="Light List" w:semiHidden="0" w:uiPriority="61" w:unhideWhenUsed="0"/>
+    <w:lsdException w:name="Light Grid" w:semiHidden="0" w:uiPriority="62" w:unhideWhenUsed="0"/>
+    <w:lsdException w:name="Medium Shading 1" w:semiHidden="0" w:uiPriority="63" w:unhideWhenUsed="0"/>
+    <w:lsdException w:name="Medium Shading 2" w:semiHidden="0" w:uiPriority="64" w:unhideWhenUsed="0"/>
+    <w:lsdException w:name="Medium List 1" w:semiHidden="0" w:uiPriority="65" w:unhideWhenUsed="0"/>
+    <w:lsdException w:name="Medium List 2" w:semiHidden="0" w:uiPriority="66" w:unhideWhenUsed="0"/>
+    <w:lsdException w:name="Medium Grid 1" w:semiHidden="0" w:uiPriority="67" w:unhideWhenUsed="0"/>
+    <w:lsdException w:name="Medium Grid 2" w:semiHidden="0" w:uiPriority="68" w:unhideWhenUsed="0"/>
+    <w:lsdException w:name="Medium Grid 3" w:semiHidden="0" w:uiPriority="69" w:unhideWhenUsed="0"/>
+    <w:lsdException w:name="Dark List" w:semiHidden="0" w:uiPriority="70" w:unhideWhenUsed="0"/>
+    <w:lsdException w:name="Colorful Shading" w:semiHidden="0" w:uiPriority="71" w:unhideWhenUsed="0"/>
+    <w:lsdException w:name="Colorful List" w:semiHidden="0" w:uiPriority="72" w:unhideWhenUsed="0"/>
+    <w:lsdException w:name="Colorful Grid" w:semiHidden="0" w:uiPriority="73" w:unhideWhenUsed="0"/>
+    <w:lsdException w:name="Light Shading Accent 1" w:semiHidden="0" w:uiPriority="60" w:unhideWhenUsed="0"/>
+    <w:lsdException w:name="Light List Accent 1" w:semiHidden="0" w:uiPriority="61" w:unhideWhenUsed="0"/>
+    <w:lsdException w:name="Light Grid Accent 1" w:semiHidden="0" w:uiPriority="62" w:unhideWhenUsed="0"/>
+    <w:lsdException w:name="Medium Shading 1 Accent 1" w:semiHidden="0" w:uiPriority="63" w:unhideWhenUsed="0"/>
+    <w:lsdException w:name="Medium Shading 2 Accent 1" w:semiHidden="0" w:uiPriority="64" w:unhideWhenUsed="0"/>
+    <w:lsdException w:name="Medium List 1 Accent 1" w:semiHidden="0" w:uiPriority="65" w:unhideWhenUsed="0"/>
+    <w:lsdException w:name="Revision" w:unhideWhenUsed="0"/>
+    <w:lsdException w:name="List Paragraph" w:semiHidden="0" w:uiPriority="34" w:unhideWhenUsed="0" w:qFormat="1"/>
+    <w:lsdException w:name="Quote" w:semiHidden="0" w:uiPriority="29" w:unhideWhenUsed="0" w:qFormat="1"/>
+    <w:lsdException w:name="Intense Quote" w:semiHidden="0" w:uiPriority="30" w:unhideWhenUsed="0" w:qFormat="1"/>
+    <w:lsdException w:name="Medium List 2 Accent 1" w:semiHidden="0" w:uiPriority="66" w:unhideWhenUsed="0"/>
+    <w:lsdException w:name="Medium Grid 1 Accent 1" w:semiHidden="0" w:uiPriority="67" w:unhideWhenUsed="0"/>
+    <w:lsdException w:name="Medium Grid 2 Accent 1" w:semiHidden="0" w:uiPriority="68" w:unhideWhenUsed="0"/>
+    <w:lsdException w:name="Medium Grid 3 Accent 1" w:semiHidden="0" w:uiPriority="69" w:unhideWhenUsed="0"/>
+    <w:lsdException w:name="Dark List Accent 1" w:semiHidden="0" w:uiPriority="70" w:unhideWhenUsed="0"/>
+    <w:lsdException w:name="Colorful Shading Accent 1" w:semiHidden="0" w:uiPriority="71" w:unhideWhenUsed="0"/>
+    <w:lsdException w:name="Colorful List Accent 1" w:semiHidden="0" w:uiPriority="72" w:unhideWhenUsed="0"/>
+    <w:lsdException w:name="Colorful Grid Accent 1" w:semiHidden="0" w:uiPriority="73" w:unhideWhenUsed="0"/>
+    <w:lsdException w:name="Light Shading Accent 2" w:semiHidden="0" w:uiPriority="60" w:unhideWhenUsed="0"/>
+    <w:lsdException w:name="Light List Accent 2" w:semiHidden="0" w:uiPriority="61" w:unhideWhenUsed="0"/>
+    <w:lsdException w:name="Light Grid Accent 2" w:semiHidden="0" w:uiPriority="62" w:unhideWhenUsed="0"/>
+    <w:lsdException w:name="Medium Shading 1 Accent 2" w:semiHidden="0" w:uiPriority="63" w:unhideWhenUsed="0"/>
+    <w:lsdException w:name="Medium Shading 2 Accent 2" w:semiHidden="0" w:uiPriority="64" w:unhideWhenUsed="0"/>
+    <w:lsdException w:name="Medium List 1 Accent 2" w:semiHidden="0" w:uiPriority="65" w:unhideWhenUsed="0"/>
+    <w:lsdException w:name="Medium List 2 Accent 2" w:semiHidden="0" w:uiPriority="66" w:unhideWhenUsed="0"/>
+    <w:lsdException w:name="Medium Grid 1 Accent 2" w:semiHidden="0" w:uiPriority="67" w:unhideWhenUsed="0"/>
+    <w:lsdException w:name="Medium Grid 2 Accent 2" w:semiHidden="0" w:uiPriority="68" w:unhideWhenUsed="0"/>
+    <w:lsdException w:name="Medium Grid 3 Accent 2" w:semiHidden="0" w:uiPriority="69" w:unhideWhenUsed="0"/>
+    <w:lsdException w:name="Dark List Accent 2" w:semiHidden="0" w:uiPriority="70" w:unhideWhenUsed="0"/>
+    <w:lsdException w:name="Colorful Shading Accent 2" w:semiHidden="0" w:uiPriority="71" w:unhideWhenUsed="0"/>
+    <w:lsdException w:name="Colorful List Accent 2" w:semiHidden="0" w:uiPriority="72" w:unhideWhenUsed="0"/>
+    <w:lsdException w:name="Colorful Grid Accent 2" w:semiHidden="0" w:uiPriority="73" w:unhideWhenUsed="0"/>
+    <w:lsdException w:name="Light Shading Accent 3" w:semiHidden="0" w:uiPriority="60" w:unhideWhenUsed="0"/>
+    <w:lsdException w:name="Light List Accent 3" w:semiHidden="0" w:uiPriority="61" w:unhideWhenUsed="0"/>
+    <w:lsdException w:name="Light Grid Accent 3" w:semiHidden="0" w:uiPriority="62" w:unhideWhenUsed="0"/>
+    <w:lsdException w:name="Medium Shading 1 Accent 3" w:semiHidden="0" w:uiPriority="63" w:unhideWhenUsed="0"/>
+    <w:lsdException w:name="Medium Shading 2 Accent 3" w:semiHidden="0" w:uiPriority="64" w:unhideWhenUsed="0"/>
+    <w:lsdException w:name="Medium List 1 Accent 3" w:semiHidden="0" w:uiPriority="65" w:unhideWhenUsed="0"/>
+    <w:lsdException w:name="Medium List 2 Accent 3" w:semiHidden="0" w:uiPriority="66" w:unhideWhenUsed="0"/>
+    <w:lsdException w:name="Medium Grid 1 Accent 3" w:semiHidden="0" w:uiPriority="67" w:unhideWhenUsed="0"/>
+    <w:lsdException w:name="Medium Grid 2 Accent 3" w:semiHidden="0" w:uiPriority="68" w:unhideWhenUsed="0"/>
+    <w:lsdException w:name="Medium Grid 3 Accent 3" w:semiHidden="0" w:uiPriority="69" w:unhideWhenUsed="0"/>
+    <w:lsdException w:name="Dark List Accent 3" w:semiHidden="0" w:uiPriority="70" w:unhideWhenUsed="0"/>
+    <w:lsdException w:name="Colorful Shading Accent 3" w:semiHidden="0" w:uiPriority="71" w:unhideWhenUsed="0"/>
+    <w:lsdException w:name="Colorful List Accent 3" w:semiHidden="0" w:uiPriority="72" w:unhideWhenUsed="0"/>
+    <w:lsdException w:name="Colorful Grid Accent 3" w:semiHidden="0" w:uiPriority="73" w:unhideWhenUsed="0"/>
+    <w:lsdException w:name="Light Shading Accent 4" w:semiHidden="0" w:uiPriority="60" w:unhideWhenUsed="0"/>
+    <w:lsdException w:name="Light List Accent 4" w:semiHidden="0" w:uiPriority="61" w:unhideWhenUsed="0"/>
+    <w:lsdException w:name="Light Grid Accent 4" w:semiHidden="0" w:uiPriority="62" w:unhideWhenUsed="0"/>
+    <w:lsdException w:name="Medium Shading 1 Accent 4" w:semiHidden="0" w:uiPriority="63" w:unhideWhenUsed="0"/>
+    <w:lsdException w:name="Medium Shading 2 Accent 4" w:semiHidden="0" w:uiPriority="64" w:unhideWhenUsed="0"/>
+    <w:lsdException w:name="Medium List 1 Accent 4" w:semiHidden="0" w:uiPriority="65" w:unhideWhenUsed="0"/>
+    <w:lsdException w:name="Medium List 2 Accent 4" w:semiHidden="0" w:uiPriority="66" w:unhideWhenUsed="0"/>
+    <w:lsdException w:name="Medium Grid 1 Accent 4" w:semiHidden="0" w:uiPriority="67" w:unhideWhenUsed="0"/>
+    <w:lsdException w:name="Medium Grid 2 Accent 4" w:semiHidden="0" w:uiPriority="68" w:unhideWhenUsed="0"/>
+    <w:lsdException w:name="Medium Grid 3 Accent 4" w:semiHidden="0" w:uiPriority="69" w:unhideWhenUsed="0"/>
+    <w:lsdException w:name="Dark List Accent 4" w:semiHidden="0" w:uiPriority="70" w:unhideWhenUsed="0"/>
+    <w:lsdException w:name="Colorful Shading Accent 4" w:semiHidden="0" w:uiPriority="71" w:unhideWhenUsed="0"/>
+    <w:lsdException w:name="Colorful List Accent 4" w:semiHidden="0" w:uiPriority="72" w:unhideWhenUsed="0"/>
+    <w:lsdException w:name="Colorful Grid Accent 4" w:semiHidden="0" w:uiPriority="73" w:unhideWhenUsed="0"/>
+    <w:lsdException w:name="Light Shading Accent 5" w:semiHidden="0" w:uiPriority="60" w:unhideWhenUsed="0"/>
+    <w:lsdException w:name="Light List Accent 5" w:semiHidden="0" w:uiPriority="61" w:unhideWhenUsed="0"/>
+    <w:lsdException w:name="Light Grid Accent 5" w:semiHidden="0" w:uiPriority="62" w:unhideWhenUsed="0"/>
+    <w:lsdException w:name="Medium Shading 1 Accent 5" w:semiHidden="0" w:uiPriority="63" w:unhideWhenUsed="0"/>
+    <w:lsdException w:name="Medium Shading 2 Accent 5" w:semiHidden="0" w:uiPriority="64" w:unhideWhenUsed="0"/>
+    <w:lsdException w:name="Medium List 1 Accent 5" w:semiHidden="0" w:uiPriority="65" w:unhideWhenUsed="0"/>
+    <w:lsdException w:name="Medium List 2 Accent 5" w:semiHidden="0" w:uiPriority="66" w:unhideWhenUsed="0"/>
+    <w:lsdException w:name="Medium Grid 1 Accent 5" w:semiHidden="0" w:uiPriority="67" w:unhideWhenUsed="0"/>
+    <w:lsdException w:name="Medium Grid 2 Accent 5" w:semiHidden="0" w:uiPriority="68" w:unhideWhenUsed="0"/>
+    <w:lsdException w:name="Medium Grid 3 Accent 5" w:semiHidden="0" w:uiPriority="69" w:unhideWhenUsed="0"/>
+    <w:lsdException w:name="Dark List Accent 5" w:semiHidden="0" w:uiPriority="70" w:unhideWhenUsed="0"/>
+    <w:lsdException w:name="Colorful Shading Accent 5" w:semiHidden="0" w:uiPriority="71" w:unhideWhenUsed="0"/>
+    <w:lsdException w:name="Colorful List Accent 5" w:semiHidden="0" w:uiPriority="72" w:unhideWhenUsed="0"/>
+    <w:lsdException w:name="Colorful Grid Accent 5" w:semiHidden="0" w:uiPriority="73" w:unhideWhenUsed="0"/>
+    <w:lsdException w:name="Light Shading Accent 6" w:semiHidden="0" w:uiPriority="60" w:unhideWhenUsed="0"/>
+    <w:lsdException w:name="Light List Accent 6" w:semiHidden="0" w:uiPriority="61" w:unhideWhenUsed="0"/>
+    <w:lsdException w:name="Light Grid Accent 6" w:semiHidden="0" w:uiPriority="62" w:unhideWhenUsed="0"/>
+    <w:lsdException w:name="Medium Shading 1 Accent 6" w:semiHidden="0" w:uiPriority="63" w:unhideWhenUsed="0"/>
+    <w:lsdException w:name="Medium Shading 2 Accent 6" w:semiHidden="0" w:uiPriority="64" w:unhideWhenUsed="0"/>
+    <w:lsdException w:name="Medium List 1 Accent 6" w:semiHidden="0" w:uiPriority="65" w:unhideWhenUsed="0"/>
+    <w:lsdException w:name="Medium List 2 Accent 6" w:semiHidden="0" w:uiPriority="66" w:unhideWhenUsed="0"/>
+    <w:lsdException w:name="Medium Grid 1 Accent 6" w:semiHidden="0" w:uiPriority="67" w:unhideWhenUsed="0"/>
+    <w:lsdException w:name="Medium Grid 2 Accent 6" w:semiHidden="0" w:uiPriority="68" w:unhideWhenUsed="0"/>
+    <w:lsdException w:name="Medium Grid 3 Accent 6" w:semiHidden="0" w:uiPriority="69" w:unhideWhenUsed="0"/>
+    <w:lsdException w:name="Dark List Accent 6" w:semiHidden="0" w:uiPriority="70" w:unhideWhenUsed="0"/>
+    <w:lsdException w:name="Colorful Shading Accent 6" w:semiHidden="0" w:uiPriority="71" w:unhideWhenUsed="0"/>
+    <w:lsdException w:name="Colorful List Accent 6" w:semiHidden="0" w:uiPriority="72" w:unhideWhenUsed="0"/>
+    <w:lsdException w:name="Colorful Grid Accent 6" w:semiHidden="0" w:uiPriority="73" w:unhideWhenUsed="0"/>
+    <w:lsdException w:name="Subtle Emphasis" w:semiHidden="0" w:uiPriority="19" w:unhideWhenUsed="0" w:qFormat="1"/>
+    <w:lsdException w:name="Intense Emphasis" w:semiHidden="0" w:uiPriority="21" w:unhideWhenUsed="0" w:qFormat="1"/>
+    <w:lsdException w:name="Subtle Reference" w:semiHidden="0" w:uiPriority="31" w:unhideWhenUsed="0" w:qFormat="1"/>
+    <w:lsdException w:name="Intense Reference" w:semiHidden="0" w:uiPriority="32" w:unhideWhenUsed="0" w:qFormat="1"/>
+    <w:lsdException w:name="Book Title" w:semiHidden="0" w:uiPriority="33" w:unhideWhenUsed="0" w:qFormat="1"/>
+    <w:lsdException w:name="Bibliography" w:uiPriority="37"/>
+    <w:lsdException w:name="TOC Heading" w:uiPriority="39" w:qFormat="1"/>
   </w:latentStyles>
   <w:style w:type="paragraph" w:default="1" w:styleId="Normal">
     <w:name w:val="Normal"/>
@@ -2089,7 +2191,7 @@
   <a:extraClrSchemeLst/>
   <a:extLst>
     <a:ext uri="{05A4C25C-085E-4340-85A3-A5531E510DB2}">
-      <thm15:themeFamily xmlns:thm15="http://schemas.microsoft.com/office/thememl/2012/main" name="Office Theme" id="{62F939B6-93AF-4DB8-9C6B-D6C7DFDC589F}" vid="{4A3C46E8-61CC-4603-A589-7422A47A8E4A}"/>
+      <thm15:themeFamily xmlns:thm15="http://schemas.microsoft.com/office/thememl/2012/main" xmlns="" name="Office Theme" id="{62F939B6-93AF-4DB8-9C6B-D6C7DFDC589F}" vid="{4A3C46E8-61CC-4603-A589-7422A47A8E4A}"/>
     </a:ext>
   </a:extLst>
 </a:theme>

</xml_diff>

<commit_message>
Selecionar melhor caminho + limpa caminhos quando troca cidade
</commit_message>
<xml_diff>
--- a/18174_18178_RelatorioProjeto3ED.docx
+++ b/18174_18178_RelatorioProjeto3ED.docx
@@ -182,27 +182,7 @@
           <w:sz w:val="32"/>
           <w:szCs w:val="32"/>
         </w:rPr>
-        <w:t xml:space="preserve">: foi baixado o arquivo compactado do Google </w:t>
-      </w:r>
-      <w:proofErr w:type="spellStart"/>
-      <w:r>
-        <w:rPr>
-          <w:rFonts w:ascii="Times New Roman" w:hAnsi="Times New Roman" w:cs="Times New Roman"/>
-          <w:color w:val="000000" w:themeColor="text1"/>
-          <w:sz w:val="32"/>
-          <w:szCs w:val="32"/>
-        </w:rPr>
-        <w:t>Classroom</w:t>
-      </w:r>
-      <w:proofErr w:type="spellEnd"/>
-      <w:r>
-        <w:rPr>
-          <w:rFonts w:ascii="Times New Roman" w:hAnsi="Times New Roman" w:cs="Times New Roman"/>
-          <w:color w:val="000000" w:themeColor="text1"/>
-          <w:sz w:val="32"/>
-          <w:szCs w:val="32"/>
-        </w:rPr>
-        <w:t xml:space="preserve"> e foi criado o projeto no GitHub;</w:t>
+        <w:t>: foi baixado o arquivo compactado do Google Classroom e foi criado o projeto no GitHub;</w:t>
       </w:r>
     </w:p>
     <w:p>
@@ -266,7 +246,6 @@
         </w:rPr>
         <w:t xml:space="preserve">, </w:t>
       </w:r>
-      <w:proofErr w:type="spellStart"/>
       <w:r>
         <w:rPr>
           <w:rFonts w:ascii="Times New Roman" w:hAnsi="Times New Roman" w:cs="Times New Roman"/>
@@ -277,7 +256,6 @@
         </w:rPr>
         <w:t>FilaVaziaException</w:t>
       </w:r>
-      <w:proofErr w:type="spellEnd"/>
       <w:r>
         <w:rPr>
           <w:rFonts w:ascii="Times New Roman" w:hAnsi="Times New Roman" w:cs="Times New Roman"/>
@@ -287,7 +265,6 @@
         </w:rPr>
         <w:t xml:space="preserve"> e </w:t>
       </w:r>
-      <w:proofErr w:type="spellStart"/>
       <w:r>
         <w:rPr>
           <w:rFonts w:ascii="Times New Roman" w:hAnsi="Times New Roman" w:cs="Times New Roman"/>
@@ -298,7 +275,6 @@
         </w:rPr>
         <w:t>IQueue</w:t>
       </w:r>
-      <w:proofErr w:type="spellEnd"/>
       <w:r>
         <w:rPr>
           <w:rFonts w:ascii="Times New Roman" w:hAnsi="Times New Roman" w:cs="Times New Roman"/>
@@ -351,7 +327,6 @@
         </w:rPr>
         <w:t xml:space="preserve">: foram desenvolvidas as classes </w:t>
       </w:r>
-      <w:proofErr w:type="spellStart"/>
       <w:r>
         <w:rPr>
           <w:rFonts w:ascii="Times New Roman" w:hAnsi="Times New Roman" w:cs="Times New Roman"/>
@@ -362,7 +337,6 @@
         </w:rPr>
         <w:t>ArvoreBinaria</w:t>
       </w:r>
-      <w:proofErr w:type="spellEnd"/>
       <w:r>
         <w:rPr>
           <w:rFonts w:ascii="Times New Roman" w:hAnsi="Times New Roman" w:cs="Times New Roman"/>
@@ -634,7 +608,6 @@
         </w:rPr>
         <w:t xml:space="preserve">, </w:t>
       </w:r>
-      <w:proofErr w:type="spellStart"/>
       <w:r>
         <w:rPr>
           <w:rFonts w:ascii="Times New Roman" w:hAnsi="Times New Roman" w:cs="Times New Roman"/>
@@ -645,7 +618,6 @@
         </w:rPr>
         <w:t>PilhaVaziaException</w:t>
       </w:r>
-      <w:proofErr w:type="spellEnd"/>
       <w:r>
         <w:rPr>
           <w:rFonts w:ascii="Times New Roman" w:hAnsi="Times New Roman" w:cs="Times New Roman"/>
@@ -655,7 +627,6 @@
         </w:rPr>
         <w:t xml:space="preserve"> e </w:t>
       </w:r>
-      <w:proofErr w:type="spellStart"/>
       <w:r>
         <w:rPr>
           <w:rFonts w:ascii="Times New Roman" w:hAnsi="Times New Roman" w:cs="Times New Roman"/>
@@ -666,7 +637,6 @@
         </w:rPr>
         <w:t>IStack</w:t>
       </w:r>
-      <w:proofErr w:type="spellEnd"/>
       <w:r>
         <w:rPr>
           <w:rFonts w:ascii="Times New Roman" w:hAnsi="Times New Roman" w:cs="Times New Roman"/>
@@ -701,7 +671,6 @@
         </w:rPr>
         <w:t xml:space="preserve">29/05 às 9h10min: método de exclusão da </w:t>
       </w:r>
-      <w:proofErr w:type="spellStart"/>
       <w:r>
         <w:rPr>
           <w:rFonts w:ascii="Times New Roman" w:hAnsi="Times New Roman" w:cs="Times New Roman"/>
@@ -712,7 +681,6 @@
         </w:rPr>
         <w:t>ArvoreBinaria</w:t>
       </w:r>
-      <w:proofErr w:type="spellEnd"/>
       <w:r>
         <w:rPr>
           <w:rFonts w:ascii="Times New Roman" w:hAnsi="Times New Roman" w:cs="Times New Roman"/>
@@ -747,7 +715,6 @@
         </w:rPr>
         <w:t xml:space="preserve">29/05 às 9h40min: foi feito o desenho dos pontos referentes às cidades no </w:t>
       </w:r>
-      <w:proofErr w:type="spellStart"/>
       <w:r>
         <w:rPr>
           <w:rFonts w:ascii="Times New Roman" w:hAnsi="Times New Roman" w:cs="Times New Roman"/>
@@ -758,7 +725,6 @@
         </w:rPr>
         <w:t>PictureBox</w:t>
       </w:r>
-      <w:proofErr w:type="spellEnd"/>
       <w:r>
         <w:rPr>
           <w:rFonts w:ascii="Times New Roman" w:hAnsi="Times New Roman" w:cs="Times New Roman"/>
@@ -859,27 +825,7 @@
           <w:sz w:val="32"/>
           <w:szCs w:val="32"/>
         </w:rPr>
-        <w:t xml:space="preserve">30/05 às 9h00min: fizemos as linhas de acordo com a imagem proposta no </w:t>
-      </w:r>
-      <w:proofErr w:type="spellStart"/>
-      <w:r>
-        <w:rPr>
-          <w:rFonts w:ascii="Times New Roman" w:hAnsi="Times New Roman" w:cs="Times New Roman"/>
-          <w:color w:val="000000" w:themeColor="text1"/>
-          <w:sz w:val="32"/>
-          <w:szCs w:val="32"/>
-        </w:rPr>
-        <w:t>pdf</w:t>
-      </w:r>
-      <w:proofErr w:type="spellEnd"/>
-      <w:r>
-        <w:rPr>
-          <w:rFonts w:ascii="Times New Roman" w:hAnsi="Times New Roman" w:cs="Times New Roman"/>
-          <w:color w:val="000000" w:themeColor="text1"/>
-          <w:sz w:val="32"/>
-          <w:szCs w:val="32"/>
-        </w:rPr>
-        <w:t>;</w:t>
+        <w:t>30/05 às 9h00min: fizemos as linhas de acordo com a imagem proposta no pdf;</w:t>
       </w:r>
     </w:p>
     <w:p>
@@ -930,27 +876,7 @@
           <w:szCs w:val="32"/>
         </w:rPr>
         <w:lastRenderedPageBreak/>
-        <w:t xml:space="preserve">30/05 às 11h00min: foi feita primeira versão do código de </w:t>
-      </w:r>
-      <w:proofErr w:type="spellStart"/>
-      <w:r>
-        <w:rPr>
-          <w:rFonts w:ascii="Times New Roman" w:hAnsi="Times New Roman" w:cs="Times New Roman"/>
-          <w:color w:val="000000" w:themeColor="text1"/>
-          <w:sz w:val="32"/>
-          <w:szCs w:val="32"/>
-        </w:rPr>
-        <w:t>Backtracking</w:t>
-      </w:r>
-      <w:proofErr w:type="spellEnd"/>
-      <w:r>
-        <w:rPr>
-          <w:rFonts w:ascii="Times New Roman" w:hAnsi="Times New Roman" w:cs="Times New Roman"/>
-          <w:color w:val="000000" w:themeColor="text1"/>
-          <w:sz w:val="32"/>
-          <w:szCs w:val="32"/>
-        </w:rPr>
-        <w:t xml:space="preserve"> para achar caminhos, alguns testes foram feitos;</w:t>
+        <w:t>30/05 às 11h00min: foi feita primeira versão do código de Backtracking para achar caminhos, alguns testes foram feitos;</w:t>
       </w:r>
     </w:p>
     <w:p>
@@ -977,7 +903,6 @@
         </w:rPr>
         <w:t xml:space="preserve">31/05 às 11h00min: começo do código para visualização de caminho. Os caminhos foram listados no </w:t>
       </w:r>
-      <w:proofErr w:type="spellStart"/>
       <w:r>
         <w:rPr>
           <w:rFonts w:ascii="Times New Roman" w:hAnsi="Times New Roman" w:cs="Times New Roman"/>
@@ -988,7 +913,6 @@
         </w:rPr>
         <w:t>dgvCaminhos</w:t>
       </w:r>
-      <w:proofErr w:type="spellEnd"/>
       <w:r>
         <w:rPr>
           <w:rFonts w:ascii="Times New Roman" w:hAnsi="Times New Roman" w:cs="Times New Roman"/>
@@ -998,7 +922,6 @@
         </w:rPr>
         <w:t xml:space="preserve"> e o melhor caminho no </w:t>
       </w:r>
-      <w:proofErr w:type="spellStart"/>
       <w:r>
         <w:rPr>
           <w:rFonts w:ascii="Times New Roman" w:hAnsi="Times New Roman" w:cs="Times New Roman"/>
@@ -1009,7 +932,6 @@
         </w:rPr>
         <w:t>dgvMelhorCaminho</w:t>
       </w:r>
-      <w:proofErr w:type="spellEnd"/>
       <w:r>
         <w:rPr>
           <w:rFonts w:ascii="Times New Roman" w:hAnsi="Times New Roman" w:cs="Times New Roman"/>
@@ -1099,39 +1021,6 @@
     <w:p>
       <w:pPr>
         <w:pStyle w:val="PargrafodaLista"/>
-        <w:rPr>
-          <w:rFonts w:ascii="Times New Roman" w:hAnsi="Times New Roman" w:cs="Times New Roman"/>
-          <w:b/>
-          <w:color w:val="000000" w:themeColor="text1"/>
-          <w:sz w:val="32"/>
-          <w:szCs w:val="32"/>
-        </w:rPr>
-      </w:pPr>
-    </w:p>
-    <w:p>
-      <w:pPr>
-        <w:rPr>
-          <w:rFonts w:ascii="Times New Roman" w:hAnsi="Times New Roman" w:cs="Times New Roman"/>
-          <w:b/>
-          <w:color w:val="000000" w:themeColor="text1"/>
-          <w:sz w:val="32"/>
-          <w:szCs w:val="32"/>
-        </w:rPr>
-      </w:pPr>
-      <w:r>
-        <w:rPr>
-          <w:rFonts w:ascii="Times New Roman" w:hAnsi="Times New Roman" w:cs="Times New Roman"/>
-          <w:b/>
-          <w:color w:val="000000" w:themeColor="text1"/>
-          <w:sz w:val="32"/>
-          <w:szCs w:val="32"/>
-        </w:rPr>
-        <w:t>Erros e dificuldades</w:t>
-      </w:r>
-    </w:p>
-    <w:p>
-      <w:pPr>
-        <w:pStyle w:val="PargrafodaLista"/>
         <w:numPr>
           <w:ilvl w:val="0"/>
           <w:numId w:val="1"/>
@@ -1150,99 +1039,10 @@
           <w:sz w:val="32"/>
           <w:szCs w:val="32"/>
         </w:rPr>
-        <w:t xml:space="preserve">Tivemos dificuldades com a interface gráfica, principalmente na ligação entre duas cidades. Nós tentamos fazer setas para indicar o sentido da ligação, para melhor visualização do mapa, mas nos caminhos de </w:t>
-      </w:r>
-      <w:proofErr w:type="spellStart"/>
-      <w:r>
-        <w:rPr>
-          <w:rFonts w:ascii="Times New Roman" w:hAnsi="Times New Roman" w:cs="Times New Roman"/>
-          <w:color w:val="000000" w:themeColor="text1"/>
-          <w:sz w:val="32"/>
-          <w:szCs w:val="32"/>
-        </w:rPr>
-        <w:t>Arrakeen</w:t>
-      </w:r>
-      <w:proofErr w:type="spellEnd"/>
-      <w:r>
-        <w:rPr>
-          <w:rFonts w:ascii="Times New Roman" w:hAnsi="Times New Roman" w:cs="Times New Roman"/>
-          <w:color w:val="000000" w:themeColor="text1"/>
-          <w:sz w:val="32"/>
-          <w:szCs w:val="32"/>
-        </w:rPr>
-        <w:t xml:space="preserve"> para </w:t>
-      </w:r>
-      <w:proofErr w:type="spellStart"/>
-      <w:r>
-        <w:rPr>
-          <w:rFonts w:ascii="Times New Roman" w:hAnsi="Times New Roman" w:cs="Times New Roman"/>
-          <w:color w:val="000000" w:themeColor="text1"/>
-          <w:sz w:val="32"/>
-          <w:szCs w:val="32"/>
-        </w:rPr>
-        <w:t>Gondor</w:t>
-      </w:r>
-      <w:proofErr w:type="spellEnd"/>
-      <w:r>
-        <w:rPr>
-          <w:rFonts w:ascii="Times New Roman" w:hAnsi="Times New Roman" w:cs="Times New Roman"/>
-          <w:color w:val="000000" w:themeColor="text1"/>
-          <w:sz w:val="32"/>
-          <w:szCs w:val="32"/>
-        </w:rPr>
-        <w:t xml:space="preserve"> e </w:t>
-      </w:r>
-      <w:proofErr w:type="spellStart"/>
-      <w:r>
-        <w:rPr>
-          <w:rFonts w:ascii="Times New Roman" w:hAnsi="Times New Roman" w:cs="Times New Roman"/>
-          <w:color w:val="000000" w:themeColor="text1"/>
-          <w:sz w:val="32"/>
-          <w:szCs w:val="32"/>
-        </w:rPr>
-        <w:t>Senzen</w:t>
-      </w:r>
-      <w:proofErr w:type="spellEnd"/>
-      <w:r>
-        <w:rPr>
-          <w:rFonts w:ascii="Times New Roman" w:hAnsi="Times New Roman" w:cs="Times New Roman"/>
-          <w:color w:val="000000" w:themeColor="text1"/>
-          <w:sz w:val="32"/>
-          <w:szCs w:val="32"/>
-        </w:rPr>
-        <w:t xml:space="preserve"> Na para </w:t>
-      </w:r>
-      <w:proofErr w:type="spellStart"/>
-      <w:r>
-        <w:rPr>
-          <w:rFonts w:ascii="Times New Roman" w:hAnsi="Times New Roman" w:cs="Times New Roman"/>
-          <w:color w:val="000000" w:themeColor="text1"/>
-          <w:sz w:val="32"/>
-          <w:szCs w:val="32"/>
-        </w:rPr>
-        <w:t>Gondor</w:t>
-      </w:r>
-      <w:proofErr w:type="spellEnd"/>
-      <w:r>
-        <w:rPr>
-          <w:rFonts w:ascii="Times New Roman" w:hAnsi="Times New Roman" w:cs="Times New Roman"/>
-          <w:color w:val="000000" w:themeColor="text1"/>
-          <w:sz w:val="32"/>
-          <w:szCs w:val="32"/>
-        </w:rPr>
-        <w:t xml:space="preserve"> – caminhos que atravessam o mapa e volt</w:t>
+        <w:t>06/06 às 15h30min: os caminhos possíveis de uma cidade a outra são exibidos na cor roxa, enquanto o caminho selecionado é destacado com vermelho;</w:t>
       </w:r>
       <w:bookmarkStart w:id="0" w:name="_GoBack"/>
       <w:bookmarkEnd w:id="0"/>
-      <w:r>
-        <w:rPr>
-          <w:rFonts w:ascii="Times New Roman" w:hAnsi="Times New Roman" w:cs="Times New Roman"/>
-          <w:color w:val="000000" w:themeColor="text1"/>
-          <w:sz w:val="32"/>
-          <w:szCs w:val="32"/>
-        </w:rPr>
-        <w:t>am do outro lado – as setas ficaram erradas, indicando o sentido contrário.</w:t>
-      </w:r>
     </w:p>
     <w:p>
       <w:pPr>
@@ -1265,6 +1065,106 @@
           <w:sz w:val="32"/>
           <w:szCs w:val="32"/>
         </w:rPr>
+        <w:t xml:space="preserve">07/05 às 9h10min: agora é possível selecionar o melhor caminho em seu </w:t>
+      </w:r>
+      <w:r>
+        <w:rPr>
+          <w:rFonts w:ascii="Times New Roman" w:hAnsi="Times New Roman" w:cs="Times New Roman"/>
+          <w:i/>
+          <w:color w:val="000000" w:themeColor="text1"/>
+          <w:sz w:val="32"/>
+          <w:szCs w:val="32"/>
+        </w:rPr>
+        <w:t>DataGridView</w:t>
+      </w:r>
+      <w:r>
+        <w:rPr>
+          <w:rFonts w:ascii="Times New Roman" w:hAnsi="Times New Roman" w:cs="Times New Roman"/>
+          <w:color w:val="000000" w:themeColor="text1"/>
+          <w:sz w:val="32"/>
+          <w:szCs w:val="32"/>
+        </w:rPr>
+        <w:t xml:space="preserve"> específico;</w:t>
+      </w:r>
+    </w:p>
+    <w:p>
+      <w:pPr>
+        <w:pStyle w:val="PargrafodaLista"/>
+        <w:rPr>
+          <w:rFonts w:ascii="Times New Roman" w:hAnsi="Times New Roman" w:cs="Times New Roman"/>
+          <w:b/>
+          <w:color w:val="000000" w:themeColor="text1"/>
+          <w:sz w:val="32"/>
+          <w:szCs w:val="32"/>
+        </w:rPr>
+      </w:pPr>
+    </w:p>
+    <w:p>
+      <w:pPr>
+        <w:rPr>
+          <w:rFonts w:ascii="Times New Roman" w:hAnsi="Times New Roman" w:cs="Times New Roman"/>
+          <w:b/>
+          <w:color w:val="000000" w:themeColor="text1"/>
+          <w:sz w:val="32"/>
+          <w:szCs w:val="32"/>
+        </w:rPr>
+      </w:pPr>
+      <w:r>
+        <w:rPr>
+          <w:rFonts w:ascii="Times New Roman" w:hAnsi="Times New Roman" w:cs="Times New Roman"/>
+          <w:b/>
+          <w:color w:val="000000" w:themeColor="text1"/>
+          <w:sz w:val="32"/>
+          <w:szCs w:val="32"/>
+        </w:rPr>
+        <w:t>Erros e dificuldades</w:t>
+      </w:r>
+    </w:p>
+    <w:p>
+      <w:pPr>
+        <w:pStyle w:val="PargrafodaLista"/>
+        <w:numPr>
+          <w:ilvl w:val="0"/>
+          <w:numId w:val="1"/>
+        </w:numPr>
+        <w:rPr>
+          <w:rFonts w:ascii="Times New Roman" w:hAnsi="Times New Roman" w:cs="Times New Roman"/>
+          <w:color w:val="000000" w:themeColor="text1"/>
+          <w:sz w:val="32"/>
+          <w:szCs w:val="32"/>
+        </w:rPr>
+      </w:pPr>
+      <w:r>
+        <w:rPr>
+          <w:rFonts w:ascii="Times New Roman" w:hAnsi="Times New Roman" w:cs="Times New Roman"/>
+          <w:color w:val="000000" w:themeColor="text1"/>
+          <w:sz w:val="32"/>
+          <w:szCs w:val="32"/>
+        </w:rPr>
+        <w:t>Tivemos dificuldades com a interface gráfica, principalmente na ligação entre duas cidades. Nós tentamos fazer setas para indicar o sentido da ligação, para melhor visualização do mapa, mas nos caminhos de Arrakeen para Gondor e Senzen Na para Gondor – caminhos que atravessam o mapa e voltam do outro lado – as setas ficaram erradas, indicando o sentido contrário.</w:t>
+      </w:r>
+    </w:p>
+    <w:p>
+      <w:pPr>
+        <w:pStyle w:val="PargrafodaLista"/>
+        <w:numPr>
+          <w:ilvl w:val="0"/>
+          <w:numId w:val="1"/>
+        </w:numPr>
+        <w:rPr>
+          <w:rFonts w:ascii="Times New Roman" w:hAnsi="Times New Roman" w:cs="Times New Roman"/>
+          <w:color w:val="000000" w:themeColor="text1"/>
+          <w:sz w:val="32"/>
+          <w:szCs w:val="32"/>
+        </w:rPr>
+      </w:pPr>
+      <w:r>
+        <w:rPr>
+          <w:rFonts w:ascii="Times New Roman" w:hAnsi="Times New Roman" w:cs="Times New Roman"/>
+          <w:color w:val="000000" w:themeColor="text1"/>
+          <w:sz w:val="32"/>
+          <w:szCs w:val="32"/>
+        </w:rPr>
         <w:t xml:space="preserve">O código de desenho de linha animada foi exigente, porque continha conceitos matemáticos trigonométricos e angulares, além de uso de </w:t>
       </w:r>
       <w:r>
@@ -1286,8 +1186,6 @@
         </w:rPr>
         <w:t xml:space="preserve"> para o método </w:t>
       </w:r>
-      <w:proofErr w:type="spellStart"/>
-      <w:proofErr w:type="gramStart"/>
       <w:r>
         <w:rPr>
           <w:rFonts w:ascii="Times New Roman" w:hAnsi="Times New Roman" w:cs="Times New Roman"/>
@@ -1298,7 +1196,6 @@
         </w:rPr>
         <w:t>Sleep</w:t>
       </w:r>
-      <w:proofErr w:type="spellEnd"/>
       <w:r>
         <w:rPr>
           <w:rFonts w:ascii="Times New Roman" w:hAnsi="Times New Roman" w:cs="Times New Roman"/>
@@ -1307,18 +1204,7 @@
           <w:sz w:val="32"/>
           <w:szCs w:val="32"/>
         </w:rPr>
-        <w:t>(</w:t>
-      </w:r>
-      <w:proofErr w:type="gramEnd"/>
-      <w:r>
-        <w:rPr>
-          <w:rFonts w:ascii="Times New Roman" w:hAnsi="Times New Roman" w:cs="Times New Roman"/>
-          <w:i/>
-          <w:color w:val="000000" w:themeColor="text1"/>
-          <w:sz w:val="32"/>
-          <w:szCs w:val="32"/>
-        </w:rPr>
-        <w:t>)</w:t>
+        <w:t>()</w:t>
       </w:r>
       <w:r>
         <w:rPr>
@@ -2191,7 +2077,7 @@
   <a:extraClrSchemeLst/>
   <a:extLst>
     <a:ext uri="{05A4C25C-085E-4340-85A3-A5531E510DB2}">
-      <thm15:themeFamily xmlns:thm15="http://schemas.microsoft.com/office/thememl/2012/main" xmlns="" name="Office Theme" id="{62F939B6-93AF-4DB8-9C6B-D6C7DFDC589F}" vid="{4A3C46E8-61CC-4603-A589-7422A47A8E4A}"/>
+      <thm15:themeFamily xmlns="" xmlns:thm15="http://schemas.microsoft.com/office/thememl/2012/main" name="Office Theme" id="{62F939B6-93AF-4DB8-9C6B-D6C7DFDC589F}" vid="{4A3C46E8-61CC-4603-A589-7422A47A8E4A}"/>
     </a:ext>
   </a:extLst>
 </a:theme>

</xml_diff>

<commit_message>
Introdução e Conclusão do relatório
+ tirei o for para botar 0
</commit_message>
<xml_diff>
--- a/18174_18178_RelatorioProjeto3ED.docx
+++ b/18174_18178_RelatorioProjeto3ED.docx
@@ -4,6 +4,7 @@
   <w:body>
     <w:p>
       <w:pPr>
+        <w:jc w:val="center"/>
         <w:rPr>
           <w:rFonts w:ascii="Times New Roman" w:hAnsi="Times New Roman" w:cs="Times New Roman"/>
           <w:color w:val="2F5496" w:themeColor="accent1" w:themeShade="BF"/>
@@ -23,44 +24,47 @@
     </w:p>
     <w:p>
       <w:pPr>
-        <w:rPr>
-          <w:rFonts w:ascii="Times New Roman" w:hAnsi="Times New Roman" w:cs="Times New Roman"/>
-          <w:color w:val="000000" w:themeColor="text1"/>
-          <w:sz w:val="32"/>
-          <w:szCs w:val="32"/>
-        </w:rPr>
-      </w:pPr>
-      <w:r>
-        <w:rPr>
-          <w:rFonts w:ascii="Times New Roman" w:hAnsi="Times New Roman" w:cs="Times New Roman"/>
-          <w:color w:val="000000" w:themeColor="text1"/>
-          <w:sz w:val="32"/>
-          <w:szCs w:val="32"/>
-        </w:rPr>
-        <w:t xml:space="preserve">Dupla: </w:t>
-      </w:r>
-      <w:r>
-        <w:rPr>
-          <w:rFonts w:ascii="Times New Roman" w:hAnsi="Times New Roman" w:cs="Times New Roman"/>
-          <w:color w:val="000000" w:themeColor="text1"/>
-          <w:sz w:val="32"/>
-          <w:szCs w:val="32"/>
-        </w:rPr>
-        <w:tab/>
-      </w:r>
-      <w:r>
-        <w:rPr>
-          <w:rFonts w:ascii="Times New Roman" w:hAnsi="Times New Roman" w:cs="Times New Roman"/>
-          <w:color w:val="000000" w:themeColor="text1"/>
-          <w:sz w:val="32"/>
-          <w:szCs w:val="32"/>
-        </w:rPr>
-        <w:t xml:space="preserve">Pedro Gomes Moreira (18174) e </w:t>
-      </w:r>
-    </w:p>
-    <w:p>
-      <w:pPr>
-        <w:ind w:left="708" w:firstLine="708"/>
+        <w:jc w:val="center"/>
+        <w:rPr>
+          <w:rFonts w:ascii="Times New Roman" w:hAnsi="Times New Roman" w:cs="Times New Roman"/>
+          <w:color w:val="000000" w:themeColor="text1"/>
+          <w:sz w:val="32"/>
+          <w:szCs w:val="32"/>
+        </w:rPr>
+      </w:pPr>
+      <w:r>
+        <w:rPr>
+          <w:rFonts w:ascii="Times New Roman" w:hAnsi="Times New Roman" w:cs="Times New Roman"/>
+          <w:color w:val="000000" w:themeColor="text1"/>
+          <w:sz w:val="32"/>
+          <w:szCs w:val="32"/>
+        </w:rPr>
+        <w:t>Dupla:</w:t>
+      </w:r>
+    </w:p>
+    <w:p>
+      <w:pPr>
+        <w:jc w:val="center"/>
+        <w:rPr>
+          <w:rFonts w:ascii="Times New Roman" w:hAnsi="Times New Roman" w:cs="Times New Roman"/>
+          <w:color w:val="000000" w:themeColor="text1"/>
+          <w:sz w:val="32"/>
+          <w:szCs w:val="32"/>
+        </w:rPr>
+      </w:pPr>
+      <w:r>
+        <w:rPr>
+          <w:rFonts w:ascii="Times New Roman" w:hAnsi="Times New Roman" w:cs="Times New Roman"/>
+          <w:color w:val="000000" w:themeColor="text1"/>
+          <w:sz w:val="32"/>
+          <w:szCs w:val="32"/>
+        </w:rPr>
+        <w:t>Pedro Gomes Moreira (18174) e</w:t>
+      </w:r>
+    </w:p>
+    <w:p>
+      <w:pPr>
+        <w:jc w:val="center"/>
         <w:rPr>
           <w:rFonts w:ascii="Times New Roman" w:hAnsi="Times New Roman" w:cs="Times New Roman"/>
           <w:color w:val="000000" w:themeColor="text1"/>
@@ -80,6 +84,7 @@
     </w:p>
     <w:p>
       <w:pPr>
+        <w:jc w:val="both"/>
         <w:rPr>
           <w:rFonts w:ascii="Times New Roman" w:hAnsi="Times New Roman" w:cs="Times New Roman"/>
           <w:color w:val="2F5496" w:themeColor="accent1" w:themeShade="BF"/>
@@ -90,6 +95,7 @@
     </w:p>
     <w:p>
       <w:pPr>
+        <w:jc w:val="center"/>
         <w:rPr>
           <w:rFonts w:ascii="Times New Roman" w:hAnsi="Times New Roman" w:cs="Times New Roman"/>
           <w:b/>
@@ -111,18 +117,65 @@
     </w:p>
     <w:p>
       <w:pPr>
+        <w:jc w:val="center"/>
+        <w:rPr>
+          <w:rFonts w:ascii="Times New Roman" w:hAnsi="Times New Roman" w:cs="Times New Roman"/>
+          <w:b/>
+          <w:color w:val="000000" w:themeColor="text1"/>
+          <w:sz w:val="32"/>
+          <w:szCs w:val="32"/>
+        </w:rPr>
+      </w:pPr>
+    </w:p>
+    <w:p>
+      <w:pPr>
+        <w:ind w:firstLine="708"/>
+        <w:jc w:val="both"/>
+        <w:rPr>
+          <w:rFonts w:ascii="Times New Roman" w:hAnsi="Times New Roman" w:cs="Times New Roman"/>
+          <w:bCs/>
+          <w:color w:val="000000" w:themeColor="text1"/>
+          <w:sz w:val="32"/>
+          <w:szCs w:val="32"/>
+        </w:rPr>
+      </w:pPr>
+      <w:r>
+        <w:rPr>
+          <w:rFonts w:ascii="Times New Roman" w:hAnsi="Times New Roman" w:cs="Times New Roman"/>
+          <w:bCs/>
+          <w:color w:val="000000" w:themeColor="text1"/>
+          <w:sz w:val="32"/>
+          <w:szCs w:val="32"/>
+        </w:rPr>
+        <w:t>Buscamos com esse projeto ampliar nossos conhecimento</w:t>
+      </w:r>
+      <w:r>
+        <w:rPr>
+          <w:rFonts w:ascii="Times New Roman" w:hAnsi="Times New Roman" w:cs="Times New Roman"/>
+          <w:bCs/>
+          <w:color w:val="000000" w:themeColor="text1"/>
+          <w:sz w:val="32"/>
+          <w:szCs w:val="32"/>
+        </w:rPr>
+        <w:t>s de programação, especialmente de estruturas de dados como árvores, pilhas, filas e grafos. Por isso, somos gratos à oportunidade de aprendizado nos dada.</w:t>
+      </w:r>
+    </w:p>
+    <w:p>
+      <w:pPr>
         <w:pStyle w:val="PargrafodaLista"/>
-        <w:rPr>
-          <w:rFonts w:ascii="Times New Roman" w:hAnsi="Times New Roman" w:cs="Times New Roman"/>
-          <w:b/>
-          <w:color w:val="000000" w:themeColor="text1"/>
-          <w:sz w:val="32"/>
-          <w:szCs w:val="32"/>
-        </w:rPr>
-      </w:pPr>
-    </w:p>
-    <w:p>
-      <w:pPr>
+        <w:jc w:val="both"/>
+        <w:rPr>
+          <w:rFonts w:ascii="Times New Roman" w:hAnsi="Times New Roman" w:cs="Times New Roman"/>
+          <w:b/>
+          <w:color w:val="000000" w:themeColor="text1"/>
+          <w:sz w:val="32"/>
+          <w:szCs w:val="32"/>
+        </w:rPr>
+      </w:pPr>
+    </w:p>
+    <w:p>
+      <w:pPr>
+        <w:jc w:val="center"/>
         <w:rPr>
           <w:rFonts w:ascii="Times New Roman" w:hAnsi="Times New Roman" w:cs="Times New Roman"/>
           <w:b/>
@@ -141,6 +194,18 @@
         </w:rPr>
         <w:t>Datas e desenvolvimento</w:t>
       </w:r>
+    </w:p>
+    <w:p>
+      <w:pPr>
+        <w:jc w:val="center"/>
+        <w:rPr>
+          <w:rFonts w:ascii="Times New Roman" w:hAnsi="Times New Roman" w:cs="Times New Roman"/>
+          <w:b/>
+          <w:color w:val="000000" w:themeColor="text1"/>
+          <w:sz w:val="32"/>
+          <w:szCs w:val="32"/>
+        </w:rPr>
+      </w:pPr>
     </w:p>
     <w:p>
       <w:pPr>
@@ -149,6 +214,7 @@
           <w:ilvl w:val="0"/>
           <w:numId w:val="1"/>
         </w:numPr>
+        <w:jc w:val="both"/>
         <w:rPr>
           <w:rFonts w:ascii="Times New Roman" w:hAnsi="Times New Roman" w:cs="Times New Roman"/>
           <w:b/>
@@ -182,7 +248,27 @@
           <w:sz w:val="32"/>
           <w:szCs w:val="32"/>
         </w:rPr>
-        <w:t>: foi baixado o arquivo compactado do Google Classroom e foi criado o projeto no GitHub;</w:t>
+        <w:t xml:space="preserve">: foi baixado o arquivo compactado do Google </w:t>
+      </w:r>
+      <w:proofErr w:type="spellStart"/>
+      <w:r>
+        <w:rPr>
+          <w:rFonts w:ascii="Times New Roman" w:hAnsi="Times New Roman" w:cs="Times New Roman"/>
+          <w:color w:val="000000" w:themeColor="text1"/>
+          <w:sz w:val="32"/>
+          <w:szCs w:val="32"/>
+        </w:rPr>
+        <w:t>Classroom</w:t>
+      </w:r>
+      <w:proofErr w:type="spellEnd"/>
+      <w:r>
+        <w:rPr>
+          <w:rFonts w:ascii="Times New Roman" w:hAnsi="Times New Roman" w:cs="Times New Roman"/>
+          <w:color w:val="000000" w:themeColor="text1"/>
+          <w:sz w:val="32"/>
+          <w:szCs w:val="32"/>
+        </w:rPr>
+        <w:t xml:space="preserve"> e foi criado o projeto no GitHub;</w:t>
       </w:r>
     </w:p>
     <w:p>
@@ -192,6 +278,7 @@
           <w:ilvl w:val="0"/>
           <w:numId w:val="1"/>
         </w:numPr>
+        <w:jc w:val="both"/>
         <w:rPr>
           <w:rFonts w:ascii="Times New Roman" w:hAnsi="Times New Roman" w:cs="Times New Roman"/>
           <w:b/>
@@ -246,6 +333,7 @@
         </w:rPr>
         <w:t xml:space="preserve">, </w:t>
       </w:r>
+      <w:proofErr w:type="spellStart"/>
       <w:r>
         <w:rPr>
           <w:rFonts w:ascii="Times New Roman" w:hAnsi="Times New Roman" w:cs="Times New Roman"/>
@@ -256,6 +344,7 @@
         </w:rPr>
         <w:t>FilaVaziaException</w:t>
       </w:r>
+      <w:proofErr w:type="spellEnd"/>
       <w:r>
         <w:rPr>
           <w:rFonts w:ascii="Times New Roman" w:hAnsi="Times New Roman" w:cs="Times New Roman"/>
@@ -265,6 +354,7 @@
         </w:rPr>
         <w:t xml:space="preserve"> e </w:t>
       </w:r>
+      <w:proofErr w:type="spellStart"/>
       <w:r>
         <w:rPr>
           <w:rFonts w:ascii="Times New Roman" w:hAnsi="Times New Roman" w:cs="Times New Roman"/>
@@ -275,6 +365,7 @@
         </w:rPr>
         <w:t>IQueue</w:t>
       </w:r>
+      <w:proofErr w:type="spellEnd"/>
       <w:r>
         <w:rPr>
           <w:rFonts w:ascii="Times New Roman" w:hAnsi="Times New Roman" w:cs="Times New Roman"/>
@@ -292,6 +383,7 @@
           <w:ilvl w:val="0"/>
           <w:numId w:val="1"/>
         </w:numPr>
+        <w:jc w:val="both"/>
         <w:rPr>
           <w:rFonts w:ascii="Times New Roman" w:hAnsi="Times New Roman" w:cs="Times New Roman"/>
           <w:b/>
@@ -327,6 +419,7 @@
         </w:rPr>
         <w:t xml:space="preserve">: foram desenvolvidas as classes </w:t>
       </w:r>
+      <w:proofErr w:type="spellStart"/>
       <w:r>
         <w:rPr>
           <w:rFonts w:ascii="Times New Roman" w:hAnsi="Times New Roman" w:cs="Times New Roman"/>
@@ -337,6 +430,7 @@
         </w:rPr>
         <w:t>ArvoreBinaria</w:t>
       </w:r>
+      <w:proofErr w:type="spellEnd"/>
       <w:r>
         <w:rPr>
           <w:rFonts w:ascii="Times New Roman" w:hAnsi="Times New Roman" w:cs="Times New Roman"/>
@@ -373,6 +467,7 @@
           <w:ilvl w:val="0"/>
           <w:numId w:val="1"/>
         </w:numPr>
+        <w:jc w:val="both"/>
         <w:rPr>
           <w:rFonts w:ascii="Times New Roman" w:hAnsi="Times New Roman" w:cs="Times New Roman"/>
           <w:b/>
@@ -471,6 +566,7 @@
           <w:ilvl w:val="0"/>
           <w:numId w:val="1"/>
         </w:numPr>
+        <w:jc w:val="both"/>
         <w:rPr>
           <w:rFonts w:ascii="Times New Roman" w:hAnsi="Times New Roman" w:cs="Times New Roman"/>
           <w:b/>
@@ -572,6 +668,7 @@
           <w:ilvl w:val="0"/>
           <w:numId w:val="1"/>
         </w:numPr>
+        <w:jc w:val="both"/>
         <w:rPr>
           <w:rFonts w:ascii="Times New Roman" w:hAnsi="Times New Roman" w:cs="Times New Roman"/>
           <w:b/>
@@ -608,6 +705,7 @@
         </w:rPr>
         <w:t xml:space="preserve">, </w:t>
       </w:r>
+      <w:proofErr w:type="spellStart"/>
       <w:r>
         <w:rPr>
           <w:rFonts w:ascii="Times New Roman" w:hAnsi="Times New Roman" w:cs="Times New Roman"/>
@@ -618,6 +716,7 @@
         </w:rPr>
         <w:t>PilhaVaziaException</w:t>
       </w:r>
+      <w:proofErr w:type="spellEnd"/>
       <w:r>
         <w:rPr>
           <w:rFonts w:ascii="Times New Roman" w:hAnsi="Times New Roman" w:cs="Times New Roman"/>
@@ -627,6 +726,7 @@
         </w:rPr>
         <w:t xml:space="preserve"> e </w:t>
       </w:r>
+      <w:proofErr w:type="spellStart"/>
       <w:r>
         <w:rPr>
           <w:rFonts w:ascii="Times New Roman" w:hAnsi="Times New Roman" w:cs="Times New Roman"/>
@@ -637,6 +737,7 @@
         </w:rPr>
         <w:t>IStack</w:t>
       </w:r>
+      <w:proofErr w:type="spellEnd"/>
       <w:r>
         <w:rPr>
           <w:rFonts w:ascii="Times New Roman" w:hAnsi="Times New Roman" w:cs="Times New Roman"/>
@@ -654,6 +755,7 @@
           <w:ilvl w:val="0"/>
           <w:numId w:val="1"/>
         </w:numPr>
+        <w:jc w:val="both"/>
         <w:rPr>
           <w:rFonts w:ascii="Times New Roman" w:hAnsi="Times New Roman" w:cs="Times New Roman"/>
           <w:b/>
@@ -671,6 +773,7 @@
         </w:rPr>
         <w:t xml:space="preserve">29/05 às 9h10min: método de exclusão da </w:t>
       </w:r>
+      <w:proofErr w:type="spellStart"/>
       <w:r>
         <w:rPr>
           <w:rFonts w:ascii="Times New Roman" w:hAnsi="Times New Roman" w:cs="Times New Roman"/>
@@ -681,6 +784,7 @@
         </w:rPr>
         <w:t>ArvoreBinaria</w:t>
       </w:r>
+      <w:proofErr w:type="spellEnd"/>
       <w:r>
         <w:rPr>
           <w:rFonts w:ascii="Times New Roman" w:hAnsi="Times New Roman" w:cs="Times New Roman"/>
@@ -698,6 +802,7 @@
           <w:ilvl w:val="0"/>
           <w:numId w:val="1"/>
         </w:numPr>
+        <w:jc w:val="both"/>
         <w:rPr>
           <w:rFonts w:ascii="Times New Roman" w:hAnsi="Times New Roman" w:cs="Times New Roman"/>
           <w:b/>
@@ -715,6 +820,7 @@
         </w:rPr>
         <w:t xml:space="preserve">29/05 às 9h40min: foi feito o desenho dos pontos referentes às cidades no </w:t>
       </w:r>
+      <w:proofErr w:type="spellStart"/>
       <w:r>
         <w:rPr>
           <w:rFonts w:ascii="Times New Roman" w:hAnsi="Times New Roman" w:cs="Times New Roman"/>
@@ -725,6 +831,7 @@
         </w:rPr>
         <w:t>PictureBox</w:t>
       </w:r>
+      <w:proofErr w:type="spellEnd"/>
       <w:r>
         <w:rPr>
           <w:rFonts w:ascii="Times New Roman" w:hAnsi="Times New Roman" w:cs="Times New Roman"/>
@@ -742,21 +849,23 @@
           <w:ilvl w:val="0"/>
           <w:numId w:val="1"/>
         </w:numPr>
-        <w:rPr>
-          <w:rFonts w:ascii="Times New Roman" w:hAnsi="Times New Roman" w:cs="Times New Roman"/>
-          <w:b/>
-          <w:color w:val="000000" w:themeColor="text1"/>
-          <w:sz w:val="32"/>
-          <w:szCs w:val="32"/>
-        </w:rPr>
-      </w:pPr>
-      <w:r>
-        <w:rPr>
-          <w:rFonts w:ascii="Times New Roman" w:hAnsi="Times New Roman" w:cs="Times New Roman"/>
-          <w:color w:val="000000" w:themeColor="text1"/>
-          <w:sz w:val="32"/>
-          <w:szCs w:val="32"/>
-        </w:rPr>
+        <w:jc w:val="both"/>
+        <w:rPr>
+          <w:rFonts w:ascii="Times New Roman" w:hAnsi="Times New Roman" w:cs="Times New Roman"/>
+          <w:b/>
+          <w:color w:val="000000" w:themeColor="text1"/>
+          <w:sz w:val="32"/>
+          <w:szCs w:val="32"/>
+        </w:rPr>
+      </w:pPr>
+      <w:r>
+        <w:rPr>
+          <w:rFonts w:ascii="Times New Roman" w:hAnsi="Times New Roman" w:cs="Times New Roman"/>
+          <w:color w:val="000000" w:themeColor="text1"/>
+          <w:sz w:val="32"/>
+          <w:szCs w:val="32"/>
+        </w:rPr>
+        <w:lastRenderedPageBreak/>
         <w:t>29/05 às 13h00min: foi copiado da pública o código de desenhar a árvore;</w:t>
       </w:r>
     </w:p>
@@ -767,6 +876,7 @@
           <w:ilvl w:val="0"/>
           <w:numId w:val="1"/>
         </w:numPr>
+        <w:jc w:val="both"/>
         <w:rPr>
           <w:rFonts w:ascii="Times New Roman" w:hAnsi="Times New Roman" w:cs="Times New Roman"/>
           <w:b/>
@@ -810,22 +920,43 @@
           <w:ilvl w:val="0"/>
           <w:numId w:val="1"/>
         </w:numPr>
-        <w:rPr>
-          <w:rFonts w:ascii="Times New Roman" w:hAnsi="Times New Roman" w:cs="Times New Roman"/>
-          <w:b/>
-          <w:color w:val="000000" w:themeColor="text1"/>
-          <w:sz w:val="32"/>
-          <w:szCs w:val="32"/>
-        </w:rPr>
-      </w:pPr>
-      <w:r>
-        <w:rPr>
-          <w:rFonts w:ascii="Times New Roman" w:hAnsi="Times New Roman" w:cs="Times New Roman"/>
-          <w:color w:val="000000" w:themeColor="text1"/>
-          <w:sz w:val="32"/>
-          <w:szCs w:val="32"/>
-        </w:rPr>
-        <w:t>30/05 às 9h00min: fizemos as linhas de acordo com a imagem proposta no pdf;</w:t>
+        <w:jc w:val="both"/>
+        <w:rPr>
+          <w:rFonts w:ascii="Times New Roman" w:hAnsi="Times New Roman" w:cs="Times New Roman"/>
+          <w:b/>
+          <w:color w:val="000000" w:themeColor="text1"/>
+          <w:sz w:val="32"/>
+          <w:szCs w:val="32"/>
+        </w:rPr>
+      </w:pPr>
+      <w:r>
+        <w:rPr>
+          <w:rFonts w:ascii="Times New Roman" w:hAnsi="Times New Roman" w:cs="Times New Roman"/>
+          <w:color w:val="000000" w:themeColor="text1"/>
+          <w:sz w:val="32"/>
+          <w:szCs w:val="32"/>
+        </w:rPr>
+        <w:t xml:space="preserve">30/05 às 9h00min: fizemos as linhas de acordo com a imagem proposta no </w:t>
+      </w:r>
+      <w:proofErr w:type="spellStart"/>
+      <w:r>
+        <w:rPr>
+          <w:rFonts w:ascii="Times New Roman" w:hAnsi="Times New Roman" w:cs="Times New Roman"/>
+          <w:color w:val="000000" w:themeColor="text1"/>
+          <w:sz w:val="32"/>
+          <w:szCs w:val="32"/>
+        </w:rPr>
+        <w:t>pdf</w:t>
+      </w:r>
+      <w:proofErr w:type="spellEnd"/>
+      <w:r>
+        <w:rPr>
+          <w:rFonts w:ascii="Times New Roman" w:hAnsi="Times New Roman" w:cs="Times New Roman"/>
+          <w:color w:val="000000" w:themeColor="text1"/>
+          <w:sz w:val="32"/>
+          <w:szCs w:val="32"/>
+        </w:rPr>
+        <w:t>;</w:t>
       </w:r>
     </w:p>
     <w:p>
@@ -835,6 +966,7 @@
           <w:ilvl w:val="0"/>
           <w:numId w:val="1"/>
         </w:numPr>
+        <w:jc w:val="both"/>
         <w:rPr>
           <w:rFonts w:ascii="Times New Roman" w:hAnsi="Times New Roman" w:cs="Times New Roman"/>
           <w:b/>
@@ -860,22 +992,22 @@
           <w:ilvl w:val="0"/>
           <w:numId w:val="1"/>
         </w:numPr>
-        <w:rPr>
-          <w:rFonts w:ascii="Times New Roman" w:hAnsi="Times New Roman" w:cs="Times New Roman"/>
-          <w:b/>
-          <w:color w:val="000000" w:themeColor="text1"/>
-          <w:sz w:val="32"/>
-          <w:szCs w:val="32"/>
-        </w:rPr>
-      </w:pPr>
-      <w:r>
-        <w:rPr>
-          <w:rFonts w:ascii="Times New Roman" w:hAnsi="Times New Roman" w:cs="Times New Roman"/>
-          <w:color w:val="000000" w:themeColor="text1"/>
-          <w:sz w:val="32"/>
-          <w:szCs w:val="32"/>
-        </w:rPr>
-        <w:lastRenderedPageBreak/>
+        <w:jc w:val="both"/>
+        <w:rPr>
+          <w:rFonts w:ascii="Times New Roman" w:hAnsi="Times New Roman" w:cs="Times New Roman"/>
+          <w:b/>
+          <w:color w:val="000000" w:themeColor="text1"/>
+          <w:sz w:val="32"/>
+          <w:szCs w:val="32"/>
+        </w:rPr>
+      </w:pPr>
+      <w:r>
+        <w:rPr>
+          <w:rFonts w:ascii="Times New Roman" w:hAnsi="Times New Roman" w:cs="Times New Roman"/>
+          <w:color w:val="000000" w:themeColor="text1"/>
+          <w:sz w:val="32"/>
+          <w:szCs w:val="32"/>
+        </w:rPr>
         <w:t xml:space="preserve">30/05 às 11h00min: foi feita primeira versão do código de </w:t>
       </w:r>
       <w:r>
@@ -951,6 +1083,7 @@
           <w:ilvl w:val="0"/>
           <w:numId w:val="1"/>
         </w:numPr>
+        <w:jc w:val="both"/>
         <w:rPr>
           <w:rFonts w:ascii="Times New Roman" w:hAnsi="Times New Roman" w:cs="Times New Roman"/>
           <w:b/>
@@ -968,6 +1101,7 @@
         </w:rPr>
         <w:t xml:space="preserve">31/05 às 11h00min: começo do código para visualização de caminho. Os caminhos foram listados no </w:t>
       </w:r>
+      <w:proofErr w:type="spellStart"/>
       <w:r>
         <w:rPr>
           <w:rFonts w:ascii="Times New Roman" w:hAnsi="Times New Roman" w:cs="Times New Roman"/>
@@ -978,6 +1112,7 @@
         </w:rPr>
         <w:t>dgvCaminhos</w:t>
       </w:r>
+      <w:proofErr w:type="spellEnd"/>
       <w:r>
         <w:rPr>
           <w:rFonts w:ascii="Times New Roman" w:hAnsi="Times New Roman" w:cs="Times New Roman"/>
@@ -987,6 +1122,7 @@
         </w:rPr>
         <w:t xml:space="preserve"> e o melhor caminho no </w:t>
       </w:r>
+      <w:proofErr w:type="spellStart"/>
       <w:r>
         <w:rPr>
           <w:rFonts w:ascii="Times New Roman" w:hAnsi="Times New Roman" w:cs="Times New Roman"/>
@@ -997,6 +1133,7 @@
         </w:rPr>
         <w:t>dgvMelhorCaminho</w:t>
       </w:r>
+      <w:proofErr w:type="spellEnd"/>
       <w:r>
         <w:rPr>
           <w:rFonts w:ascii="Times New Roman" w:hAnsi="Times New Roman" w:cs="Times New Roman"/>
@@ -1014,6 +1151,7 @@
           <w:ilvl w:val="0"/>
           <w:numId w:val="1"/>
         </w:numPr>
+        <w:jc w:val="both"/>
         <w:rPr>
           <w:rFonts w:ascii="Times New Roman" w:hAnsi="Times New Roman" w:cs="Times New Roman"/>
           <w:b/>
@@ -1057,6 +1195,7 @@
           <w:ilvl w:val="0"/>
           <w:numId w:val="1"/>
         </w:numPr>
+        <w:jc w:val="both"/>
         <w:rPr>
           <w:rFonts w:ascii="Times New Roman" w:hAnsi="Times New Roman" w:cs="Times New Roman"/>
           <w:color w:val="000000" w:themeColor="text1"/>
@@ -1090,6 +1229,7 @@
           <w:ilvl w:val="0"/>
           <w:numId w:val="1"/>
         </w:numPr>
+        <w:jc w:val="both"/>
         <w:rPr>
           <w:rFonts w:ascii="Times New Roman" w:hAnsi="Times New Roman" w:cs="Times New Roman"/>
           <w:color w:val="000000" w:themeColor="text1"/>
@@ -1132,6 +1272,7 @@
           <w:ilvl w:val="0"/>
           <w:numId w:val="1"/>
         </w:numPr>
+        <w:jc w:val="both"/>
         <w:rPr>
           <w:rFonts w:ascii="Times New Roman" w:hAnsi="Times New Roman" w:cs="Times New Roman"/>
           <w:color w:val="000000" w:themeColor="text1"/>
@@ -1166,6 +1307,7 @@
         </w:rPr>
         <w:t xml:space="preserve"> às 9h10min: agora é possível selecionar o melhor caminho em seu </w:t>
       </w:r>
+      <w:proofErr w:type="spellStart"/>
       <w:r>
         <w:rPr>
           <w:rFonts w:ascii="Times New Roman" w:hAnsi="Times New Roman" w:cs="Times New Roman"/>
@@ -1176,6 +1318,7 @@
         </w:rPr>
         <w:t>DataGridView</w:t>
       </w:r>
+      <w:proofErr w:type="spellEnd"/>
       <w:r>
         <w:rPr>
           <w:rFonts w:ascii="Times New Roman" w:hAnsi="Times New Roman" w:cs="Times New Roman"/>
@@ -1193,6 +1336,7 @@
           <w:ilvl w:val="0"/>
           <w:numId w:val="1"/>
         </w:numPr>
+        <w:jc w:val="both"/>
         <w:rPr>
           <w:rFonts w:ascii="Times New Roman" w:hAnsi="Times New Roman" w:cs="Times New Roman"/>
           <w:color w:val="000000" w:themeColor="text1"/>
@@ -1238,7 +1382,29 @@
           <w:sz w:val="32"/>
           <w:szCs w:val="32"/>
         </w:rPr>
-        <w:t xml:space="preserve">[cidadeAnterior + 1] </w:t>
+        <w:t>[</w:t>
+      </w:r>
+      <w:proofErr w:type="spellStart"/>
+      <w:r>
+        <w:rPr>
+          <w:rFonts w:ascii="Times New Roman" w:hAnsi="Times New Roman" w:cs="Times New Roman"/>
+          <w:i/>
+          <w:color w:val="000000" w:themeColor="text1"/>
+          <w:sz w:val="32"/>
+          <w:szCs w:val="32"/>
+        </w:rPr>
+        <w:t>cidadeAnterior</w:t>
+      </w:r>
+      <w:proofErr w:type="spellEnd"/>
+      <w:r>
+        <w:rPr>
+          <w:rFonts w:ascii="Times New Roman" w:hAnsi="Times New Roman" w:cs="Times New Roman"/>
+          <w:i/>
+          <w:color w:val="000000" w:themeColor="text1"/>
+          <w:sz w:val="32"/>
+          <w:szCs w:val="32"/>
+        </w:rPr>
+        <w:t xml:space="preserve"> + 1] </w:t>
       </w:r>
       <w:r>
         <w:rPr>
@@ -1248,7 +1414,29 @@
           <w:sz w:val="32"/>
           <w:szCs w:val="32"/>
         </w:rPr>
-        <w:t>no Backtracking;</w:t>
+        <w:t xml:space="preserve">no </w:t>
+      </w:r>
+      <w:proofErr w:type="spellStart"/>
+      <w:r>
+        <w:rPr>
+          <w:rFonts w:ascii="Times New Roman" w:hAnsi="Times New Roman" w:cs="Times New Roman"/>
+          <w:iCs/>
+          <w:color w:val="000000" w:themeColor="text1"/>
+          <w:sz w:val="32"/>
+          <w:szCs w:val="32"/>
+        </w:rPr>
+        <w:t>Backtracking</w:t>
+      </w:r>
+      <w:proofErr w:type="spellEnd"/>
+      <w:r>
+        <w:rPr>
+          <w:rFonts w:ascii="Times New Roman" w:hAnsi="Times New Roman" w:cs="Times New Roman"/>
+          <w:iCs/>
+          <w:color w:val="000000" w:themeColor="text1"/>
+          <w:sz w:val="32"/>
+          <w:szCs w:val="32"/>
+        </w:rPr>
+        <w:t>;</w:t>
       </w:r>
       <w:r>
         <w:rPr>
@@ -1268,6 +1456,7 @@
           <w:ilvl w:val="0"/>
           <w:numId w:val="1"/>
         </w:numPr>
+        <w:jc w:val="both"/>
         <w:rPr>
           <w:rFonts w:ascii="Times New Roman" w:hAnsi="Times New Roman" w:cs="Times New Roman"/>
           <w:color w:val="000000" w:themeColor="text1"/>
@@ -1283,42 +1472,29 @@
           <w:sz w:val="32"/>
           <w:szCs w:val="32"/>
         </w:rPr>
-        <w:t>08/06: início do comentário da classes do projeto;</w:t>
-      </w:r>
-      <w:bookmarkStart w:id="0" w:name="_GoBack"/>
-      <w:bookmarkEnd w:id="0"/>
-    </w:p>
-    <w:p>
-      <w:pPr>
-        <w:pStyle w:val="PargrafodaLista"/>
-        <w:rPr>
-          <w:rFonts w:ascii="Times New Roman" w:hAnsi="Times New Roman" w:cs="Times New Roman"/>
-          <w:b/>
-          <w:color w:val="000000" w:themeColor="text1"/>
-          <w:sz w:val="32"/>
-          <w:szCs w:val="32"/>
-        </w:rPr>
-      </w:pPr>
-    </w:p>
-    <w:p>
-      <w:pPr>
-        <w:rPr>
-          <w:rFonts w:ascii="Times New Roman" w:hAnsi="Times New Roman" w:cs="Times New Roman"/>
-          <w:b/>
-          <w:color w:val="000000" w:themeColor="text1"/>
-          <w:sz w:val="32"/>
-          <w:szCs w:val="32"/>
-        </w:rPr>
-      </w:pPr>
-      <w:r>
-        <w:rPr>
-          <w:rFonts w:ascii="Times New Roman" w:hAnsi="Times New Roman" w:cs="Times New Roman"/>
-          <w:b/>
-          <w:color w:val="000000" w:themeColor="text1"/>
-          <w:sz w:val="32"/>
-          <w:szCs w:val="32"/>
-        </w:rPr>
-        <w:t>Erros e dificuldades</w:t>
+        <w:t xml:space="preserve">08/06: início do comentário </w:t>
+      </w:r>
+      <w:proofErr w:type="gramStart"/>
+      <w:r>
+        <w:rPr>
+          <w:rFonts w:ascii="Times New Roman" w:hAnsi="Times New Roman" w:cs="Times New Roman"/>
+          <w:iCs/>
+          <w:color w:val="000000" w:themeColor="text1"/>
+          <w:sz w:val="32"/>
+          <w:szCs w:val="32"/>
+        </w:rPr>
+        <w:t>da classes</w:t>
+      </w:r>
+      <w:proofErr w:type="gramEnd"/>
+      <w:r>
+        <w:rPr>
+          <w:rFonts w:ascii="Times New Roman" w:hAnsi="Times New Roman" w:cs="Times New Roman"/>
+          <w:iCs/>
+          <w:color w:val="000000" w:themeColor="text1"/>
+          <w:sz w:val="32"/>
+          <w:szCs w:val="32"/>
+        </w:rPr>
+        <w:t xml:space="preserve"> do projeto;</w:t>
       </w:r>
     </w:p>
     <w:p>
@@ -1328,22 +1504,71 @@
           <w:ilvl w:val="0"/>
           <w:numId w:val="1"/>
         </w:numPr>
-        <w:rPr>
-          <w:rFonts w:ascii="Times New Roman" w:hAnsi="Times New Roman" w:cs="Times New Roman"/>
-          <w:color w:val="000000" w:themeColor="text1"/>
-          <w:sz w:val="32"/>
-          <w:szCs w:val="32"/>
-        </w:rPr>
-      </w:pPr>
-      <w:r>
-        <w:rPr>
-          <w:rFonts w:ascii="Times New Roman" w:hAnsi="Times New Roman" w:cs="Times New Roman"/>
-          <w:color w:val="000000" w:themeColor="text1"/>
-          <w:sz w:val="32"/>
-          <w:szCs w:val="32"/>
-        </w:rPr>
-        <w:t>Tivemos dificuldades com a interface gráfica, principalmente na ligação entre duas cidades. Nós tentamos fazer setas para indicar o sentido da ligação, para melhor visualização do mapa, mas nos caminhos de Arrakeen para Gondor e Senzen Na para Gondor – caminhos que atravessam o mapa e voltam do outro lado – as setas ficaram erradas, indicando o sentido contrário.</w:t>
-      </w:r>
+        <w:jc w:val="both"/>
+        <w:rPr>
+          <w:rFonts w:ascii="Times New Roman" w:hAnsi="Times New Roman" w:cs="Times New Roman"/>
+          <w:color w:val="000000" w:themeColor="text1"/>
+          <w:sz w:val="32"/>
+          <w:szCs w:val="32"/>
+        </w:rPr>
+      </w:pPr>
+      <w:r>
+        <w:rPr>
+          <w:rFonts w:ascii="Times New Roman" w:hAnsi="Times New Roman" w:cs="Times New Roman"/>
+          <w:iCs/>
+          <w:color w:val="000000" w:themeColor="text1"/>
+          <w:sz w:val="32"/>
+          <w:szCs w:val="32"/>
+        </w:rPr>
+        <w:t>18/06: terminamos de comentar as classes e de polir o código;</w:t>
+      </w:r>
+    </w:p>
+    <w:p>
+      <w:pPr>
+        <w:pStyle w:val="PargrafodaLista"/>
+        <w:jc w:val="both"/>
+        <w:rPr>
+          <w:rFonts w:ascii="Times New Roman" w:hAnsi="Times New Roman" w:cs="Times New Roman"/>
+          <w:b/>
+          <w:color w:val="000000" w:themeColor="text1"/>
+          <w:sz w:val="32"/>
+          <w:szCs w:val="32"/>
+        </w:rPr>
+      </w:pPr>
+    </w:p>
+    <w:p>
+      <w:pPr>
+        <w:jc w:val="center"/>
+        <w:rPr>
+          <w:rFonts w:ascii="Times New Roman" w:hAnsi="Times New Roman" w:cs="Times New Roman"/>
+          <w:b/>
+          <w:color w:val="000000" w:themeColor="text1"/>
+          <w:sz w:val="32"/>
+          <w:szCs w:val="32"/>
+        </w:rPr>
+      </w:pPr>
+      <w:r>
+        <w:rPr>
+          <w:rFonts w:ascii="Times New Roman" w:hAnsi="Times New Roman" w:cs="Times New Roman"/>
+          <w:b/>
+          <w:color w:val="000000" w:themeColor="text1"/>
+          <w:sz w:val="32"/>
+          <w:szCs w:val="32"/>
+        </w:rPr>
+        <w:t>Erros e dificuldades</w:t>
+      </w:r>
+    </w:p>
+    <w:p>
+      <w:pPr>
+        <w:jc w:val="center"/>
+        <w:rPr>
+          <w:rFonts w:ascii="Times New Roman" w:hAnsi="Times New Roman" w:cs="Times New Roman"/>
+          <w:b/>
+          <w:color w:val="000000" w:themeColor="text1"/>
+          <w:sz w:val="32"/>
+          <w:szCs w:val="32"/>
+        </w:rPr>
+      </w:pPr>
     </w:p>
     <w:p>
       <w:pPr>
@@ -1352,60 +1577,312 @@
           <w:ilvl w:val="0"/>
           <w:numId w:val="1"/>
         </w:numPr>
-        <w:rPr>
-          <w:rFonts w:ascii="Times New Roman" w:hAnsi="Times New Roman" w:cs="Times New Roman"/>
-          <w:color w:val="000000" w:themeColor="text1"/>
-          <w:sz w:val="32"/>
-          <w:szCs w:val="32"/>
-        </w:rPr>
-      </w:pPr>
-      <w:r>
-        <w:rPr>
-          <w:rFonts w:ascii="Times New Roman" w:hAnsi="Times New Roman" w:cs="Times New Roman"/>
-          <w:color w:val="000000" w:themeColor="text1"/>
-          <w:sz w:val="32"/>
-          <w:szCs w:val="32"/>
-        </w:rPr>
-        <w:t xml:space="preserve">O código de desenho de linha animada foi exigente, porque continha conceitos matemáticos trigonométricos e angulares, além de uso de </w:t>
-      </w:r>
-      <w:r>
-        <w:rPr>
-          <w:rFonts w:ascii="Times New Roman" w:hAnsi="Times New Roman" w:cs="Times New Roman"/>
+        <w:jc w:val="both"/>
+        <w:rPr>
+          <w:rFonts w:ascii="Times New Roman" w:hAnsi="Times New Roman" w:cs="Times New Roman"/>
+          <w:bCs/>
+          <w:color w:val="000000" w:themeColor="text1"/>
+          <w:sz w:val="32"/>
+          <w:szCs w:val="32"/>
+        </w:rPr>
+      </w:pPr>
+      <w:r>
+        <w:rPr>
+          <w:rFonts w:ascii="Times New Roman" w:hAnsi="Times New Roman" w:cs="Times New Roman"/>
+          <w:bCs/>
+          <w:color w:val="000000" w:themeColor="text1"/>
+          <w:sz w:val="32"/>
+          <w:szCs w:val="32"/>
+        </w:rPr>
+        <w:lastRenderedPageBreak/>
+        <w:t xml:space="preserve">Foram necessárias algumas pesquisas para realizar desenhos pela classe </w:t>
+      </w:r>
+      <w:proofErr w:type="spellStart"/>
+      <w:r>
+        <w:rPr>
+          <w:rFonts w:ascii="Times New Roman" w:hAnsi="Times New Roman" w:cs="Times New Roman"/>
+          <w:bCs/>
           <w:i/>
-          <w:color w:val="000000" w:themeColor="text1"/>
-          <w:sz w:val="32"/>
-          <w:szCs w:val="32"/>
-        </w:rPr>
-        <w:t>Threads</w:t>
-      </w:r>
-      <w:r>
-        <w:rPr>
-          <w:rFonts w:ascii="Times New Roman" w:hAnsi="Times New Roman" w:cs="Times New Roman"/>
-          <w:color w:val="000000" w:themeColor="text1"/>
-          <w:sz w:val="32"/>
-          <w:szCs w:val="32"/>
-        </w:rPr>
-        <w:t xml:space="preserve"> para o método </w:t>
-      </w:r>
-      <w:r>
-        <w:rPr>
-          <w:rFonts w:ascii="Times New Roman" w:hAnsi="Times New Roman" w:cs="Times New Roman"/>
+          <w:iCs/>
+          <w:color w:val="000000" w:themeColor="text1"/>
+          <w:sz w:val="32"/>
+          <w:szCs w:val="32"/>
+        </w:rPr>
+        <w:t>Graphics</w:t>
+      </w:r>
+      <w:proofErr w:type="spellEnd"/>
+      <w:r>
+        <w:rPr>
+          <w:rFonts w:ascii="Times New Roman" w:hAnsi="Times New Roman" w:cs="Times New Roman"/>
+          <w:bCs/>
           <w:i/>
-          <w:color w:val="000000" w:themeColor="text1"/>
-          <w:sz w:val="32"/>
-          <w:szCs w:val="32"/>
-        </w:rPr>
-        <w:t>Sleep</w:t>
+          <w:iCs/>
+          <w:color w:val="000000" w:themeColor="text1"/>
+          <w:sz w:val="32"/>
+          <w:szCs w:val="32"/>
+        </w:rPr>
+        <w:t xml:space="preserve"> </w:t>
+      </w:r>
+      <w:r>
+        <w:rPr>
+          <w:rFonts w:ascii="Times New Roman" w:hAnsi="Times New Roman" w:cs="Times New Roman"/>
+          <w:bCs/>
+          <w:color w:val="000000" w:themeColor="text1"/>
+          <w:sz w:val="32"/>
+          <w:szCs w:val="32"/>
+        </w:rPr>
+        <w:t>do C#.</w:t>
+      </w:r>
+    </w:p>
+    <w:p>
+      <w:pPr>
+        <w:pStyle w:val="PargrafodaLista"/>
+        <w:numPr>
+          <w:ilvl w:val="0"/>
+          <w:numId w:val="1"/>
+        </w:numPr>
+        <w:jc w:val="both"/>
+        <w:rPr>
+          <w:rFonts w:ascii="Times New Roman" w:hAnsi="Times New Roman" w:cs="Times New Roman"/>
+          <w:color w:val="000000" w:themeColor="text1"/>
+          <w:sz w:val="32"/>
+          <w:szCs w:val="32"/>
+        </w:rPr>
+      </w:pPr>
+      <w:r>
+        <w:rPr>
+          <w:rFonts w:ascii="Times New Roman" w:hAnsi="Times New Roman" w:cs="Times New Roman"/>
+          <w:color w:val="000000" w:themeColor="text1"/>
+          <w:sz w:val="32"/>
+          <w:szCs w:val="32"/>
+        </w:rPr>
+        <w:t xml:space="preserve">Tivemos dificuldades com a interface gráfica, principalmente na ligação entre duas cidades. Nós tentamos fazer setas para indicar o sentido da ligação, para melhor visualização do mapa, mas nos caminhos de </w:t>
+      </w:r>
+      <w:r>
+        <w:rPr>
+          <w:rFonts w:ascii="Times New Roman" w:hAnsi="Times New Roman" w:cs="Times New Roman"/>
+          <w:color w:val="000000" w:themeColor="text1"/>
+          <w:sz w:val="32"/>
+          <w:szCs w:val="32"/>
+        </w:rPr>
+        <w:t>‘</w:t>
+      </w:r>
+      <w:proofErr w:type="spellStart"/>
+      <w:r>
+        <w:rPr>
+          <w:rFonts w:ascii="Times New Roman" w:hAnsi="Times New Roman" w:cs="Times New Roman"/>
+          <w:color w:val="000000" w:themeColor="text1"/>
+          <w:sz w:val="32"/>
+          <w:szCs w:val="32"/>
+        </w:rPr>
+        <w:t>Arrakeen</w:t>
+      </w:r>
+      <w:proofErr w:type="spellEnd"/>
+      <w:r>
+        <w:rPr>
+          <w:rFonts w:ascii="Times New Roman" w:hAnsi="Times New Roman" w:cs="Times New Roman"/>
+          <w:color w:val="000000" w:themeColor="text1"/>
+          <w:sz w:val="32"/>
+          <w:szCs w:val="32"/>
+        </w:rPr>
+        <w:t>’</w:t>
+      </w:r>
+      <w:r>
+        <w:rPr>
+          <w:rFonts w:ascii="Times New Roman" w:hAnsi="Times New Roman" w:cs="Times New Roman"/>
+          <w:color w:val="000000" w:themeColor="text1"/>
+          <w:sz w:val="32"/>
+          <w:szCs w:val="32"/>
+        </w:rPr>
+        <w:t xml:space="preserve"> para </w:t>
+      </w:r>
+      <w:r>
+        <w:rPr>
+          <w:rFonts w:ascii="Times New Roman" w:hAnsi="Times New Roman" w:cs="Times New Roman"/>
+          <w:color w:val="000000" w:themeColor="text1"/>
+          <w:sz w:val="32"/>
+          <w:szCs w:val="32"/>
+        </w:rPr>
+        <w:t>‘</w:t>
+      </w:r>
+      <w:proofErr w:type="spellStart"/>
+      <w:r>
+        <w:rPr>
+          <w:rFonts w:ascii="Times New Roman" w:hAnsi="Times New Roman" w:cs="Times New Roman"/>
+          <w:color w:val="000000" w:themeColor="text1"/>
+          <w:sz w:val="32"/>
+          <w:szCs w:val="32"/>
+        </w:rPr>
+        <w:t>Gondor</w:t>
+      </w:r>
+      <w:proofErr w:type="spellEnd"/>
+      <w:r>
+        <w:rPr>
+          <w:rFonts w:ascii="Times New Roman" w:hAnsi="Times New Roman" w:cs="Times New Roman"/>
+          <w:color w:val="000000" w:themeColor="text1"/>
+          <w:sz w:val="32"/>
+          <w:szCs w:val="32"/>
+        </w:rPr>
+        <w:t>’</w:t>
+      </w:r>
+      <w:r>
+        <w:rPr>
+          <w:rFonts w:ascii="Times New Roman" w:hAnsi="Times New Roman" w:cs="Times New Roman"/>
+          <w:color w:val="000000" w:themeColor="text1"/>
+          <w:sz w:val="32"/>
+          <w:szCs w:val="32"/>
+        </w:rPr>
+        <w:t xml:space="preserve"> e </w:t>
+      </w:r>
+      <w:r>
+        <w:rPr>
+          <w:rFonts w:ascii="Times New Roman" w:hAnsi="Times New Roman" w:cs="Times New Roman"/>
+          <w:color w:val="000000" w:themeColor="text1"/>
+          <w:sz w:val="32"/>
+          <w:szCs w:val="32"/>
+        </w:rPr>
+        <w:t>‘</w:t>
+      </w:r>
+      <w:proofErr w:type="spellStart"/>
+      <w:r>
+        <w:rPr>
+          <w:rFonts w:ascii="Times New Roman" w:hAnsi="Times New Roman" w:cs="Times New Roman"/>
+          <w:color w:val="000000" w:themeColor="text1"/>
+          <w:sz w:val="32"/>
+          <w:szCs w:val="32"/>
+        </w:rPr>
+        <w:t>Senzen</w:t>
+      </w:r>
+      <w:r>
+        <w:rPr>
+          <w:rFonts w:ascii="Times New Roman" w:hAnsi="Times New Roman" w:cs="Times New Roman"/>
+          <w:color w:val="000000" w:themeColor="text1"/>
+          <w:sz w:val="32"/>
+          <w:szCs w:val="32"/>
+        </w:rPr>
+        <w:t>i</w:t>
+      </w:r>
+      <w:proofErr w:type="spellEnd"/>
+      <w:r>
+        <w:rPr>
+          <w:rFonts w:ascii="Times New Roman" w:hAnsi="Times New Roman" w:cs="Times New Roman"/>
+          <w:color w:val="000000" w:themeColor="text1"/>
+          <w:sz w:val="32"/>
+          <w:szCs w:val="32"/>
+        </w:rPr>
+        <w:t xml:space="preserve"> Na</w:t>
+      </w:r>
+      <w:r>
+        <w:rPr>
+          <w:rFonts w:ascii="Times New Roman" w:hAnsi="Times New Roman" w:cs="Times New Roman"/>
+          <w:color w:val="000000" w:themeColor="text1"/>
+          <w:sz w:val="32"/>
+          <w:szCs w:val="32"/>
+        </w:rPr>
+        <w:t>’</w:t>
+      </w:r>
+      <w:r>
+        <w:rPr>
+          <w:rFonts w:ascii="Times New Roman" w:hAnsi="Times New Roman" w:cs="Times New Roman"/>
+          <w:color w:val="000000" w:themeColor="text1"/>
+          <w:sz w:val="32"/>
+          <w:szCs w:val="32"/>
+        </w:rPr>
+        <w:t xml:space="preserve"> para </w:t>
+      </w:r>
+      <w:r>
+        <w:rPr>
+          <w:rFonts w:ascii="Times New Roman" w:hAnsi="Times New Roman" w:cs="Times New Roman"/>
+          <w:color w:val="000000" w:themeColor="text1"/>
+          <w:sz w:val="32"/>
+          <w:szCs w:val="32"/>
+        </w:rPr>
+        <w:t>‘</w:t>
+      </w:r>
+      <w:proofErr w:type="spellStart"/>
+      <w:r>
+        <w:rPr>
+          <w:rFonts w:ascii="Times New Roman" w:hAnsi="Times New Roman" w:cs="Times New Roman"/>
+          <w:color w:val="000000" w:themeColor="text1"/>
+          <w:sz w:val="32"/>
+          <w:szCs w:val="32"/>
+        </w:rPr>
+        <w:t>Gondor</w:t>
+      </w:r>
+      <w:proofErr w:type="spellEnd"/>
+      <w:r>
+        <w:rPr>
+          <w:rFonts w:ascii="Times New Roman" w:hAnsi="Times New Roman" w:cs="Times New Roman"/>
+          <w:color w:val="000000" w:themeColor="text1"/>
+          <w:sz w:val="32"/>
+          <w:szCs w:val="32"/>
+        </w:rPr>
+        <w:t>’</w:t>
+      </w:r>
+      <w:r>
+        <w:rPr>
+          <w:rFonts w:ascii="Times New Roman" w:hAnsi="Times New Roman" w:cs="Times New Roman"/>
+          <w:color w:val="000000" w:themeColor="text1"/>
+          <w:sz w:val="32"/>
+          <w:szCs w:val="32"/>
+        </w:rPr>
+        <w:t xml:space="preserve"> – caminhos que atravessam o mapa e voltam do outro lado – as setas ficaram erradas, indicando o sentido contrário.</w:t>
+      </w:r>
+    </w:p>
+    <w:p>
+      <w:pPr>
+        <w:pStyle w:val="PargrafodaLista"/>
+        <w:numPr>
+          <w:ilvl w:val="0"/>
+          <w:numId w:val="1"/>
+        </w:numPr>
+        <w:jc w:val="both"/>
+        <w:rPr>
+          <w:rFonts w:ascii="Times New Roman" w:hAnsi="Times New Roman" w:cs="Times New Roman"/>
+          <w:color w:val="000000" w:themeColor="text1"/>
+          <w:sz w:val="32"/>
+          <w:szCs w:val="32"/>
+        </w:rPr>
+      </w:pPr>
+      <w:r>
+        <w:rPr>
+          <w:rFonts w:ascii="Times New Roman" w:hAnsi="Times New Roman" w:cs="Times New Roman"/>
+          <w:color w:val="000000" w:themeColor="text1"/>
+          <w:sz w:val="32"/>
+          <w:szCs w:val="32"/>
+        </w:rPr>
+        <w:t xml:space="preserve">O código de busca de caminhos da classe </w:t>
       </w:r>
       <w:r>
         <w:rPr>
           <w:rFonts w:ascii="Times New Roman" w:hAnsi="Times New Roman" w:cs="Times New Roman"/>
           <w:i/>
-          <w:color w:val="000000" w:themeColor="text1"/>
-          <w:sz w:val="32"/>
-          <w:szCs w:val="32"/>
-        </w:rPr>
-        <w:t>()</w:t>
+          <w:iCs/>
+          <w:color w:val="000000" w:themeColor="text1"/>
+          <w:sz w:val="32"/>
+          <w:szCs w:val="32"/>
+        </w:rPr>
+        <w:t>Grafo</w:t>
+      </w:r>
+      <w:r>
+        <w:rPr>
+          <w:rFonts w:ascii="Times New Roman" w:hAnsi="Times New Roman" w:cs="Times New Roman"/>
+          <w:color w:val="000000" w:themeColor="text1"/>
+          <w:sz w:val="32"/>
+          <w:szCs w:val="32"/>
+        </w:rPr>
+        <w:t xml:space="preserve"> inicialmente funcionou,</w:t>
+      </w:r>
+      <w:bookmarkStart w:id="0" w:name="_GoBack"/>
+      <w:bookmarkEnd w:id="0"/>
+      <w:r>
+        <w:rPr>
+          <w:rFonts w:ascii="Times New Roman" w:hAnsi="Times New Roman" w:cs="Times New Roman"/>
+          <w:color w:val="000000" w:themeColor="text1"/>
+          <w:sz w:val="32"/>
+          <w:szCs w:val="32"/>
+        </w:rPr>
+        <w:t xml:space="preserve"> mas ao decorrer dos testes percebemos problemas de lógica</w:t>
       </w:r>
       <w:r>
         <w:rPr>
@@ -1416,20 +1893,94 @@
         </w:rPr>
         <w:t>.</w:t>
       </w:r>
-    </w:p>
-    <w:p>
-      <w:pPr>
-        <w:rPr>
-          <w:rFonts w:ascii="Times New Roman" w:hAnsi="Times New Roman" w:cs="Times New Roman"/>
-          <w:b/>
-          <w:color w:val="000000" w:themeColor="text1"/>
-          <w:sz w:val="32"/>
-          <w:szCs w:val="32"/>
-        </w:rPr>
-      </w:pPr>
-    </w:p>
-    <w:p>
-      <w:pPr>
+      <w:r>
+        <w:rPr>
+          <w:rFonts w:ascii="Times New Roman" w:hAnsi="Times New Roman" w:cs="Times New Roman"/>
+          <w:color w:val="000000" w:themeColor="text1"/>
+          <w:sz w:val="32"/>
+          <w:szCs w:val="32"/>
+        </w:rPr>
+        <w:t xml:space="preserve"> Foi necessária, portanto, uma mudança de algoritmo, cuja lógica agora se assemelha àquela presente na apostila sobre busca de caminhos em um labirinto.</w:t>
+      </w:r>
+    </w:p>
+    <w:p>
+      <w:pPr>
+        <w:jc w:val="both"/>
+        <w:rPr>
+          <w:rFonts w:ascii="Times New Roman" w:hAnsi="Times New Roman" w:cs="Times New Roman"/>
+          <w:b/>
+          <w:color w:val="000000" w:themeColor="text1"/>
+          <w:sz w:val="32"/>
+          <w:szCs w:val="32"/>
+        </w:rPr>
+      </w:pPr>
+    </w:p>
+    <w:p>
+      <w:pPr>
+        <w:jc w:val="center"/>
+        <w:rPr>
+          <w:rFonts w:ascii="Times New Roman" w:hAnsi="Times New Roman" w:cs="Times New Roman"/>
+          <w:b/>
+          <w:color w:val="000000" w:themeColor="text1"/>
+          <w:sz w:val="32"/>
+          <w:szCs w:val="32"/>
+        </w:rPr>
+      </w:pPr>
+      <w:r>
+        <w:rPr>
+          <w:rFonts w:ascii="Times New Roman" w:hAnsi="Times New Roman" w:cs="Times New Roman"/>
+          <w:b/>
+          <w:color w:val="000000" w:themeColor="text1"/>
+          <w:sz w:val="32"/>
+          <w:szCs w:val="32"/>
+        </w:rPr>
+        <w:t>Fotos da execução</w:t>
+      </w:r>
+    </w:p>
+    <w:p>
+      <w:pPr>
+        <w:jc w:val="both"/>
+        <w:rPr>
+          <w:rFonts w:ascii="Times New Roman" w:hAnsi="Times New Roman" w:cs="Times New Roman"/>
+          <w:b/>
+          <w:color w:val="000000" w:themeColor="text1"/>
+          <w:sz w:val="32"/>
+          <w:szCs w:val="32"/>
+        </w:rPr>
+      </w:pPr>
+    </w:p>
+    <w:p>
+      <w:pPr>
+        <w:pStyle w:val="PargrafodaLista"/>
+        <w:numPr>
+          <w:ilvl w:val="0"/>
+          <w:numId w:val="2"/>
+        </w:numPr>
+        <w:jc w:val="both"/>
+        <w:rPr>
+          <w:rFonts w:ascii="Times New Roman" w:hAnsi="Times New Roman" w:cs="Times New Roman"/>
+          <w:bCs/>
+          <w:color w:val="000000" w:themeColor="text1"/>
+          <w:sz w:val="32"/>
+          <w:szCs w:val="32"/>
+        </w:rPr>
+      </w:pPr>
+    </w:p>
+    <w:p>
+      <w:pPr>
+        <w:jc w:val="both"/>
+        <w:rPr>
+          <w:rFonts w:ascii="Times New Roman" w:hAnsi="Times New Roman" w:cs="Times New Roman"/>
+          <w:b/>
+          <w:color w:val="000000" w:themeColor="text1"/>
+          <w:sz w:val="32"/>
+          <w:szCs w:val="32"/>
+        </w:rPr>
+      </w:pPr>
+    </w:p>
+    <w:p>
+      <w:pPr>
+        <w:jc w:val="center"/>
         <w:rPr>
           <w:rFonts w:ascii="Times New Roman" w:hAnsi="Times New Roman" w:cs="Times New Roman"/>
           <w:b/>
@@ -1447,6 +1998,93 @@
           <w:szCs w:val="32"/>
         </w:rPr>
         <w:t>Conclusão</w:t>
+      </w:r>
+    </w:p>
+    <w:p>
+      <w:pPr>
+        <w:jc w:val="both"/>
+        <w:rPr>
+          <w:rFonts w:ascii="Times New Roman" w:hAnsi="Times New Roman" w:cs="Times New Roman"/>
+          <w:bCs/>
+          <w:color w:val="000000" w:themeColor="text1"/>
+          <w:sz w:val="32"/>
+          <w:szCs w:val="32"/>
+        </w:rPr>
+      </w:pPr>
+      <w:r>
+        <w:rPr>
+          <w:rFonts w:ascii="Times New Roman" w:hAnsi="Times New Roman" w:cs="Times New Roman"/>
+          <w:bCs/>
+          <w:color w:val="000000" w:themeColor="text1"/>
+          <w:sz w:val="32"/>
+          <w:szCs w:val="32"/>
+        </w:rPr>
+        <w:tab/>
+      </w:r>
+    </w:p>
+    <w:p>
+      <w:pPr>
+        <w:ind w:firstLine="708"/>
+        <w:jc w:val="both"/>
+        <w:rPr>
+          <w:rFonts w:ascii="Times New Roman" w:hAnsi="Times New Roman" w:cs="Times New Roman"/>
+          <w:bCs/>
+          <w:color w:val="000000" w:themeColor="text1"/>
+          <w:sz w:val="32"/>
+          <w:szCs w:val="32"/>
+        </w:rPr>
+      </w:pPr>
+      <w:r>
+        <w:rPr>
+          <w:rFonts w:ascii="Times New Roman" w:hAnsi="Times New Roman" w:cs="Times New Roman"/>
+          <w:bCs/>
+          <w:color w:val="000000" w:themeColor="text1"/>
+          <w:sz w:val="32"/>
+          <w:szCs w:val="32"/>
+        </w:rPr>
+        <w:t xml:space="preserve">Conclui-se que o projeto nos ajudou muito a entender os conceitos de recursão em árvores binárias, </w:t>
+      </w:r>
+      <w:r>
+        <w:rPr>
+          <w:rFonts w:ascii="Times New Roman" w:hAnsi="Times New Roman" w:cs="Times New Roman"/>
+          <w:bCs/>
+          <w:color w:val="000000" w:themeColor="text1"/>
+          <w:sz w:val="32"/>
+          <w:szCs w:val="32"/>
+        </w:rPr>
+        <w:t xml:space="preserve">de </w:t>
+      </w:r>
+      <w:proofErr w:type="spellStart"/>
+      <w:r>
+        <w:rPr>
+          <w:rFonts w:ascii="Times New Roman" w:hAnsi="Times New Roman" w:cs="Times New Roman"/>
+          <w:bCs/>
+          <w:color w:val="000000" w:themeColor="text1"/>
+          <w:sz w:val="32"/>
+          <w:szCs w:val="32"/>
+        </w:rPr>
+        <w:t>backtracking</w:t>
+      </w:r>
+      <w:proofErr w:type="spellEnd"/>
+      <w:r>
+        <w:rPr>
+          <w:rFonts w:ascii="Times New Roman" w:hAnsi="Times New Roman" w:cs="Times New Roman"/>
+          <w:bCs/>
+          <w:color w:val="000000" w:themeColor="text1"/>
+          <w:sz w:val="32"/>
+          <w:szCs w:val="32"/>
+        </w:rPr>
+        <w:t xml:space="preserve"> em percurso em grafos e de desenho gráfico. </w:t>
+      </w:r>
+      <w:r>
+        <w:rPr>
+          <w:rFonts w:ascii="Times New Roman" w:hAnsi="Times New Roman" w:cs="Times New Roman"/>
+          <w:bCs/>
+          <w:color w:val="000000" w:themeColor="text1"/>
+          <w:sz w:val="32"/>
+          <w:szCs w:val="32"/>
+        </w:rPr>
+        <w:t>Pudemos aprender muitas coisas novas, pois buscamos sempre a melhor forma de fazer o código.</w:t>
       </w:r>
     </w:p>
     <w:sectPr>
@@ -1462,6 +2100,95 @@
 <file path=word/numbering.xml><?xml version="1.0" encoding="utf-8"?>
 <w:numbering xmlns:wpc="http://schemas.microsoft.com/office/word/2010/wordprocessingCanvas" xmlns:cx="http://schemas.microsoft.com/office/drawing/2014/chartex" xmlns:cx1="http://schemas.microsoft.com/office/drawing/2015/9/8/chartex" xmlns:cx2="http://schemas.microsoft.com/office/drawing/2015/10/21/chartex" xmlns:cx3="http://schemas.microsoft.com/office/drawing/2016/5/9/chartex" xmlns:cx4="http://schemas.microsoft.com/office/drawing/2016/5/10/chartex" xmlns:cx5="http://schemas.microsoft.com/office/drawing/2016/5/11/chartex" xmlns:cx6="http://schemas.microsoft.com/office/drawing/2016/5/12/chartex" xmlns:cx7="http://schemas.microsoft.com/office/drawing/2016/5/13/chartex" xmlns:cx8="http://schemas.microsoft.com/office/drawing/2016/5/14/chartex" xmlns:mc="http://schemas.openxmlformats.org/markup-compatibility/2006" xmlns:aink="http://schemas.microsoft.com/office/drawing/2016/ink" xmlns:am3d="http://schemas.microsoft.com/office/drawing/2017/model3d" xmlns:o="urn:schemas-microsoft-com:office:office" xmlns:r="http://schemas.openxmlformats.org/officeDocument/2006/relationships" xmlns:m="http://schemas.openxmlformats.org/officeDocument/2006/math" xmlns:v="urn:schemas-microsoft-com:vml" xmlns:wp14="http://schemas.microsoft.com/office/word/2010/wordprocessingDrawing" xmlns:wp="http://schemas.openxmlformats.org/drawingml/2006/wordprocessingDrawing" xmlns:w10="urn:schemas-microsoft-com:office:word" xmlns:w="http://schemas.openxmlformats.org/wordprocessingml/2006/main" xmlns:w14="http://schemas.microsoft.com/office/word/2010/wordml" xmlns:w15="http://schemas.microsoft.com/office/word/2012/wordml" xmlns:w16cid="http://schemas.microsoft.com/office/word/2016/wordml/cid" xmlns:w16se="http://schemas.microsoft.com/office/word/2015/wordml/symex" xmlns:wpg="http://schemas.microsoft.com/office/word/2010/wordprocessingGroup" xmlns:wpi="http://schemas.microsoft.com/office/word/2010/wordprocessingInk" xmlns:wne="http://schemas.microsoft.com/office/word/2006/wordml" xmlns:wps="http://schemas.microsoft.com/office/word/2010/wordprocessingShape" mc:Ignorable="w14 w15 w16se w16cid wp14">
   <w:abstractNum w:abstractNumId="0" w15:restartNumberingAfterBreak="0">
+    <w:nsid w:val="233B53E4"/>
+    <w:multiLevelType w:val="hybridMultilevel"/>
+    <w:tmpl w:val="DCBEF3EE"/>
+    <w:lvl w:ilvl="0" w:tplc="04160011">
+      <w:start w:val="1"/>
+      <w:numFmt w:val="decimal"/>
+      <w:lvlText w:val="%1)"/>
+      <w:lvlJc w:val="left"/>
+      <w:pPr>
+        <w:ind w:left="720" w:hanging="360"/>
+      </w:pPr>
+      <w:rPr>
+        <w:rFonts w:hint="default"/>
+      </w:rPr>
+    </w:lvl>
+    <w:lvl w:ilvl="1" w:tplc="04160019" w:tentative="1">
+      <w:start w:val="1"/>
+      <w:numFmt w:val="lowerLetter"/>
+      <w:lvlText w:val="%2."/>
+      <w:lvlJc w:val="left"/>
+      <w:pPr>
+        <w:ind w:left="1440" w:hanging="360"/>
+      </w:pPr>
+    </w:lvl>
+    <w:lvl w:ilvl="2" w:tplc="0416001B" w:tentative="1">
+      <w:start w:val="1"/>
+      <w:numFmt w:val="lowerRoman"/>
+      <w:lvlText w:val="%3."/>
+      <w:lvlJc w:val="right"/>
+      <w:pPr>
+        <w:ind w:left="2160" w:hanging="180"/>
+      </w:pPr>
+    </w:lvl>
+    <w:lvl w:ilvl="3" w:tplc="0416000F" w:tentative="1">
+      <w:start w:val="1"/>
+      <w:numFmt w:val="decimal"/>
+      <w:lvlText w:val="%4."/>
+      <w:lvlJc w:val="left"/>
+      <w:pPr>
+        <w:ind w:left="2880" w:hanging="360"/>
+      </w:pPr>
+    </w:lvl>
+    <w:lvl w:ilvl="4" w:tplc="04160019" w:tentative="1">
+      <w:start w:val="1"/>
+      <w:numFmt w:val="lowerLetter"/>
+      <w:lvlText w:val="%5."/>
+      <w:lvlJc w:val="left"/>
+      <w:pPr>
+        <w:ind w:left="3600" w:hanging="360"/>
+      </w:pPr>
+    </w:lvl>
+    <w:lvl w:ilvl="5" w:tplc="0416001B" w:tentative="1">
+      <w:start w:val="1"/>
+      <w:numFmt w:val="lowerRoman"/>
+      <w:lvlText w:val="%6."/>
+      <w:lvlJc w:val="right"/>
+      <w:pPr>
+        <w:ind w:left="4320" w:hanging="180"/>
+      </w:pPr>
+    </w:lvl>
+    <w:lvl w:ilvl="6" w:tplc="0416000F" w:tentative="1">
+      <w:start w:val="1"/>
+      <w:numFmt w:val="decimal"/>
+      <w:lvlText w:val="%7."/>
+      <w:lvlJc w:val="left"/>
+      <w:pPr>
+        <w:ind w:left="5040" w:hanging="360"/>
+      </w:pPr>
+    </w:lvl>
+    <w:lvl w:ilvl="7" w:tplc="04160019" w:tentative="1">
+      <w:start w:val="1"/>
+      <w:numFmt w:val="lowerLetter"/>
+      <w:lvlText w:val="%8."/>
+      <w:lvlJc w:val="left"/>
+      <w:pPr>
+        <w:ind w:left="5760" w:hanging="360"/>
+      </w:pPr>
+    </w:lvl>
+    <w:lvl w:ilvl="8" w:tplc="0416001B" w:tentative="1">
+      <w:start w:val="1"/>
+      <w:numFmt w:val="lowerRoman"/>
+      <w:lvlText w:val="%9."/>
+      <w:lvlJc w:val="right"/>
+      <w:pPr>
+        <w:ind w:left="6480" w:hanging="180"/>
+      </w:pPr>
+    </w:lvl>
+  </w:abstractNum>
+  <w:abstractNum w:abstractNumId="1" w15:restartNumberingAfterBreak="0">
     <w:nsid w:val="6E0875FB"/>
     <w:multiLevelType w:val="hybridMultilevel"/>
     <w:tmpl w:val="38CC344E"/>
@@ -1574,6 +2301,9 @@
     </w:lvl>
   </w:abstractNum>
   <w:num w:numId="1">
+    <w:abstractNumId w:val="1"/>
+  </w:num>
+  <w:num w:numId="2">
     <w:abstractNumId w:val="0"/>
   </w:num>
 </w:numbering>

</xml_diff>